<commit_message>
Initial code for step1 of Stage 1
</commit_message>
<xml_diff>
--- a/Short_Guide.docx
+++ b/Short_Guide.docx
@@ -183,13 +183,7 @@
         <w:rPr>
           <w:rFonts w:ascii="Consolas" w:hAnsi="Consolas"/>
         </w:rPr>
-        <w:t>This is the directory struc</w:t>
-      </w:r>
-      <w:r>
-        <w:rPr>
-          <w:rFonts w:ascii="Consolas" w:hAnsi="Consolas"/>
-        </w:rPr>
-        <w:t>ture of project on my Ubuntu PC</w:t>
+        <w:t>This is the directory structure of project on my Ubuntu PC</w:t>
       </w:r>
     </w:p>
     <w:p>
@@ -1092,29 +1086,15 @@
           <w:rFonts w:ascii="Consolas" w:hAnsi="Consolas"/>
           <w:color w:val="00B0F0"/>
         </w:rPr>
-        <w:t xml:space="preserve">+ </w:t>
-      </w:r>
+        <w:t>+ Open file main.cpp in “</w:t>
+      </w:r>
+      <w:proofErr w:type="spellStart"/>
       <w:r>
         <w:rPr>
           <w:rFonts w:ascii="Consolas" w:hAnsi="Consolas"/>
           <w:color w:val="00B0F0"/>
         </w:rPr>
-        <w:t>Open file main.cpp in “</w:t>
-      </w:r>
-      <w:proofErr w:type="spellStart"/>
-      <w:r>
-        <w:rPr>
-          <w:rFonts w:ascii="Consolas" w:hAnsi="Consolas"/>
-          <w:color w:val="00B0F0"/>
-        </w:rPr>
-        <w:t>sub</w:t>
-      </w:r>
-      <w:r>
-        <w:rPr>
-          <w:rFonts w:ascii="Consolas" w:hAnsi="Consolas"/>
-          <w:color w:val="00B0F0"/>
-        </w:rPr>
-        <w:t>master</w:t>
+        <w:t>submaster</w:t>
       </w:r>
       <w:proofErr w:type="spellEnd"/>
       <w:r>
@@ -1571,8 +1551,6 @@
           <w:rFonts w:ascii="Consolas" w:hAnsi="Consolas"/>
         </w:rPr>
       </w:pPr>
-      <w:bookmarkStart w:id="0" w:name="_GoBack"/>
-      <w:bookmarkEnd w:id="0"/>
     </w:p>
     <w:p>
       <w:pPr>
@@ -1617,13 +1595,7 @@
         <w:rPr>
           <w:rFonts w:ascii="Consolas" w:hAnsi="Consolas"/>
         </w:rPr>
-        <w:t xml:space="preserve">Again, </w:t>
-      </w:r>
-      <w:r>
-        <w:rPr>
-          <w:rFonts w:ascii="Consolas" w:hAnsi="Consolas"/>
-        </w:rPr>
-        <w:t>If everything was right, we will have similar screen as below</w:t>
+        <w:t>Again, If everything was right, we will have similar screen as below</w:t>
       </w:r>
     </w:p>
     <w:p>
@@ -1925,6 +1897,1650 @@
         </w:rPr>
         <w:t xml:space="preserve"> applications. You can test them with the simulator and real external serial devices.</w:t>
       </w:r>
+    </w:p>
+    <w:p>
+      <w:pPr>
+        <w:pStyle w:val="NoSpacing"/>
+        <w:rPr>
+          <w:rFonts w:ascii="Consolas" w:hAnsi="Consolas"/>
+        </w:rPr>
+      </w:pPr>
+    </w:p>
+    <w:p>
+      <w:pPr>
+        <w:pStyle w:val="NoSpacing"/>
+        <w:jc w:val="center"/>
+        <w:rPr>
+          <w:rFonts w:ascii="Consolas" w:hAnsi="Consolas"/>
+          <w:sz w:val="44"/>
+          <w:szCs w:val="44"/>
+        </w:rPr>
+      </w:pPr>
+      <w:r>
+        <w:rPr>
+          <w:rFonts w:ascii="Consolas" w:hAnsi="Consolas"/>
+          <w:sz w:val="44"/>
+          <w:szCs w:val="44"/>
+        </w:rPr>
+        <w:t>JSON FORMAT OF SETTINGS</w:t>
+      </w:r>
+    </w:p>
+    <w:p>
+      <w:pPr>
+        <w:pStyle w:val="NoSpacing"/>
+        <w:rPr>
+          <w:rFonts w:ascii="Consolas" w:hAnsi="Consolas"/>
+        </w:rPr>
+      </w:pPr>
+    </w:p>
+    <w:p>
+      <w:pPr>
+        <w:autoSpaceDE w:val="0"/>
+        <w:autoSpaceDN w:val="0"/>
+        <w:adjustRightInd w:val="0"/>
+        <w:spacing w:after="0" w:line="240" w:lineRule="auto"/>
+        <w:rPr>
+          <w:rFonts w:ascii="Consolas" w:hAnsi="Consolas" w:cs="Consolas"/>
+          <w:color w:val="000000"/>
+          <w:sz w:val="19"/>
+          <w:szCs w:val="19"/>
+        </w:rPr>
+      </w:pPr>
+      <w:r>
+        <w:rPr>
+          <w:rFonts w:ascii="Consolas" w:hAnsi="Consolas" w:cs="Consolas"/>
+          <w:color w:val="000000"/>
+          <w:sz w:val="19"/>
+          <w:szCs w:val="19"/>
+        </w:rPr>
+        <w:t>{</w:t>
+      </w:r>
+    </w:p>
+    <w:p>
+      <w:pPr>
+        <w:autoSpaceDE w:val="0"/>
+        <w:autoSpaceDN w:val="0"/>
+        <w:adjustRightInd w:val="0"/>
+        <w:spacing w:after="0" w:line="240" w:lineRule="auto"/>
+        <w:rPr>
+          <w:rFonts w:ascii="Consolas" w:hAnsi="Consolas" w:cs="Consolas"/>
+          <w:color w:val="000000"/>
+          <w:sz w:val="19"/>
+          <w:szCs w:val="19"/>
+        </w:rPr>
+      </w:pPr>
+      <w:r>
+        <w:rPr>
+          <w:rFonts w:ascii="Consolas" w:hAnsi="Consolas" w:cs="Consolas"/>
+          <w:color w:val="000000"/>
+          <w:sz w:val="19"/>
+          <w:szCs w:val="19"/>
+        </w:rPr>
+        <w:t xml:space="preserve">  </w:t>
+      </w:r>
+      <w:r>
+        <w:rPr>
+          <w:rFonts w:ascii="Consolas" w:hAnsi="Consolas" w:cs="Consolas"/>
+          <w:color w:val="2E75B6"/>
+          <w:sz w:val="19"/>
+          <w:szCs w:val="19"/>
+        </w:rPr>
+        <w:t>"</w:t>
+      </w:r>
+      <w:proofErr w:type="gramStart"/>
+      <w:r>
+        <w:rPr>
+          <w:rFonts w:ascii="Consolas" w:hAnsi="Consolas" w:cs="Consolas"/>
+          <w:color w:val="2E75B6"/>
+          <w:sz w:val="19"/>
+          <w:szCs w:val="19"/>
+        </w:rPr>
+        <w:t>version</w:t>
+      </w:r>
+      <w:proofErr w:type="gramEnd"/>
+      <w:r>
+        <w:rPr>
+          <w:rFonts w:ascii="Consolas" w:hAnsi="Consolas" w:cs="Consolas"/>
+          <w:color w:val="2E75B6"/>
+          <w:sz w:val="19"/>
+          <w:szCs w:val="19"/>
+        </w:rPr>
+        <w:t>"</w:t>
+      </w:r>
+      <w:r>
+        <w:rPr>
+          <w:rFonts w:ascii="Consolas" w:hAnsi="Consolas" w:cs="Consolas"/>
+          <w:color w:val="000000"/>
+          <w:sz w:val="19"/>
+          <w:szCs w:val="19"/>
+        </w:rPr>
+        <w:t xml:space="preserve">: </w:t>
+      </w:r>
+      <w:r>
+        <w:rPr>
+          <w:rFonts w:ascii="Consolas" w:hAnsi="Consolas" w:cs="Consolas"/>
+          <w:color w:val="A31515"/>
+          <w:sz w:val="19"/>
+          <w:szCs w:val="19"/>
+        </w:rPr>
+        <w:t>"1.0.0"</w:t>
+      </w:r>
+      <w:r>
+        <w:rPr>
+          <w:rFonts w:ascii="Consolas" w:hAnsi="Consolas" w:cs="Consolas"/>
+          <w:color w:val="000000"/>
+          <w:sz w:val="19"/>
+          <w:szCs w:val="19"/>
+        </w:rPr>
+        <w:t>,</w:t>
+      </w:r>
+    </w:p>
+    <w:p>
+      <w:pPr>
+        <w:autoSpaceDE w:val="0"/>
+        <w:autoSpaceDN w:val="0"/>
+        <w:adjustRightInd w:val="0"/>
+        <w:spacing w:after="0" w:line="240" w:lineRule="auto"/>
+        <w:rPr>
+          <w:rFonts w:ascii="Consolas" w:hAnsi="Consolas" w:cs="Consolas"/>
+          <w:color w:val="000000"/>
+          <w:sz w:val="19"/>
+          <w:szCs w:val="19"/>
+        </w:rPr>
+      </w:pPr>
+      <w:r>
+        <w:rPr>
+          <w:rFonts w:ascii="Consolas" w:hAnsi="Consolas" w:cs="Consolas"/>
+          <w:color w:val="000000"/>
+          <w:sz w:val="19"/>
+          <w:szCs w:val="19"/>
+        </w:rPr>
+        <w:t xml:space="preserve">  </w:t>
+      </w:r>
+      <w:r>
+        <w:rPr>
+          <w:rFonts w:ascii="Consolas" w:hAnsi="Consolas" w:cs="Consolas"/>
+          <w:color w:val="2E75B6"/>
+          <w:sz w:val="19"/>
+          <w:szCs w:val="19"/>
+        </w:rPr>
+        <w:t>"</w:t>
+      </w:r>
+      <w:proofErr w:type="spellStart"/>
+      <w:r>
+        <w:rPr>
+          <w:rFonts w:ascii="Consolas" w:hAnsi="Consolas" w:cs="Consolas"/>
+          <w:color w:val="2E75B6"/>
+          <w:sz w:val="19"/>
+          <w:szCs w:val="19"/>
+        </w:rPr>
+        <w:t>self_id</w:t>
+      </w:r>
+      <w:proofErr w:type="spellEnd"/>
+      <w:r>
+        <w:rPr>
+          <w:rFonts w:ascii="Consolas" w:hAnsi="Consolas" w:cs="Consolas"/>
+          <w:color w:val="2E75B6"/>
+          <w:sz w:val="19"/>
+          <w:szCs w:val="19"/>
+        </w:rPr>
+        <w:t>"</w:t>
+      </w:r>
+      <w:r>
+        <w:rPr>
+          <w:rFonts w:ascii="Consolas" w:hAnsi="Consolas" w:cs="Consolas"/>
+          <w:color w:val="000000"/>
+          <w:sz w:val="19"/>
+          <w:szCs w:val="19"/>
+        </w:rPr>
+        <w:t>: 0,</w:t>
+      </w:r>
+      <w:r>
+        <w:rPr>
+          <w:rFonts w:ascii="Consolas" w:hAnsi="Consolas" w:cs="Consolas"/>
+          <w:color w:val="000000"/>
+          <w:sz w:val="19"/>
+          <w:szCs w:val="19"/>
+        </w:rPr>
+        <w:t xml:space="preserve"> </w:t>
+      </w:r>
+    </w:p>
+    <w:p>
+      <w:pPr>
+        <w:autoSpaceDE w:val="0"/>
+        <w:autoSpaceDN w:val="0"/>
+        <w:adjustRightInd w:val="0"/>
+        <w:spacing w:after="0" w:line="240" w:lineRule="auto"/>
+        <w:rPr>
+          <w:rFonts w:ascii="Consolas" w:hAnsi="Consolas" w:cs="Consolas"/>
+          <w:color w:val="000000"/>
+          <w:sz w:val="19"/>
+          <w:szCs w:val="19"/>
+        </w:rPr>
+      </w:pPr>
+      <w:r>
+        <w:rPr>
+          <w:rFonts w:ascii="Consolas" w:hAnsi="Consolas" w:cs="Consolas"/>
+          <w:color w:val="000000"/>
+          <w:sz w:val="19"/>
+          <w:szCs w:val="19"/>
+        </w:rPr>
+        <w:t xml:space="preserve">  </w:t>
+      </w:r>
+      <w:r>
+        <w:rPr>
+          <w:rFonts w:ascii="Consolas" w:hAnsi="Consolas" w:cs="Consolas"/>
+          <w:color w:val="2E75B6"/>
+          <w:sz w:val="19"/>
+          <w:szCs w:val="19"/>
+        </w:rPr>
+        <w:t>"</w:t>
+      </w:r>
+      <w:proofErr w:type="gramStart"/>
+      <w:r>
+        <w:rPr>
+          <w:rFonts w:ascii="Consolas" w:hAnsi="Consolas" w:cs="Consolas"/>
+          <w:color w:val="2E75B6"/>
+          <w:sz w:val="19"/>
+          <w:szCs w:val="19"/>
+        </w:rPr>
+        <w:t>units</w:t>
+      </w:r>
+      <w:proofErr w:type="gramEnd"/>
+      <w:r>
+        <w:rPr>
+          <w:rFonts w:ascii="Consolas" w:hAnsi="Consolas" w:cs="Consolas"/>
+          <w:color w:val="2E75B6"/>
+          <w:sz w:val="19"/>
+          <w:szCs w:val="19"/>
+        </w:rPr>
+        <w:t>"</w:t>
+      </w:r>
+      <w:r>
+        <w:rPr>
+          <w:rFonts w:ascii="Consolas" w:hAnsi="Consolas" w:cs="Consolas"/>
+          <w:color w:val="000000"/>
+          <w:sz w:val="19"/>
+          <w:szCs w:val="19"/>
+        </w:rPr>
+        <w:t>: [</w:t>
+      </w:r>
+    </w:p>
+    <w:p>
+      <w:pPr>
+        <w:autoSpaceDE w:val="0"/>
+        <w:autoSpaceDN w:val="0"/>
+        <w:adjustRightInd w:val="0"/>
+        <w:spacing w:after="0" w:line="240" w:lineRule="auto"/>
+        <w:rPr>
+          <w:rFonts w:ascii="Consolas" w:hAnsi="Consolas" w:cs="Consolas"/>
+          <w:color w:val="000000"/>
+          <w:sz w:val="19"/>
+          <w:szCs w:val="19"/>
+        </w:rPr>
+      </w:pPr>
+      <w:r>
+        <w:rPr>
+          <w:rFonts w:ascii="Consolas" w:hAnsi="Consolas" w:cs="Consolas"/>
+          <w:color w:val="000000"/>
+          <w:sz w:val="19"/>
+          <w:szCs w:val="19"/>
+        </w:rPr>
+        <w:t xml:space="preserve">    {</w:t>
+      </w:r>
+    </w:p>
+    <w:p>
+      <w:pPr>
+        <w:autoSpaceDE w:val="0"/>
+        <w:autoSpaceDN w:val="0"/>
+        <w:adjustRightInd w:val="0"/>
+        <w:spacing w:after="0" w:line="240" w:lineRule="auto"/>
+        <w:rPr>
+          <w:rFonts w:ascii="Consolas" w:hAnsi="Consolas" w:cs="Consolas"/>
+          <w:color w:val="000000"/>
+          <w:sz w:val="19"/>
+          <w:szCs w:val="19"/>
+        </w:rPr>
+      </w:pPr>
+      <w:r>
+        <w:rPr>
+          <w:rFonts w:ascii="Consolas" w:hAnsi="Consolas" w:cs="Consolas"/>
+          <w:color w:val="000000"/>
+          <w:sz w:val="19"/>
+          <w:szCs w:val="19"/>
+        </w:rPr>
+        <w:t xml:space="preserve">      </w:t>
+      </w:r>
+      <w:r>
+        <w:rPr>
+          <w:rFonts w:ascii="Consolas" w:hAnsi="Consolas" w:cs="Consolas"/>
+          <w:color w:val="2E75B6"/>
+          <w:sz w:val="19"/>
+          <w:szCs w:val="19"/>
+        </w:rPr>
+        <w:t>"</w:t>
+      </w:r>
+      <w:proofErr w:type="spellStart"/>
+      <w:r>
+        <w:rPr>
+          <w:rFonts w:ascii="Consolas" w:hAnsi="Consolas" w:cs="Consolas"/>
+          <w:color w:val="2E75B6"/>
+          <w:sz w:val="19"/>
+          <w:szCs w:val="19"/>
+        </w:rPr>
+        <w:t>unit_type</w:t>
+      </w:r>
+      <w:proofErr w:type="spellEnd"/>
+      <w:r>
+        <w:rPr>
+          <w:rFonts w:ascii="Consolas" w:hAnsi="Consolas" w:cs="Consolas"/>
+          <w:color w:val="2E75B6"/>
+          <w:sz w:val="19"/>
+          <w:szCs w:val="19"/>
+        </w:rPr>
+        <w:t>"</w:t>
+      </w:r>
+      <w:r>
+        <w:rPr>
+          <w:rFonts w:ascii="Consolas" w:hAnsi="Consolas" w:cs="Consolas"/>
+          <w:color w:val="000000"/>
+          <w:sz w:val="19"/>
+          <w:szCs w:val="19"/>
+        </w:rPr>
+        <w:t xml:space="preserve">: </w:t>
+      </w:r>
+      <w:r>
+        <w:rPr>
+          <w:rFonts w:ascii="Consolas" w:hAnsi="Consolas" w:cs="Consolas"/>
+          <w:color w:val="A31515"/>
+          <w:sz w:val="19"/>
+          <w:szCs w:val="19"/>
+        </w:rPr>
+        <w:t>"master"</w:t>
+      </w:r>
+      <w:r>
+        <w:rPr>
+          <w:rFonts w:ascii="Consolas" w:hAnsi="Consolas" w:cs="Consolas"/>
+          <w:color w:val="000000"/>
+          <w:sz w:val="19"/>
+          <w:szCs w:val="19"/>
+        </w:rPr>
+        <w:t>,</w:t>
+      </w:r>
+    </w:p>
+    <w:p>
+      <w:pPr>
+        <w:autoSpaceDE w:val="0"/>
+        <w:autoSpaceDN w:val="0"/>
+        <w:adjustRightInd w:val="0"/>
+        <w:spacing w:after="0" w:line="240" w:lineRule="auto"/>
+        <w:rPr>
+          <w:rFonts w:ascii="Consolas" w:hAnsi="Consolas" w:cs="Consolas"/>
+          <w:color w:val="000000"/>
+          <w:sz w:val="19"/>
+          <w:szCs w:val="19"/>
+        </w:rPr>
+      </w:pPr>
+      <w:r>
+        <w:rPr>
+          <w:rFonts w:ascii="Consolas" w:hAnsi="Consolas" w:cs="Consolas"/>
+          <w:color w:val="000000"/>
+          <w:sz w:val="19"/>
+          <w:szCs w:val="19"/>
+        </w:rPr>
+        <w:t xml:space="preserve">      </w:t>
+      </w:r>
+      <w:r>
+        <w:rPr>
+          <w:rFonts w:ascii="Consolas" w:hAnsi="Consolas" w:cs="Consolas"/>
+          <w:color w:val="2E75B6"/>
+          <w:sz w:val="19"/>
+          <w:szCs w:val="19"/>
+        </w:rPr>
+        <w:t>"</w:t>
+      </w:r>
+      <w:proofErr w:type="spellStart"/>
+      <w:r>
+        <w:rPr>
+          <w:rFonts w:ascii="Consolas" w:hAnsi="Consolas" w:cs="Consolas"/>
+          <w:color w:val="2E75B6"/>
+          <w:sz w:val="19"/>
+          <w:szCs w:val="19"/>
+        </w:rPr>
+        <w:t>unit_id</w:t>
+      </w:r>
+      <w:proofErr w:type="spellEnd"/>
+      <w:r>
+        <w:rPr>
+          <w:rFonts w:ascii="Consolas" w:hAnsi="Consolas" w:cs="Consolas"/>
+          <w:color w:val="2E75B6"/>
+          <w:sz w:val="19"/>
+          <w:szCs w:val="19"/>
+        </w:rPr>
+        <w:t>"</w:t>
+      </w:r>
+      <w:r>
+        <w:rPr>
+          <w:rFonts w:ascii="Consolas" w:hAnsi="Consolas" w:cs="Consolas"/>
+          <w:color w:val="000000"/>
+          <w:sz w:val="19"/>
+          <w:szCs w:val="19"/>
+        </w:rPr>
+        <w:t>: 0,</w:t>
+      </w:r>
+    </w:p>
+    <w:p>
+      <w:pPr>
+        <w:autoSpaceDE w:val="0"/>
+        <w:autoSpaceDN w:val="0"/>
+        <w:adjustRightInd w:val="0"/>
+        <w:spacing w:after="0" w:line="240" w:lineRule="auto"/>
+        <w:rPr>
+          <w:rFonts w:ascii="Consolas" w:hAnsi="Consolas" w:cs="Consolas"/>
+          <w:color w:val="000000"/>
+          <w:sz w:val="19"/>
+          <w:szCs w:val="19"/>
+        </w:rPr>
+      </w:pPr>
+      <w:r>
+        <w:rPr>
+          <w:rFonts w:ascii="Consolas" w:hAnsi="Consolas" w:cs="Consolas"/>
+          <w:color w:val="000000"/>
+          <w:sz w:val="19"/>
+          <w:szCs w:val="19"/>
+        </w:rPr>
+        <w:t xml:space="preserve">      </w:t>
+      </w:r>
+      <w:r>
+        <w:rPr>
+          <w:rFonts w:ascii="Consolas" w:hAnsi="Consolas" w:cs="Consolas"/>
+          <w:color w:val="2E75B6"/>
+          <w:sz w:val="19"/>
+          <w:szCs w:val="19"/>
+        </w:rPr>
+        <w:t>"</w:t>
+      </w:r>
+      <w:proofErr w:type="spellStart"/>
+      <w:r>
+        <w:rPr>
+          <w:rFonts w:ascii="Consolas" w:hAnsi="Consolas" w:cs="Consolas"/>
+          <w:color w:val="2E75B6"/>
+          <w:sz w:val="19"/>
+          <w:szCs w:val="19"/>
+        </w:rPr>
+        <w:t>unit_ipaddr</w:t>
+      </w:r>
+      <w:proofErr w:type="spellEnd"/>
+      <w:r>
+        <w:rPr>
+          <w:rFonts w:ascii="Consolas" w:hAnsi="Consolas" w:cs="Consolas"/>
+          <w:color w:val="2E75B6"/>
+          <w:sz w:val="19"/>
+          <w:szCs w:val="19"/>
+        </w:rPr>
+        <w:t>"</w:t>
+      </w:r>
+      <w:r>
+        <w:rPr>
+          <w:rFonts w:ascii="Consolas" w:hAnsi="Consolas" w:cs="Consolas"/>
+          <w:color w:val="000000"/>
+          <w:sz w:val="19"/>
+          <w:szCs w:val="19"/>
+        </w:rPr>
+        <w:t xml:space="preserve">: </w:t>
+      </w:r>
+      <w:r>
+        <w:rPr>
+          <w:rFonts w:ascii="Consolas" w:hAnsi="Consolas" w:cs="Consolas"/>
+          <w:color w:val="A31515"/>
+          <w:sz w:val="19"/>
+          <w:szCs w:val="19"/>
+        </w:rPr>
+        <w:t>"192.168.1.1"</w:t>
+      </w:r>
+    </w:p>
+    <w:p>
+      <w:pPr>
+        <w:autoSpaceDE w:val="0"/>
+        <w:autoSpaceDN w:val="0"/>
+        <w:adjustRightInd w:val="0"/>
+        <w:spacing w:after="0" w:line="240" w:lineRule="auto"/>
+        <w:rPr>
+          <w:rFonts w:ascii="Consolas" w:hAnsi="Consolas" w:cs="Consolas"/>
+          <w:color w:val="000000"/>
+          <w:sz w:val="19"/>
+          <w:szCs w:val="19"/>
+        </w:rPr>
+      </w:pPr>
+      <w:r>
+        <w:rPr>
+          <w:rFonts w:ascii="Consolas" w:hAnsi="Consolas" w:cs="Consolas"/>
+          <w:color w:val="000000"/>
+          <w:sz w:val="19"/>
+          <w:szCs w:val="19"/>
+        </w:rPr>
+        <w:t xml:space="preserve">    },</w:t>
+      </w:r>
+    </w:p>
+    <w:p>
+      <w:pPr>
+        <w:autoSpaceDE w:val="0"/>
+        <w:autoSpaceDN w:val="0"/>
+        <w:adjustRightInd w:val="0"/>
+        <w:spacing w:after="0" w:line="240" w:lineRule="auto"/>
+        <w:rPr>
+          <w:rFonts w:ascii="Consolas" w:hAnsi="Consolas" w:cs="Consolas"/>
+          <w:color w:val="000000"/>
+          <w:sz w:val="19"/>
+          <w:szCs w:val="19"/>
+        </w:rPr>
+      </w:pPr>
+      <w:r>
+        <w:rPr>
+          <w:rFonts w:ascii="Consolas" w:hAnsi="Consolas" w:cs="Consolas"/>
+          <w:color w:val="000000"/>
+          <w:sz w:val="19"/>
+          <w:szCs w:val="19"/>
+        </w:rPr>
+        <w:t xml:space="preserve">    {</w:t>
+      </w:r>
+    </w:p>
+    <w:p>
+      <w:pPr>
+        <w:autoSpaceDE w:val="0"/>
+        <w:autoSpaceDN w:val="0"/>
+        <w:adjustRightInd w:val="0"/>
+        <w:spacing w:after="0" w:line="240" w:lineRule="auto"/>
+        <w:rPr>
+          <w:rFonts w:ascii="Consolas" w:hAnsi="Consolas" w:cs="Consolas"/>
+          <w:color w:val="000000"/>
+          <w:sz w:val="19"/>
+          <w:szCs w:val="19"/>
+        </w:rPr>
+      </w:pPr>
+      <w:r>
+        <w:rPr>
+          <w:rFonts w:ascii="Consolas" w:hAnsi="Consolas" w:cs="Consolas"/>
+          <w:color w:val="000000"/>
+          <w:sz w:val="19"/>
+          <w:szCs w:val="19"/>
+        </w:rPr>
+        <w:t xml:space="preserve">      </w:t>
+      </w:r>
+      <w:r>
+        <w:rPr>
+          <w:rFonts w:ascii="Consolas" w:hAnsi="Consolas" w:cs="Consolas"/>
+          <w:color w:val="2E75B6"/>
+          <w:sz w:val="19"/>
+          <w:szCs w:val="19"/>
+        </w:rPr>
+        <w:t>"</w:t>
+      </w:r>
+      <w:proofErr w:type="spellStart"/>
+      <w:r>
+        <w:rPr>
+          <w:rFonts w:ascii="Consolas" w:hAnsi="Consolas" w:cs="Consolas"/>
+          <w:color w:val="2E75B6"/>
+          <w:sz w:val="19"/>
+          <w:szCs w:val="19"/>
+        </w:rPr>
+        <w:t>unit_type</w:t>
+      </w:r>
+      <w:proofErr w:type="spellEnd"/>
+      <w:r>
+        <w:rPr>
+          <w:rFonts w:ascii="Consolas" w:hAnsi="Consolas" w:cs="Consolas"/>
+          <w:color w:val="2E75B6"/>
+          <w:sz w:val="19"/>
+          <w:szCs w:val="19"/>
+        </w:rPr>
+        <w:t>"</w:t>
+      </w:r>
+      <w:r>
+        <w:rPr>
+          <w:rFonts w:ascii="Consolas" w:hAnsi="Consolas" w:cs="Consolas"/>
+          <w:color w:val="000000"/>
+          <w:sz w:val="19"/>
+          <w:szCs w:val="19"/>
+        </w:rPr>
+        <w:t xml:space="preserve">: </w:t>
+      </w:r>
+      <w:r>
+        <w:rPr>
+          <w:rFonts w:ascii="Consolas" w:hAnsi="Consolas" w:cs="Consolas"/>
+          <w:color w:val="A31515"/>
+          <w:sz w:val="19"/>
+          <w:szCs w:val="19"/>
+        </w:rPr>
+        <w:t>"slave"</w:t>
+      </w:r>
+      <w:r>
+        <w:rPr>
+          <w:rFonts w:ascii="Consolas" w:hAnsi="Consolas" w:cs="Consolas"/>
+          <w:color w:val="000000"/>
+          <w:sz w:val="19"/>
+          <w:szCs w:val="19"/>
+        </w:rPr>
+        <w:t>,</w:t>
+      </w:r>
+    </w:p>
+    <w:p>
+      <w:pPr>
+        <w:autoSpaceDE w:val="0"/>
+        <w:autoSpaceDN w:val="0"/>
+        <w:adjustRightInd w:val="0"/>
+        <w:spacing w:after="0" w:line="240" w:lineRule="auto"/>
+        <w:rPr>
+          <w:rFonts w:ascii="Consolas" w:hAnsi="Consolas" w:cs="Consolas"/>
+          <w:color w:val="000000"/>
+          <w:sz w:val="19"/>
+          <w:szCs w:val="19"/>
+        </w:rPr>
+      </w:pPr>
+      <w:r>
+        <w:rPr>
+          <w:rFonts w:ascii="Consolas" w:hAnsi="Consolas" w:cs="Consolas"/>
+          <w:color w:val="000000"/>
+          <w:sz w:val="19"/>
+          <w:szCs w:val="19"/>
+        </w:rPr>
+        <w:t xml:space="preserve">      </w:t>
+      </w:r>
+      <w:r>
+        <w:rPr>
+          <w:rFonts w:ascii="Consolas" w:hAnsi="Consolas" w:cs="Consolas"/>
+          <w:color w:val="2E75B6"/>
+          <w:sz w:val="19"/>
+          <w:szCs w:val="19"/>
+        </w:rPr>
+        <w:t>"</w:t>
+      </w:r>
+      <w:proofErr w:type="spellStart"/>
+      <w:r>
+        <w:rPr>
+          <w:rFonts w:ascii="Consolas" w:hAnsi="Consolas" w:cs="Consolas"/>
+          <w:color w:val="2E75B6"/>
+          <w:sz w:val="19"/>
+          <w:szCs w:val="19"/>
+        </w:rPr>
+        <w:t>unit_id</w:t>
+      </w:r>
+      <w:proofErr w:type="spellEnd"/>
+      <w:r>
+        <w:rPr>
+          <w:rFonts w:ascii="Consolas" w:hAnsi="Consolas" w:cs="Consolas"/>
+          <w:color w:val="2E75B6"/>
+          <w:sz w:val="19"/>
+          <w:szCs w:val="19"/>
+        </w:rPr>
+        <w:t>"</w:t>
+      </w:r>
+      <w:r>
+        <w:rPr>
+          <w:rFonts w:ascii="Consolas" w:hAnsi="Consolas" w:cs="Consolas"/>
+          <w:color w:val="000000"/>
+          <w:sz w:val="19"/>
+          <w:szCs w:val="19"/>
+        </w:rPr>
+        <w:t>: 1,</w:t>
+      </w:r>
+    </w:p>
+    <w:p>
+      <w:pPr>
+        <w:autoSpaceDE w:val="0"/>
+        <w:autoSpaceDN w:val="0"/>
+        <w:adjustRightInd w:val="0"/>
+        <w:spacing w:after="0" w:line="240" w:lineRule="auto"/>
+        <w:rPr>
+          <w:rFonts w:ascii="Consolas" w:hAnsi="Consolas" w:cs="Consolas"/>
+          <w:color w:val="000000"/>
+          <w:sz w:val="19"/>
+          <w:szCs w:val="19"/>
+        </w:rPr>
+      </w:pPr>
+      <w:r>
+        <w:rPr>
+          <w:rFonts w:ascii="Consolas" w:hAnsi="Consolas" w:cs="Consolas"/>
+          <w:color w:val="000000"/>
+          <w:sz w:val="19"/>
+          <w:szCs w:val="19"/>
+        </w:rPr>
+        <w:t xml:space="preserve">      </w:t>
+      </w:r>
+      <w:r>
+        <w:rPr>
+          <w:rFonts w:ascii="Consolas" w:hAnsi="Consolas" w:cs="Consolas"/>
+          <w:color w:val="2E75B6"/>
+          <w:sz w:val="19"/>
+          <w:szCs w:val="19"/>
+        </w:rPr>
+        <w:t>"</w:t>
+      </w:r>
+      <w:proofErr w:type="spellStart"/>
+      <w:r>
+        <w:rPr>
+          <w:rFonts w:ascii="Consolas" w:hAnsi="Consolas" w:cs="Consolas"/>
+          <w:color w:val="2E75B6"/>
+          <w:sz w:val="19"/>
+          <w:szCs w:val="19"/>
+        </w:rPr>
+        <w:t>unit_ipaddr</w:t>
+      </w:r>
+      <w:proofErr w:type="spellEnd"/>
+      <w:r>
+        <w:rPr>
+          <w:rFonts w:ascii="Consolas" w:hAnsi="Consolas" w:cs="Consolas"/>
+          <w:color w:val="2E75B6"/>
+          <w:sz w:val="19"/>
+          <w:szCs w:val="19"/>
+        </w:rPr>
+        <w:t>"</w:t>
+      </w:r>
+      <w:r>
+        <w:rPr>
+          <w:rFonts w:ascii="Consolas" w:hAnsi="Consolas" w:cs="Consolas"/>
+          <w:color w:val="000000"/>
+          <w:sz w:val="19"/>
+          <w:szCs w:val="19"/>
+        </w:rPr>
+        <w:t xml:space="preserve">: </w:t>
+      </w:r>
+      <w:r>
+        <w:rPr>
+          <w:rFonts w:ascii="Consolas" w:hAnsi="Consolas" w:cs="Consolas"/>
+          <w:color w:val="A31515"/>
+          <w:sz w:val="19"/>
+          <w:szCs w:val="19"/>
+        </w:rPr>
+        <w:t>"192.168.1.2"</w:t>
+      </w:r>
+    </w:p>
+    <w:p>
+      <w:pPr>
+        <w:pStyle w:val="NoSpacing"/>
+        <w:rPr>
+          <w:rFonts w:ascii="Consolas" w:hAnsi="Consolas" w:cs="Consolas"/>
+          <w:color w:val="000000"/>
+          <w:sz w:val="19"/>
+          <w:szCs w:val="19"/>
+        </w:rPr>
+      </w:pPr>
+      <w:r>
+        <w:rPr>
+          <w:rFonts w:ascii="Consolas" w:hAnsi="Consolas" w:cs="Consolas"/>
+          <w:color w:val="000000"/>
+          <w:sz w:val="19"/>
+          <w:szCs w:val="19"/>
+        </w:rPr>
+        <w:t xml:space="preserve">    },</w:t>
+      </w:r>
+    </w:p>
+    <w:p>
+      <w:pPr>
+        <w:pStyle w:val="NoSpacing"/>
+        <w:rPr>
+          <w:rFonts w:ascii="Consolas" w:hAnsi="Consolas" w:cs="Consolas"/>
+          <w:color w:val="000000"/>
+          <w:sz w:val="19"/>
+          <w:szCs w:val="19"/>
+        </w:rPr>
+      </w:pPr>
+      <w:r>
+        <w:rPr>
+          <w:rFonts w:ascii="Consolas" w:hAnsi="Consolas" w:cs="Consolas"/>
+          <w:color w:val="000000"/>
+          <w:sz w:val="19"/>
+          <w:szCs w:val="19"/>
+        </w:rPr>
+        <w:t>.</w:t>
+      </w:r>
+    </w:p>
+    <w:p>
+      <w:pPr>
+        <w:pStyle w:val="NoSpacing"/>
+        <w:rPr>
+          <w:rFonts w:ascii="Consolas" w:hAnsi="Consolas" w:cs="Consolas"/>
+          <w:color w:val="000000"/>
+          <w:sz w:val="19"/>
+          <w:szCs w:val="19"/>
+        </w:rPr>
+      </w:pPr>
+      <w:r>
+        <w:rPr>
+          <w:rFonts w:ascii="Consolas" w:hAnsi="Consolas" w:cs="Consolas"/>
+          <w:color w:val="000000"/>
+          <w:sz w:val="19"/>
+          <w:szCs w:val="19"/>
+        </w:rPr>
+        <w:t>.</w:t>
+      </w:r>
+    </w:p>
+    <w:p>
+      <w:pPr>
+        <w:pStyle w:val="NoSpacing"/>
+        <w:rPr>
+          <w:rFonts w:ascii="Consolas" w:hAnsi="Consolas" w:cs="Consolas"/>
+          <w:color w:val="000000"/>
+          <w:sz w:val="19"/>
+          <w:szCs w:val="19"/>
+        </w:rPr>
+      </w:pPr>
+      <w:r>
+        <w:rPr>
+          <w:rFonts w:ascii="Consolas" w:hAnsi="Consolas" w:cs="Consolas"/>
+          <w:color w:val="000000"/>
+          <w:sz w:val="19"/>
+          <w:szCs w:val="19"/>
+        </w:rPr>
+        <w:t>.</w:t>
+      </w:r>
+    </w:p>
+    <w:p>
+      <w:pPr>
+        <w:autoSpaceDE w:val="0"/>
+        <w:autoSpaceDN w:val="0"/>
+        <w:adjustRightInd w:val="0"/>
+        <w:spacing w:after="0" w:line="240" w:lineRule="auto"/>
+        <w:rPr>
+          <w:rFonts w:ascii="Consolas" w:hAnsi="Consolas" w:cs="Consolas"/>
+          <w:color w:val="000000"/>
+          <w:sz w:val="19"/>
+          <w:szCs w:val="19"/>
+        </w:rPr>
+      </w:pPr>
+      <w:r>
+        <w:rPr>
+          <w:rFonts w:ascii="Consolas" w:hAnsi="Consolas" w:cs="Consolas"/>
+          <w:color w:val="000000"/>
+          <w:sz w:val="19"/>
+          <w:szCs w:val="19"/>
+        </w:rPr>
+        <w:t xml:space="preserve">    </w:t>
+      </w:r>
+      <w:r>
+        <w:rPr>
+          <w:rFonts w:ascii="Consolas" w:hAnsi="Consolas" w:cs="Consolas"/>
+          <w:color w:val="000000"/>
+          <w:sz w:val="19"/>
+          <w:szCs w:val="19"/>
+        </w:rPr>
+        <w:t>{</w:t>
+      </w:r>
+    </w:p>
+    <w:p>
+      <w:pPr>
+        <w:autoSpaceDE w:val="0"/>
+        <w:autoSpaceDN w:val="0"/>
+        <w:adjustRightInd w:val="0"/>
+        <w:spacing w:after="0" w:line="240" w:lineRule="auto"/>
+        <w:rPr>
+          <w:rFonts w:ascii="Consolas" w:hAnsi="Consolas" w:cs="Consolas"/>
+          <w:color w:val="000000"/>
+          <w:sz w:val="19"/>
+          <w:szCs w:val="19"/>
+        </w:rPr>
+      </w:pPr>
+      <w:r>
+        <w:rPr>
+          <w:rFonts w:ascii="Consolas" w:hAnsi="Consolas" w:cs="Consolas"/>
+          <w:color w:val="000000"/>
+          <w:sz w:val="19"/>
+          <w:szCs w:val="19"/>
+        </w:rPr>
+        <w:t xml:space="preserve">      </w:t>
+      </w:r>
+      <w:r>
+        <w:rPr>
+          <w:rFonts w:ascii="Consolas" w:hAnsi="Consolas" w:cs="Consolas"/>
+          <w:color w:val="2E75B6"/>
+          <w:sz w:val="19"/>
+          <w:szCs w:val="19"/>
+        </w:rPr>
+        <w:t>"</w:t>
+      </w:r>
+      <w:proofErr w:type="spellStart"/>
+      <w:r>
+        <w:rPr>
+          <w:rFonts w:ascii="Consolas" w:hAnsi="Consolas" w:cs="Consolas"/>
+          <w:color w:val="2E75B6"/>
+          <w:sz w:val="19"/>
+          <w:szCs w:val="19"/>
+        </w:rPr>
+        <w:t>unit_type</w:t>
+      </w:r>
+      <w:proofErr w:type="spellEnd"/>
+      <w:r>
+        <w:rPr>
+          <w:rFonts w:ascii="Consolas" w:hAnsi="Consolas" w:cs="Consolas"/>
+          <w:color w:val="2E75B6"/>
+          <w:sz w:val="19"/>
+          <w:szCs w:val="19"/>
+        </w:rPr>
+        <w:t>"</w:t>
+      </w:r>
+      <w:r>
+        <w:rPr>
+          <w:rFonts w:ascii="Consolas" w:hAnsi="Consolas" w:cs="Consolas"/>
+          <w:color w:val="000000"/>
+          <w:sz w:val="19"/>
+          <w:szCs w:val="19"/>
+        </w:rPr>
+        <w:t xml:space="preserve">: </w:t>
+      </w:r>
+      <w:r>
+        <w:rPr>
+          <w:rFonts w:ascii="Consolas" w:hAnsi="Consolas" w:cs="Consolas"/>
+          <w:color w:val="A31515"/>
+          <w:sz w:val="19"/>
+          <w:szCs w:val="19"/>
+        </w:rPr>
+        <w:t>"</w:t>
+      </w:r>
+      <w:proofErr w:type="spellStart"/>
+      <w:r>
+        <w:rPr>
+          <w:rFonts w:ascii="Consolas" w:hAnsi="Consolas" w:cs="Consolas"/>
+          <w:color w:val="A31515"/>
+          <w:sz w:val="19"/>
+          <w:szCs w:val="19"/>
+        </w:rPr>
+        <w:t>submaster</w:t>
+      </w:r>
+      <w:proofErr w:type="spellEnd"/>
+      <w:r>
+        <w:rPr>
+          <w:rFonts w:ascii="Consolas" w:hAnsi="Consolas" w:cs="Consolas"/>
+          <w:color w:val="A31515"/>
+          <w:sz w:val="19"/>
+          <w:szCs w:val="19"/>
+        </w:rPr>
+        <w:t>"</w:t>
+      </w:r>
+      <w:r>
+        <w:rPr>
+          <w:rFonts w:ascii="Consolas" w:hAnsi="Consolas" w:cs="Consolas"/>
+          <w:color w:val="000000"/>
+          <w:sz w:val="19"/>
+          <w:szCs w:val="19"/>
+        </w:rPr>
+        <w:t>,</w:t>
+      </w:r>
+    </w:p>
+    <w:p>
+      <w:pPr>
+        <w:autoSpaceDE w:val="0"/>
+        <w:autoSpaceDN w:val="0"/>
+        <w:adjustRightInd w:val="0"/>
+        <w:spacing w:after="0" w:line="240" w:lineRule="auto"/>
+        <w:rPr>
+          <w:rFonts w:ascii="Consolas" w:hAnsi="Consolas" w:cs="Consolas"/>
+          <w:color w:val="000000"/>
+          <w:sz w:val="19"/>
+          <w:szCs w:val="19"/>
+        </w:rPr>
+      </w:pPr>
+      <w:r>
+        <w:rPr>
+          <w:rFonts w:ascii="Consolas" w:hAnsi="Consolas" w:cs="Consolas"/>
+          <w:color w:val="000000"/>
+          <w:sz w:val="19"/>
+          <w:szCs w:val="19"/>
+        </w:rPr>
+        <w:t xml:space="preserve">      </w:t>
+      </w:r>
+      <w:r>
+        <w:rPr>
+          <w:rFonts w:ascii="Consolas" w:hAnsi="Consolas" w:cs="Consolas"/>
+          <w:color w:val="2E75B6"/>
+          <w:sz w:val="19"/>
+          <w:szCs w:val="19"/>
+        </w:rPr>
+        <w:t>"</w:t>
+      </w:r>
+      <w:proofErr w:type="spellStart"/>
+      <w:r>
+        <w:rPr>
+          <w:rFonts w:ascii="Consolas" w:hAnsi="Consolas" w:cs="Consolas"/>
+          <w:color w:val="2E75B6"/>
+          <w:sz w:val="19"/>
+          <w:szCs w:val="19"/>
+        </w:rPr>
+        <w:t>unit_id</w:t>
+      </w:r>
+      <w:proofErr w:type="spellEnd"/>
+      <w:r>
+        <w:rPr>
+          <w:rFonts w:ascii="Consolas" w:hAnsi="Consolas" w:cs="Consolas"/>
+          <w:color w:val="2E75B6"/>
+          <w:sz w:val="19"/>
+          <w:szCs w:val="19"/>
+        </w:rPr>
+        <w:t>"</w:t>
+      </w:r>
+      <w:r>
+        <w:rPr>
+          <w:rFonts w:ascii="Consolas" w:hAnsi="Consolas" w:cs="Consolas"/>
+          <w:color w:val="000000"/>
+          <w:sz w:val="19"/>
+          <w:szCs w:val="19"/>
+        </w:rPr>
+        <w:t>: 9,</w:t>
+      </w:r>
+    </w:p>
+    <w:p>
+      <w:pPr>
+        <w:autoSpaceDE w:val="0"/>
+        <w:autoSpaceDN w:val="0"/>
+        <w:adjustRightInd w:val="0"/>
+        <w:spacing w:after="0" w:line="240" w:lineRule="auto"/>
+        <w:rPr>
+          <w:rFonts w:ascii="Consolas" w:hAnsi="Consolas" w:cs="Consolas"/>
+          <w:color w:val="000000"/>
+          <w:sz w:val="19"/>
+          <w:szCs w:val="19"/>
+        </w:rPr>
+      </w:pPr>
+      <w:r>
+        <w:rPr>
+          <w:rFonts w:ascii="Consolas" w:hAnsi="Consolas" w:cs="Consolas"/>
+          <w:color w:val="000000"/>
+          <w:sz w:val="19"/>
+          <w:szCs w:val="19"/>
+        </w:rPr>
+        <w:t xml:space="preserve">      </w:t>
+      </w:r>
+      <w:r>
+        <w:rPr>
+          <w:rFonts w:ascii="Consolas" w:hAnsi="Consolas" w:cs="Consolas"/>
+          <w:color w:val="2E75B6"/>
+          <w:sz w:val="19"/>
+          <w:szCs w:val="19"/>
+        </w:rPr>
+        <w:t>"</w:t>
+      </w:r>
+      <w:proofErr w:type="spellStart"/>
+      <w:r>
+        <w:rPr>
+          <w:rFonts w:ascii="Consolas" w:hAnsi="Consolas" w:cs="Consolas"/>
+          <w:color w:val="2E75B6"/>
+          <w:sz w:val="19"/>
+          <w:szCs w:val="19"/>
+        </w:rPr>
+        <w:t>unit_ipaddr</w:t>
+      </w:r>
+      <w:proofErr w:type="spellEnd"/>
+      <w:r>
+        <w:rPr>
+          <w:rFonts w:ascii="Consolas" w:hAnsi="Consolas" w:cs="Consolas"/>
+          <w:color w:val="2E75B6"/>
+          <w:sz w:val="19"/>
+          <w:szCs w:val="19"/>
+        </w:rPr>
+        <w:t>"</w:t>
+      </w:r>
+      <w:r>
+        <w:rPr>
+          <w:rFonts w:ascii="Consolas" w:hAnsi="Consolas" w:cs="Consolas"/>
+          <w:color w:val="000000"/>
+          <w:sz w:val="19"/>
+          <w:szCs w:val="19"/>
+        </w:rPr>
+        <w:t xml:space="preserve">: </w:t>
+      </w:r>
+      <w:r>
+        <w:rPr>
+          <w:rFonts w:ascii="Consolas" w:hAnsi="Consolas" w:cs="Consolas"/>
+          <w:color w:val="A31515"/>
+          <w:sz w:val="19"/>
+          <w:szCs w:val="19"/>
+        </w:rPr>
+        <w:t>"192.168.1.10"</w:t>
+      </w:r>
+    </w:p>
+    <w:p>
+      <w:pPr>
+        <w:autoSpaceDE w:val="0"/>
+        <w:autoSpaceDN w:val="0"/>
+        <w:adjustRightInd w:val="0"/>
+        <w:spacing w:after="0" w:line="240" w:lineRule="auto"/>
+        <w:rPr>
+          <w:rFonts w:ascii="Consolas" w:hAnsi="Consolas" w:cs="Consolas"/>
+          <w:color w:val="000000"/>
+          <w:sz w:val="19"/>
+          <w:szCs w:val="19"/>
+        </w:rPr>
+      </w:pPr>
+      <w:r>
+        <w:rPr>
+          <w:rFonts w:ascii="Consolas" w:hAnsi="Consolas" w:cs="Consolas"/>
+          <w:color w:val="000000"/>
+          <w:sz w:val="19"/>
+          <w:szCs w:val="19"/>
+        </w:rPr>
+        <w:t xml:space="preserve">    }</w:t>
+      </w:r>
+    </w:p>
+    <w:p>
+      <w:pPr>
+        <w:autoSpaceDE w:val="0"/>
+        <w:autoSpaceDN w:val="0"/>
+        <w:adjustRightInd w:val="0"/>
+        <w:spacing w:after="0" w:line="240" w:lineRule="auto"/>
+        <w:rPr>
+          <w:rFonts w:ascii="Consolas" w:hAnsi="Consolas" w:cs="Consolas"/>
+          <w:color w:val="000000"/>
+          <w:sz w:val="19"/>
+          <w:szCs w:val="19"/>
+        </w:rPr>
+      </w:pPr>
+      <w:r>
+        <w:rPr>
+          <w:rFonts w:ascii="Consolas" w:hAnsi="Consolas" w:cs="Consolas"/>
+          <w:color w:val="000000"/>
+          <w:sz w:val="19"/>
+          <w:szCs w:val="19"/>
+        </w:rPr>
+        <w:t xml:space="preserve">  ]</w:t>
+      </w:r>
+    </w:p>
+    <w:p>
+      <w:pPr>
+        <w:autoSpaceDE w:val="0"/>
+        <w:autoSpaceDN w:val="0"/>
+        <w:adjustRightInd w:val="0"/>
+        <w:spacing w:after="0" w:line="240" w:lineRule="auto"/>
+        <w:rPr>
+          <w:rFonts w:ascii="Consolas" w:hAnsi="Consolas" w:cs="Consolas"/>
+          <w:color w:val="000000"/>
+          <w:sz w:val="19"/>
+          <w:szCs w:val="19"/>
+        </w:rPr>
+      </w:pPr>
+      <w:r>
+        <w:rPr>
+          <w:rFonts w:ascii="Consolas" w:hAnsi="Consolas" w:cs="Consolas"/>
+          <w:color w:val="000000"/>
+          <w:sz w:val="19"/>
+          <w:szCs w:val="19"/>
+        </w:rPr>
+        <w:t>}</w:t>
+      </w:r>
+    </w:p>
+    <w:p>
+      <w:pPr>
+        <w:autoSpaceDE w:val="0"/>
+        <w:autoSpaceDN w:val="0"/>
+        <w:adjustRightInd w:val="0"/>
+        <w:spacing w:after="0" w:line="240" w:lineRule="auto"/>
+        <w:rPr>
+          <w:rFonts w:ascii="Consolas" w:hAnsi="Consolas" w:cs="Consolas"/>
+          <w:color w:val="000000"/>
+          <w:sz w:val="19"/>
+          <w:szCs w:val="19"/>
+        </w:rPr>
+      </w:pPr>
+    </w:p>
+    <w:p>
+      <w:pPr>
+        <w:pStyle w:val="NoSpacing"/>
+        <w:rPr>
+          <w:rFonts w:ascii="Consolas" w:hAnsi="Consolas"/>
+        </w:rPr>
+      </w:pPr>
+      <w:r>
+        <w:rPr>
+          <w:rFonts w:ascii="Consolas" w:hAnsi="Consolas"/>
+        </w:rPr>
+        <w:lastRenderedPageBreak/>
+        <w:t xml:space="preserve">The application on each BBB should have its own </w:t>
+      </w:r>
+      <w:proofErr w:type="spellStart"/>
+      <w:r>
+        <w:rPr>
+          <w:rFonts w:ascii="Consolas" w:hAnsi="Consolas"/>
+        </w:rPr>
+        <w:t>settings.json</w:t>
+      </w:r>
+      <w:proofErr w:type="spellEnd"/>
+      <w:r>
+        <w:rPr>
+          <w:rFonts w:ascii="Consolas" w:hAnsi="Consolas"/>
+        </w:rPr>
+        <w:t xml:space="preserve"> file was on the same directory with binary file of the application</w:t>
+      </w:r>
+    </w:p>
+    <w:p>
+      <w:pPr>
+        <w:pStyle w:val="NoSpacing"/>
+        <w:rPr>
+          <w:rFonts w:ascii="Consolas" w:hAnsi="Consolas"/>
+        </w:rPr>
+      </w:pPr>
+    </w:p>
+    <w:p>
+      <w:pPr>
+        <w:pStyle w:val="NoSpacing"/>
+        <w:rPr>
+          <w:rFonts w:ascii="Consolas" w:hAnsi="Consolas" w:cs="Consolas"/>
+          <w:color w:val="000000"/>
+        </w:rPr>
+      </w:pPr>
+      <w:r>
+        <w:rPr>
+          <w:rFonts w:ascii="Consolas" w:hAnsi="Consolas" w:cs="Consolas"/>
+          <w:color w:val="000000" w:themeColor="text1"/>
+        </w:rPr>
+        <w:t xml:space="preserve">+ </w:t>
+      </w:r>
+      <w:r>
+        <w:rPr>
+          <w:rFonts w:ascii="Consolas" w:hAnsi="Consolas" w:cs="Consolas"/>
+          <w:color w:val="000000" w:themeColor="text1"/>
+        </w:rPr>
+        <w:t>The</w:t>
+      </w:r>
+      <w:r>
+        <w:rPr>
+          <w:rFonts w:ascii="Consolas" w:hAnsi="Consolas" w:cs="Consolas"/>
+          <w:color w:val="2E75B6"/>
+        </w:rPr>
+        <w:t xml:space="preserve"> </w:t>
+      </w:r>
+      <w:r>
+        <w:rPr>
+          <w:rFonts w:ascii="Consolas" w:hAnsi="Consolas" w:cs="Consolas"/>
+          <w:color w:val="2E75B6"/>
+        </w:rPr>
+        <w:t>"</w:t>
+      </w:r>
+      <w:proofErr w:type="spellStart"/>
+      <w:r>
+        <w:rPr>
+          <w:rFonts w:ascii="Consolas" w:hAnsi="Consolas" w:cs="Consolas"/>
+          <w:color w:val="2E75B6"/>
+        </w:rPr>
+        <w:t>self_id</w:t>
+      </w:r>
+      <w:proofErr w:type="spellEnd"/>
+      <w:r>
+        <w:rPr>
+          <w:rFonts w:ascii="Consolas" w:hAnsi="Consolas" w:cs="Consolas"/>
+          <w:color w:val="2E75B6"/>
+        </w:rPr>
+        <w:t>"</w:t>
+      </w:r>
+      <w:r>
+        <w:rPr>
+          <w:rFonts w:ascii="Consolas" w:hAnsi="Consolas" w:cs="Consolas"/>
+          <w:color w:val="000000"/>
+        </w:rPr>
+        <w:t xml:space="preserve"> element in JSON string used to identify the unit</w:t>
+      </w:r>
+    </w:p>
+    <w:p>
+      <w:pPr>
+        <w:pStyle w:val="NoSpacing"/>
+        <w:rPr>
+          <w:rFonts w:ascii="Consolas" w:hAnsi="Consolas" w:cs="Consolas"/>
+          <w:color w:val="000000"/>
+        </w:rPr>
+      </w:pPr>
+    </w:p>
+    <w:p>
+      <w:pPr>
+        <w:pStyle w:val="NoSpacing"/>
+        <w:rPr>
+          <w:rFonts w:ascii="Consolas" w:hAnsi="Consolas" w:cs="Consolas"/>
+          <w:color w:val="000000" w:themeColor="text1"/>
+        </w:rPr>
+      </w:pPr>
+      <w:r>
+        <w:rPr>
+          <w:rFonts w:ascii="Consolas" w:hAnsi="Consolas" w:cs="Consolas"/>
+          <w:color w:val="000000"/>
+        </w:rPr>
+        <w:t xml:space="preserve">+ The </w:t>
+      </w:r>
+      <w:proofErr w:type="spellStart"/>
+      <w:r>
+        <w:rPr>
+          <w:rFonts w:ascii="Consolas" w:hAnsi="Consolas" w:cs="Consolas"/>
+          <w:color w:val="000000"/>
+        </w:rPr>
+        <w:t>settings.json</w:t>
+      </w:r>
+      <w:proofErr w:type="spellEnd"/>
+      <w:r>
+        <w:rPr>
+          <w:rFonts w:ascii="Consolas" w:hAnsi="Consolas" w:cs="Consolas"/>
+          <w:color w:val="000000"/>
+        </w:rPr>
+        <w:t xml:space="preserve"> file for Master should have </w:t>
+      </w:r>
+      <w:r>
+        <w:rPr>
+          <w:rFonts w:ascii="Consolas" w:hAnsi="Consolas" w:cs="Consolas"/>
+          <w:color w:val="2E75B6"/>
+        </w:rPr>
+        <w:t>"</w:t>
+      </w:r>
+      <w:proofErr w:type="spellStart"/>
+      <w:r>
+        <w:rPr>
+          <w:rFonts w:ascii="Consolas" w:hAnsi="Consolas" w:cs="Consolas"/>
+          <w:color w:val="2E75B6"/>
+        </w:rPr>
+        <w:t>self_id</w:t>
+      </w:r>
+      <w:proofErr w:type="spellEnd"/>
+      <w:r>
+        <w:rPr>
+          <w:rFonts w:ascii="Consolas" w:hAnsi="Consolas" w:cs="Consolas"/>
+          <w:color w:val="2E75B6"/>
+        </w:rPr>
+        <w:t>"</w:t>
+      </w:r>
+      <w:r>
+        <w:rPr>
+          <w:rFonts w:ascii="Consolas" w:hAnsi="Consolas" w:cs="Consolas"/>
+          <w:color w:val="2E75B6"/>
+        </w:rPr>
+        <w:t xml:space="preserve"> </w:t>
+      </w:r>
+      <w:r>
+        <w:rPr>
+          <w:rFonts w:ascii="Consolas" w:hAnsi="Consolas" w:cs="Consolas"/>
+          <w:color w:val="000000" w:themeColor="text1"/>
+        </w:rPr>
+        <w:t>assigned to 0</w:t>
+      </w:r>
+    </w:p>
+    <w:p>
+      <w:pPr>
+        <w:pStyle w:val="NoSpacing"/>
+        <w:rPr>
+          <w:rFonts w:ascii="Consolas" w:hAnsi="Consolas" w:cs="Consolas"/>
+          <w:color w:val="000000" w:themeColor="text1"/>
+        </w:rPr>
+      </w:pPr>
+    </w:p>
+    <w:p>
+      <w:pPr>
+        <w:pStyle w:val="NoSpacing"/>
+        <w:rPr>
+          <w:rFonts w:ascii="Consolas" w:hAnsi="Consolas" w:cs="Consolas"/>
+          <w:color w:val="000000" w:themeColor="text1"/>
+        </w:rPr>
+      </w:pPr>
+      <w:r>
+        <w:rPr>
+          <w:rFonts w:ascii="Consolas" w:hAnsi="Consolas" w:cs="Consolas"/>
+          <w:color w:val="000000"/>
+        </w:rPr>
+        <w:t xml:space="preserve">+ The </w:t>
+      </w:r>
+      <w:proofErr w:type="spellStart"/>
+      <w:r>
+        <w:rPr>
+          <w:rFonts w:ascii="Consolas" w:hAnsi="Consolas" w:cs="Consolas"/>
+          <w:color w:val="000000"/>
+        </w:rPr>
+        <w:t>settings.json</w:t>
+      </w:r>
+      <w:proofErr w:type="spellEnd"/>
+      <w:r>
+        <w:rPr>
+          <w:rFonts w:ascii="Consolas" w:hAnsi="Consolas" w:cs="Consolas"/>
+          <w:color w:val="000000"/>
+        </w:rPr>
+        <w:t xml:space="preserve"> file for </w:t>
+      </w:r>
+      <w:proofErr w:type="spellStart"/>
+      <w:r>
+        <w:rPr>
+          <w:rFonts w:ascii="Consolas" w:hAnsi="Consolas" w:cs="Consolas"/>
+          <w:color w:val="000000"/>
+        </w:rPr>
+        <w:t>Subm</w:t>
+      </w:r>
+      <w:r>
+        <w:rPr>
+          <w:rFonts w:ascii="Consolas" w:hAnsi="Consolas" w:cs="Consolas"/>
+          <w:color w:val="000000"/>
+        </w:rPr>
+        <w:t>aster</w:t>
+      </w:r>
+      <w:proofErr w:type="spellEnd"/>
+      <w:r>
+        <w:rPr>
+          <w:rFonts w:ascii="Consolas" w:hAnsi="Consolas" w:cs="Consolas"/>
+          <w:color w:val="000000"/>
+        </w:rPr>
+        <w:t xml:space="preserve"> should have </w:t>
+      </w:r>
+      <w:r>
+        <w:rPr>
+          <w:rFonts w:ascii="Consolas" w:hAnsi="Consolas" w:cs="Consolas"/>
+          <w:color w:val="2E75B6"/>
+        </w:rPr>
+        <w:t>"</w:t>
+      </w:r>
+      <w:proofErr w:type="spellStart"/>
+      <w:r>
+        <w:rPr>
+          <w:rFonts w:ascii="Consolas" w:hAnsi="Consolas" w:cs="Consolas"/>
+          <w:color w:val="2E75B6"/>
+        </w:rPr>
+        <w:t>self_id</w:t>
+      </w:r>
+      <w:proofErr w:type="spellEnd"/>
+      <w:r>
+        <w:rPr>
+          <w:rFonts w:ascii="Consolas" w:hAnsi="Consolas" w:cs="Consolas"/>
+          <w:color w:val="2E75B6"/>
+        </w:rPr>
+        <w:t>"</w:t>
+      </w:r>
+      <w:r>
+        <w:rPr>
+          <w:rFonts w:ascii="Consolas" w:hAnsi="Consolas" w:cs="Consolas"/>
+          <w:color w:val="2E75B6"/>
+        </w:rPr>
+        <w:t xml:space="preserve"> </w:t>
+      </w:r>
+      <w:r>
+        <w:rPr>
+          <w:rFonts w:ascii="Consolas" w:hAnsi="Consolas" w:cs="Consolas"/>
+          <w:color w:val="000000" w:themeColor="text1"/>
+        </w:rPr>
+        <w:t>assigned to 9</w:t>
+      </w:r>
+    </w:p>
+    <w:p>
+      <w:pPr>
+        <w:pStyle w:val="NoSpacing"/>
+        <w:rPr>
+          <w:rFonts w:ascii="Consolas" w:hAnsi="Consolas" w:cs="Consolas"/>
+          <w:color w:val="000000" w:themeColor="text1"/>
+        </w:rPr>
+      </w:pPr>
+    </w:p>
+    <w:p>
+      <w:pPr>
+        <w:pStyle w:val="NoSpacing"/>
+        <w:rPr>
+          <w:rFonts w:ascii="Consolas" w:hAnsi="Consolas" w:cs="Consolas"/>
+          <w:color w:val="000000" w:themeColor="text1"/>
+        </w:rPr>
+      </w:pPr>
+      <w:r>
+        <w:rPr>
+          <w:rFonts w:ascii="Consolas" w:hAnsi="Consolas" w:cs="Consolas"/>
+          <w:color w:val="000000"/>
+        </w:rPr>
+        <w:t xml:space="preserve">+ The </w:t>
+      </w:r>
+      <w:proofErr w:type="spellStart"/>
+      <w:r>
+        <w:rPr>
+          <w:rFonts w:ascii="Consolas" w:hAnsi="Consolas" w:cs="Consolas"/>
+          <w:color w:val="000000"/>
+        </w:rPr>
+        <w:t>settings.json</w:t>
+      </w:r>
+      <w:proofErr w:type="spellEnd"/>
+      <w:r>
+        <w:rPr>
+          <w:rFonts w:ascii="Consolas" w:hAnsi="Consolas" w:cs="Consolas"/>
+          <w:color w:val="000000"/>
+        </w:rPr>
+        <w:t xml:space="preserve"> file for </w:t>
+      </w:r>
+      <w:r>
+        <w:rPr>
+          <w:rFonts w:ascii="Consolas" w:hAnsi="Consolas" w:cs="Consolas"/>
+          <w:color w:val="000000"/>
+        </w:rPr>
+        <w:t>Slave</w:t>
+      </w:r>
+      <w:r>
+        <w:rPr>
+          <w:rFonts w:ascii="Consolas" w:hAnsi="Consolas" w:cs="Consolas"/>
+          <w:color w:val="000000"/>
+        </w:rPr>
+        <w:t xml:space="preserve"> should have </w:t>
+      </w:r>
+      <w:r>
+        <w:rPr>
+          <w:rFonts w:ascii="Consolas" w:hAnsi="Consolas" w:cs="Consolas"/>
+          <w:color w:val="2E75B6"/>
+        </w:rPr>
+        <w:t>"</w:t>
+      </w:r>
+      <w:proofErr w:type="spellStart"/>
+      <w:r>
+        <w:rPr>
+          <w:rFonts w:ascii="Consolas" w:hAnsi="Consolas" w:cs="Consolas"/>
+          <w:color w:val="2E75B6"/>
+        </w:rPr>
+        <w:t>self_id</w:t>
+      </w:r>
+      <w:proofErr w:type="spellEnd"/>
+      <w:r>
+        <w:rPr>
+          <w:rFonts w:ascii="Consolas" w:hAnsi="Consolas" w:cs="Consolas"/>
+          <w:color w:val="2E75B6"/>
+        </w:rPr>
+        <w:t>"</w:t>
+      </w:r>
+      <w:r>
+        <w:rPr>
+          <w:rFonts w:ascii="Consolas" w:hAnsi="Consolas" w:cs="Consolas"/>
+          <w:color w:val="2E75B6"/>
+        </w:rPr>
+        <w:t xml:space="preserve"> </w:t>
+      </w:r>
+      <w:r>
+        <w:rPr>
+          <w:rFonts w:ascii="Consolas" w:hAnsi="Consolas" w:cs="Consolas"/>
+          <w:color w:val="000000" w:themeColor="text1"/>
+        </w:rPr>
+        <w:t xml:space="preserve">assigned to 1 </w:t>
+      </w:r>
+      <w:r>
+        <w:rPr>
+          <w:rFonts w:ascii="Consolas" w:hAnsi="Consolas" w:cs="Consolas"/>
+          <w:color w:val="000000" w:themeColor="text1"/>
+        </w:rPr>
+        <w:t>–</w:t>
+      </w:r>
+      <w:r>
+        <w:rPr>
+          <w:rFonts w:ascii="Consolas" w:hAnsi="Consolas" w:cs="Consolas"/>
+          <w:color w:val="000000" w:themeColor="text1"/>
+        </w:rPr>
+        <w:t xml:space="preserve"> 8</w:t>
+      </w:r>
+    </w:p>
+    <w:p>
+      <w:pPr>
+        <w:pStyle w:val="NoSpacing"/>
+        <w:rPr>
+          <w:rFonts w:ascii="Consolas" w:hAnsi="Consolas" w:cs="Consolas"/>
+          <w:color w:val="000000" w:themeColor="text1"/>
+        </w:rPr>
+      </w:pPr>
+    </w:p>
+    <w:p>
+      <w:pPr>
+        <w:pStyle w:val="NoSpacing"/>
+        <w:rPr>
+          <w:rFonts w:ascii="Consolas" w:hAnsi="Consolas"/>
+          <w:color w:val="000000" w:themeColor="text1"/>
+        </w:rPr>
+      </w:pPr>
+      <w:r>
+        <w:rPr>
+          <w:rFonts w:ascii="Consolas" w:hAnsi="Consolas" w:cs="Consolas"/>
+          <w:color w:val="000000" w:themeColor="text1"/>
+        </w:rPr>
+        <w:t xml:space="preserve">+ </w:t>
+      </w:r>
+      <w:r>
+        <w:rPr>
+          <w:rFonts w:ascii="Consolas" w:hAnsi="Consolas" w:cs="Consolas"/>
+          <w:color w:val="000000" w:themeColor="text1"/>
+        </w:rPr>
+        <w:t xml:space="preserve">The </w:t>
+      </w:r>
+      <w:r>
+        <w:rPr>
+          <w:rFonts w:ascii="Consolas" w:hAnsi="Consolas" w:cs="Consolas"/>
+          <w:color w:val="2E75B6"/>
+        </w:rPr>
+        <w:t>"units"</w:t>
+      </w:r>
+      <w:r>
+        <w:rPr>
+          <w:rFonts w:ascii="Consolas" w:hAnsi="Consolas" w:cs="Consolas"/>
+          <w:color w:val="2E75B6"/>
+        </w:rPr>
+        <w:t xml:space="preserve"> </w:t>
+      </w:r>
+      <w:r>
+        <w:rPr>
+          <w:rFonts w:ascii="Consolas" w:hAnsi="Consolas" w:cs="Consolas"/>
+          <w:color w:val="000000" w:themeColor="text1"/>
+        </w:rPr>
+        <w:t>array stores all information of all units in details</w:t>
+      </w:r>
+      <w:r>
+        <w:rPr>
+          <w:rFonts w:ascii="Consolas" w:hAnsi="Consolas" w:cs="Consolas"/>
+          <w:color w:val="000000" w:themeColor="text1"/>
+        </w:rPr>
+        <w:t xml:space="preserve"> and this array should be the same on all BBBs</w:t>
+      </w:r>
+      <w:bookmarkStart w:id="0" w:name="_GoBack"/>
+      <w:bookmarkEnd w:id="0"/>
+    </w:p>
+    <w:p>
+      <w:pPr>
+        <w:pStyle w:val="NoSpacing"/>
+        <w:rPr>
+          <w:rFonts w:ascii="Consolas" w:hAnsi="Consolas"/>
+          <w:color w:val="000000" w:themeColor="text1"/>
+        </w:rPr>
+      </w:pPr>
+    </w:p>
+    <w:p>
+      <w:pPr>
+        <w:pStyle w:val="NoSpacing"/>
+        <w:rPr>
+          <w:rFonts w:ascii="Consolas" w:hAnsi="Consolas"/>
+          <w:color w:val="000000" w:themeColor="text1"/>
+        </w:rPr>
+      </w:pPr>
     </w:p>
     <w:sectPr>
       <w:pgSz w:w="12240" w:h="15840"/>

</xml_diff>

<commit_message>
Update the short guide file and remote unused view file (index3.ejs)
</commit_message>
<xml_diff>
--- a/Short_Guide.docx
+++ b/Short_Guide.docx
@@ -2755,16 +2755,7 @@
           <w:sz w:val="19"/>
           <w:szCs w:val="19"/>
         </w:rPr>
-        <w:t xml:space="preserve">    </w:t>
-      </w:r>
-      <w:r>
-        <w:rPr>
-          <w:rFonts w:ascii="Consolas" w:hAnsi="Consolas" w:cs="Consolas"/>
-          <w:color w:val="000000"/>
-          <w:sz w:val="19"/>
-          <w:szCs w:val="19"/>
-        </w:rPr>
-        <w:t>{</w:t>
+        <w:t xml:space="preserve">    {</w:t>
       </w:r>
     </w:p>
     <w:p>
@@ -3301,14 +3292,7 @@
           <w:rFonts w:ascii="Consolas" w:hAnsi="Consolas" w:cs="Consolas"/>
           <w:color w:val="000000"/>
         </w:rPr>
-        <w:t>Subm</w:t>
-      </w:r>
-      <w:r>
-        <w:rPr>
-          <w:rFonts w:ascii="Consolas" w:hAnsi="Consolas" w:cs="Consolas"/>
-          <w:color w:val="000000"/>
-        </w:rPr>
-        <w:t>aster</w:t>
+        <w:t>Submaster</w:t>
       </w:r>
       <w:proofErr w:type="spellEnd"/>
       <w:r>
@@ -3394,21 +3378,7 @@
           <w:rFonts w:ascii="Consolas" w:hAnsi="Consolas" w:cs="Consolas"/>
           <w:color w:val="000000"/>
         </w:rPr>
-        <w:t xml:space="preserve"> file for </w:t>
-      </w:r>
-      <w:r>
-        <w:rPr>
-          <w:rFonts w:ascii="Consolas" w:hAnsi="Consolas" w:cs="Consolas"/>
-          <w:color w:val="000000"/>
-        </w:rPr>
-        <w:t>Slave</w:t>
-      </w:r>
-      <w:r>
-        <w:rPr>
-          <w:rFonts w:ascii="Consolas" w:hAnsi="Consolas" w:cs="Consolas"/>
-          <w:color w:val="000000"/>
-        </w:rPr>
-        <w:t xml:space="preserve"> should have </w:t>
+        <w:t xml:space="preserve"> file for Slave should have </w:t>
       </w:r>
       <w:r>
         <w:rPr>
@@ -3498,14 +3468,7 @@
           <w:rFonts w:ascii="Consolas" w:hAnsi="Consolas" w:cs="Consolas"/>
           <w:color w:val="2E75B6"/>
         </w:rPr>
-        <w:t>"units"</w:t>
-      </w:r>
-      <w:r>
-        <w:rPr>
-          <w:rFonts w:ascii="Consolas" w:hAnsi="Consolas" w:cs="Consolas"/>
-          <w:color w:val="2E75B6"/>
-        </w:rPr>
-        <w:t xml:space="preserve"> </w:t>
+        <w:t xml:space="preserve">"units" </w:t>
       </w:r>
       <w:r>
         <w:rPr>
@@ -3520,6 +3483,30 @@
           <w:color w:val="000000" w:themeColor="text1"/>
         </w:rPr>
         <w:t xml:space="preserve"> and this array should be the same on all BBBs</w:t>
+      </w:r>
+    </w:p>
+    <w:p>
+      <w:pPr>
+        <w:pStyle w:val="NoSpacing"/>
+        <w:rPr>
+          <w:rFonts w:ascii="Consolas" w:hAnsi="Consolas"/>
+          <w:color w:val="000000" w:themeColor="text1"/>
+        </w:rPr>
+      </w:pPr>
+    </w:p>
+    <w:p>
+      <w:pPr>
+        <w:rPr>
+          <w:rFonts w:ascii="Consolas" w:hAnsi="Consolas"/>
+          <w:color w:val="000000" w:themeColor="text1"/>
+        </w:rPr>
+      </w:pPr>
+      <w:r>
+        <w:rPr>
+          <w:rFonts w:ascii="Consolas" w:hAnsi="Consolas"/>
+          <w:color w:val="000000" w:themeColor="text1"/>
+        </w:rPr>
+        <w:br w:type="page"/>
       </w:r>
       <w:bookmarkStart w:id="0" w:name="_GoBack"/>
       <w:bookmarkEnd w:id="0"/>
@@ -3527,11 +3514,2375 @@
     <w:p>
       <w:pPr>
         <w:pStyle w:val="NoSpacing"/>
-        <w:rPr>
-          <w:rFonts w:ascii="Consolas" w:hAnsi="Consolas"/>
-          <w:color w:val="000000" w:themeColor="text1"/>
-        </w:rPr>
-      </w:pPr>
+        <w:jc w:val="center"/>
+        <w:rPr>
+          <w:rFonts w:ascii="Consolas" w:hAnsi="Consolas"/>
+          <w:sz w:val="40"/>
+          <w:szCs w:val="40"/>
+        </w:rPr>
+      </w:pPr>
+      <w:r>
+        <w:rPr>
+          <w:rFonts w:ascii="Consolas" w:hAnsi="Consolas"/>
+          <w:sz w:val="40"/>
+          <w:szCs w:val="40"/>
+        </w:rPr>
+        <w:lastRenderedPageBreak/>
+        <w:t>WEB SETUP</w:t>
+      </w:r>
+    </w:p>
+    <w:p>
+      <w:pPr>
+        <w:pStyle w:val="NoSpacing"/>
+        <w:rPr>
+          <w:rFonts w:ascii="Consolas" w:hAnsi="Consolas"/>
+        </w:rPr>
+      </w:pPr>
+    </w:p>
+    <w:p>
+      <w:pPr>
+        <w:pStyle w:val="NoSpacing"/>
+        <w:numPr>
+          <w:ilvl w:val="0"/>
+          <w:numId w:val="5"/>
+        </w:numPr>
+        <w:rPr>
+          <w:rFonts w:ascii="Consolas" w:hAnsi="Consolas"/>
+        </w:rPr>
+      </w:pPr>
+      <w:r>
+        <w:rPr>
+          <w:rFonts w:ascii="Consolas" w:hAnsi="Consolas"/>
+        </w:rPr>
+        <w:t>Install node.js and Express.js</w:t>
+      </w:r>
+    </w:p>
+    <w:p>
+      <w:pPr>
+        <w:pStyle w:val="NoSpacing"/>
+        <w:ind w:left="720"/>
+        <w:rPr>
+          <w:rFonts w:ascii="Consolas" w:hAnsi="Consolas"/>
+        </w:rPr>
+      </w:pPr>
+      <w:r>
+        <w:rPr>
+          <w:rFonts w:ascii="Consolas" w:hAnsi="Consolas"/>
+        </w:rPr>
+        <w:t xml:space="preserve">Latest </w:t>
+      </w:r>
+      <w:proofErr w:type="spellStart"/>
+      <w:r>
+        <w:rPr>
+          <w:rFonts w:ascii="Consolas" w:hAnsi="Consolas"/>
+        </w:rPr>
+        <w:t>debian</w:t>
+      </w:r>
+      <w:proofErr w:type="spellEnd"/>
+      <w:r>
+        <w:rPr>
+          <w:rFonts w:ascii="Consolas" w:hAnsi="Consolas"/>
+        </w:rPr>
+        <w:t xml:space="preserve"> </w:t>
+      </w:r>
+      <w:proofErr w:type="gramStart"/>
+      <w:r>
+        <w:rPr>
+          <w:rFonts w:ascii="Consolas" w:hAnsi="Consolas"/>
+        </w:rPr>
+        <w:t>distribution on Beagle Bone Black have</w:t>
+      </w:r>
+      <w:proofErr w:type="gramEnd"/>
+      <w:r>
+        <w:rPr>
+          <w:rFonts w:ascii="Consolas" w:hAnsi="Consolas"/>
+        </w:rPr>
+        <w:t xml:space="preserve"> pre-installed node.js and Node Package Manager (</w:t>
+      </w:r>
+      <w:proofErr w:type="spellStart"/>
+      <w:r>
+        <w:rPr>
+          <w:rFonts w:ascii="Consolas" w:hAnsi="Consolas"/>
+        </w:rPr>
+        <w:t>npm</w:t>
+      </w:r>
+      <w:proofErr w:type="spellEnd"/>
+      <w:r>
+        <w:rPr>
+          <w:rFonts w:ascii="Consolas" w:hAnsi="Consolas"/>
+        </w:rPr>
+        <w:t>) as picture below:</w:t>
+      </w:r>
+    </w:p>
+    <w:p>
+      <w:pPr>
+        <w:pStyle w:val="NoSpacing"/>
+        <w:rPr>
+          <w:rFonts w:ascii="Consolas" w:hAnsi="Consolas"/>
+        </w:rPr>
+      </w:pPr>
+      <w:r>
+        <w:rPr>
+          <w:rFonts w:ascii="Consolas" w:hAnsi="Consolas"/>
+        </w:rPr>
+        <w:tab/>
+      </w:r>
+    </w:p>
+    <w:p>
+      <w:pPr>
+        <w:pStyle w:val="NoSpacing"/>
+        <w:rPr>
+          <w:rFonts w:ascii="Consolas" w:hAnsi="Consolas"/>
+        </w:rPr>
+      </w:pPr>
+      <w:r>
+        <w:rPr>
+          <w:rFonts w:ascii="Consolas" w:hAnsi="Consolas"/>
+        </w:rPr>
+        <w:tab/>
+      </w:r>
+      <w:r>
+        <w:rPr>
+          <w:rFonts w:ascii="Consolas" w:hAnsi="Consolas"/>
+          <w:noProof/>
+        </w:rPr>
+        <w:drawing>
+          <wp:inline distT="0" distB="0" distL="0" distR="0" wp14:anchorId="3AF26FA4" wp14:editId="01B1AD04">
+            <wp:extent cx="2689860" cy="2186940"/>
+            <wp:effectExtent l="0" t="0" r="0" b="3810"/>
+            <wp:docPr id="10" name="Picture 10"/>
+            <wp:cNvGraphicFramePr>
+              <a:graphicFrameLocks xmlns:a="http://schemas.openxmlformats.org/drawingml/2006/main" noChangeAspect="1"/>
+            </wp:cNvGraphicFramePr>
+            <a:graphic xmlns:a="http://schemas.openxmlformats.org/drawingml/2006/main">
+              <a:graphicData uri="http://schemas.openxmlformats.org/drawingml/2006/picture">
+                <pic:pic xmlns:pic="http://schemas.openxmlformats.org/drawingml/2006/picture">
+                  <pic:nvPicPr>
+                    <pic:cNvPr id="0" name="Picture 2"/>
+                    <pic:cNvPicPr>
+                      <a:picLocks noChangeAspect="1" noChangeArrowheads="1"/>
+                    </pic:cNvPicPr>
+                  </pic:nvPicPr>
+                  <pic:blipFill>
+                    <a:blip r:embed="rId14">
+                      <a:extLst>
+                        <a:ext uri="{28A0092B-C50C-407E-A947-70E740481C1C}">
+                          <a14:useLocalDpi xmlns:a14="http://schemas.microsoft.com/office/drawing/2010/main" val="0"/>
+                        </a:ext>
+                      </a:extLst>
+                    </a:blip>
+                    <a:srcRect/>
+                    <a:stretch>
+                      <a:fillRect/>
+                    </a:stretch>
+                  </pic:blipFill>
+                  <pic:spPr bwMode="auto">
+                    <a:xfrm>
+                      <a:off x="0" y="0"/>
+                      <a:ext cx="2689860" cy="2186940"/>
+                    </a:xfrm>
+                    <a:prstGeom prst="rect">
+                      <a:avLst/>
+                    </a:prstGeom>
+                    <a:noFill/>
+                    <a:ln>
+                      <a:noFill/>
+                    </a:ln>
+                  </pic:spPr>
+                </pic:pic>
+              </a:graphicData>
+            </a:graphic>
+          </wp:inline>
+        </w:drawing>
+      </w:r>
+    </w:p>
+    <w:p>
+      <w:pPr>
+        <w:pStyle w:val="NoSpacing"/>
+        <w:rPr>
+          <w:rFonts w:ascii="Consolas" w:hAnsi="Consolas"/>
+        </w:rPr>
+      </w:pPr>
+    </w:p>
+    <w:p>
+      <w:pPr>
+        <w:pStyle w:val="NoSpacing"/>
+        <w:rPr>
+          <w:rFonts w:ascii="Consolas" w:hAnsi="Consolas"/>
+        </w:rPr>
+      </w:pPr>
+      <w:r>
+        <w:rPr>
+          <w:rFonts w:ascii="Consolas" w:hAnsi="Consolas"/>
+        </w:rPr>
+        <w:tab/>
+        <w:t xml:space="preserve">But, this is not the latest version of node.js as well as </w:t>
+      </w:r>
+      <w:proofErr w:type="spellStart"/>
+      <w:r>
+        <w:rPr>
+          <w:rFonts w:ascii="Consolas" w:hAnsi="Consolas"/>
+        </w:rPr>
+        <w:t>npm</w:t>
+      </w:r>
+      <w:proofErr w:type="spellEnd"/>
+      <w:r>
+        <w:rPr>
+          <w:rFonts w:ascii="Consolas" w:hAnsi="Consolas"/>
+        </w:rPr>
+        <w:t xml:space="preserve"> component</w:t>
+      </w:r>
+    </w:p>
+    <w:p>
+      <w:pPr>
+        <w:pStyle w:val="NoSpacing"/>
+        <w:ind w:left="720"/>
+        <w:rPr>
+          <w:rFonts w:ascii="Consolas" w:hAnsi="Consolas"/>
+        </w:rPr>
+      </w:pPr>
+      <w:r>
+        <w:rPr>
+          <w:rFonts w:ascii="Consolas" w:hAnsi="Consolas"/>
+        </w:rPr>
+        <w:t xml:space="preserve">So, we need to run some commands to update node.js and </w:t>
+      </w:r>
+      <w:proofErr w:type="spellStart"/>
+      <w:r>
+        <w:rPr>
+          <w:rFonts w:ascii="Consolas" w:hAnsi="Consolas"/>
+        </w:rPr>
+        <w:t>npm</w:t>
+      </w:r>
+      <w:proofErr w:type="spellEnd"/>
+      <w:r>
+        <w:rPr>
+          <w:rFonts w:ascii="Consolas" w:hAnsi="Consolas"/>
+        </w:rPr>
+        <w:t xml:space="preserve"> to latest versions.</w:t>
+      </w:r>
+    </w:p>
+    <w:p>
+      <w:pPr>
+        <w:pStyle w:val="NoSpacing"/>
+        <w:ind w:left="720"/>
+        <w:rPr>
+          <w:rFonts w:ascii="Consolas" w:hAnsi="Consolas"/>
+        </w:rPr>
+      </w:pPr>
+    </w:p>
+    <w:p>
+      <w:pPr>
+        <w:pStyle w:val="NoSpacing"/>
+        <w:numPr>
+          <w:ilvl w:val="0"/>
+          <w:numId w:val="4"/>
+        </w:numPr>
+        <w:rPr>
+          <w:rFonts w:ascii="Consolas" w:hAnsi="Consolas"/>
+        </w:rPr>
+      </w:pPr>
+      <w:r>
+        <w:rPr>
+          <w:rFonts w:ascii="Consolas" w:hAnsi="Consolas"/>
+        </w:rPr>
+        <w:t>First, run this command</w:t>
+      </w:r>
+    </w:p>
+    <w:p>
+      <w:pPr>
+        <w:pStyle w:val="NoSpacing"/>
+        <w:ind w:left="720"/>
+        <w:rPr>
+          <w:rFonts w:ascii="Consolas" w:hAnsi="Consolas"/>
+        </w:rPr>
+      </w:pPr>
+    </w:p>
+    <w:p>
+      <w:pPr>
+        <w:pStyle w:val="NoSpacing"/>
+        <w:ind w:left="720"/>
+        <w:rPr>
+          <w:rFonts w:ascii="Consolas" w:hAnsi="Consolas"/>
+        </w:rPr>
+      </w:pPr>
+      <w:proofErr w:type="gramStart"/>
+      <w:r>
+        <w:rPr>
+          <w:rFonts w:ascii="Consolas" w:hAnsi="Consolas"/>
+        </w:rPr>
+        <w:t>curl</w:t>
+      </w:r>
+      <w:proofErr w:type="gramEnd"/>
+      <w:r>
+        <w:rPr>
+          <w:rFonts w:ascii="Consolas" w:hAnsi="Consolas"/>
+        </w:rPr>
+        <w:t xml:space="preserve"> -</w:t>
+      </w:r>
+      <w:proofErr w:type="spellStart"/>
+      <w:r>
+        <w:rPr>
+          <w:rFonts w:ascii="Consolas" w:hAnsi="Consolas"/>
+        </w:rPr>
+        <w:t>sL</w:t>
+      </w:r>
+      <w:proofErr w:type="spellEnd"/>
+      <w:r>
+        <w:rPr>
+          <w:rFonts w:ascii="Consolas" w:hAnsi="Consolas"/>
+        </w:rPr>
+        <w:t xml:space="preserve"> https://deb.nodesource.com/setup_6.x | </w:t>
+      </w:r>
+      <w:proofErr w:type="spellStart"/>
+      <w:r>
+        <w:rPr>
+          <w:rFonts w:ascii="Consolas" w:hAnsi="Consolas"/>
+        </w:rPr>
+        <w:t>sudo</w:t>
+      </w:r>
+      <w:proofErr w:type="spellEnd"/>
+      <w:r>
+        <w:rPr>
+          <w:rFonts w:ascii="Consolas" w:hAnsi="Consolas"/>
+        </w:rPr>
+        <w:t xml:space="preserve"> -E bash </w:t>
+      </w:r>
+      <w:r>
+        <w:rPr>
+          <w:rFonts w:ascii="Consolas" w:hAnsi="Consolas"/>
+        </w:rPr>
+        <w:t>–</w:t>
+      </w:r>
+    </w:p>
+    <w:p>
+      <w:pPr>
+        <w:pStyle w:val="NoSpacing"/>
+        <w:ind w:left="720"/>
+        <w:rPr>
+          <w:rFonts w:ascii="Consolas" w:hAnsi="Consolas"/>
+        </w:rPr>
+      </w:pPr>
+    </w:p>
+    <w:p>
+      <w:pPr>
+        <w:pStyle w:val="NoSpacing"/>
+        <w:ind w:left="720"/>
+        <w:rPr>
+          <w:rFonts w:ascii="Consolas" w:hAnsi="Consolas"/>
+        </w:rPr>
+      </w:pPr>
+      <w:r>
+        <w:rPr>
+          <w:rFonts w:ascii="Consolas" w:hAnsi="Consolas"/>
+          <w:noProof/>
+        </w:rPr>
+        <w:drawing>
+          <wp:inline distT="0" distB="0" distL="0" distR="0" wp14:anchorId="18471C0B" wp14:editId="7B0B7E34">
+            <wp:extent cx="5935980" cy="853440"/>
+            <wp:effectExtent l="0" t="0" r="7620" b="3810"/>
+            <wp:docPr id="11" name="Picture 11"/>
+            <wp:cNvGraphicFramePr>
+              <a:graphicFrameLocks xmlns:a="http://schemas.openxmlformats.org/drawingml/2006/main" noChangeAspect="1"/>
+            </wp:cNvGraphicFramePr>
+            <a:graphic xmlns:a="http://schemas.openxmlformats.org/drawingml/2006/main">
+              <a:graphicData uri="http://schemas.openxmlformats.org/drawingml/2006/picture">
+                <pic:pic xmlns:pic="http://schemas.openxmlformats.org/drawingml/2006/picture">
+                  <pic:nvPicPr>
+                    <pic:cNvPr id="0" name="Picture 3"/>
+                    <pic:cNvPicPr>
+                      <a:picLocks noChangeAspect="1" noChangeArrowheads="1"/>
+                    </pic:cNvPicPr>
+                  </pic:nvPicPr>
+                  <pic:blipFill>
+                    <a:blip r:embed="rId15">
+                      <a:extLst>
+                        <a:ext uri="{28A0092B-C50C-407E-A947-70E740481C1C}">
+                          <a14:useLocalDpi xmlns:a14="http://schemas.microsoft.com/office/drawing/2010/main" val="0"/>
+                        </a:ext>
+                      </a:extLst>
+                    </a:blip>
+                    <a:srcRect/>
+                    <a:stretch>
+                      <a:fillRect/>
+                    </a:stretch>
+                  </pic:blipFill>
+                  <pic:spPr bwMode="auto">
+                    <a:xfrm>
+                      <a:off x="0" y="0"/>
+                      <a:ext cx="5935980" cy="853440"/>
+                    </a:xfrm>
+                    <a:prstGeom prst="rect">
+                      <a:avLst/>
+                    </a:prstGeom>
+                    <a:noFill/>
+                    <a:ln>
+                      <a:noFill/>
+                    </a:ln>
+                  </pic:spPr>
+                </pic:pic>
+              </a:graphicData>
+            </a:graphic>
+          </wp:inline>
+        </w:drawing>
+      </w:r>
+    </w:p>
+    <w:p>
+      <w:pPr>
+        <w:pStyle w:val="NoSpacing"/>
+        <w:ind w:left="720"/>
+        <w:rPr>
+          <w:rFonts w:ascii="Consolas" w:hAnsi="Consolas"/>
+        </w:rPr>
+      </w:pPr>
+    </w:p>
+    <w:p>
+      <w:pPr>
+        <w:pStyle w:val="NoSpacing"/>
+        <w:numPr>
+          <w:ilvl w:val="0"/>
+          <w:numId w:val="4"/>
+        </w:numPr>
+        <w:rPr>
+          <w:rFonts w:ascii="Consolas" w:hAnsi="Consolas"/>
+        </w:rPr>
+      </w:pPr>
+      <w:r>
+        <w:rPr>
+          <w:rFonts w:ascii="Consolas" w:hAnsi="Consolas"/>
+        </w:rPr>
+        <w:t xml:space="preserve">Next, run </w:t>
+      </w:r>
+    </w:p>
+    <w:p>
+      <w:pPr>
+        <w:pStyle w:val="NoSpacing"/>
+        <w:ind w:left="720"/>
+        <w:rPr>
+          <w:rFonts w:ascii="Consolas" w:hAnsi="Consolas"/>
+        </w:rPr>
+      </w:pPr>
+      <w:proofErr w:type="spellStart"/>
+      <w:proofErr w:type="gramStart"/>
+      <w:r>
+        <w:rPr>
+          <w:rFonts w:ascii="Consolas" w:hAnsi="Consolas"/>
+        </w:rPr>
+        <w:t>sudo</w:t>
+      </w:r>
+      <w:proofErr w:type="spellEnd"/>
+      <w:proofErr w:type="gramEnd"/>
+      <w:r>
+        <w:rPr>
+          <w:rFonts w:ascii="Consolas" w:hAnsi="Consolas"/>
+        </w:rPr>
+        <w:t xml:space="preserve"> apt-get install -y </w:t>
+      </w:r>
+      <w:proofErr w:type="spellStart"/>
+      <w:r>
+        <w:rPr>
+          <w:rFonts w:ascii="Consolas" w:hAnsi="Consolas"/>
+        </w:rPr>
+        <w:t>nodejs</w:t>
+      </w:r>
+      <w:proofErr w:type="spellEnd"/>
+    </w:p>
+    <w:p>
+      <w:pPr>
+        <w:pStyle w:val="NoSpacing"/>
+        <w:ind w:left="720"/>
+        <w:rPr>
+          <w:rFonts w:ascii="Consolas" w:hAnsi="Consolas"/>
+        </w:rPr>
+      </w:pPr>
+    </w:p>
+    <w:p>
+      <w:pPr>
+        <w:pStyle w:val="NoSpacing"/>
+        <w:ind w:left="720"/>
+        <w:rPr>
+          <w:rFonts w:ascii="Consolas" w:hAnsi="Consolas"/>
+        </w:rPr>
+      </w:pPr>
+      <w:r>
+        <w:rPr>
+          <w:rFonts w:ascii="Consolas" w:hAnsi="Consolas"/>
+          <w:noProof/>
+        </w:rPr>
+        <w:drawing>
+          <wp:inline distT="0" distB="0" distL="0" distR="0" wp14:anchorId="02F5882E" wp14:editId="207606C8">
+            <wp:extent cx="5372100" cy="731520"/>
+            <wp:effectExtent l="0" t="0" r="0" b="0"/>
+            <wp:docPr id="12" name="Picture 12"/>
+            <wp:cNvGraphicFramePr>
+              <a:graphicFrameLocks xmlns:a="http://schemas.openxmlformats.org/drawingml/2006/main" noChangeAspect="1"/>
+            </wp:cNvGraphicFramePr>
+            <a:graphic xmlns:a="http://schemas.openxmlformats.org/drawingml/2006/main">
+              <a:graphicData uri="http://schemas.openxmlformats.org/drawingml/2006/picture">
+                <pic:pic xmlns:pic="http://schemas.openxmlformats.org/drawingml/2006/picture">
+                  <pic:nvPicPr>
+                    <pic:cNvPr id="0" name="Picture 4"/>
+                    <pic:cNvPicPr>
+                      <a:picLocks noChangeAspect="1" noChangeArrowheads="1"/>
+                    </pic:cNvPicPr>
+                  </pic:nvPicPr>
+                  <pic:blipFill>
+                    <a:blip r:embed="rId16">
+                      <a:extLst>
+                        <a:ext uri="{28A0092B-C50C-407E-A947-70E740481C1C}">
+                          <a14:useLocalDpi xmlns:a14="http://schemas.microsoft.com/office/drawing/2010/main" val="0"/>
+                        </a:ext>
+                      </a:extLst>
+                    </a:blip>
+                    <a:srcRect/>
+                    <a:stretch>
+                      <a:fillRect/>
+                    </a:stretch>
+                  </pic:blipFill>
+                  <pic:spPr bwMode="auto">
+                    <a:xfrm>
+                      <a:off x="0" y="0"/>
+                      <a:ext cx="5372100" cy="731520"/>
+                    </a:xfrm>
+                    <a:prstGeom prst="rect">
+                      <a:avLst/>
+                    </a:prstGeom>
+                    <a:noFill/>
+                    <a:ln>
+                      <a:noFill/>
+                    </a:ln>
+                  </pic:spPr>
+                </pic:pic>
+              </a:graphicData>
+            </a:graphic>
+          </wp:inline>
+        </w:drawing>
+      </w:r>
+    </w:p>
+    <w:p>
+      <w:pPr>
+        <w:pStyle w:val="NoSpacing"/>
+        <w:ind w:left="720"/>
+        <w:rPr>
+          <w:rFonts w:ascii="Consolas" w:hAnsi="Consolas"/>
+        </w:rPr>
+      </w:pPr>
+    </w:p>
+    <w:p>
+      <w:pPr>
+        <w:pStyle w:val="NoSpacing"/>
+        <w:ind w:left="720"/>
+        <w:rPr>
+          <w:rFonts w:ascii="Consolas" w:hAnsi="Consolas"/>
+        </w:rPr>
+      </w:pPr>
+      <w:r>
+        <w:rPr>
+          <w:rFonts w:ascii="Consolas" w:hAnsi="Consolas"/>
+        </w:rPr>
+        <w:t xml:space="preserve">After installation process was done, both node.js and </w:t>
+      </w:r>
+      <w:proofErr w:type="spellStart"/>
+      <w:r>
+        <w:rPr>
+          <w:rFonts w:ascii="Consolas" w:hAnsi="Consolas"/>
+        </w:rPr>
+        <w:t>npm</w:t>
+      </w:r>
+      <w:proofErr w:type="spellEnd"/>
+      <w:r>
+        <w:rPr>
+          <w:rFonts w:ascii="Consolas" w:hAnsi="Consolas"/>
+        </w:rPr>
+        <w:t xml:space="preserve"> were updated to latest version</w:t>
+      </w:r>
+    </w:p>
+    <w:p>
+      <w:pPr>
+        <w:pStyle w:val="NoSpacing"/>
+        <w:ind w:left="720"/>
+        <w:rPr>
+          <w:rFonts w:ascii="Consolas" w:hAnsi="Consolas"/>
+        </w:rPr>
+      </w:pPr>
+    </w:p>
+    <w:p>
+      <w:pPr>
+        <w:pStyle w:val="NoSpacing"/>
+        <w:ind w:left="720"/>
+        <w:rPr>
+          <w:rFonts w:ascii="Consolas" w:hAnsi="Consolas"/>
+        </w:rPr>
+      </w:pPr>
+      <w:r>
+        <w:rPr>
+          <w:rFonts w:ascii="Consolas" w:hAnsi="Consolas"/>
+          <w:noProof/>
+        </w:rPr>
+        <w:lastRenderedPageBreak/>
+        <w:drawing>
+          <wp:inline distT="0" distB="0" distL="0" distR="0" wp14:anchorId="6AEEF7BB" wp14:editId="6CA29FF1">
+            <wp:extent cx="2461260" cy="1310640"/>
+            <wp:effectExtent l="0" t="0" r="0" b="3810"/>
+            <wp:docPr id="13" name="Picture 13"/>
+            <wp:cNvGraphicFramePr>
+              <a:graphicFrameLocks xmlns:a="http://schemas.openxmlformats.org/drawingml/2006/main" noChangeAspect="1"/>
+            </wp:cNvGraphicFramePr>
+            <a:graphic xmlns:a="http://schemas.openxmlformats.org/drawingml/2006/main">
+              <a:graphicData uri="http://schemas.openxmlformats.org/drawingml/2006/picture">
+                <pic:pic xmlns:pic="http://schemas.openxmlformats.org/drawingml/2006/picture">
+                  <pic:nvPicPr>
+                    <pic:cNvPr id="0" name="Picture 5"/>
+                    <pic:cNvPicPr>
+                      <a:picLocks noChangeAspect="1" noChangeArrowheads="1"/>
+                    </pic:cNvPicPr>
+                  </pic:nvPicPr>
+                  <pic:blipFill>
+                    <a:blip r:embed="rId17">
+                      <a:extLst>
+                        <a:ext uri="{28A0092B-C50C-407E-A947-70E740481C1C}">
+                          <a14:useLocalDpi xmlns:a14="http://schemas.microsoft.com/office/drawing/2010/main" val="0"/>
+                        </a:ext>
+                      </a:extLst>
+                    </a:blip>
+                    <a:srcRect/>
+                    <a:stretch>
+                      <a:fillRect/>
+                    </a:stretch>
+                  </pic:blipFill>
+                  <pic:spPr bwMode="auto">
+                    <a:xfrm>
+                      <a:off x="0" y="0"/>
+                      <a:ext cx="2461260" cy="1310640"/>
+                    </a:xfrm>
+                    <a:prstGeom prst="rect">
+                      <a:avLst/>
+                    </a:prstGeom>
+                    <a:noFill/>
+                    <a:ln>
+                      <a:noFill/>
+                    </a:ln>
+                  </pic:spPr>
+                </pic:pic>
+              </a:graphicData>
+            </a:graphic>
+          </wp:inline>
+        </w:drawing>
+      </w:r>
+    </w:p>
+    <w:p>
+      <w:pPr>
+        <w:pStyle w:val="NoSpacing"/>
+        <w:rPr>
+          <w:rFonts w:ascii="Consolas" w:hAnsi="Consolas"/>
+        </w:rPr>
+      </w:pPr>
+    </w:p>
+    <w:p>
+      <w:pPr>
+        <w:pStyle w:val="NoSpacing"/>
+        <w:ind w:left="360"/>
+        <w:rPr>
+          <w:rFonts w:ascii="Consolas" w:hAnsi="Consolas"/>
+          <w:sz w:val="36"/>
+          <w:szCs w:val="36"/>
+        </w:rPr>
+      </w:pPr>
+      <w:r>
+        <w:rPr>
+          <w:rFonts w:ascii="Consolas" w:hAnsi="Consolas"/>
+          <w:color w:val="00B050"/>
+          <w:sz w:val="36"/>
+          <w:szCs w:val="36"/>
+        </w:rPr>
+        <w:t>When you go at here, you are ready to deploy the web application. The production web application should be self-contained and have integrated all required components and dependencies (included Express.js)</w:t>
+      </w:r>
+    </w:p>
+    <w:p>
+      <w:pPr>
+        <w:pStyle w:val="NoSpacing"/>
+        <w:rPr>
+          <w:rFonts w:ascii="Consolas" w:hAnsi="Consolas"/>
+        </w:rPr>
+      </w:pPr>
+    </w:p>
+    <w:p>
+      <w:pPr>
+        <w:pStyle w:val="NoSpacing"/>
+        <w:ind w:left="360"/>
+        <w:rPr>
+          <w:rFonts w:ascii="Consolas" w:hAnsi="Consolas"/>
+        </w:rPr>
+      </w:pPr>
+      <w:r>
+        <w:rPr>
+          <w:rFonts w:ascii="Consolas" w:hAnsi="Consolas"/>
+        </w:rPr>
+        <w:t xml:space="preserve">However, it is better for you know the process creating the Express.js web application. The following sections will detail the steps that I have done.  </w:t>
+      </w:r>
+    </w:p>
+    <w:p>
+      <w:pPr>
+        <w:pStyle w:val="NoSpacing"/>
+        <w:rPr>
+          <w:rFonts w:ascii="Consolas" w:hAnsi="Consolas"/>
+        </w:rPr>
+      </w:pPr>
+    </w:p>
+    <w:p>
+      <w:pPr>
+        <w:pStyle w:val="NoSpacing"/>
+        <w:numPr>
+          <w:ilvl w:val="0"/>
+          <w:numId w:val="5"/>
+        </w:numPr>
+        <w:rPr>
+          <w:rFonts w:ascii="Consolas" w:hAnsi="Consolas"/>
+        </w:rPr>
+      </w:pPr>
+      <w:r>
+        <w:rPr>
+          <w:rFonts w:ascii="Consolas" w:hAnsi="Consolas"/>
+        </w:rPr>
+        <w:t>Install Express Application Generator</w:t>
+      </w:r>
+    </w:p>
+    <w:p>
+      <w:pPr>
+        <w:pStyle w:val="NoSpacing"/>
+        <w:ind w:left="720"/>
+        <w:rPr>
+          <w:rFonts w:ascii="Consolas" w:hAnsi="Consolas"/>
+        </w:rPr>
+      </w:pPr>
+    </w:p>
+    <w:p>
+      <w:pPr>
+        <w:pStyle w:val="NoSpacing"/>
+        <w:ind w:left="720"/>
+        <w:rPr>
+          <w:rFonts w:ascii="Consolas" w:hAnsi="Consolas"/>
+        </w:rPr>
+      </w:pPr>
+      <w:r>
+        <w:rPr>
+          <w:rFonts w:ascii="Consolas" w:hAnsi="Consolas"/>
+        </w:rPr>
+        <w:t xml:space="preserve">This tool was used to create skeleton Express.js web application. So run this command to install Express Application Generator for system global </w:t>
+      </w:r>
+    </w:p>
+    <w:p>
+      <w:pPr>
+        <w:pStyle w:val="NoSpacing"/>
+        <w:ind w:left="720"/>
+        <w:rPr>
+          <w:rFonts w:ascii="Consolas" w:hAnsi="Consolas"/>
+        </w:rPr>
+      </w:pPr>
+    </w:p>
+    <w:p>
+      <w:pPr>
+        <w:pStyle w:val="NoSpacing"/>
+        <w:numPr>
+          <w:ilvl w:val="0"/>
+          <w:numId w:val="4"/>
+        </w:numPr>
+        <w:rPr>
+          <w:rFonts w:ascii="Consolas" w:hAnsi="Consolas"/>
+        </w:rPr>
+      </w:pPr>
+      <w:proofErr w:type="spellStart"/>
+      <w:r>
+        <w:rPr>
+          <w:rFonts w:ascii="Consolas" w:hAnsi="Consolas"/>
+        </w:rPr>
+        <w:t>sudo</w:t>
+      </w:r>
+      <w:proofErr w:type="spellEnd"/>
+      <w:r>
+        <w:rPr>
+          <w:rFonts w:ascii="Consolas" w:hAnsi="Consolas"/>
+        </w:rPr>
+        <w:t xml:space="preserve"> </w:t>
+      </w:r>
+      <w:proofErr w:type="spellStart"/>
+      <w:r>
+        <w:rPr>
+          <w:rFonts w:ascii="Consolas" w:hAnsi="Consolas"/>
+        </w:rPr>
+        <w:t>npm</w:t>
+      </w:r>
+      <w:proofErr w:type="spellEnd"/>
+      <w:r>
+        <w:rPr>
+          <w:rFonts w:ascii="Consolas" w:hAnsi="Consolas"/>
+        </w:rPr>
+        <w:t xml:space="preserve"> install express-generator </w:t>
+      </w:r>
+      <w:r>
+        <w:rPr>
+          <w:rFonts w:ascii="Consolas" w:hAnsi="Consolas"/>
+        </w:rPr>
+        <w:t>–</w:t>
+      </w:r>
+      <w:r>
+        <w:rPr>
+          <w:rFonts w:ascii="Consolas" w:hAnsi="Consolas"/>
+        </w:rPr>
+        <w:t>g</w:t>
+      </w:r>
+    </w:p>
+    <w:p>
+      <w:pPr>
+        <w:pStyle w:val="NoSpacing"/>
+        <w:ind w:left="720"/>
+        <w:rPr>
+          <w:rFonts w:ascii="Consolas" w:hAnsi="Consolas"/>
+        </w:rPr>
+      </w:pPr>
+      <w:r>
+        <w:rPr>
+          <w:rFonts w:ascii="Consolas" w:hAnsi="Consolas"/>
+        </w:rPr>
+        <w:tab/>
+      </w:r>
+      <w:r>
+        <w:rPr>
+          <w:rFonts w:ascii="Consolas" w:hAnsi="Consolas"/>
+          <w:noProof/>
+        </w:rPr>
+        <w:drawing>
+          <wp:inline distT="0" distB="0" distL="0" distR="0" wp14:anchorId="35DEC6AE" wp14:editId="3E78CADE">
+            <wp:extent cx="5943600" cy="533400"/>
+            <wp:effectExtent l="0" t="0" r="0" b="0"/>
+            <wp:docPr id="14" name="Picture 14"/>
+            <wp:cNvGraphicFramePr>
+              <a:graphicFrameLocks xmlns:a="http://schemas.openxmlformats.org/drawingml/2006/main" noChangeAspect="1"/>
+            </wp:cNvGraphicFramePr>
+            <a:graphic xmlns:a="http://schemas.openxmlformats.org/drawingml/2006/main">
+              <a:graphicData uri="http://schemas.openxmlformats.org/drawingml/2006/picture">
+                <pic:pic xmlns:pic="http://schemas.openxmlformats.org/drawingml/2006/picture">
+                  <pic:nvPicPr>
+                    <pic:cNvPr id="0" name="Picture 6"/>
+                    <pic:cNvPicPr>
+                      <a:picLocks noChangeAspect="1" noChangeArrowheads="1"/>
+                    </pic:cNvPicPr>
+                  </pic:nvPicPr>
+                  <pic:blipFill>
+                    <a:blip r:embed="rId18">
+                      <a:extLst>
+                        <a:ext uri="{28A0092B-C50C-407E-A947-70E740481C1C}">
+                          <a14:useLocalDpi xmlns:a14="http://schemas.microsoft.com/office/drawing/2010/main" val="0"/>
+                        </a:ext>
+                      </a:extLst>
+                    </a:blip>
+                    <a:srcRect/>
+                    <a:stretch>
+                      <a:fillRect/>
+                    </a:stretch>
+                  </pic:blipFill>
+                  <pic:spPr bwMode="auto">
+                    <a:xfrm>
+                      <a:off x="0" y="0"/>
+                      <a:ext cx="5943600" cy="533400"/>
+                    </a:xfrm>
+                    <a:prstGeom prst="rect">
+                      <a:avLst/>
+                    </a:prstGeom>
+                    <a:noFill/>
+                    <a:ln>
+                      <a:noFill/>
+                    </a:ln>
+                  </pic:spPr>
+                </pic:pic>
+              </a:graphicData>
+            </a:graphic>
+          </wp:inline>
+        </w:drawing>
+      </w:r>
+    </w:p>
+    <w:p>
+      <w:pPr>
+        <w:pStyle w:val="NoSpacing"/>
+        <w:rPr>
+          <w:rFonts w:ascii="Consolas" w:hAnsi="Consolas"/>
+        </w:rPr>
+      </w:pPr>
+      <w:r>
+        <w:rPr>
+          <w:rFonts w:ascii="Consolas" w:hAnsi="Consolas"/>
+        </w:rPr>
+        <w:tab/>
+      </w:r>
+    </w:p>
+    <w:p>
+      <w:pPr>
+        <w:pStyle w:val="NoSpacing"/>
+        <w:numPr>
+          <w:ilvl w:val="0"/>
+          <w:numId w:val="4"/>
+        </w:numPr>
+        <w:rPr>
+          <w:rFonts w:ascii="Consolas" w:hAnsi="Consolas"/>
+        </w:rPr>
+      </w:pPr>
+      <w:r>
+        <w:rPr>
+          <w:rFonts w:ascii="Consolas" w:hAnsi="Consolas"/>
+        </w:rPr>
+        <w:t>Next, go to the directory that you want the new web application was located. Now, I will use home directory of current account - /home/</w:t>
+      </w:r>
+      <w:proofErr w:type="spellStart"/>
+      <w:r>
+        <w:rPr>
+          <w:rFonts w:ascii="Consolas" w:hAnsi="Consolas"/>
+        </w:rPr>
+        <w:t>debian</w:t>
+      </w:r>
+      <w:proofErr w:type="spellEnd"/>
+      <w:r>
+        <w:rPr>
+          <w:rFonts w:ascii="Consolas" w:hAnsi="Consolas"/>
+        </w:rPr>
+        <w:t>.</w:t>
+      </w:r>
+    </w:p>
+    <w:p>
+      <w:pPr>
+        <w:pStyle w:val="NoSpacing"/>
+        <w:ind w:left="720"/>
+        <w:rPr>
+          <w:rFonts w:ascii="Consolas" w:hAnsi="Consolas"/>
+        </w:rPr>
+      </w:pPr>
+    </w:p>
+    <w:p>
+      <w:pPr>
+        <w:pStyle w:val="NoSpacing"/>
+        <w:ind w:left="720"/>
+        <w:rPr>
+          <w:rFonts w:ascii="Consolas" w:hAnsi="Consolas"/>
+        </w:rPr>
+      </w:pPr>
+      <w:r>
+        <w:rPr>
+          <w:rFonts w:ascii="Consolas" w:hAnsi="Consolas"/>
+        </w:rPr>
+        <w:t>Run command cd /home/</w:t>
+      </w:r>
+      <w:proofErr w:type="spellStart"/>
+      <w:r>
+        <w:rPr>
+          <w:rFonts w:ascii="Consolas" w:hAnsi="Consolas"/>
+        </w:rPr>
+        <w:t>debian</w:t>
+      </w:r>
+      <w:proofErr w:type="spellEnd"/>
+      <w:r>
+        <w:rPr>
+          <w:rFonts w:ascii="Consolas" w:hAnsi="Consolas"/>
+        </w:rPr>
+        <w:t xml:space="preserve"> </w:t>
+      </w:r>
+    </w:p>
+    <w:p>
+      <w:pPr>
+        <w:pStyle w:val="NoSpacing"/>
+        <w:ind w:left="720"/>
+        <w:rPr>
+          <w:rFonts w:ascii="Consolas" w:hAnsi="Consolas"/>
+        </w:rPr>
+      </w:pPr>
+    </w:p>
+    <w:p>
+      <w:pPr>
+        <w:pStyle w:val="NoSpacing"/>
+        <w:ind w:left="720"/>
+        <w:rPr>
+          <w:rFonts w:ascii="Consolas" w:hAnsi="Consolas"/>
+        </w:rPr>
+      </w:pPr>
+      <w:r>
+        <w:rPr>
+          <w:rFonts w:ascii="Consolas" w:hAnsi="Consolas"/>
+          <w:noProof/>
+        </w:rPr>
+        <w:drawing>
+          <wp:inline distT="0" distB="0" distL="0" distR="0" wp14:anchorId="3B0B6F54" wp14:editId="40BACAB3">
+            <wp:extent cx="4084320" cy="1257300"/>
+            <wp:effectExtent l="0" t="0" r="0" b="0"/>
+            <wp:docPr id="15" name="Picture 15"/>
+            <wp:cNvGraphicFramePr>
+              <a:graphicFrameLocks xmlns:a="http://schemas.openxmlformats.org/drawingml/2006/main" noChangeAspect="1"/>
+            </wp:cNvGraphicFramePr>
+            <a:graphic xmlns:a="http://schemas.openxmlformats.org/drawingml/2006/main">
+              <a:graphicData uri="http://schemas.openxmlformats.org/drawingml/2006/picture">
+                <pic:pic xmlns:pic="http://schemas.openxmlformats.org/drawingml/2006/picture">
+                  <pic:nvPicPr>
+                    <pic:cNvPr id="0" name="Picture 7"/>
+                    <pic:cNvPicPr>
+                      <a:picLocks noChangeAspect="1" noChangeArrowheads="1"/>
+                    </pic:cNvPicPr>
+                  </pic:nvPicPr>
+                  <pic:blipFill>
+                    <a:blip r:embed="rId19">
+                      <a:extLst>
+                        <a:ext uri="{28A0092B-C50C-407E-A947-70E740481C1C}">
+                          <a14:useLocalDpi xmlns:a14="http://schemas.microsoft.com/office/drawing/2010/main" val="0"/>
+                        </a:ext>
+                      </a:extLst>
+                    </a:blip>
+                    <a:srcRect/>
+                    <a:stretch>
+                      <a:fillRect/>
+                    </a:stretch>
+                  </pic:blipFill>
+                  <pic:spPr bwMode="auto">
+                    <a:xfrm>
+                      <a:off x="0" y="0"/>
+                      <a:ext cx="4084320" cy="1257300"/>
+                    </a:xfrm>
+                    <a:prstGeom prst="rect">
+                      <a:avLst/>
+                    </a:prstGeom>
+                    <a:noFill/>
+                    <a:ln>
+                      <a:noFill/>
+                    </a:ln>
+                  </pic:spPr>
+                </pic:pic>
+              </a:graphicData>
+            </a:graphic>
+          </wp:inline>
+        </w:drawing>
+      </w:r>
+    </w:p>
+    <w:p>
+      <w:pPr>
+        <w:pStyle w:val="NoSpacing"/>
+        <w:numPr>
+          <w:ilvl w:val="0"/>
+          <w:numId w:val="4"/>
+        </w:numPr>
+        <w:rPr>
+          <w:rFonts w:ascii="Consolas" w:hAnsi="Consolas"/>
+        </w:rPr>
+      </w:pPr>
+      <w:r>
+        <w:rPr>
+          <w:rFonts w:ascii="Consolas" w:hAnsi="Consolas"/>
+        </w:rPr>
+        <w:t>Next, we will use application generator to create web application named web-app at /home/</w:t>
+      </w:r>
+      <w:proofErr w:type="spellStart"/>
+      <w:r>
+        <w:rPr>
+          <w:rFonts w:ascii="Consolas" w:hAnsi="Consolas"/>
+        </w:rPr>
+        <w:t>debian</w:t>
+      </w:r>
+      <w:proofErr w:type="spellEnd"/>
+      <w:r>
+        <w:rPr>
+          <w:rFonts w:ascii="Consolas" w:hAnsi="Consolas"/>
+        </w:rPr>
+        <w:t xml:space="preserve">. </w:t>
+      </w:r>
+    </w:p>
+    <w:p>
+      <w:pPr>
+        <w:pStyle w:val="NoSpacing"/>
+        <w:ind w:left="720"/>
+        <w:rPr>
+          <w:rFonts w:ascii="Consolas" w:hAnsi="Consolas"/>
+        </w:rPr>
+      </w:pPr>
+      <w:r>
+        <w:rPr>
+          <w:rFonts w:ascii="Consolas" w:hAnsi="Consolas"/>
+        </w:rPr>
+        <w:lastRenderedPageBreak/>
+        <w:t xml:space="preserve">Run command </w:t>
+      </w:r>
+      <w:r>
+        <w:rPr>
+          <w:rFonts w:ascii="Consolas" w:hAnsi="Consolas"/>
+        </w:rPr>
+        <w:t>express -e -c less -f web-app</w:t>
+      </w:r>
+    </w:p>
+    <w:p>
+      <w:pPr>
+        <w:pStyle w:val="NoSpacing"/>
+        <w:rPr>
+          <w:rFonts w:ascii="Consolas" w:hAnsi="Consolas"/>
+        </w:rPr>
+      </w:pPr>
+    </w:p>
+    <w:p>
+      <w:pPr>
+        <w:pStyle w:val="NoSpacing"/>
+        <w:rPr>
+          <w:rFonts w:ascii="Consolas" w:hAnsi="Consolas"/>
+        </w:rPr>
+      </w:pPr>
+      <w:r>
+        <w:rPr>
+          <w:rFonts w:ascii="Consolas" w:hAnsi="Consolas"/>
+        </w:rPr>
+        <w:tab/>
+      </w:r>
+      <w:r>
+        <w:rPr>
+          <w:rFonts w:ascii="Consolas" w:hAnsi="Consolas"/>
+          <w:noProof/>
+        </w:rPr>
+        <w:drawing>
+          <wp:inline distT="0" distB="0" distL="0" distR="0" wp14:anchorId="58FEFF0E" wp14:editId="498BA79C">
+            <wp:extent cx="4076700" cy="662940"/>
+            <wp:effectExtent l="0" t="0" r="0" b="3810"/>
+            <wp:docPr id="16" name="Picture 16"/>
+            <wp:cNvGraphicFramePr>
+              <a:graphicFrameLocks xmlns:a="http://schemas.openxmlformats.org/drawingml/2006/main" noChangeAspect="1"/>
+            </wp:cNvGraphicFramePr>
+            <a:graphic xmlns:a="http://schemas.openxmlformats.org/drawingml/2006/main">
+              <a:graphicData uri="http://schemas.openxmlformats.org/drawingml/2006/picture">
+                <pic:pic xmlns:pic="http://schemas.openxmlformats.org/drawingml/2006/picture">
+                  <pic:nvPicPr>
+                    <pic:cNvPr id="0" name="Picture 8"/>
+                    <pic:cNvPicPr>
+                      <a:picLocks noChangeAspect="1" noChangeArrowheads="1"/>
+                    </pic:cNvPicPr>
+                  </pic:nvPicPr>
+                  <pic:blipFill>
+                    <a:blip r:embed="rId20">
+                      <a:extLst>
+                        <a:ext uri="{28A0092B-C50C-407E-A947-70E740481C1C}">
+                          <a14:useLocalDpi xmlns:a14="http://schemas.microsoft.com/office/drawing/2010/main" val="0"/>
+                        </a:ext>
+                      </a:extLst>
+                    </a:blip>
+                    <a:srcRect/>
+                    <a:stretch>
+                      <a:fillRect/>
+                    </a:stretch>
+                  </pic:blipFill>
+                  <pic:spPr bwMode="auto">
+                    <a:xfrm>
+                      <a:off x="0" y="0"/>
+                      <a:ext cx="4076700" cy="662940"/>
+                    </a:xfrm>
+                    <a:prstGeom prst="rect">
+                      <a:avLst/>
+                    </a:prstGeom>
+                    <a:noFill/>
+                    <a:ln>
+                      <a:noFill/>
+                    </a:ln>
+                  </pic:spPr>
+                </pic:pic>
+              </a:graphicData>
+            </a:graphic>
+          </wp:inline>
+        </w:drawing>
+      </w:r>
+    </w:p>
+    <w:p>
+      <w:pPr>
+        <w:pStyle w:val="NoSpacing"/>
+        <w:rPr>
+          <w:rFonts w:ascii="Consolas" w:hAnsi="Consolas"/>
+        </w:rPr>
+      </w:pPr>
+    </w:p>
+    <w:p>
+      <w:pPr>
+        <w:pStyle w:val="NoSpacing"/>
+        <w:ind w:left="720"/>
+        <w:rPr>
+          <w:rFonts w:ascii="Consolas" w:hAnsi="Consolas"/>
+        </w:rPr>
+      </w:pPr>
+      <w:r>
+        <w:rPr>
+          <w:rFonts w:ascii="Consolas" w:hAnsi="Consolas"/>
+        </w:rPr>
+        <w:t>We will see the screen when the command was completed</w:t>
+      </w:r>
+    </w:p>
+    <w:p>
+      <w:pPr>
+        <w:pStyle w:val="NoSpacing"/>
+        <w:ind w:left="720"/>
+        <w:rPr>
+          <w:rFonts w:ascii="Consolas" w:hAnsi="Consolas"/>
+        </w:rPr>
+      </w:pPr>
+    </w:p>
+    <w:p>
+      <w:pPr>
+        <w:pStyle w:val="NoSpacing"/>
+        <w:ind w:left="720"/>
+        <w:rPr>
+          <w:rFonts w:ascii="Consolas" w:hAnsi="Consolas"/>
+        </w:rPr>
+      </w:pPr>
+      <w:r>
+        <w:rPr>
+          <w:rFonts w:ascii="Consolas" w:hAnsi="Consolas"/>
+          <w:noProof/>
+        </w:rPr>
+        <w:drawing>
+          <wp:inline distT="0" distB="0" distL="0" distR="0" wp14:anchorId="0DA9D841" wp14:editId="47D9DB27">
+            <wp:extent cx="4671060" cy="4480560"/>
+            <wp:effectExtent l="0" t="0" r="0" b="0"/>
+            <wp:docPr id="17" name="Picture 17"/>
+            <wp:cNvGraphicFramePr>
+              <a:graphicFrameLocks xmlns:a="http://schemas.openxmlformats.org/drawingml/2006/main" noChangeAspect="1"/>
+            </wp:cNvGraphicFramePr>
+            <a:graphic xmlns:a="http://schemas.openxmlformats.org/drawingml/2006/main">
+              <a:graphicData uri="http://schemas.openxmlformats.org/drawingml/2006/picture">
+                <pic:pic xmlns:pic="http://schemas.openxmlformats.org/drawingml/2006/picture">
+                  <pic:nvPicPr>
+                    <pic:cNvPr id="0" name="Picture 9"/>
+                    <pic:cNvPicPr>
+                      <a:picLocks noChangeAspect="1" noChangeArrowheads="1"/>
+                    </pic:cNvPicPr>
+                  </pic:nvPicPr>
+                  <pic:blipFill>
+                    <a:blip r:embed="rId21">
+                      <a:extLst>
+                        <a:ext uri="{28A0092B-C50C-407E-A947-70E740481C1C}">
+                          <a14:useLocalDpi xmlns:a14="http://schemas.microsoft.com/office/drawing/2010/main" val="0"/>
+                        </a:ext>
+                      </a:extLst>
+                    </a:blip>
+                    <a:srcRect/>
+                    <a:stretch>
+                      <a:fillRect/>
+                    </a:stretch>
+                  </pic:blipFill>
+                  <pic:spPr bwMode="auto">
+                    <a:xfrm>
+                      <a:off x="0" y="0"/>
+                      <a:ext cx="4671060" cy="4480560"/>
+                    </a:xfrm>
+                    <a:prstGeom prst="rect">
+                      <a:avLst/>
+                    </a:prstGeom>
+                    <a:noFill/>
+                    <a:ln>
+                      <a:noFill/>
+                    </a:ln>
+                  </pic:spPr>
+                </pic:pic>
+              </a:graphicData>
+            </a:graphic>
+          </wp:inline>
+        </w:drawing>
+      </w:r>
+    </w:p>
+    <w:p>
+      <w:pPr>
+        <w:pStyle w:val="NoSpacing"/>
+        <w:rPr>
+          <w:rFonts w:ascii="Consolas" w:hAnsi="Consolas"/>
+        </w:rPr>
+      </w:pPr>
+    </w:p>
+    <w:p>
+      <w:pPr>
+        <w:pStyle w:val="NoSpacing"/>
+        <w:rPr>
+          <w:rFonts w:ascii="Consolas" w:hAnsi="Consolas"/>
+        </w:rPr>
+      </w:pPr>
+    </w:p>
+    <w:p>
+      <w:pPr>
+        <w:pStyle w:val="NoSpacing"/>
+        <w:ind w:left="720"/>
+        <w:rPr>
+          <w:rFonts w:ascii="Consolas" w:hAnsi="Consolas"/>
+        </w:rPr>
+      </w:pPr>
+      <w:proofErr w:type="gramStart"/>
+      <w:r>
+        <w:rPr>
+          <w:rFonts w:ascii="Consolas" w:hAnsi="Consolas"/>
+        </w:rPr>
+        <w:t>As the hints on the screen.</w:t>
+      </w:r>
+      <w:proofErr w:type="gramEnd"/>
+      <w:r>
+        <w:rPr>
+          <w:rFonts w:ascii="Consolas" w:hAnsi="Consolas"/>
+        </w:rPr>
+        <w:t xml:space="preserve"> Next step should be go to new created directory (web-app) and run command ‘</w:t>
+      </w:r>
+      <w:proofErr w:type="spellStart"/>
+      <w:r>
+        <w:rPr>
+          <w:rFonts w:ascii="Consolas" w:hAnsi="Consolas"/>
+        </w:rPr>
+        <w:t>nmp</w:t>
+      </w:r>
+      <w:proofErr w:type="spellEnd"/>
+      <w:r>
+        <w:rPr>
+          <w:rFonts w:ascii="Consolas" w:hAnsi="Consolas"/>
+        </w:rPr>
+        <w:t xml:space="preserve"> install)</w:t>
+      </w:r>
+    </w:p>
+    <w:p>
+      <w:pPr>
+        <w:pStyle w:val="NoSpacing"/>
+        <w:ind w:left="720"/>
+        <w:rPr>
+          <w:rFonts w:ascii="Consolas" w:hAnsi="Consolas"/>
+        </w:rPr>
+      </w:pPr>
+    </w:p>
+    <w:p>
+      <w:pPr>
+        <w:pStyle w:val="NoSpacing"/>
+        <w:numPr>
+          <w:ilvl w:val="0"/>
+          <w:numId w:val="4"/>
+        </w:numPr>
+        <w:rPr>
+          <w:rFonts w:ascii="Consolas" w:hAnsi="Consolas"/>
+        </w:rPr>
+      </w:pPr>
+      <w:r>
+        <w:rPr>
+          <w:rFonts w:ascii="Consolas" w:hAnsi="Consolas"/>
+        </w:rPr>
+        <w:t xml:space="preserve">Go to web-app directory and run </w:t>
+      </w:r>
+      <w:proofErr w:type="spellStart"/>
+      <w:r>
+        <w:rPr>
+          <w:rFonts w:ascii="Consolas" w:hAnsi="Consolas"/>
+        </w:rPr>
+        <w:t>npm</w:t>
+      </w:r>
+      <w:proofErr w:type="spellEnd"/>
+      <w:r>
+        <w:rPr>
+          <w:rFonts w:ascii="Consolas" w:hAnsi="Consolas"/>
+        </w:rPr>
+        <w:t xml:space="preserve"> install</w:t>
+      </w:r>
+    </w:p>
+    <w:p>
+      <w:pPr>
+        <w:pStyle w:val="NoSpacing"/>
+        <w:ind w:left="720"/>
+        <w:rPr>
+          <w:rFonts w:ascii="Consolas" w:hAnsi="Consolas"/>
+        </w:rPr>
+      </w:pPr>
+    </w:p>
+    <w:p>
+      <w:pPr>
+        <w:pStyle w:val="NoSpacing"/>
+        <w:ind w:left="720"/>
+        <w:rPr>
+          <w:rFonts w:ascii="Consolas" w:hAnsi="Consolas"/>
+        </w:rPr>
+      </w:pPr>
+      <w:r>
+        <w:rPr>
+          <w:rFonts w:ascii="Consolas" w:hAnsi="Consolas"/>
+        </w:rPr>
+        <w:t>When the command was completed you will see the screen like this</w:t>
+      </w:r>
+    </w:p>
+    <w:p>
+      <w:pPr>
+        <w:pStyle w:val="NoSpacing"/>
+        <w:ind w:left="720"/>
+        <w:rPr>
+          <w:rFonts w:ascii="Consolas" w:hAnsi="Consolas"/>
+        </w:rPr>
+      </w:pPr>
+    </w:p>
+    <w:p>
+      <w:pPr>
+        <w:pStyle w:val="NoSpacing"/>
+        <w:ind w:left="720"/>
+        <w:rPr>
+          <w:rFonts w:ascii="Consolas" w:hAnsi="Consolas"/>
+        </w:rPr>
+      </w:pPr>
+      <w:r>
+        <w:rPr>
+          <w:rFonts w:ascii="Consolas" w:hAnsi="Consolas"/>
+          <w:noProof/>
+        </w:rPr>
+        <w:lastRenderedPageBreak/>
+        <w:drawing>
+          <wp:inline distT="0" distB="0" distL="0" distR="0" wp14:anchorId="0BB94116" wp14:editId="5D029B45">
+            <wp:extent cx="4170680" cy="7406640"/>
+            <wp:effectExtent l="0" t="0" r="1270" b="3810"/>
+            <wp:docPr id="18" name="Picture 18"/>
+            <wp:cNvGraphicFramePr>
+              <a:graphicFrameLocks xmlns:a="http://schemas.openxmlformats.org/drawingml/2006/main" noChangeAspect="1"/>
+            </wp:cNvGraphicFramePr>
+            <a:graphic xmlns:a="http://schemas.openxmlformats.org/drawingml/2006/main">
+              <a:graphicData uri="http://schemas.openxmlformats.org/drawingml/2006/picture">
+                <pic:pic xmlns:pic="http://schemas.openxmlformats.org/drawingml/2006/picture">
+                  <pic:nvPicPr>
+                    <pic:cNvPr id="0" name="Picture 10"/>
+                    <pic:cNvPicPr>
+                      <a:picLocks noChangeAspect="1" noChangeArrowheads="1"/>
+                    </pic:cNvPicPr>
+                  </pic:nvPicPr>
+                  <pic:blipFill>
+                    <a:blip r:embed="rId22">
+                      <a:extLst>
+                        <a:ext uri="{28A0092B-C50C-407E-A947-70E740481C1C}">
+                          <a14:useLocalDpi xmlns:a14="http://schemas.microsoft.com/office/drawing/2010/main" val="0"/>
+                        </a:ext>
+                      </a:extLst>
+                    </a:blip>
+                    <a:srcRect/>
+                    <a:stretch>
+                      <a:fillRect/>
+                    </a:stretch>
+                  </pic:blipFill>
+                  <pic:spPr bwMode="auto">
+                    <a:xfrm>
+                      <a:off x="0" y="0"/>
+                      <a:ext cx="4170680" cy="7406640"/>
+                    </a:xfrm>
+                    <a:prstGeom prst="rect">
+                      <a:avLst/>
+                    </a:prstGeom>
+                    <a:noFill/>
+                    <a:ln>
+                      <a:noFill/>
+                    </a:ln>
+                  </pic:spPr>
+                </pic:pic>
+              </a:graphicData>
+            </a:graphic>
+          </wp:inline>
+        </w:drawing>
+      </w:r>
+    </w:p>
+    <w:p>
+      <w:pPr>
+        <w:pStyle w:val="NoSpacing"/>
+        <w:ind w:left="720"/>
+        <w:rPr>
+          <w:rFonts w:ascii="Consolas" w:hAnsi="Consolas"/>
+        </w:rPr>
+      </w:pPr>
+    </w:p>
+    <w:p>
+      <w:pPr>
+        <w:pStyle w:val="NoSpacing"/>
+        <w:ind w:left="720"/>
+        <w:rPr>
+          <w:rFonts w:ascii="Consolas" w:hAnsi="Consolas"/>
+        </w:rPr>
+      </w:pPr>
+    </w:p>
+    <w:p>
+      <w:pPr>
+        <w:pStyle w:val="NoSpacing"/>
+        <w:ind w:left="720"/>
+        <w:rPr>
+          <w:rFonts w:ascii="Consolas" w:hAnsi="Consolas"/>
+        </w:rPr>
+      </w:pPr>
+      <w:r>
+        <w:rPr>
+          <w:rFonts w:ascii="Consolas" w:hAnsi="Consolas"/>
+          <w:noProof/>
+        </w:rPr>
+        <w:lastRenderedPageBreak/>
+        <w:drawing>
+          <wp:inline distT="0" distB="0" distL="0" distR="0" wp14:anchorId="480B7B56" wp14:editId="7B8760D7">
+            <wp:extent cx="3642360" cy="7795260"/>
+            <wp:effectExtent l="0" t="0" r="0" b="0"/>
+            <wp:docPr id="19" name="Picture 19"/>
+            <wp:cNvGraphicFramePr>
+              <a:graphicFrameLocks xmlns:a="http://schemas.openxmlformats.org/drawingml/2006/main" noChangeAspect="1"/>
+            </wp:cNvGraphicFramePr>
+            <a:graphic xmlns:a="http://schemas.openxmlformats.org/drawingml/2006/main">
+              <a:graphicData uri="http://schemas.openxmlformats.org/drawingml/2006/picture">
+                <pic:pic xmlns:pic="http://schemas.openxmlformats.org/drawingml/2006/picture">
+                  <pic:nvPicPr>
+                    <pic:cNvPr id="0" name="Picture 11"/>
+                    <pic:cNvPicPr>
+                      <a:picLocks noChangeAspect="1" noChangeArrowheads="1"/>
+                    </pic:cNvPicPr>
+                  </pic:nvPicPr>
+                  <pic:blipFill>
+                    <a:blip r:embed="rId23">
+                      <a:extLst>
+                        <a:ext uri="{28A0092B-C50C-407E-A947-70E740481C1C}">
+                          <a14:useLocalDpi xmlns:a14="http://schemas.microsoft.com/office/drawing/2010/main" val="0"/>
+                        </a:ext>
+                      </a:extLst>
+                    </a:blip>
+                    <a:srcRect/>
+                    <a:stretch>
+                      <a:fillRect/>
+                    </a:stretch>
+                  </pic:blipFill>
+                  <pic:spPr bwMode="auto">
+                    <a:xfrm>
+                      <a:off x="0" y="0"/>
+                      <a:ext cx="3642360" cy="7795260"/>
+                    </a:xfrm>
+                    <a:prstGeom prst="rect">
+                      <a:avLst/>
+                    </a:prstGeom>
+                    <a:noFill/>
+                    <a:ln>
+                      <a:noFill/>
+                    </a:ln>
+                  </pic:spPr>
+                </pic:pic>
+              </a:graphicData>
+            </a:graphic>
+          </wp:inline>
+        </w:drawing>
+      </w:r>
+    </w:p>
+    <w:p>
+      <w:pPr>
+        <w:pStyle w:val="NoSpacing"/>
+        <w:rPr>
+          <w:rFonts w:ascii="Consolas" w:hAnsi="Consolas"/>
+        </w:rPr>
+      </w:pPr>
+    </w:p>
+    <w:p>
+      <w:pPr>
+        <w:pStyle w:val="NoSpacing"/>
+        <w:rPr>
+          <w:rFonts w:ascii="Consolas" w:hAnsi="Consolas"/>
+        </w:rPr>
+      </w:pPr>
+      <w:r>
+        <w:rPr>
+          <w:rFonts w:ascii="Consolas" w:hAnsi="Consolas"/>
+        </w:rPr>
+        <w:lastRenderedPageBreak/>
+        <w:tab/>
+      </w:r>
+      <w:r>
+        <w:rPr>
+          <w:rFonts w:ascii="Consolas" w:hAnsi="Consolas"/>
+          <w:noProof/>
+        </w:rPr>
+        <w:drawing>
+          <wp:inline distT="0" distB="0" distL="0" distR="0" wp14:anchorId="139B06B4" wp14:editId="3D5CDEC3">
+            <wp:extent cx="3850640" cy="7645400"/>
+            <wp:effectExtent l="0" t="0" r="0" b="0"/>
+            <wp:docPr id="21" name="Picture 21"/>
+            <wp:cNvGraphicFramePr>
+              <a:graphicFrameLocks xmlns:a="http://schemas.openxmlformats.org/drawingml/2006/main" noChangeAspect="1"/>
+            </wp:cNvGraphicFramePr>
+            <a:graphic xmlns:a="http://schemas.openxmlformats.org/drawingml/2006/main">
+              <a:graphicData uri="http://schemas.openxmlformats.org/drawingml/2006/picture">
+                <pic:pic xmlns:pic="http://schemas.openxmlformats.org/drawingml/2006/picture">
+                  <pic:nvPicPr>
+                    <pic:cNvPr id="0" name="Picture 13"/>
+                    <pic:cNvPicPr>
+                      <a:picLocks noChangeAspect="1" noChangeArrowheads="1"/>
+                    </pic:cNvPicPr>
+                  </pic:nvPicPr>
+                  <pic:blipFill>
+                    <a:blip r:embed="rId24">
+                      <a:extLst>
+                        <a:ext uri="{28A0092B-C50C-407E-A947-70E740481C1C}">
+                          <a14:useLocalDpi xmlns:a14="http://schemas.microsoft.com/office/drawing/2010/main" val="0"/>
+                        </a:ext>
+                      </a:extLst>
+                    </a:blip>
+                    <a:srcRect/>
+                    <a:stretch>
+                      <a:fillRect/>
+                    </a:stretch>
+                  </pic:blipFill>
+                  <pic:spPr bwMode="auto">
+                    <a:xfrm>
+                      <a:off x="0" y="0"/>
+                      <a:ext cx="3850640" cy="7645400"/>
+                    </a:xfrm>
+                    <a:prstGeom prst="rect">
+                      <a:avLst/>
+                    </a:prstGeom>
+                    <a:noFill/>
+                    <a:ln>
+                      <a:noFill/>
+                    </a:ln>
+                  </pic:spPr>
+                </pic:pic>
+              </a:graphicData>
+            </a:graphic>
+          </wp:inline>
+        </w:drawing>
+      </w:r>
+    </w:p>
+    <w:p>
+      <w:pPr>
+        <w:pStyle w:val="NoSpacing"/>
+        <w:rPr>
+          <w:rFonts w:ascii="Consolas" w:hAnsi="Consolas"/>
+        </w:rPr>
+      </w:pPr>
+    </w:p>
+    <w:p>
+      <w:pPr>
+        <w:pStyle w:val="NoSpacing"/>
+        <w:numPr>
+          <w:ilvl w:val="0"/>
+          <w:numId w:val="4"/>
+        </w:numPr>
+        <w:rPr>
+          <w:rFonts w:ascii="Consolas" w:hAnsi="Consolas"/>
+        </w:rPr>
+      </w:pPr>
+      <w:r>
+        <w:rPr>
+          <w:rFonts w:ascii="Consolas" w:hAnsi="Consolas"/>
+        </w:rPr>
+        <w:t xml:space="preserve">At that time, you can start web application. But with my experience, it looks like the 3000 port have used by some other application, I don’t </w:t>
+      </w:r>
+      <w:r>
+        <w:rPr>
+          <w:rFonts w:ascii="Consolas" w:hAnsi="Consolas"/>
+        </w:rPr>
+        <w:lastRenderedPageBreak/>
+        <w:t>know which application now. So we need to change the default port from 3000 to 3030 for example.</w:t>
+      </w:r>
+    </w:p>
+    <w:p>
+      <w:pPr>
+        <w:pStyle w:val="NoSpacing"/>
+        <w:numPr>
+          <w:ilvl w:val="0"/>
+          <w:numId w:val="4"/>
+        </w:numPr>
+        <w:rPr>
+          <w:rFonts w:ascii="Consolas" w:hAnsi="Consolas"/>
+        </w:rPr>
+      </w:pPr>
+      <w:r>
+        <w:rPr>
+          <w:rFonts w:ascii="Consolas" w:hAnsi="Consolas"/>
+        </w:rPr>
+        <w:t>Go to bin directory and open file www as follow</w:t>
+      </w:r>
+    </w:p>
+    <w:p>
+      <w:pPr>
+        <w:pStyle w:val="NoSpacing"/>
+        <w:ind w:left="720"/>
+        <w:rPr>
+          <w:rFonts w:ascii="Consolas" w:hAnsi="Consolas"/>
+        </w:rPr>
+      </w:pPr>
+    </w:p>
+    <w:p>
+      <w:pPr>
+        <w:pStyle w:val="NoSpacing"/>
+        <w:ind w:left="720"/>
+        <w:rPr>
+          <w:rFonts w:ascii="Consolas" w:hAnsi="Consolas"/>
+        </w:rPr>
+      </w:pPr>
+      <w:r>
+        <w:rPr>
+          <w:rFonts w:ascii="Consolas" w:hAnsi="Consolas"/>
+          <w:noProof/>
+        </w:rPr>
+        <w:drawing>
+          <wp:inline distT="0" distB="0" distL="0" distR="0" wp14:anchorId="2EDAC199" wp14:editId="1941CD7F">
+            <wp:extent cx="3291840" cy="342900"/>
+            <wp:effectExtent l="0" t="0" r="3810" b="0"/>
+            <wp:docPr id="22" name="Picture 22"/>
+            <wp:cNvGraphicFramePr>
+              <a:graphicFrameLocks xmlns:a="http://schemas.openxmlformats.org/drawingml/2006/main" noChangeAspect="1"/>
+            </wp:cNvGraphicFramePr>
+            <a:graphic xmlns:a="http://schemas.openxmlformats.org/drawingml/2006/main">
+              <a:graphicData uri="http://schemas.openxmlformats.org/drawingml/2006/picture">
+                <pic:pic xmlns:pic="http://schemas.openxmlformats.org/drawingml/2006/picture">
+                  <pic:nvPicPr>
+                    <pic:cNvPr id="0" name="Picture 14"/>
+                    <pic:cNvPicPr>
+                      <a:picLocks noChangeAspect="1" noChangeArrowheads="1"/>
+                    </pic:cNvPicPr>
+                  </pic:nvPicPr>
+                  <pic:blipFill>
+                    <a:blip r:embed="rId25">
+                      <a:extLst>
+                        <a:ext uri="{28A0092B-C50C-407E-A947-70E740481C1C}">
+                          <a14:useLocalDpi xmlns:a14="http://schemas.microsoft.com/office/drawing/2010/main" val="0"/>
+                        </a:ext>
+                      </a:extLst>
+                    </a:blip>
+                    <a:srcRect/>
+                    <a:stretch>
+                      <a:fillRect/>
+                    </a:stretch>
+                  </pic:blipFill>
+                  <pic:spPr bwMode="auto">
+                    <a:xfrm>
+                      <a:off x="0" y="0"/>
+                      <a:ext cx="3291840" cy="342900"/>
+                    </a:xfrm>
+                    <a:prstGeom prst="rect">
+                      <a:avLst/>
+                    </a:prstGeom>
+                    <a:noFill/>
+                    <a:ln>
+                      <a:noFill/>
+                    </a:ln>
+                  </pic:spPr>
+                </pic:pic>
+              </a:graphicData>
+            </a:graphic>
+          </wp:inline>
+        </w:drawing>
+      </w:r>
+    </w:p>
+    <w:p>
+      <w:pPr>
+        <w:pStyle w:val="NoSpacing"/>
+        <w:ind w:left="720"/>
+        <w:rPr>
+          <w:rFonts w:ascii="Consolas" w:hAnsi="Consolas"/>
+        </w:rPr>
+      </w:pPr>
+    </w:p>
+    <w:p>
+      <w:pPr>
+        <w:pStyle w:val="NoSpacing"/>
+        <w:ind w:left="720"/>
+        <w:rPr>
+          <w:rFonts w:ascii="Consolas" w:hAnsi="Consolas"/>
+        </w:rPr>
+      </w:pPr>
+      <w:r>
+        <w:rPr>
+          <w:rFonts w:ascii="Consolas" w:hAnsi="Consolas"/>
+        </w:rPr>
+        <w:t>And change 3000 value to 3030 as follow</w:t>
+      </w:r>
+    </w:p>
+    <w:p>
+      <w:pPr>
+        <w:pStyle w:val="NoSpacing"/>
+        <w:ind w:left="720"/>
+        <w:rPr>
+          <w:rFonts w:ascii="Consolas" w:hAnsi="Consolas"/>
+        </w:rPr>
+      </w:pPr>
+    </w:p>
+    <w:p>
+      <w:pPr>
+        <w:pStyle w:val="NoSpacing"/>
+        <w:ind w:left="720"/>
+        <w:rPr>
+          <w:rFonts w:ascii="Consolas" w:hAnsi="Consolas"/>
+        </w:rPr>
+      </w:pPr>
+      <w:r>
+        <w:rPr>
+          <w:rFonts w:ascii="Consolas" w:hAnsi="Consolas"/>
+          <w:noProof/>
+        </w:rPr>
+        <w:drawing>
+          <wp:inline distT="0" distB="0" distL="0" distR="0" wp14:anchorId="0C753C7C" wp14:editId="089E0F22">
+            <wp:extent cx="4518660" cy="3520440"/>
+            <wp:effectExtent l="0" t="0" r="0" b="3810"/>
+            <wp:docPr id="23" name="Picture 23"/>
+            <wp:cNvGraphicFramePr>
+              <a:graphicFrameLocks xmlns:a="http://schemas.openxmlformats.org/drawingml/2006/main" noChangeAspect="1"/>
+            </wp:cNvGraphicFramePr>
+            <a:graphic xmlns:a="http://schemas.openxmlformats.org/drawingml/2006/main">
+              <a:graphicData uri="http://schemas.openxmlformats.org/drawingml/2006/picture">
+                <pic:pic xmlns:pic="http://schemas.openxmlformats.org/drawingml/2006/picture">
+                  <pic:nvPicPr>
+                    <pic:cNvPr id="0" name="Picture 15"/>
+                    <pic:cNvPicPr>
+                      <a:picLocks noChangeAspect="1" noChangeArrowheads="1"/>
+                    </pic:cNvPicPr>
+                  </pic:nvPicPr>
+                  <pic:blipFill>
+                    <a:blip r:embed="rId26">
+                      <a:extLst>
+                        <a:ext uri="{28A0092B-C50C-407E-A947-70E740481C1C}">
+                          <a14:useLocalDpi xmlns:a14="http://schemas.microsoft.com/office/drawing/2010/main" val="0"/>
+                        </a:ext>
+                      </a:extLst>
+                    </a:blip>
+                    <a:srcRect/>
+                    <a:stretch>
+                      <a:fillRect/>
+                    </a:stretch>
+                  </pic:blipFill>
+                  <pic:spPr bwMode="auto">
+                    <a:xfrm>
+                      <a:off x="0" y="0"/>
+                      <a:ext cx="4518660" cy="3520440"/>
+                    </a:xfrm>
+                    <a:prstGeom prst="rect">
+                      <a:avLst/>
+                    </a:prstGeom>
+                    <a:noFill/>
+                    <a:ln>
+                      <a:noFill/>
+                    </a:ln>
+                  </pic:spPr>
+                </pic:pic>
+              </a:graphicData>
+            </a:graphic>
+          </wp:inline>
+        </w:drawing>
+      </w:r>
+    </w:p>
+    <w:p>
+      <w:pPr>
+        <w:pStyle w:val="NoSpacing"/>
+        <w:ind w:left="720"/>
+        <w:rPr>
+          <w:rFonts w:ascii="Consolas" w:hAnsi="Consolas"/>
+        </w:rPr>
+      </w:pPr>
+    </w:p>
+    <w:p>
+      <w:pPr>
+        <w:pStyle w:val="NoSpacing"/>
+        <w:ind w:left="720"/>
+        <w:rPr>
+          <w:rFonts w:ascii="Consolas" w:hAnsi="Consolas"/>
+        </w:rPr>
+      </w:pPr>
+      <w:r>
+        <w:rPr>
+          <w:rFonts w:ascii="Consolas" w:hAnsi="Consolas"/>
+        </w:rPr>
+        <w:t>Save and exit</w:t>
+      </w:r>
+    </w:p>
+    <w:p>
+      <w:pPr>
+        <w:pStyle w:val="NoSpacing"/>
+        <w:ind w:left="720"/>
+        <w:rPr>
+          <w:rFonts w:ascii="Consolas" w:hAnsi="Consolas"/>
+        </w:rPr>
+      </w:pPr>
+    </w:p>
+    <w:p>
+      <w:pPr>
+        <w:pStyle w:val="NoSpacing"/>
+        <w:numPr>
+          <w:ilvl w:val="0"/>
+          <w:numId w:val="4"/>
+        </w:numPr>
+        <w:rPr>
+          <w:rFonts w:ascii="Consolas" w:hAnsi="Consolas"/>
+        </w:rPr>
+      </w:pPr>
+      <w:r>
+        <w:rPr>
+          <w:rFonts w:ascii="Consolas" w:hAnsi="Consolas"/>
+        </w:rPr>
+        <w:t>Go back to parent of the bin (it is web-app directory) and start the web with command node ./bin/www</w:t>
+      </w:r>
+    </w:p>
+    <w:p>
+      <w:pPr>
+        <w:pStyle w:val="NoSpacing"/>
+        <w:ind w:left="720"/>
+        <w:rPr>
+          <w:rFonts w:ascii="Consolas" w:hAnsi="Consolas"/>
+        </w:rPr>
+      </w:pPr>
+    </w:p>
+    <w:p>
+      <w:pPr>
+        <w:pStyle w:val="NoSpacing"/>
+        <w:ind w:left="720"/>
+        <w:rPr>
+          <w:rFonts w:ascii="Consolas" w:hAnsi="Consolas"/>
+        </w:rPr>
+      </w:pPr>
+      <w:r>
+        <w:rPr>
+          <w:rFonts w:ascii="Consolas" w:hAnsi="Consolas"/>
+          <w:noProof/>
+        </w:rPr>
+        <w:drawing>
+          <wp:inline distT="0" distB="0" distL="0" distR="0" wp14:anchorId="32B733AA" wp14:editId="3945CFF5">
+            <wp:extent cx="3528060" cy="746760"/>
+            <wp:effectExtent l="0" t="0" r="0" b="0"/>
+            <wp:docPr id="24" name="Picture 24"/>
+            <wp:cNvGraphicFramePr>
+              <a:graphicFrameLocks xmlns:a="http://schemas.openxmlformats.org/drawingml/2006/main" noChangeAspect="1"/>
+            </wp:cNvGraphicFramePr>
+            <a:graphic xmlns:a="http://schemas.openxmlformats.org/drawingml/2006/main">
+              <a:graphicData uri="http://schemas.openxmlformats.org/drawingml/2006/picture">
+                <pic:pic xmlns:pic="http://schemas.openxmlformats.org/drawingml/2006/picture">
+                  <pic:nvPicPr>
+                    <pic:cNvPr id="0" name="Picture 16"/>
+                    <pic:cNvPicPr>
+                      <a:picLocks noChangeAspect="1" noChangeArrowheads="1"/>
+                    </pic:cNvPicPr>
+                  </pic:nvPicPr>
+                  <pic:blipFill>
+                    <a:blip r:embed="rId27">
+                      <a:extLst>
+                        <a:ext uri="{28A0092B-C50C-407E-A947-70E740481C1C}">
+                          <a14:useLocalDpi xmlns:a14="http://schemas.microsoft.com/office/drawing/2010/main" val="0"/>
+                        </a:ext>
+                      </a:extLst>
+                    </a:blip>
+                    <a:srcRect/>
+                    <a:stretch>
+                      <a:fillRect/>
+                    </a:stretch>
+                  </pic:blipFill>
+                  <pic:spPr bwMode="auto">
+                    <a:xfrm>
+                      <a:off x="0" y="0"/>
+                      <a:ext cx="3528060" cy="746760"/>
+                    </a:xfrm>
+                    <a:prstGeom prst="rect">
+                      <a:avLst/>
+                    </a:prstGeom>
+                    <a:noFill/>
+                    <a:ln>
+                      <a:noFill/>
+                    </a:ln>
+                  </pic:spPr>
+                </pic:pic>
+              </a:graphicData>
+            </a:graphic>
+          </wp:inline>
+        </w:drawing>
+      </w:r>
+    </w:p>
+    <w:p>
+      <w:pPr>
+        <w:pStyle w:val="NoSpacing"/>
+        <w:ind w:left="720"/>
+        <w:rPr>
+          <w:rFonts w:ascii="Consolas" w:hAnsi="Consolas"/>
+        </w:rPr>
+      </w:pPr>
+    </w:p>
+    <w:p>
+      <w:pPr>
+        <w:pStyle w:val="NoSpacing"/>
+        <w:ind w:left="720"/>
+        <w:rPr>
+          <w:rFonts w:ascii="Consolas" w:hAnsi="Consolas"/>
+        </w:rPr>
+      </w:pPr>
+    </w:p>
+    <w:p>
+      <w:pPr>
+        <w:pStyle w:val="NoSpacing"/>
+        <w:ind w:left="720"/>
+        <w:rPr>
+          <w:rFonts w:ascii="Consolas" w:hAnsi="Consolas"/>
+        </w:rPr>
+      </w:pPr>
+      <w:r>
+        <w:rPr>
+          <w:rFonts w:ascii="Consolas" w:hAnsi="Consolas"/>
+        </w:rPr>
+        <w:t>Now the web have started and you can access to the skeleton application with your browser</w:t>
+      </w:r>
+    </w:p>
+    <w:p>
+      <w:pPr>
+        <w:pStyle w:val="NoSpacing"/>
+        <w:ind w:left="720"/>
+        <w:rPr>
+          <w:rFonts w:ascii="Consolas" w:hAnsi="Consolas"/>
+        </w:rPr>
+      </w:pPr>
+    </w:p>
+    <w:p>
+      <w:pPr>
+        <w:pStyle w:val="NoSpacing"/>
+        <w:ind w:left="720"/>
+        <w:rPr>
+          <w:rFonts w:ascii="Consolas" w:hAnsi="Consolas"/>
+        </w:rPr>
+      </w:pPr>
+      <w:r>
+        <w:rPr>
+          <w:rFonts w:ascii="Consolas" w:hAnsi="Consolas"/>
+          <w:noProof/>
+        </w:rPr>
+        <w:lastRenderedPageBreak/>
+        <w:drawing>
+          <wp:inline distT="0" distB="0" distL="0" distR="0" wp14:anchorId="4647C39E" wp14:editId="4A286787">
+            <wp:extent cx="5676900" cy="7475220"/>
+            <wp:effectExtent l="0" t="0" r="0" b="0"/>
+            <wp:docPr id="25" name="Picture 25"/>
+            <wp:cNvGraphicFramePr>
+              <a:graphicFrameLocks xmlns:a="http://schemas.openxmlformats.org/drawingml/2006/main" noChangeAspect="1"/>
+            </wp:cNvGraphicFramePr>
+            <a:graphic xmlns:a="http://schemas.openxmlformats.org/drawingml/2006/main">
+              <a:graphicData uri="http://schemas.openxmlformats.org/drawingml/2006/picture">
+                <pic:pic xmlns:pic="http://schemas.openxmlformats.org/drawingml/2006/picture">
+                  <pic:nvPicPr>
+                    <pic:cNvPr id="0" name="Picture 17"/>
+                    <pic:cNvPicPr>
+                      <a:picLocks noChangeAspect="1" noChangeArrowheads="1"/>
+                    </pic:cNvPicPr>
+                  </pic:nvPicPr>
+                  <pic:blipFill>
+                    <a:blip r:embed="rId28">
+                      <a:extLst>
+                        <a:ext uri="{28A0092B-C50C-407E-A947-70E740481C1C}">
+                          <a14:useLocalDpi xmlns:a14="http://schemas.microsoft.com/office/drawing/2010/main" val="0"/>
+                        </a:ext>
+                      </a:extLst>
+                    </a:blip>
+                    <a:srcRect/>
+                    <a:stretch>
+                      <a:fillRect/>
+                    </a:stretch>
+                  </pic:blipFill>
+                  <pic:spPr bwMode="auto">
+                    <a:xfrm>
+                      <a:off x="0" y="0"/>
+                      <a:ext cx="5676900" cy="7475220"/>
+                    </a:xfrm>
+                    <a:prstGeom prst="rect">
+                      <a:avLst/>
+                    </a:prstGeom>
+                    <a:noFill/>
+                    <a:ln>
+                      <a:noFill/>
+                    </a:ln>
+                  </pic:spPr>
+                </pic:pic>
+              </a:graphicData>
+            </a:graphic>
+          </wp:inline>
+        </w:drawing>
+      </w:r>
+    </w:p>
+    <w:p>
+      <w:pPr>
+        <w:pStyle w:val="NoSpacing"/>
+        <w:ind w:left="720"/>
+        <w:rPr>
+          <w:rFonts w:ascii="Consolas" w:hAnsi="Consolas"/>
+        </w:rPr>
+      </w:pPr>
+    </w:p>
+    <w:p>
+      <w:pPr>
+        <w:pStyle w:val="NoSpacing"/>
+        <w:ind w:left="720"/>
+        <w:rPr>
+          <w:rFonts w:ascii="Consolas" w:hAnsi="Consolas"/>
+        </w:rPr>
+      </w:pPr>
+    </w:p>
+    <w:p>
+      <w:pPr>
+        <w:pStyle w:val="NoSpacing"/>
+        <w:numPr>
+          <w:ilvl w:val="0"/>
+          <w:numId w:val="4"/>
+        </w:numPr>
+        <w:rPr>
+          <w:rFonts w:ascii="Consolas" w:hAnsi="Consolas"/>
+        </w:rPr>
+      </w:pPr>
+      <w:r>
+        <w:rPr>
+          <w:rFonts w:ascii="Consolas" w:hAnsi="Consolas"/>
+        </w:rPr>
+        <w:t>At that time, we have setup the web application. The final steps were to pull 3 files from GIT and copy them into the web application</w:t>
+      </w:r>
+    </w:p>
+    <w:p>
+      <w:pPr>
+        <w:pStyle w:val="NoSpacing"/>
+        <w:ind w:left="720"/>
+        <w:rPr>
+          <w:rFonts w:ascii="Consolas" w:hAnsi="Consolas"/>
+        </w:rPr>
+      </w:pPr>
+      <w:r>
+        <w:rPr>
+          <w:rFonts w:ascii="Consolas" w:hAnsi="Consolas"/>
+        </w:rPr>
+        <w:lastRenderedPageBreak/>
+        <w:t>Copy the file index.js from web-app/routes on GIT and paste it on web-app/route on the BBB.</w:t>
+      </w:r>
+    </w:p>
+    <w:p>
+      <w:pPr>
+        <w:pStyle w:val="NoSpacing"/>
+        <w:ind w:left="720"/>
+        <w:rPr>
+          <w:rFonts w:ascii="Consolas" w:hAnsi="Consolas"/>
+        </w:rPr>
+      </w:pPr>
+    </w:p>
+    <w:p>
+      <w:pPr>
+        <w:pStyle w:val="NoSpacing"/>
+        <w:ind w:left="720"/>
+        <w:rPr>
+          <w:rFonts w:ascii="Consolas" w:hAnsi="Consolas"/>
+        </w:rPr>
+      </w:pPr>
+      <w:r>
+        <w:rPr>
+          <w:rFonts w:ascii="Consolas" w:hAnsi="Consolas"/>
+        </w:rPr>
+        <w:t>Copy files index1.ejs, index2.ejs from web-app/views on GIT and paste them on web-app/views on the BBB.</w:t>
+      </w:r>
+    </w:p>
+    <w:p>
+      <w:pPr>
+        <w:pStyle w:val="NoSpacing"/>
+        <w:ind w:left="720"/>
+        <w:rPr>
+          <w:rFonts w:ascii="Consolas" w:hAnsi="Consolas"/>
+        </w:rPr>
+      </w:pPr>
+    </w:p>
+    <w:p>
+      <w:pPr>
+        <w:pStyle w:val="NoSpacing"/>
+        <w:ind w:left="720"/>
+        <w:rPr>
+          <w:rFonts w:ascii="Consolas" w:hAnsi="Consolas"/>
+        </w:rPr>
+      </w:pPr>
+      <w:r>
+        <w:rPr>
+          <w:rFonts w:ascii="Consolas" w:hAnsi="Consolas"/>
+        </w:rPr>
+        <w:t>Stop the web and re-run it. And now you can access two web pages for our system.</w:t>
+      </w:r>
+    </w:p>
+    <w:p>
+      <w:pPr>
+        <w:pStyle w:val="NoSpacing"/>
+        <w:ind w:left="720"/>
+        <w:rPr>
+          <w:rFonts w:ascii="Consolas" w:hAnsi="Consolas"/>
+        </w:rPr>
+      </w:pPr>
+    </w:p>
+    <w:p>
+      <w:pPr>
+        <w:pStyle w:val="NoSpacing"/>
+        <w:ind w:left="720"/>
+        <w:rPr>
+          <w:rFonts w:ascii="Consolas" w:hAnsi="Consolas"/>
+        </w:rPr>
+      </w:pPr>
+      <w:r>
+        <w:rPr>
+          <w:rFonts w:ascii="Consolas" w:hAnsi="Consolas"/>
+          <w:noProof/>
+        </w:rPr>
+        <w:drawing>
+          <wp:inline distT="0" distB="0" distL="0" distR="0" wp14:anchorId="0B188BCD" wp14:editId="47B7DE36">
+            <wp:extent cx="5943600" cy="4770120"/>
+            <wp:effectExtent l="0" t="0" r="0" b="0"/>
+            <wp:docPr id="26" name="Picture 26"/>
+            <wp:cNvGraphicFramePr>
+              <a:graphicFrameLocks xmlns:a="http://schemas.openxmlformats.org/drawingml/2006/main" noChangeAspect="1"/>
+            </wp:cNvGraphicFramePr>
+            <a:graphic xmlns:a="http://schemas.openxmlformats.org/drawingml/2006/main">
+              <a:graphicData uri="http://schemas.openxmlformats.org/drawingml/2006/picture">
+                <pic:pic xmlns:pic="http://schemas.openxmlformats.org/drawingml/2006/picture">
+                  <pic:nvPicPr>
+                    <pic:cNvPr id="0" name="Picture 18"/>
+                    <pic:cNvPicPr>
+                      <a:picLocks noChangeAspect="1" noChangeArrowheads="1"/>
+                    </pic:cNvPicPr>
+                  </pic:nvPicPr>
+                  <pic:blipFill>
+                    <a:blip r:embed="rId29">
+                      <a:extLst>
+                        <a:ext uri="{28A0092B-C50C-407E-A947-70E740481C1C}">
+                          <a14:useLocalDpi xmlns:a14="http://schemas.microsoft.com/office/drawing/2010/main" val="0"/>
+                        </a:ext>
+                      </a:extLst>
+                    </a:blip>
+                    <a:srcRect/>
+                    <a:stretch>
+                      <a:fillRect/>
+                    </a:stretch>
+                  </pic:blipFill>
+                  <pic:spPr bwMode="auto">
+                    <a:xfrm>
+                      <a:off x="0" y="0"/>
+                      <a:ext cx="5943600" cy="4770120"/>
+                    </a:xfrm>
+                    <a:prstGeom prst="rect">
+                      <a:avLst/>
+                    </a:prstGeom>
+                    <a:noFill/>
+                    <a:ln>
+                      <a:noFill/>
+                    </a:ln>
+                  </pic:spPr>
+                </pic:pic>
+              </a:graphicData>
+            </a:graphic>
+          </wp:inline>
+        </w:drawing>
+      </w:r>
+    </w:p>
+    <w:p>
+      <w:pPr>
+        <w:pStyle w:val="NoSpacing"/>
+        <w:ind w:left="720"/>
+        <w:rPr>
+          <w:rFonts w:ascii="Consolas" w:hAnsi="Consolas"/>
+        </w:rPr>
+      </w:pPr>
+    </w:p>
+    <w:p>
+      <w:pPr>
+        <w:pStyle w:val="NoSpacing"/>
+        <w:ind w:left="720"/>
+        <w:rPr>
+          <w:rFonts w:ascii="Consolas" w:hAnsi="Consolas"/>
+        </w:rPr>
+      </w:pPr>
+    </w:p>
+    <w:p>
+      <w:pPr>
+        <w:pStyle w:val="NoSpacing"/>
+        <w:ind w:left="720"/>
+        <w:rPr>
+          <w:rFonts w:ascii="Consolas" w:hAnsi="Consolas"/>
+        </w:rPr>
+      </w:pPr>
+    </w:p>
+    <w:p>
+      <w:pPr>
+        <w:pStyle w:val="NoSpacing"/>
+        <w:ind w:left="720"/>
+        <w:rPr>
+          <w:rFonts w:ascii="Consolas" w:hAnsi="Consolas"/>
+        </w:rPr>
+      </w:pPr>
+      <w:r>
+        <w:rPr>
+          <w:rFonts w:ascii="Consolas" w:hAnsi="Consolas"/>
+          <w:noProof/>
+        </w:rPr>
+        <w:lastRenderedPageBreak/>
+        <w:drawing>
+          <wp:inline distT="0" distB="0" distL="0" distR="0" wp14:anchorId="73D493EF" wp14:editId="3D3C1B41">
+            <wp:extent cx="5943600" cy="2918460"/>
+            <wp:effectExtent l="0" t="0" r="0" b="0"/>
+            <wp:docPr id="27" name="Picture 27"/>
+            <wp:cNvGraphicFramePr>
+              <a:graphicFrameLocks xmlns:a="http://schemas.openxmlformats.org/drawingml/2006/main" noChangeAspect="1"/>
+            </wp:cNvGraphicFramePr>
+            <a:graphic xmlns:a="http://schemas.openxmlformats.org/drawingml/2006/main">
+              <a:graphicData uri="http://schemas.openxmlformats.org/drawingml/2006/picture">
+                <pic:pic xmlns:pic="http://schemas.openxmlformats.org/drawingml/2006/picture">
+                  <pic:nvPicPr>
+                    <pic:cNvPr id="0" name="Picture 19"/>
+                    <pic:cNvPicPr>
+                      <a:picLocks noChangeAspect="1" noChangeArrowheads="1"/>
+                    </pic:cNvPicPr>
+                  </pic:nvPicPr>
+                  <pic:blipFill>
+                    <a:blip r:embed="rId30" cstate="print">
+                      <a:extLst>
+                        <a:ext uri="{28A0092B-C50C-407E-A947-70E740481C1C}">
+                          <a14:useLocalDpi xmlns:a14="http://schemas.microsoft.com/office/drawing/2010/main" val="0"/>
+                        </a:ext>
+                      </a:extLst>
+                    </a:blip>
+                    <a:srcRect/>
+                    <a:stretch>
+                      <a:fillRect/>
+                    </a:stretch>
+                  </pic:blipFill>
+                  <pic:spPr bwMode="auto">
+                    <a:xfrm>
+                      <a:off x="0" y="0"/>
+                      <a:ext cx="5943600" cy="2918460"/>
+                    </a:xfrm>
+                    <a:prstGeom prst="rect">
+                      <a:avLst/>
+                    </a:prstGeom>
+                    <a:noFill/>
+                    <a:ln>
+                      <a:noFill/>
+                    </a:ln>
+                  </pic:spPr>
+                </pic:pic>
+              </a:graphicData>
+            </a:graphic>
+          </wp:inline>
+        </w:drawing>
+      </w:r>
+    </w:p>
+    <w:p>
+      <w:pPr>
+        <w:pStyle w:val="NoSpacing"/>
+        <w:ind w:left="720"/>
+        <w:rPr>
+          <w:rFonts w:ascii="Consolas" w:hAnsi="Consolas"/>
+        </w:rPr>
+      </w:pPr>
+    </w:p>
+    <w:p>
+      <w:pPr>
+        <w:pStyle w:val="NoSpacing"/>
+        <w:ind w:left="720"/>
+        <w:rPr>
+          <w:rFonts w:ascii="Consolas" w:hAnsi="Consolas"/>
+        </w:rPr>
+      </w:pPr>
+    </w:p>
+    <w:p>
+      <w:pPr>
+        <w:pStyle w:val="NoSpacing"/>
+        <w:ind w:left="720"/>
+        <w:rPr>
+          <w:rFonts w:ascii="Consolas" w:hAnsi="Consolas"/>
+        </w:rPr>
+      </w:pPr>
+      <w:r>
+        <w:rPr>
+          <w:rFonts w:ascii="Consolas" w:hAnsi="Consolas"/>
+        </w:rPr>
+        <w:t xml:space="preserve">I will continue with data-binding and more </w:t>
+      </w:r>
+      <w:proofErr w:type="gramStart"/>
+      <w:r>
+        <w:rPr>
+          <w:rFonts w:ascii="Consolas" w:hAnsi="Consolas"/>
+        </w:rPr>
+        <w:t>features !!!</w:t>
+      </w:r>
+      <w:proofErr w:type="gramEnd"/>
     </w:p>
     <w:p>
       <w:pPr>
@@ -3958,6 +6309,95 @@
       </w:rPr>
     </w:lvl>
   </w:abstractNum>
+  <w:abstractNum w:abstractNumId="4">
+    <w:nsid w:val="71EB1ADB"/>
+    <w:multiLevelType w:val="hybridMultilevel"/>
+    <w:tmpl w:val="A03C9ADE"/>
+    <w:lvl w:ilvl="0" w:tplc="0409000F">
+      <w:start w:val="1"/>
+      <w:numFmt w:val="decimal"/>
+      <w:lvlText w:val="%1."/>
+      <w:lvlJc w:val="left"/>
+      <w:pPr>
+        <w:ind w:left="720" w:hanging="360"/>
+      </w:pPr>
+      <w:rPr>
+        <w:rFonts w:hint="default"/>
+      </w:rPr>
+    </w:lvl>
+    <w:lvl w:ilvl="1" w:tplc="04090019" w:tentative="1">
+      <w:start w:val="1"/>
+      <w:numFmt w:val="lowerLetter"/>
+      <w:lvlText w:val="%2."/>
+      <w:lvlJc w:val="left"/>
+      <w:pPr>
+        <w:ind w:left="1440" w:hanging="360"/>
+      </w:pPr>
+    </w:lvl>
+    <w:lvl w:ilvl="2" w:tplc="0409001B" w:tentative="1">
+      <w:start w:val="1"/>
+      <w:numFmt w:val="lowerRoman"/>
+      <w:lvlText w:val="%3."/>
+      <w:lvlJc w:val="right"/>
+      <w:pPr>
+        <w:ind w:left="2160" w:hanging="180"/>
+      </w:pPr>
+    </w:lvl>
+    <w:lvl w:ilvl="3" w:tplc="0409000F" w:tentative="1">
+      <w:start w:val="1"/>
+      <w:numFmt w:val="decimal"/>
+      <w:lvlText w:val="%4."/>
+      <w:lvlJc w:val="left"/>
+      <w:pPr>
+        <w:ind w:left="2880" w:hanging="360"/>
+      </w:pPr>
+    </w:lvl>
+    <w:lvl w:ilvl="4" w:tplc="04090019" w:tentative="1">
+      <w:start w:val="1"/>
+      <w:numFmt w:val="lowerLetter"/>
+      <w:lvlText w:val="%5."/>
+      <w:lvlJc w:val="left"/>
+      <w:pPr>
+        <w:ind w:left="3600" w:hanging="360"/>
+      </w:pPr>
+    </w:lvl>
+    <w:lvl w:ilvl="5" w:tplc="0409001B" w:tentative="1">
+      <w:start w:val="1"/>
+      <w:numFmt w:val="lowerRoman"/>
+      <w:lvlText w:val="%6."/>
+      <w:lvlJc w:val="right"/>
+      <w:pPr>
+        <w:ind w:left="4320" w:hanging="180"/>
+      </w:pPr>
+    </w:lvl>
+    <w:lvl w:ilvl="6" w:tplc="0409000F" w:tentative="1">
+      <w:start w:val="1"/>
+      <w:numFmt w:val="decimal"/>
+      <w:lvlText w:val="%7."/>
+      <w:lvlJc w:val="left"/>
+      <w:pPr>
+        <w:ind w:left="5040" w:hanging="360"/>
+      </w:pPr>
+    </w:lvl>
+    <w:lvl w:ilvl="7" w:tplc="04090019" w:tentative="1">
+      <w:start w:val="1"/>
+      <w:numFmt w:val="lowerLetter"/>
+      <w:lvlText w:val="%8."/>
+      <w:lvlJc w:val="left"/>
+      <w:pPr>
+        <w:ind w:left="5760" w:hanging="360"/>
+      </w:pPr>
+    </w:lvl>
+    <w:lvl w:ilvl="8" w:tplc="0409001B" w:tentative="1">
+      <w:start w:val="1"/>
+      <w:numFmt w:val="lowerRoman"/>
+      <w:lvlText w:val="%9."/>
+      <w:lvlJc w:val="right"/>
+      <w:pPr>
+        <w:ind w:left="6480" w:hanging="180"/>
+      </w:pPr>
+    </w:lvl>
+  </w:abstractNum>
   <w:num w:numId="1">
     <w:abstractNumId w:val="2"/>
   </w:num>
@@ -3969,6 +6409,9 @@
   </w:num>
   <w:num w:numId="4">
     <w:abstractNumId w:val="3"/>
+  </w:num>
+  <w:num w:numId="5">
+    <w:abstractNumId w:val="4"/>
   </w:num>
 </w:numbering>
 </file>

</xml_diff>

<commit_message>
Fix https error on FireFox for web-app
</commit_message>
<xml_diff>
--- a/Short_Guide.docx
+++ b/Short_Guide.docx
@@ -3508,8 +3508,6 @@
         </w:rPr>
         <w:br w:type="page"/>
       </w:r>
-      <w:bookmarkStart w:id="0" w:name="_GoBack"/>
-      <w:bookmarkEnd w:id="0"/>
     </w:p>
     <w:p>
       <w:pPr>
@@ -5887,11 +5885,1628 @@
     <w:p>
       <w:pPr>
         <w:pStyle w:val="NoSpacing"/>
-        <w:rPr>
-          <w:rFonts w:ascii="Consolas" w:hAnsi="Consolas"/>
-          <w:color w:val="000000" w:themeColor="text1"/>
-        </w:rPr>
-      </w:pPr>
+        <w:ind w:left="720"/>
+        <w:rPr>
+          <w:rFonts w:ascii="Consolas" w:hAnsi="Consolas"/>
+        </w:rPr>
+      </w:pPr>
+    </w:p>
+    <w:p>
+      <w:pPr>
+        <w:pStyle w:val="NoSpacing"/>
+        <w:ind w:left="720"/>
+        <w:rPr>
+          <w:rFonts w:ascii="Consolas" w:hAnsi="Consolas"/>
+        </w:rPr>
+      </w:pPr>
+      <w:r>
+        <w:rPr>
+          <w:rFonts w:ascii="Consolas" w:hAnsi="Consolas"/>
+        </w:rPr>
+        <w:t>Because configurations of the application was stored in JSON/text file (</w:t>
+      </w:r>
+      <w:proofErr w:type="spellStart"/>
+      <w:r>
+        <w:rPr>
+          <w:rFonts w:ascii="Consolas" w:hAnsi="Consolas"/>
+        </w:rPr>
+        <w:t>settings.json</w:t>
+      </w:r>
+      <w:proofErr w:type="spellEnd"/>
+      <w:r>
+        <w:rPr>
+          <w:rFonts w:ascii="Consolas" w:hAnsi="Consolas"/>
+        </w:rPr>
+        <w:t>), and this file was accessed from both serial-</w:t>
+      </w:r>
+      <w:proofErr w:type="spellStart"/>
+      <w:r>
+        <w:rPr>
+          <w:rFonts w:ascii="Consolas" w:hAnsi="Consolas"/>
+        </w:rPr>
+        <w:t>tcp</w:t>
+      </w:r>
+      <w:proofErr w:type="spellEnd"/>
+      <w:r>
+        <w:rPr>
+          <w:rFonts w:ascii="Consolas" w:hAnsi="Consolas"/>
+        </w:rPr>
+        <w:t xml:space="preserve"> convertor and web-app. So we need to assume for the location of this file. </w:t>
+      </w:r>
+      <w:proofErr w:type="gramStart"/>
+      <w:r>
+        <w:rPr>
+          <w:rFonts w:ascii="Consolas" w:hAnsi="Consolas"/>
+        </w:rPr>
+        <w:t>Assuming that we will store the convertor application in ‘bridge-app’ directory and web application in ‘web-app’ directory.</w:t>
+      </w:r>
+      <w:proofErr w:type="gramEnd"/>
+      <w:r>
+        <w:rPr>
+          <w:rFonts w:ascii="Consolas" w:hAnsi="Consolas"/>
+        </w:rPr>
+        <w:t xml:space="preserve"> </w:t>
+      </w:r>
+      <w:proofErr w:type="spellStart"/>
+      <w:r>
+        <w:rPr>
+          <w:rFonts w:ascii="Consolas" w:hAnsi="Consolas"/>
+        </w:rPr>
+        <w:t>Boths</w:t>
+      </w:r>
+      <w:proofErr w:type="spellEnd"/>
+      <w:r>
+        <w:rPr>
+          <w:rFonts w:ascii="Consolas" w:hAnsi="Consolas"/>
+        </w:rPr>
+        <w:t xml:space="preserve"> were location under default user directory – </w:t>
+      </w:r>
+      <w:proofErr w:type="spellStart"/>
+      <w:r>
+        <w:rPr>
+          <w:rFonts w:ascii="Consolas" w:hAnsi="Consolas"/>
+        </w:rPr>
+        <w:t>debian</w:t>
+      </w:r>
+      <w:proofErr w:type="spellEnd"/>
+      <w:r>
+        <w:rPr>
+          <w:rFonts w:ascii="Consolas" w:hAnsi="Consolas"/>
+        </w:rPr>
+        <w:t>.</w:t>
+      </w:r>
+    </w:p>
+    <w:p>
+      <w:pPr>
+        <w:pStyle w:val="NoSpacing"/>
+        <w:ind w:left="720"/>
+        <w:rPr>
+          <w:rFonts w:ascii="Consolas" w:hAnsi="Consolas"/>
+        </w:rPr>
+      </w:pPr>
+    </w:p>
+    <w:p>
+      <w:pPr>
+        <w:pStyle w:val="NoSpacing"/>
+        <w:ind w:left="720"/>
+        <w:rPr>
+          <w:rFonts w:ascii="Consolas" w:hAnsi="Consolas"/>
+        </w:rPr>
+      </w:pPr>
+      <w:r>
+        <w:rPr>
+          <w:rFonts w:ascii="Consolas" w:hAnsi="Consolas"/>
+          <w:noProof/>
+        </w:rPr>
+        <w:drawing>
+          <wp:inline distT="0" distB="0" distL="0" distR="0">
+            <wp:extent cx="2463800" cy="1183640"/>
+            <wp:effectExtent l="0" t="0" r="0" b="0"/>
+            <wp:docPr id="28" name="Picture 28"/>
+            <wp:cNvGraphicFramePr>
+              <a:graphicFrameLocks xmlns:a="http://schemas.openxmlformats.org/drawingml/2006/main" noChangeAspect="1"/>
+            </wp:cNvGraphicFramePr>
+            <a:graphic xmlns:a="http://schemas.openxmlformats.org/drawingml/2006/main">
+              <a:graphicData uri="http://schemas.openxmlformats.org/drawingml/2006/picture">
+                <pic:pic xmlns:pic="http://schemas.openxmlformats.org/drawingml/2006/picture">
+                  <pic:nvPicPr>
+                    <pic:cNvPr id="0" name="Picture 3"/>
+                    <pic:cNvPicPr>
+                      <a:picLocks noChangeAspect="1" noChangeArrowheads="1"/>
+                    </pic:cNvPicPr>
+                  </pic:nvPicPr>
+                  <pic:blipFill>
+                    <a:blip r:embed="rId31">
+                      <a:extLst>
+                        <a:ext uri="{28A0092B-C50C-407E-A947-70E740481C1C}">
+                          <a14:useLocalDpi xmlns:a14="http://schemas.microsoft.com/office/drawing/2010/main" val="0"/>
+                        </a:ext>
+                      </a:extLst>
+                    </a:blip>
+                    <a:srcRect/>
+                    <a:stretch>
+                      <a:fillRect/>
+                    </a:stretch>
+                  </pic:blipFill>
+                  <pic:spPr bwMode="auto">
+                    <a:xfrm>
+                      <a:off x="0" y="0"/>
+                      <a:ext cx="2463800" cy="1183640"/>
+                    </a:xfrm>
+                    <a:prstGeom prst="rect">
+                      <a:avLst/>
+                    </a:prstGeom>
+                    <a:noFill/>
+                    <a:ln>
+                      <a:noFill/>
+                    </a:ln>
+                  </pic:spPr>
+                </pic:pic>
+              </a:graphicData>
+            </a:graphic>
+          </wp:inline>
+        </w:drawing>
+      </w:r>
+    </w:p>
+    <w:p>
+      <w:pPr>
+        <w:pStyle w:val="NoSpacing"/>
+        <w:ind w:left="720"/>
+        <w:rPr>
+          <w:rFonts w:ascii="Consolas" w:hAnsi="Consolas"/>
+        </w:rPr>
+      </w:pPr>
+    </w:p>
+    <w:p>
+      <w:pPr>
+        <w:pStyle w:val="NoSpacing"/>
+        <w:ind w:left="720"/>
+        <w:rPr>
+          <w:rFonts w:ascii="Consolas" w:hAnsi="Consolas"/>
+        </w:rPr>
+      </w:pPr>
+      <w:r>
+        <w:rPr>
+          <w:rFonts w:ascii="Consolas" w:hAnsi="Consolas"/>
+          <w:noProof/>
+        </w:rPr>
+        <w:drawing>
+          <wp:inline distT="0" distB="0" distL="0" distR="0">
+            <wp:extent cx="4810760" cy="1275080"/>
+            <wp:effectExtent l="0" t="0" r="8890" b="1270"/>
+            <wp:docPr id="29" name="Picture 29"/>
+            <wp:cNvGraphicFramePr>
+              <a:graphicFrameLocks xmlns:a="http://schemas.openxmlformats.org/drawingml/2006/main" noChangeAspect="1"/>
+            </wp:cNvGraphicFramePr>
+            <a:graphic xmlns:a="http://schemas.openxmlformats.org/drawingml/2006/main">
+              <a:graphicData uri="http://schemas.openxmlformats.org/drawingml/2006/picture">
+                <pic:pic xmlns:pic="http://schemas.openxmlformats.org/drawingml/2006/picture">
+                  <pic:nvPicPr>
+                    <pic:cNvPr id="0" name="Picture 4"/>
+                    <pic:cNvPicPr>
+                      <a:picLocks noChangeAspect="1" noChangeArrowheads="1"/>
+                    </pic:cNvPicPr>
+                  </pic:nvPicPr>
+                  <pic:blipFill>
+                    <a:blip r:embed="rId32">
+                      <a:extLst>
+                        <a:ext uri="{28A0092B-C50C-407E-A947-70E740481C1C}">
+                          <a14:useLocalDpi xmlns:a14="http://schemas.microsoft.com/office/drawing/2010/main" val="0"/>
+                        </a:ext>
+                      </a:extLst>
+                    </a:blip>
+                    <a:srcRect/>
+                    <a:stretch>
+                      <a:fillRect/>
+                    </a:stretch>
+                  </pic:blipFill>
+                  <pic:spPr bwMode="auto">
+                    <a:xfrm>
+                      <a:off x="0" y="0"/>
+                      <a:ext cx="4810760" cy="1275080"/>
+                    </a:xfrm>
+                    <a:prstGeom prst="rect">
+                      <a:avLst/>
+                    </a:prstGeom>
+                    <a:noFill/>
+                    <a:ln>
+                      <a:noFill/>
+                    </a:ln>
+                  </pic:spPr>
+                </pic:pic>
+              </a:graphicData>
+            </a:graphic>
+          </wp:inline>
+        </w:drawing>
+      </w:r>
+    </w:p>
+    <w:p>
+      <w:pPr>
+        <w:pStyle w:val="NoSpacing"/>
+        <w:ind w:left="720"/>
+        <w:rPr>
+          <w:rFonts w:ascii="Consolas" w:hAnsi="Consolas"/>
+        </w:rPr>
+      </w:pPr>
+    </w:p>
+    <w:p>
+      <w:pPr>
+        <w:pStyle w:val="NoSpacing"/>
+        <w:ind w:left="720"/>
+        <w:rPr>
+          <w:rFonts w:ascii="Consolas" w:hAnsi="Consolas"/>
+        </w:rPr>
+      </w:pPr>
+    </w:p>
+    <w:p>
+      <w:pPr>
+        <w:pStyle w:val="NoSpacing"/>
+        <w:ind w:left="720"/>
+        <w:rPr>
+          <w:rFonts w:ascii="Consolas" w:hAnsi="Consolas"/>
+        </w:rPr>
+      </w:pPr>
+      <w:r>
+        <w:rPr>
+          <w:rFonts w:ascii="Consolas" w:hAnsi="Consolas"/>
+          <w:noProof/>
+        </w:rPr>
+        <w:lastRenderedPageBreak/>
+        <w:drawing>
+          <wp:inline distT="0" distB="0" distL="0" distR="0">
+            <wp:extent cx="5036820" cy="2110740"/>
+            <wp:effectExtent l="0" t="0" r="0" b="3810"/>
+            <wp:docPr id="30" name="Picture 30"/>
+            <wp:cNvGraphicFramePr>
+              <a:graphicFrameLocks xmlns:a="http://schemas.openxmlformats.org/drawingml/2006/main" noChangeAspect="1"/>
+            </wp:cNvGraphicFramePr>
+            <a:graphic xmlns:a="http://schemas.openxmlformats.org/drawingml/2006/main">
+              <a:graphicData uri="http://schemas.openxmlformats.org/drawingml/2006/picture">
+                <pic:pic xmlns:pic="http://schemas.openxmlformats.org/drawingml/2006/picture">
+                  <pic:nvPicPr>
+                    <pic:cNvPr id="0" name="Picture 5"/>
+                    <pic:cNvPicPr>
+                      <a:picLocks noChangeAspect="1" noChangeArrowheads="1"/>
+                    </pic:cNvPicPr>
+                  </pic:nvPicPr>
+                  <pic:blipFill>
+                    <a:blip r:embed="rId33">
+                      <a:extLst>
+                        <a:ext uri="{28A0092B-C50C-407E-A947-70E740481C1C}">
+                          <a14:useLocalDpi xmlns:a14="http://schemas.microsoft.com/office/drawing/2010/main" val="0"/>
+                        </a:ext>
+                      </a:extLst>
+                    </a:blip>
+                    <a:srcRect/>
+                    <a:stretch>
+                      <a:fillRect/>
+                    </a:stretch>
+                  </pic:blipFill>
+                  <pic:spPr bwMode="auto">
+                    <a:xfrm>
+                      <a:off x="0" y="0"/>
+                      <a:ext cx="5036820" cy="2110740"/>
+                    </a:xfrm>
+                    <a:prstGeom prst="rect">
+                      <a:avLst/>
+                    </a:prstGeom>
+                    <a:noFill/>
+                    <a:ln>
+                      <a:noFill/>
+                    </a:ln>
+                  </pic:spPr>
+                </pic:pic>
+              </a:graphicData>
+            </a:graphic>
+          </wp:inline>
+        </w:drawing>
+      </w:r>
+    </w:p>
+    <w:p>
+      <w:pPr>
+        <w:pStyle w:val="NoSpacing"/>
+        <w:ind w:left="720"/>
+        <w:rPr>
+          <w:rFonts w:ascii="Consolas" w:hAnsi="Consolas"/>
+        </w:rPr>
+      </w:pPr>
+    </w:p>
+    <w:p>
+      <w:pPr>
+        <w:pStyle w:val="NoSpacing"/>
+        <w:ind w:left="720"/>
+        <w:rPr>
+          <w:rFonts w:ascii="Consolas" w:hAnsi="Consolas"/>
+        </w:rPr>
+      </w:pPr>
+      <w:r>
+        <w:rPr>
+          <w:rFonts w:ascii="Consolas" w:hAnsi="Consolas"/>
+        </w:rPr>
+        <w:t xml:space="preserve">The </w:t>
+      </w:r>
+      <w:proofErr w:type="spellStart"/>
+      <w:r>
+        <w:rPr>
+          <w:rFonts w:ascii="Consolas" w:hAnsi="Consolas"/>
+        </w:rPr>
+        <w:t>settings.json</w:t>
+      </w:r>
+      <w:proofErr w:type="spellEnd"/>
+      <w:r>
+        <w:rPr>
+          <w:rFonts w:ascii="Consolas" w:hAnsi="Consolas"/>
+        </w:rPr>
+        <w:t xml:space="preserve"> file was located in bridge-app.</w:t>
+      </w:r>
+    </w:p>
+    <w:p>
+      <w:pPr>
+        <w:pStyle w:val="NoSpacing"/>
+        <w:ind w:left="720"/>
+        <w:rPr>
+          <w:rFonts w:ascii="Consolas" w:hAnsi="Consolas"/>
+        </w:rPr>
+      </w:pPr>
+    </w:p>
+    <w:p>
+      <w:pPr>
+        <w:pStyle w:val="NoSpacing"/>
+        <w:ind w:left="720"/>
+        <w:rPr>
+          <w:rFonts w:ascii="Consolas" w:hAnsi="Consolas"/>
+        </w:rPr>
+      </w:pPr>
+      <w:r>
+        <w:rPr>
+          <w:rFonts w:ascii="Consolas" w:hAnsi="Consolas"/>
+        </w:rPr>
+        <w:t>The web-app used some modules from node.js. We need install them. First, go to the root directory of web application (</w:t>
+      </w:r>
+      <w:proofErr w:type="gramStart"/>
+      <w:r>
+        <w:rPr>
+          <w:rFonts w:ascii="Consolas" w:hAnsi="Consolas"/>
+        </w:rPr>
+        <w:t>./</w:t>
+      </w:r>
+      <w:proofErr w:type="gramEnd"/>
+      <w:r>
+        <w:rPr>
+          <w:rFonts w:ascii="Consolas" w:hAnsi="Consolas"/>
+        </w:rPr>
+        <w:t>web-app)</w:t>
+      </w:r>
+    </w:p>
+    <w:p>
+      <w:pPr>
+        <w:pStyle w:val="NoSpacing"/>
+        <w:ind w:left="720"/>
+        <w:rPr>
+          <w:rFonts w:ascii="Consolas" w:hAnsi="Consolas"/>
+        </w:rPr>
+      </w:pPr>
+    </w:p>
+    <w:p>
+      <w:pPr>
+        <w:pStyle w:val="NoSpacing"/>
+        <w:ind w:left="720"/>
+        <w:rPr>
+          <w:rFonts w:ascii="Consolas" w:hAnsi="Consolas"/>
+        </w:rPr>
+      </w:pPr>
+      <w:r>
+        <w:rPr>
+          <w:rFonts w:ascii="Consolas" w:hAnsi="Consolas"/>
+          <w:noProof/>
+        </w:rPr>
+        <w:drawing>
+          <wp:inline distT="0" distB="0" distL="0" distR="0">
+            <wp:extent cx="2796540" cy="883920"/>
+            <wp:effectExtent l="0" t="0" r="3810" b="0"/>
+            <wp:docPr id="31" name="Picture 31"/>
+            <wp:cNvGraphicFramePr>
+              <a:graphicFrameLocks xmlns:a="http://schemas.openxmlformats.org/drawingml/2006/main" noChangeAspect="1"/>
+            </wp:cNvGraphicFramePr>
+            <a:graphic xmlns:a="http://schemas.openxmlformats.org/drawingml/2006/main">
+              <a:graphicData uri="http://schemas.openxmlformats.org/drawingml/2006/picture">
+                <pic:pic xmlns:pic="http://schemas.openxmlformats.org/drawingml/2006/picture">
+                  <pic:nvPicPr>
+                    <pic:cNvPr id="0" name="Picture 6"/>
+                    <pic:cNvPicPr>
+                      <a:picLocks noChangeAspect="1" noChangeArrowheads="1"/>
+                    </pic:cNvPicPr>
+                  </pic:nvPicPr>
+                  <pic:blipFill>
+                    <a:blip r:embed="rId34">
+                      <a:extLst>
+                        <a:ext uri="{28A0092B-C50C-407E-A947-70E740481C1C}">
+                          <a14:useLocalDpi xmlns:a14="http://schemas.microsoft.com/office/drawing/2010/main" val="0"/>
+                        </a:ext>
+                      </a:extLst>
+                    </a:blip>
+                    <a:srcRect/>
+                    <a:stretch>
+                      <a:fillRect/>
+                    </a:stretch>
+                  </pic:blipFill>
+                  <pic:spPr bwMode="auto">
+                    <a:xfrm>
+                      <a:off x="0" y="0"/>
+                      <a:ext cx="2796540" cy="883920"/>
+                    </a:xfrm>
+                    <a:prstGeom prst="rect">
+                      <a:avLst/>
+                    </a:prstGeom>
+                    <a:noFill/>
+                    <a:ln>
+                      <a:noFill/>
+                    </a:ln>
+                  </pic:spPr>
+                </pic:pic>
+              </a:graphicData>
+            </a:graphic>
+          </wp:inline>
+        </w:drawing>
+      </w:r>
+    </w:p>
+    <w:p>
+      <w:pPr>
+        <w:pStyle w:val="NoSpacing"/>
+        <w:ind w:left="720"/>
+        <w:rPr>
+          <w:rFonts w:ascii="Consolas" w:hAnsi="Consolas"/>
+        </w:rPr>
+      </w:pPr>
+    </w:p>
+    <w:p>
+      <w:pPr>
+        <w:pStyle w:val="NoSpacing"/>
+        <w:ind w:left="720"/>
+        <w:rPr>
+          <w:rFonts w:ascii="Consolas" w:hAnsi="Consolas"/>
+        </w:rPr>
+      </w:pPr>
+      <w:r>
+        <w:rPr>
+          <w:rFonts w:ascii="Consolas" w:hAnsi="Consolas"/>
+        </w:rPr>
+        <w:t xml:space="preserve">And then run </w:t>
+      </w:r>
+      <w:proofErr w:type="spellStart"/>
+      <w:r>
+        <w:rPr>
+          <w:rFonts w:ascii="Courier New" w:hAnsi="Courier New" w:cs="Courier New"/>
+          <w:color w:val="4D4D4D"/>
+          <w:shd w:val="clear" w:color="auto" w:fill="F0F0F0"/>
+        </w:rPr>
+        <w:t>npm</w:t>
+      </w:r>
+      <w:proofErr w:type="spellEnd"/>
+      <w:r>
+        <w:rPr>
+          <w:rFonts w:ascii="Courier New" w:hAnsi="Courier New" w:cs="Courier New"/>
+          <w:color w:val="4D4D4D"/>
+          <w:shd w:val="clear" w:color="auto" w:fill="F0F0F0"/>
+        </w:rPr>
+        <w:t> install</w:t>
+      </w:r>
+      <w:r>
+        <w:rPr>
+          <w:rFonts w:ascii="Courier New" w:hAnsi="Courier New" w:cs="Courier New"/>
+          <w:color w:val="4D4D4D"/>
+          <w:shd w:val="clear" w:color="auto" w:fill="F0F0F0"/>
+        </w:rPr>
+        <w:t> </w:t>
+      </w:r>
+      <w:proofErr w:type="spellStart"/>
+      <w:r>
+        <w:rPr>
+          <w:rFonts w:ascii="Courier New" w:hAnsi="Courier New" w:cs="Courier New"/>
+          <w:color w:val="4D4D4D"/>
+          <w:shd w:val="clear" w:color="auto" w:fill="F0F0F0"/>
+        </w:rPr>
+        <w:t>shelljs</w:t>
+      </w:r>
+      <w:proofErr w:type="spellEnd"/>
+      <w:r>
+        <w:rPr>
+          <w:rFonts w:ascii="Courier New" w:hAnsi="Courier New" w:cs="Courier New"/>
+          <w:color w:val="4D4D4D"/>
+          <w:shd w:val="clear" w:color="auto" w:fill="F0F0F0"/>
+        </w:rPr>
+        <w:t xml:space="preserve"> </w:t>
+      </w:r>
+    </w:p>
+    <w:p>
+      <w:pPr>
+        <w:pStyle w:val="NoSpacing"/>
+        <w:ind w:left="720"/>
+        <w:rPr>
+          <w:rFonts w:ascii="Consolas" w:hAnsi="Consolas"/>
+        </w:rPr>
+      </w:pPr>
+      <w:r>
+        <w:rPr>
+          <w:rFonts w:ascii="Consolas" w:hAnsi="Consolas"/>
+        </w:rPr>
+        <w:t xml:space="preserve">To install </w:t>
+      </w:r>
+      <w:proofErr w:type="gramStart"/>
+      <w:r>
+        <w:rPr>
+          <w:rFonts w:ascii="Consolas" w:hAnsi="Consolas"/>
+        </w:rPr>
+        <w:t>Unix</w:t>
+      </w:r>
+      <w:proofErr w:type="gramEnd"/>
+      <w:r>
+        <w:rPr>
+          <w:rFonts w:ascii="Consolas" w:hAnsi="Consolas"/>
+        </w:rPr>
+        <w:t xml:space="preserve"> shell commands</w:t>
+      </w:r>
+    </w:p>
+    <w:p>
+      <w:pPr>
+        <w:pStyle w:val="NoSpacing"/>
+        <w:ind w:left="720"/>
+        <w:rPr>
+          <w:rFonts w:ascii="Consolas" w:hAnsi="Consolas"/>
+        </w:rPr>
+      </w:pPr>
+    </w:p>
+    <w:p>
+      <w:pPr>
+        <w:pStyle w:val="NoSpacing"/>
+        <w:ind w:left="720"/>
+        <w:rPr>
+          <w:rFonts w:ascii="Consolas" w:hAnsi="Consolas"/>
+        </w:rPr>
+      </w:pPr>
+      <w:r>
+        <w:rPr>
+          <w:rFonts w:ascii="Consolas" w:hAnsi="Consolas"/>
+          <w:noProof/>
+        </w:rPr>
+        <w:drawing>
+          <wp:inline distT="0" distB="0" distL="0" distR="0">
+            <wp:extent cx="3764280" cy="723900"/>
+            <wp:effectExtent l="0" t="0" r="7620" b="0"/>
+            <wp:docPr id="32" name="Picture 32"/>
+            <wp:cNvGraphicFramePr>
+              <a:graphicFrameLocks xmlns:a="http://schemas.openxmlformats.org/drawingml/2006/main" noChangeAspect="1"/>
+            </wp:cNvGraphicFramePr>
+            <a:graphic xmlns:a="http://schemas.openxmlformats.org/drawingml/2006/main">
+              <a:graphicData uri="http://schemas.openxmlformats.org/drawingml/2006/picture">
+                <pic:pic xmlns:pic="http://schemas.openxmlformats.org/drawingml/2006/picture">
+                  <pic:nvPicPr>
+                    <pic:cNvPr id="0" name="Picture 7"/>
+                    <pic:cNvPicPr>
+                      <a:picLocks noChangeAspect="1" noChangeArrowheads="1"/>
+                    </pic:cNvPicPr>
+                  </pic:nvPicPr>
+                  <pic:blipFill>
+                    <a:blip r:embed="rId35">
+                      <a:extLst>
+                        <a:ext uri="{28A0092B-C50C-407E-A947-70E740481C1C}">
+                          <a14:useLocalDpi xmlns:a14="http://schemas.microsoft.com/office/drawing/2010/main" val="0"/>
+                        </a:ext>
+                      </a:extLst>
+                    </a:blip>
+                    <a:srcRect/>
+                    <a:stretch>
+                      <a:fillRect/>
+                    </a:stretch>
+                  </pic:blipFill>
+                  <pic:spPr bwMode="auto">
+                    <a:xfrm>
+                      <a:off x="0" y="0"/>
+                      <a:ext cx="3764280" cy="723900"/>
+                    </a:xfrm>
+                    <a:prstGeom prst="rect">
+                      <a:avLst/>
+                    </a:prstGeom>
+                    <a:noFill/>
+                    <a:ln>
+                      <a:noFill/>
+                    </a:ln>
+                  </pic:spPr>
+                </pic:pic>
+              </a:graphicData>
+            </a:graphic>
+          </wp:inline>
+        </w:drawing>
+      </w:r>
+    </w:p>
+    <w:p>
+      <w:pPr>
+        <w:pStyle w:val="NoSpacing"/>
+        <w:ind w:left="720"/>
+        <w:rPr>
+          <w:rFonts w:ascii="Consolas" w:hAnsi="Consolas"/>
+        </w:rPr>
+      </w:pPr>
+    </w:p>
+    <w:p>
+      <w:pPr>
+        <w:pStyle w:val="HTMLPreformatted"/>
+        <w:shd w:val="clear" w:color="auto" w:fill="FFFFFF"/>
+        <w:textAlignment w:val="baseline"/>
+        <w:rPr>
+          <w:color w:val="333333"/>
+          <w:sz w:val="24"/>
+          <w:szCs w:val="24"/>
+        </w:rPr>
+      </w:pPr>
+      <w:r>
+        <w:rPr>
+          <w:rFonts w:ascii="Consolas" w:hAnsi="Consolas"/>
+        </w:rPr>
+        <w:t xml:space="preserve">      And run </w:t>
+      </w:r>
+      <w:proofErr w:type="spellStart"/>
+      <w:r>
+        <w:rPr>
+          <w:rFonts w:ascii="Consolas" w:hAnsi="Consolas"/>
+          <w:color w:val="4D4D4D"/>
+          <w:bdr w:val="none" w:sz="0" w:space="0" w:color="auto" w:frame="1"/>
+          <w:shd w:val="clear" w:color="auto" w:fill="F5F5F5"/>
+        </w:rPr>
+        <w:t>npm</w:t>
+      </w:r>
+      <w:proofErr w:type="spellEnd"/>
+      <w:r>
+        <w:rPr>
+          <w:rFonts w:ascii="Consolas" w:hAnsi="Consolas"/>
+          <w:color w:val="4D4D4D"/>
+          <w:bdr w:val="none" w:sz="0" w:space="0" w:color="auto" w:frame="1"/>
+          <w:shd w:val="clear" w:color="auto" w:fill="F5F5F5"/>
+        </w:rPr>
+        <w:t xml:space="preserve"> install network</w:t>
+      </w:r>
+    </w:p>
+    <w:p>
+      <w:pPr>
+        <w:pStyle w:val="NoSpacing"/>
+        <w:rPr>
+          <w:rFonts w:ascii="Consolas" w:hAnsi="Consolas"/>
+        </w:rPr>
+      </w:pPr>
+      <w:r>
+        <w:rPr>
+          <w:rFonts w:ascii="Consolas" w:hAnsi="Consolas"/>
+        </w:rPr>
+        <w:t xml:space="preserve">     To install network utilities</w:t>
+      </w:r>
+    </w:p>
+    <w:p>
+      <w:pPr>
+        <w:pStyle w:val="NoSpacing"/>
+        <w:rPr>
+          <w:rFonts w:ascii="Consolas" w:hAnsi="Consolas"/>
+        </w:rPr>
+      </w:pPr>
+    </w:p>
+    <w:p>
+      <w:pPr>
+        <w:pStyle w:val="NoSpacing"/>
+        <w:ind w:firstLine="720"/>
+        <w:rPr>
+          <w:rFonts w:ascii="Consolas" w:hAnsi="Consolas"/>
+        </w:rPr>
+      </w:pPr>
+      <w:r>
+        <w:rPr>
+          <w:rFonts w:ascii="Consolas" w:hAnsi="Consolas"/>
+          <w:noProof/>
+        </w:rPr>
+        <w:drawing>
+          <wp:inline distT="0" distB="0" distL="0" distR="0">
+            <wp:extent cx="3970020" cy="739140"/>
+            <wp:effectExtent l="0" t="0" r="0" b="3810"/>
+            <wp:docPr id="33" name="Picture 33"/>
+            <wp:cNvGraphicFramePr>
+              <a:graphicFrameLocks xmlns:a="http://schemas.openxmlformats.org/drawingml/2006/main" noChangeAspect="1"/>
+            </wp:cNvGraphicFramePr>
+            <a:graphic xmlns:a="http://schemas.openxmlformats.org/drawingml/2006/main">
+              <a:graphicData uri="http://schemas.openxmlformats.org/drawingml/2006/picture">
+                <pic:pic xmlns:pic="http://schemas.openxmlformats.org/drawingml/2006/picture">
+                  <pic:nvPicPr>
+                    <pic:cNvPr id="0" name="Picture 8"/>
+                    <pic:cNvPicPr>
+                      <a:picLocks noChangeAspect="1" noChangeArrowheads="1"/>
+                    </pic:cNvPicPr>
+                  </pic:nvPicPr>
+                  <pic:blipFill>
+                    <a:blip r:embed="rId36">
+                      <a:extLst>
+                        <a:ext uri="{28A0092B-C50C-407E-A947-70E740481C1C}">
+                          <a14:useLocalDpi xmlns:a14="http://schemas.microsoft.com/office/drawing/2010/main" val="0"/>
+                        </a:ext>
+                      </a:extLst>
+                    </a:blip>
+                    <a:srcRect/>
+                    <a:stretch>
+                      <a:fillRect/>
+                    </a:stretch>
+                  </pic:blipFill>
+                  <pic:spPr bwMode="auto">
+                    <a:xfrm>
+                      <a:off x="0" y="0"/>
+                      <a:ext cx="3970020" cy="739140"/>
+                    </a:xfrm>
+                    <a:prstGeom prst="rect">
+                      <a:avLst/>
+                    </a:prstGeom>
+                    <a:noFill/>
+                    <a:ln>
+                      <a:noFill/>
+                    </a:ln>
+                  </pic:spPr>
+                </pic:pic>
+              </a:graphicData>
+            </a:graphic>
+          </wp:inline>
+        </w:drawing>
+      </w:r>
+      <w:r>
+        <w:rPr>
+          <w:rFonts w:ascii="Consolas" w:hAnsi="Consolas"/>
+        </w:rPr>
+        <w:t xml:space="preserve"> </w:t>
+      </w:r>
+    </w:p>
+    <w:p>
+      <w:pPr>
+        <w:pStyle w:val="NoSpacing"/>
+        <w:ind w:firstLine="720"/>
+        <w:rPr>
+          <w:rFonts w:ascii="Consolas" w:hAnsi="Consolas"/>
+        </w:rPr>
+      </w:pPr>
+    </w:p>
+    <w:p>
+      <w:pPr>
+        <w:pStyle w:val="NoSpacing"/>
+        <w:ind w:left="720"/>
+        <w:rPr>
+          <w:rFonts w:ascii="Consolas" w:hAnsi="Consolas"/>
+        </w:rPr>
+      </w:pPr>
+      <w:r>
+        <w:rPr>
+          <w:rFonts w:ascii="Consolas" w:hAnsi="Consolas"/>
+        </w:rPr>
+        <w:t>Now that, we can pull new files from GIT for web-app. There are two files for https</w:t>
+      </w:r>
+      <w:r>
+        <w:rPr>
+          <w:rFonts w:ascii="Consolas" w:hAnsi="Consolas"/>
+        </w:rPr>
+        <w:t xml:space="preserve"> were to make the security connections</w:t>
+      </w:r>
+    </w:p>
+    <w:p>
+      <w:pPr>
+        <w:pStyle w:val="NoSpacing"/>
+        <w:ind w:left="720"/>
+        <w:rPr>
+          <w:rFonts w:ascii="Consolas" w:hAnsi="Consolas"/>
+        </w:rPr>
+      </w:pPr>
+    </w:p>
+    <w:p>
+      <w:pPr>
+        <w:pStyle w:val="NoSpacing"/>
+        <w:ind w:left="720"/>
+        <w:rPr>
+          <w:rFonts w:ascii="Consolas" w:hAnsi="Consolas"/>
+        </w:rPr>
+      </w:pPr>
+      <w:r>
+        <w:rPr>
+          <w:rFonts w:ascii="Consolas" w:hAnsi="Consolas"/>
+          <w:noProof/>
+        </w:rPr>
+        <w:lastRenderedPageBreak/>
+        <w:drawing>
+          <wp:inline distT="0" distB="0" distL="0" distR="0">
+            <wp:extent cx="4838700" cy="2301240"/>
+            <wp:effectExtent l="0" t="0" r="0" b="3810"/>
+            <wp:docPr id="34" name="Picture 34"/>
+            <wp:cNvGraphicFramePr>
+              <a:graphicFrameLocks xmlns:a="http://schemas.openxmlformats.org/drawingml/2006/main" noChangeAspect="1"/>
+            </wp:cNvGraphicFramePr>
+            <a:graphic xmlns:a="http://schemas.openxmlformats.org/drawingml/2006/main">
+              <a:graphicData uri="http://schemas.openxmlformats.org/drawingml/2006/picture">
+                <pic:pic xmlns:pic="http://schemas.openxmlformats.org/drawingml/2006/picture">
+                  <pic:nvPicPr>
+                    <pic:cNvPr id="0" name="Picture 9"/>
+                    <pic:cNvPicPr>
+                      <a:picLocks noChangeAspect="1" noChangeArrowheads="1"/>
+                    </pic:cNvPicPr>
+                  </pic:nvPicPr>
+                  <pic:blipFill>
+                    <a:blip r:embed="rId37">
+                      <a:extLst>
+                        <a:ext uri="{28A0092B-C50C-407E-A947-70E740481C1C}">
+                          <a14:useLocalDpi xmlns:a14="http://schemas.microsoft.com/office/drawing/2010/main" val="0"/>
+                        </a:ext>
+                      </a:extLst>
+                    </a:blip>
+                    <a:srcRect/>
+                    <a:stretch>
+                      <a:fillRect/>
+                    </a:stretch>
+                  </pic:blipFill>
+                  <pic:spPr bwMode="auto">
+                    <a:xfrm>
+                      <a:off x="0" y="0"/>
+                      <a:ext cx="4838700" cy="2301240"/>
+                    </a:xfrm>
+                    <a:prstGeom prst="rect">
+                      <a:avLst/>
+                    </a:prstGeom>
+                    <a:noFill/>
+                    <a:ln>
+                      <a:noFill/>
+                    </a:ln>
+                  </pic:spPr>
+                </pic:pic>
+              </a:graphicData>
+            </a:graphic>
+          </wp:inline>
+        </w:drawing>
+      </w:r>
+    </w:p>
+    <w:p>
+      <w:pPr>
+        <w:pStyle w:val="NoSpacing"/>
+        <w:ind w:firstLine="720"/>
+        <w:rPr>
+          <w:rFonts w:ascii="Consolas" w:hAnsi="Consolas"/>
+        </w:rPr>
+      </w:pPr>
+    </w:p>
+    <w:p>
+      <w:pPr>
+        <w:pStyle w:val="NoSpacing"/>
+        <w:ind w:firstLine="720"/>
+        <w:rPr>
+          <w:rFonts w:ascii="Consolas" w:hAnsi="Consolas"/>
+        </w:rPr>
+      </w:pPr>
+    </w:p>
+    <w:p>
+      <w:pPr>
+        <w:pStyle w:val="NoSpacing"/>
+        <w:ind w:left="720"/>
+        <w:rPr>
+          <w:rFonts w:ascii="Consolas" w:hAnsi="Consolas"/>
+        </w:rPr>
+      </w:pPr>
+      <w:r>
+        <w:rPr>
+          <w:rFonts w:ascii="Consolas" w:hAnsi="Consolas"/>
+        </w:rPr>
+        <w:t xml:space="preserve">By default, the </w:t>
+      </w:r>
+      <w:proofErr w:type="spellStart"/>
+      <w:r>
+        <w:rPr>
+          <w:rFonts w:ascii="Consolas" w:hAnsi="Consolas"/>
+        </w:rPr>
+        <w:t>Debian</w:t>
+      </w:r>
+      <w:proofErr w:type="spellEnd"/>
+      <w:r>
+        <w:rPr>
+          <w:rFonts w:ascii="Consolas" w:hAnsi="Consolas"/>
+        </w:rPr>
+        <w:t xml:space="preserve"> </w:t>
+      </w:r>
+      <w:proofErr w:type="gramStart"/>
+      <w:r>
+        <w:rPr>
+          <w:rFonts w:ascii="Consolas" w:hAnsi="Consolas"/>
+        </w:rPr>
+        <w:t>image for BBB have</w:t>
+      </w:r>
+      <w:proofErr w:type="gramEnd"/>
+      <w:r>
+        <w:rPr>
+          <w:rFonts w:ascii="Consolas" w:hAnsi="Consolas"/>
+        </w:rPr>
+        <w:t xml:space="preserve"> installed and started Apache2 and was used port 8080 for listing to connections.  </w:t>
+      </w:r>
+    </w:p>
+    <w:p>
+      <w:pPr>
+        <w:pStyle w:val="NoSpacing"/>
+        <w:ind w:left="720"/>
+        <w:rPr>
+          <w:rFonts w:ascii="Consolas" w:hAnsi="Consolas"/>
+        </w:rPr>
+      </w:pPr>
+    </w:p>
+    <w:p>
+      <w:pPr>
+        <w:pStyle w:val="NoSpacing"/>
+        <w:ind w:left="720"/>
+        <w:rPr>
+          <w:rFonts w:ascii="Consolas" w:hAnsi="Consolas"/>
+        </w:rPr>
+      </w:pPr>
+      <w:r>
+        <w:rPr>
+          <w:rFonts w:ascii="Consolas" w:hAnsi="Consolas"/>
+          <w:noProof/>
+        </w:rPr>
+        <w:drawing>
+          <wp:inline distT="0" distB="0" distL="0" distR="0">
+            <wp:extent cx="5935980" cy="1798320"/>
+            <wp:effectExtent l="0" t="0" r="7620" b="0"/>
+            <wp:docPr id="35" name="Picture 35"/>
+            <wp:cNvGraphicFramePr>
+              <a:graphicFrameLocks xmlns:a="http://schemas.openxmlformats.org/drawingml/2006/main" noChangeAspect="1"/>
+            </wp:cNvGraphicFramePr>
+            <a:graphic xmlns:a="http://schemas.openxmlformats.org/drawingml/2006/main">
+              <a:graphicData uri="http://schemas.openxmlformats.org/drawingml/2006/picture">
+                <pic:pic xmlns:pic="http://schemas.openxmlformats.org/drawingml/2006/picture">
+                  <pic:nvPicPr>
+                    <pic:cNvPr id="0" name="Picture 10"/>
+                    <pic:cNvPicPr>
+                      <a:picLocks noChangeAspect="1" noChangeArrowheads="1"/>
+                    </pic:cNvPicPr>
+                  </pic:nvPicPr>
+                  <pic:blipFill>
+                    <a:blip r:embed="rId38">
+                      <a:extLst>
+                        <a:ext uri="{28A0092B-C50C-407E-A947-70E740481C1C}">
+                          <a14:useLocalDpi xmlns:a14="http://schemas.microsoft.com/office/drawing/2010/main" val="0"/>
+                        </a:ext>
+                      </a:extLst>
+                    </a:blip>
+                    <a:srcRect/>
+                    <a:stretch>
+                      <a:fillRect/>
+                    </a:stretch>
+                  </pic:blipFill>
+                  <pic:spPr bwMode="auto">
+                    <a:xfrm>
+                      <a:off x="0" y="0"/>
+                      <a:ext cx="5935980" cy="1798320"/>
+                    </a:xfrm>
+                    <a:prstGeom prst="rect">
+                      <a:avLst/>
+                    </a:prstGeom>
+                    <a:noFill/>
+                    <a:ln>
+                      <a:noFill/>
+                    </a:ln>
+                  </pic:spPr>
+                </pic:pic>
+              </a:graphicData>
+            </a:graphic>
+          </wp:inline>
+        </w:drawing>
+      </w:r>
+    </w:p>
+    <w:p>
+      <w:pPr>
+        <w:pStyle w:val="NoSpacing"/>
+        <w:ind w:left="720"/>
+        <w:rPr>
+          <w:rFonts w:ascii="Consolas" w:hAnsi="Consolas"/>
+        </w:rPr>
+      </w:pPr>
+    </w:p>
+    <w:p>
+      <w:pPr>
+        <w:pStyle w:val="NoSpacing"/>
+        <w:ind w:left="720"/>
+        <w:rPr>
+          <w:rFonts w:ascii="Consolas" w:hAnsi="Consolas"/>
+        </w:rPr>
+      </w:pPr>
+      <w:r>
+        <w:rPr>
+          <w:rFonts w:ascii="Consolas" w:hAnsi="Consolas"/>
+        </w:rPr>
+        <w:t>So, we need to remove apache2 from BBB by running these commands</w:t>
+      </w:r>
+    </w:p>
+    <w:p>
+      <w:pPr>
+        <w:pStyle w:val="NoSpacing"/>
+        <w:ind w:left="720"/>
+        <w:rPr>
+          <w:rFonts w:ascii="Consolas" w:hAnsi="Consolas"/>
+        </w:rPr>
+      </w:pPr>
+    </w:p>
+    <w:p>
+      <w:pPr>
+        <w:pStyle w:val="NoSpacing"/>
+        <w:ind w:firstLine="720"/>
+        <w:rPr>
+          <w:rStyle w:val="crayon-i"/>
+          <w:rFonts w:ascii="Courier New" w:hAnsi="Courier New" w:cs="Courier New"/>
+          <w:sz w:val="18"/>
+          <w:szCs w:val="18"/>
+          <w:bdr w:val="none" w:sz="0" w:space="0" w:color="auto" w:frame="1"/>
+          <w:shd w:val="clear" w:color="auto" w:fill="FDFDFD"/>
+        </w:rPr>
+      </w:pPr>
+      <w:proofErr w:type="spellStart"/>
+      <w:proofErr w:type="gramStart"/>
+      <w:r>
+        <w:rPr>
+          <w:rStyle w:val="crayon-v"/>
+          <w:rFonts w:ascii="Courier New" w:hAnsi="Courier New" w:cs="Courier New"/>
+          <w:sz w:val="18"/>
+          <w:szCs w:val="18"/>
+          <w:bdr w:val="none" w:sz="0" w:space="0" w:color="auto" w:frame="1"/>
+          <w:shd w:val="clear" w:color="auto" w:fill="FDFDFD"/>
+        </w:rPr>
+        <w:t>sudo</w:t>
+      </w:r>
+      <w:proofErr w:type="spellEnd"/>
+      <w:proofErr w:type="gramEnd"/>
+      <w:r>
+        <w:rPr>
+          <w:rStyle w:val="crayon-h"/>
+          <w:rFonts w:ascii="Courier New" w:hAnsi="Courier New" w:cs="Courier New"/>
+          <w:sz w:val="18"/>
+          <w:szCs w:val="18"/>
+          <w:bdr w:val="none" w:sz="0" w:space="0" w:color="auto" w:frame="1"/>
+          <w:shd w:val="clear" w:color="auto" w:fill="FDFDFD"/>
+        </w:rPr>
+        <w:t xml:space="preserve"> </w:t>
+      </w:r>
+      <w:r>
+        <w:rPr>
+          <w:rStyle w:val="crayon-v"/>
+          <w:rFonts w:ascii="Courier New" w:hAnsi="Courier New" w:cs="Courier New"/>
+          <w:sz w:val="18"/>
+          <w:szCs w:val="18"/>
+          <w:bdr w:val="none" w:sz="0" w:space="0" w:color="auto" w:frame="1"/>
+          <w:shd w:val="clear" w:color="auto" w:fill="FDFDFD"/>
+        </w:rPr>
+        <w:t>apt</w:t>
+      </w:r>
+      <w:r>
+        <w:rPr>
+          <w:rStyle w:val="crayon-o"/>
+          <w:rFonts w:ascii="Courier New" w:hAnsi="Courier New" w:cs="Courier New"/>
+          <w:sz w:val="18"/>
+          <w:szCs w:val="18"/>
+          <w:bdr w:val="none" w:sz="0" w:space="0" w:color="auto" w:frame="1"/>
+          <w:shd w:val="clear" w:color="auto" w:fill="FDFDFD"/>
+        </w:rPr>
+        <w:t>-</w:t>
+      </w:r>
+      <w:r>
+        <w:rPr>
+          <w:rStyle w:val="crayon-r"/>
+          <w:rFonts w:ascii="Courier New" w:hAnsi="Courier New" w:cs="Courier New"/>
+          <w:sz w:val="18"/>
+          <w:szCs w:val="18"/>
+          <w:bdr w:val="none" w:sz="0" w:space="0" w:color="auto" w:frame="1"/>
+          <w:shd w:val="clear" w:color="auto" w:fill="FDFDFD"/>
+        </w:rPr>
+        <w:t>get</w:t>
+      </w:r>
+      <w:r>
+        <w:rPr>
+          <w:rStyle w:val="crayon-h"/>
+          <w:rFonts w:ascii="Courier New" w:hAnsi="Courier New" w:cs="Courier New"/>
+          <w:sz w:val="18"/>
+          <w:szCs w:val="18"/>
+          <w:bdr w:val="none" w:sz="0" w:space="0" w:color="auto" w:frame="1"/>
+          <w:shd w:val="clear" w:color="auto" w:fill="FDFDFD"/>
+        </w:rPr>
+        <w:t xml:space="preserve"> </w:t>
+      </w:r>
+      <w:r>
+        <w:rPr>
+          <w:rStyle w:val="crayon-e"/>
+          <w:sz w:val="18"/>
+          <w:szCs w:val="18"/>
+          <w:bdr w:val="none" w:sz="0" w:space="0" w:color="auto" w:frame="1"/>
+          <w:shd w:val="clear" w:color="auto" w:fill="FDFDFD"/>
+        </w:rPr>
+        <w:t xml:space="preserve">purge apache2 </w:t>
+      </w:r>
+      <w:r>
+        <w:rPr>
+          <w:rStyle w:val="crayon-v"/>
+          <w:rFonts w:ascii="Courier New" w:hAnsi="Courier New" w:cs="Courier New"/>
+          <w:sz w:val="18"/>
+          <w:szCs w:val="18"/>
+          <w:bdr w:val="none" w:sz="0" w:space="0" w:color="auto" w:frame="1"/>
+          <w:shd w:val="clear" w:color="auto" w:fill="FDFDFD"/>
+        </w:rPr>
+        <w:t>apache2</w:t>
+      </w:r>
+      <w:r>
+        <w:rPr>
+          <w:rStyle w:val="crayon-o"/>
+          <w:rFonts w:ascii="Courier New" w:hAnsi="Courier New" w:cs="Courier New"/>
+          <w:sz w:val="18"/>
+          <w:szCs w:val="18"/>
+          <w:bdr w:val="none" w:sz="0" w:space="0" w:color="auto" w:frame="1"/>
+          <w:shd w:val="clear" w:color="auto" w:fill="FDFDFD"/>
+        </w:rPr>
+        <w:t>-</w:t>
+      </w:r>
+      <w:r>
+        <w:rPr>
+          <w:rStyle w:val="crayon-v"/>
+          <w:rFonts w:ascii="Courier New" w:hAnsi="Courier New" w:cs="Courier New"/>
+          <w:sz w:val="18"/>
+          <w:szCs w:val="18"/>
+          <w:bdr w:val="none" w:sz="0" w:space="0" w:color="auto" w:frame="1"/>
+          <w:shd w:val="clear" w:color="auto" w:fill="FDFDFD"/>
+        </w:rPr>
+        <w:t>mpm</w:t>
+      </w:r>
+      <w:r>
+        <w:rPr>
+          <w:rStyle w:val="crayon-o"/>
+          <w:rFonts w:ascii="Courier New" w:hAnsi="Courier New" w:cs="Courier New"/>
+          <w:sz w:val="18"/>
+          <w:szCs w:val="18"/>
+          <w:bdr w:val="none" w:sz="0" w:space="0" w:color="auto" w:frame="1"/>
+          <w:shd w:val="clear" w:color="auto" w:fill="FDFDFD"/>
+        </w:rPr>
+        <w:t>-</w:t>
+      </w:r>
+      <w:r>
+        <w:rPr>
+          <w:rStyle w:val="crayon-e"/>
+          <w:sz w:val="18"/>
+          <w:szCs w:val="18"/>
+          <w:bdr w:val="none" w:sz="0" w:space="0" w:color="auto" w:frame="1"/>
+          <w:shd w:val="clear" w:color="auto" w:fill="FDFDFD"/>
+        </w:rPr>
+        <w:t xml:space="preserve">worker </w:t>
+      </w:r>
+      <w:r>
+        <w:rPr>
+          <w:rStyle w:val="crayon-v"/>
+          <w:rFonts w:ascii="Courier New" w:hAnsi="Courier New" w:cs="Courier New"/>
+          <w:sz w:val="18"/>
+          <w:szCs w:val="18"/>
+          <w:bdr w:val="none" w:sz="0" w:space="0" w:color="auto" w:frame="1"/>
+          <w:shd w:val="clear" w:color="auto" w:fill="FDFDFD"/>
+        </w:rPr>
+        <w:t>apache2</w:t>
+      </w:r>
+      <w:r>
+        <w:rPr>
+          <w:rStyle w:val="crayon-o"/>
+          <w:rFonts w:ascii="Courier New" w:hAnsi="Courier New" w:cs="Courier New"/>
+          <w:sz w:val="18"/>
+          <w:szCs w:val="18"/>
+          <w:bdr w:val="none" w:sz="0" w:space="0" w:color="auto" w:frame="1"/>
+          <w:shd w:val="clear" w:color="auto" w:fill="FDFDFD"/>
+        </w:rPr>
+        <w:t>-</w:t>
+      </w:r>
+      <w:r>
+        <w:rPr>
+          <w:rStyle w:val="crayon-e"/>
+          <w:sz w:val="18"/>
+          <w:szCs w:val="18"/>
+          <w:bdr w:val="none" w:sz="0" w:space="0" w:color="auto" w:frame="1"/>
+          <w:shd w:val="clear" w:color="auto" w:fill="FDFDFD"/>
+        </w:rPr>
+        <w:t xml:space="preserve">utils </w:t>
+      </w:r>
+      <w:r>
+        <w:rPr>
+          <w:rStyle w:val="crayon-v"/>
+          <w:rFonts w:ascii="Courier New" w:hAnsi="Courier New" w:cs="Courier New"/>
+          <w:sz w:val="18"/>
+          <w:szCs w:val="18"/>
+          <w:bdr w:val="none" w:sz="0" w:space="0" w:color="auto" w:frame="1"/>
+          <w:shd w:val="clear" w:color="auto" w:fill="FDFDFD"/>
+        </w:rPr>
+        <w:t>apache2</w:t>
+      </w:r>
+      <w:r>
+        <w:rPr>
+          <w:rStyle w:val="crayon-sy"/>
+          <w:sz w:val="18"/>
+          <w:szCs w:val="18"/>
+          <w:bdr w:val="none" w:sz="0" w:space="0" w:color="auto" w:frame="1"/>
+          <w:shd w:val="clear" w:color="auto" w:fill="FDFDFD"/>
+        </w:rPr>
+        <w:t>.</w:t>
+      </w:r>
+      <w:r>
+        <w:rPr>
+          <w:rStyle w:val="crayon-cn"/>
+          <w:rFonts w:ascii="Courier New" w:hAnsi="Courier New" w:cs="Courier New"/>
+          <w:sz w:val="18"/>
+          <w:szCs w:val="18"/>
+          <w:bdr w:val="none" w:sz="0" w:space="0" w:color="auto" w:frame="1"/>
+          <w:shd w:val="clear" w:color="auto" w:fill="FDFDFD"/>
+        </w:rPr>
+        <w:t>2</w:t>
+      </w:r>
+      <w:r>
+        <w:rPr>
+          <w:rStyle w:val="crayon-o"/>
+          <w:rFonts w:ascii="Courier New" w:hAnsi="Courier New" w:cs="Courier New"/>
+          <w:sz w:val="18"/>
+          <w:szCs w:val="18"/>
+          <w:bdr w:val="none" w:sz="0" w:space="0" w:color="auto" w:frame="1"/>
+          <w:shd w:val="clear" w:color="auto" w:fill="FDFDFD"/>
+        </w:rPr>
+        <w:t>-</w:t>
+      </w:r>
+      <w:r>
+        <w:rPr>
+          <w:rStyle w:val="crayon-e"/>
+          <w:sz w:val="18"/>
+          <w:szCs w:val="18"/>
+          <w:bdr w:val="none" w:sz="0" w:space="0" w:color="auto" w:frame="1"/>
+          <w:shd w:val="clear" w:color="auto" w:fill="FDFDFD"/>
+        </w:rPr>
+        <w:t xml:space="preserve">bin </w:t>
+      </w:r>
+      <w:r>
+        <w:rPr>
+          <w:rStyle w:val="crayon-v"/>
+          <w:rFonts w:ascii="Courier New" w:hAnsi="Courier New" w:cs="Courier New"/>
+          <w:sz w:val="18"/>
+          <w:szCs w:val="18"/>
+          <w:bdr w:val="none" w:sz="0" w:space="0" w:color="auto" w:frame="1"/>
+          <w:shd w:val="clear" w:color="auto" w:fill="FDFDFD"/>
+        </w:rPr>
+        <w:t>apache2</w:t>
+      </w:r>
+      <w:r>
+        <w:rPr>
+          <w:rStyle w:val="crayon-sy"/>
+          <w:sz w:val="18"/>
+          <w:szCs w:val="18"/>
+          <w:bdr w:val="none" w:sz="0" w:space="0" w:color="auto" w:frame="1"/>
+          <w:shd w:val="clear" w:color="auto" w:fill="FDFDFD"/>
+        </w:rPr>
+        <w:t>.</w:t>
+      </w:r>
+      <w:r>
+        <w:rPr>
+          <w:rStyle w:val="crayon-cn"/>
+          <w:rFonts w:ascii="Courier New" w:hAnsi="Courier New" w:cs="Courier New"/>
+          <w:sz w:val="18"/>
+          <w:szCs w:val="18"/>
+          <w:bdr w:val="none" w:sz="0" w:space="0" w:color="auto" w:frame="1"/>
+          <w:shd w:val="clear" w:color="auto" w:fill="FDFDFD"/>
+        </w:rPr>
+        <w:t>2</w:t>
+      </w:r>
+      <w:r>
+        <w:rPr>
+          <w:rStyle w:val="crayon-o"/>
+          <w:rFonts w:ascii="Courier New" w:hAnsi="Courier New" w:cs="Courier New"/>
+          <w:sz w:val="18"/>
+          <w:szCs w:val="18"/>
+          <w:bdr w:val="none" w:sz="0" w:space="0" w:color="auto" w:frame="1"/>
+          <w:shd w:val="clear" w:color="auto" w:fill="FDFDFD"/>
+        </w:rPr>
+        <w:t>-</w:t>
+      </w:r>
+      <w:r>
+        <w:rPr>
+          <w:rStyle w:val="crayon-i"/>
+          <w:rFonts w:ascii="Courier New" w:hAnsi="Courier New" w:cs="Courier New"/>
+          <w:sz w:val="18"/>
+          <w:szCs w:val="18"/>
+          <w:bdr w:val="none" w:sz="0" w:space="0" w:color="auto" w:frame="1"/>
+          <w:shd w:val="clear" w:color="auto" w:fill="FDFDFD"/>
+        </w:rPr>
+        <w:t>common</w:t>
+      </w:r>
+    </w:p>
+    <w:p>
+      <w:pPr>
+        <w:pStyle w:val="NoSpacing"/>
+        <w:ind w:left="720"/>
+        <w:rPr>
+          <w:rFonts w:ascii="Consolas" w:hAnsi="Consolas"/>
+          <w:sz w:val="18"/>
+          <w:szCs w:val="18"/>
+        </w:rPr>
+      </w:pPr>
+      <w:proofErr w:type="spellStart"/>
+      <w:proofErr w:type="gramStart"/>
+      <w:r>
+        <w:rPr>
+          <w:rStyle w:val="crayon-v"/>
+          <w:rFonts w:ascii="Courier New" w:hAnsi="Courier New" w:cs="Courier New"/>
+          <w:sz w:val="18"/>
+          <w:szCs w:val="18"/>
+          <w:bdr w:val="none" w:sz="0" w:space="0" w:color="auto" w:frame="1"/>
+        </w:rPr>
+        <w:t>sudo</w:t>
+      </w:r>
+      <w:proofErr w:type="spellEnd"/>
+      <w:proofErr w:type="gramEnd"/>
+      <w:r>
+        <w:rPr>
+          <w:rStyle w:val="crayon-h"/>
+          <w:rFonts w:ascii="Courier New" w:hAnsi="Courier New" w:cs="Courier New"/>
+          <w:sz w:val="18"/>
+          <w:szCs w:val="18"/>
+          <w:bdr w:val="none" w:sz="0" w:space="0" w:color="auto" w:frame="1"/>
+        </w:rPr>
+        <w:t xml:space="preserve"> </w:t>
+      </w:r>
+      <w:r>
+        <w:rPr>
+          <w:rStyle w:val="crayon-v"/>
+          <w:rFonts w:ascii="Courier New" w:hAnsi="Courier New" w:cs="Courier New"/>
+          <w:sz w:val="18"/>
+          <w:szCs w:val="18"/>
+          <w:bdr w:val="none" w:sz="0" w:space="0" w:color="auto" w:frame="1"/>
+        </w:rPr>
+        <w:t>apt</w:t>
+      </w:r>
+      <w:r>
+        <w:rPr>
+          <w:rStyle w:val="crayon-o"/>
+          <w:rFonts w:ascii="Courier New" w:hAnsi="Courier New" w:cs="Courier New"/>
+          <w:sz w:val="18"/>
+          <w:szCs w:val="18"/>
+          <w:bdr w:val="none" w:sz="0" w:space="0" w:color="auto" w:frame="1"/>
+        </w:rPr>
+        <w:t>-</w:t>
+      </w:r>
+      <w:r>
+        <w:rPr>
+          <w:rStyle w:val="crayon-r"/>
+          <w:rFonts w:ascii="Courier New" w:hAnsi="Courier New" w:cs="Courier New"/>
+          <w:sz w:val="18"/>
+          <w:szCs w:val="18"/>
+          <w:bdr w:val="none" w:sz="0" w:space="0" w:color="auto" w:frame="1"/>
+        </w:rPr>
+        <w:t>get</w:t>
+      </w:r>
+      <w:r>
+        <w:rPr>
+          <w:rStyle w:val="crayon-h"/>
+          <w:rFonts w:ascii="Courier New" w:hAnsi="Courier New" w:cs="Courier New"/>
+          <w:sz w:val="18"/>
+          <w:szCs w:val="18"/>
+          <w:bdr w:val="none" w:sz="0" w:space="0" w:color="auto" w:frame="1"/>
+        </w:rPr>
+        <w:t xml:space="preserve"> </w:t>
+      </w:r>
+      <w:proofErr w:type="spellStart"/>
+      <w:r>
+        <w:rPr>
+          <w:rStyle w:val="crayon-v"/>
+          <w:rFonts w:ascii="Courier New" w:hAnsi="Courier New" w:cs="Courier New"/>
+          <w:sz w:val="18"/>
+          <w:szCs w:val="18"/>
+          <w:bdr w:val="none" w:sz="0" w:space="0" w:color="auto" w:frame="1"/>
+        </w:rPr>
+        <w:t>autoremove</w:t>
+      </w:r>
+      <w:proofErr w:type="spellEnd"/>
+    </w:p>
+    <w:p>
+      <w:pPr>
+        <w:pStyle w:val="NoSpacing"/>
+        <w:ind w:left="720"/>
+        <w:rPr>
+          <w:rFonts w:ascii="Consolas" w:hAnsi="Consolas"/>
+        </w:rPr>
+      </w:pPr>
+    </w:p>
+    <w:p>
+      <w:pPr>
+        <w:pStyle w:val="NoSpacing"/>
+        <w:ind w:left="720"/>
+        <w:rPr>
+          <w:rFonts w:ascii="Consolas" w:hAnsi="Consolas"/>
+        </w:rPr>
+      </w:pPr>
+      <w:r>
+        <w:rPr>
+          <w:rFonts w:ascii="Consolas" w:hAnsi="Consolas"/>
+        </w:rPr>
+        <w:t>Now, we can run our web-app application</w:t>
+      </w:r>
+    </w:p>
+    <w:p>
+      <w:pPr>
+        <w:pStyle w:val="NoSpacing"/>
+        <w:ind w:left="720"/>
+        <w:rPr>
+          <w:rFonts w:ascii="Consolas" w:hAnsi="Consolas"/>
+        </w:rPr>
+      </w:pPr>
+    </w:p>
+    <w:p>
+      <w:pPr>
+        <w:pStyle w:val="NoSpacing"/>
+        <w:ind w:left="720"/>
+        <w:rPr>
+          <w:rFonts w:ascii="Consolas" w:hAnsi="Consolas"/>
+        </w:rPr>
+      </w:pPr>
+      <w:r>
+        <w:rPr>
+          <w:rFonts w:ascii="Consolas" w:hAnsi="Consolas"/>
+          <w:noProof/>
+        </w:rPr>
+        <w:lastRenderedPageBreak/>
+        <w:drawing>
+          <wp:inline distT="0" distB="0" distL="0" distR="0">
+            <wp:extent cx="5943600" cy="4358640"/>
+            <wp:effectExtent l="0" t="0" r="0" b="3810"/>
+            <wp:docPr id="36" name="Picture 36"/>
+            <wp:cNvGraphicFramePr>
+              <a:graphicFrameLocks xmlns:a="http://schemas.openxmlformats.org/drawingml/2006/main" noChangeAspect="1"/>
+            </wp:cNvGraphicFramePr>
+            <a:graphic xmlns:a="http://schemas.openxmlformats.org/drawingml/2006/main">
+              <a:graphicData uri="http://schemas.openxmlformats.org/drawingml/2006/picture">
+                <pic:pic xmlns:pic="http://schemas.openxmlformats.org/drawingml/2006/picture">
+                  <pic:nvPicPr>
+                    <pic:cNvPr id="0" name="Picture 11"/>
+                    <pic:cNvPicPr>
+                      <a:picLocks noChangeAspect="1" noChangeArrowheads="1"/>
+                    </pic:cNvPicPr>
+                  </pic:nvPicPr>
+                  <pic:blipFill>
+                    <a:blip r:embed="rId39">
+                      <a:extLst>
+                        <a:ext uri="{28A0092B-C50C-407E-A947-70E740481C1C}">
+                          <a14:useLocalDpi xmlns:a14="http://schemas.microsoft.com/office/drawing/2010/main" val="0"/>
+                        </a:ext>
+                      </a:extLst>
+                    </a:blip>
+                    <a:srcRect/>
+                    <a:stretch>
+                      <a:fillRect/>
+                    </a:stretch>
+                  </pic:blipFill>
+                  <pic:spPr bwMode="auto">
+                    <a:xfrm>
+                      <a:off x="0" y="0"/>
+                      <a:ext cx="5943600" cy="4358640"/>
+                    </a:xfrm>
+                    <a:prstGeom prst="rect">
+                      <a:avLst/>
+                    </a:prstGeom>
+                    <a:noFill/>
+                    <a:ln>
+                      <a:noFill/>
+                    </a:ln>
+                  </pic:spPr>
+                </pic:pic>
+              </a:graphicData>
+            </a:graphic>
+          </wp:inline>
+        </w:drawing>
+      </w:r>
+    </w:p>
+    <w:p>
+      <w:pPr>
+        <w:pStyle w:val="NoSpacing"/>
+        <w:ind w:left="720"/>
+        <w:rPr>
+          <w:rFonts w:ascii="Consolas" w:hAnsi="Consolas"/>
+        </w:rPr>
+      </w:pPr>
+    </w:p>
+    <w:p>
+      <w:pPr>
+        <w:pStyle w:val="NoSpacing"/>
+        <w:ind w:left="720"/>
+        <w:rPr>
+          <w:rFonts w:ascii="Consolas" w:hAnsi="Consolas"/>
+        </w:rPr>
+      </w:pPr>
+    </w:p>
+    <w:p>
+      <w:pPr>
+        <w:pStyle w:val="NoSpacing"/>
+        <w:ind w:left="720"/>
+        <w:rPr>
+          <w:rFonts w:ascii="Consolas" w:hAnsi="Consolas"/>
+        </w:rPr>
+      </w:pPr>
+      <w:r>
+        <w:rPr>
+          <w:rFonts w:ascii="Consolas" w:hAnsi="Consolas"/>
+          <w:noProof/>
+        </w:rPr>
+        <w:lastRenderedPageBreak/>
+        <w:drawing>
+          <wp:inline distT="0" distB="0" distL="0" distR="0">
+            <wp:extent cx="5935980" cy="4594860"/>
+            <wp:effectExtent l="0" t="0" r="7620" b="0"/>
+            <wp:docPr id="37" name="Picture 37"/>
+            <wp:cNvGraphicFramePr>
+              <a:graphicFrameLocks xmlns:a="http://schemas.openxmlformats.org/drawingml/2006/main" noChangeAspect="1"/>
+            </wp:cNvGraphicFramePr>
+            <a:graphic xmlns:a="http://schemas.openxmlformats.org/drawingml/2006/main">
+              <a:graphicData uri="http://schemas.openxmlformats.org/drawingml/2006/picture">
+                <pic:pic xmlns:pic="http://schemas.openxmlformats.org/drawingml/2006/picture">
+                  <pic:nvPicPr>
+                    <pic:cNvPr id="0" name="Picture 12"/>
+                    <pic:cNvPicPr>
+                      <a:picLocks noChangeAspect="1" noChangeArrowheads="1"/>
+                    </pic:cNvPicPr>
+                  </pic:nvPicPr>
+                  <pic:blipFill>
+                    <a:blip r:embed="rId40">
+                      <a:extLst>
+                        <a:ext uri="{28A0092B-C50C-407E-A947-70E740481C1C}">
+                          <a14:useLocalDpi xmlns:a14="http://schemas.microsoft.com/office/drawing/2010/main" val="0"/>
+                        </a:ext>
+                      </a:extLst>
+                    </a:blip>
+                    <a:srcRect/>
+                    <a:stretch>
+                      <a:fillRect/>
+                    </a:stretch>
+                  </pic:blipFill>
+                  <pic:spPr bwMode="auto">
+                    <a:xfrm>
+                      <a:off x="0" y="0"/>
+                      <a:ext cx="5935980" cy="4594860"/>
+                    </a:xfrm>
+                    <a:prstGeom prst="rect">
+                      <a:avLst/>
+                    </a:prstGeom>
+                    <a:noFill/>
+                    <a:ln>
+                      <a:noFill/>
+                    </a:ln>
+                  </pic:spPr>
+                </pic:pic>
+              </a:graphicData>
+            </a:graphic>
+          </wp:inline>
+        </w:drawing>
+      </w:r>
+    </w:p>
+    <w:p>
+      <w:pPr>
+        <w:pStyle w:val="NoSpacing"/>
+        <w:ind w:left="720"/>
+        <w:rPr>
+          <w:rFonts w:ascii="Consolas" w:hAnsi="Consolas"/>
+        </w:rPr>
+      </w:pPr>
+    </w:p>
+    <w:p>
+      <w:pPr>
+        <w:pStyle w:val="NoSpacing"/>
+        <w:ind w:left="720"/>
+        <w:rPr>
+          <w:rFonts w:ascii="Consolas" w:hAnsi="Consolas"/>
+        </w:rPr>
+      </w:pPr>
+    </w:p>
+    <w:p>
+      <w:pPr>
+        <w:pStyle w:val="NoSpacing"/>
+        <w:ind w:left="720"/>
+        <w:rPr>
+          <w:rFonts w:ascii="Consolas" w:hAnsi="Consolas"/>
+        </w:rPr>
+      </w:pPr>
+      <w:bookmarkStart w:id="0" w:name="_GoBack"/>
+      <w:bookmarkEnd w:id="0"/>
     </w:p>
     <w:sectPr>
       <w:pgSz w:w="12240" w:h="15840"/>
@@ -6642,6 +8257,112 @@
       <w:szCs w:val="16"/>
     </w:rPr>
   </w:style>
+  <w:style w:type="paragraph" w:styleId="HTMLPreformatted">
+    <w:name w:val="HTML Preformatted"/>
+    <w:basedOn w:val="Normal"/>
+    <w:link w:val="HTMLPreformattedChar"/>
+    <w:uiPriority w:val="99"/>
+    <w:semiHidden/>
+    <w:unhideWhenUsed/>
+    <w:rsid w:val="00BE50B1"/>
+    <w:pPr>
+      <w:tabs>
+        <w:tab w:val="left" w:pos="916"/>
+        <w:tab w:val="left" w:pos="1832"/>
+        <w:tab w:val="left" w:pos="2748"/>
+        <w:tab w:val="left" w:pos="3664"/>
+        <w:tab w:val="left" w:pos="4580"/>
+        <w:tab w:val="left" w:pos="5496"/>
+        <w:tab w:val="left" w:pos="6412"/>
+        <w:tab w:val="left" w:pos="7328"/>
+        <w:tab w:val="left" w:pos="8244"/>
+        <w:tab w:val="left" w:pos="9160"/>
+        <w:tab w:val="left" w:pos="10076"/>
+        <w:tab w:val="left" w:pos="10992"/>
+        <w:tab w:val="left" w:pos="11908"/>
+        <w:tab w:val="left" w:pos="12824"/>
+        <w:tab w:val="left" w:pos="13740"/>
+        <w:tab w:val="left" w:pos="14656"/>
+      </w:tabs>
+      <w:spacing w:after="0" w:line="240" w:lineRule="auto"/>
+    </w:pPr>
+    <w:rPr>
+      <w:rFonts w:ascii="Courier New" w:eastAsia="Times New Roman" w:hAnsi="Courier New" w:cs="Courier New"/>
+      <w:sz w:val="20"/>
+      <w:szCs w:val="20"/>
+    </w:rPr>
+  </w:style>
+  <w:style w:type="character" w:customStyle="1" w:styleId="HTMLPreformattedChar">
+    <w:name w:val="HTML Preformatted Char"/>
+    <w:basedOn w:val="DefaultParagraphFont"/>
+    <w:link w:val="HTMLPreformatted"/>
+    <w:uiPriority w:val="99"/>
+    <w:semiHidden/>
+    <w:rsid w:val="00BE50B1"/>
+    <w:rPr>
+      <w:rFonts w:ascii="Courier New" w:eastAsia="Times New Roman" w:hAnsi="Courier New" w:cs="Courier New"/>
+      <w:sz w:val="20"/>
+      <w:szCs w:val="20"/>
+    </w:rPr>
+  </w:style>
+  <w:style w:type="character" w:styleId="HTMLCode">
+    <w:name w:val="HTML Code"/>
+    <w:basedOn w:val="DefaultParagraphFont"/>
+    <w:uiPriority w:val="99"/>
+    <w:semiHidden/>
+    <w:unhideWhenUsed/>
+    <w:rsid w:val="00BE50B1"/>
+    <w:rPr>
+      <w:rFonts w:ascii="Courier New" w:eastAsia="Times New Roman" w:hAnsi="Courier New" w:cs="Courier New"/>
+      <w:sz w:val="20"/>
+      <w:szCs w:val="20"/>
+    </w:rPr>
+  </w:style>
+  <w:style w:type="character" w:customStyle="1" w:styleId="crayon-v">
+    <w:name w:val="crayon-v"/>
+    <w:basedOn w:val="DefaultParagraphFont"/>
+    <w:rsid w:val="0088660A"/>
+  </w:style>
+  <w:style w:type="character" w:customStyle="1" w:styleId="crayon-h">
+    <w:name w:val="crayon-h"/>
+    <w:basedOn w:val="DefaultParagraphFont"/>
+    <w:rsid w:val="0088660A"/>
+  </w:style>
+  <w:style w:type="character" w:customStyle="1" w:styleId="crayon-o">
+    <w:name w:val="crayon-o"/>
+    <w:basedOn w:val="DefaultParagraphFont"/>
+    <w:rsid w:val="0088660A"/>
+  </w:style>
+  <w:style w:type="character" w:customStyle="1" w:styleId="crayon-r">
+    <w:name w:val="crayon-r"/>
+    <w:basedOn w:val="DefaultParagraphFont"/>
+    <w:rsid w:val="0088660A"/>
+  </w:style>
+  <w:style w:type="character" w:customStyle="1" w:styleId="crayon-e">
+    <w:name w:val="crayon-e"/>
+    <w:basedOn w:val="DefaultParagraphFont"/>
+    <w:rsid w:val="0088660A"/>
+  </w:style>
+  <w:style w:type="character" w:customStyle="1" w:styleId="crayon-sy">
+    <w:name w:val="crayon-sy"/>
+    <w:basedOn w:val="DefaultParagraphFont"/>
+    <w:rsid w:val="0088660A"/>
+  </w:style>
+  <w:style w:type="character" w:customStyle="1" w:styleId="crayon-cn">
+    <w:name w:val="crayon-cn"/>
+    <w:basedOn w:val="DefaultParagraphFont"/>
+    <w:rsid w:val="0088660A"/>
+  </w:style>
+  <w:style w:type="character" w:customStyle="1" w:styleId="crayon-i">
+    <w:name w:val="crayon-i"/>
+    <w:basedOn w:val="DefaultParagraphFont"/>
+    <w:rsid w:val="0088660A"/>
+  </w:style>
+  <w:style w:type="character" w:customStyle="1" w:styleId="crayon-c">
+    <w:name w:val="crayon-c"/>
+    <w:basedOn w:val="DefaultParagraphFont"/>
+    <w:rsid w:val="0088660A"/>
+  </w:style>
 </w:styles>
 </file>
 
@@ -6870,6 +8591,112 @@
       <w:sz w:val="16"/>
       <w:szCs w:val="16"/>
     </w:rPr>
+  </w:style>
+  <w:style w:type="paragraph" w:styleId="HTMLPreformatted">
+    <w:name w:val="HTML Preformatted"/>
+    <w:basedOn w:val="Normal"/>
+    <w:link w:val="HTMLPreformattedChar"/>
+    <w:uiPriority w:val="99"/>
+    <w:semiHidden/>
+    <w:unhideWhenUsed/>
+    <w:rsid w:val="00BE50B1"/>
+    <w:pPr>
+      <w:tabs>
+        <w:tab w:val="left" w:pos="916"/>
+        <w:tab w:val="left" w:pos="1832"/>
+        <w:tab w:val="left" w:pos="2748"/>
+        <w:tab w:val="left" w:pos="3664"/>
+        <w:tab w:val="left" w:pos="4580"/>
+        <w:tab w:val="left" w:pos="5496"/>
+        <w:tab w:val="left" w:pos="6412"/>
+        <w:tab w:val="left" w:pos="7328"/>
+        <w:tab w:val="left" w:pos="8244"/>
+        <w:tab w:val="left" w:pos="9160"/>
+        <w:tab w:val="left" w:pos="10076"/>
+        <w:tab w:val="left" w:pos="10992"/>
+        <w:tab w:val="left" w:pos="11908"/>
+        <w:tab w:val="left" w:pos="12824"/>
+        <w:tab w:val="left" w:pos="13740"/>
+        <w:tab w:val="left" w:pos="14656"/>
+      </w:tabs>
+      <w:spacing w:after="0" w:line="240" w:lineRule="auto"/>
+    </w:pPr>
+    <w:rPr>
+      <w:rFonts w:ascii="Courier New" w:eastAsia="Times New Roman" w:hAnsi="Courier New" w:cs="Courier New"/>
+      <w:sz w:val="20"/>
+      <w:szCs w:val="20"/>
+    </w:rPr>
+  </w:style>
+  <w:style w:type="character" w:customStyle="1" w:styleId="HTMLPreformattedChar">
+    <w:name w:val="HTML Preformatted Char"/>
+    <w:basedOn w:val="DefaultParagraphFont"/>
+    <w:link w:val="HTMLPreformatted"/>
+    <w:uiPriority w:val="99"/>
+    <w:semiHidden/>
+    <w:rsid w:val="00BE50B1"/>
+    <w:rPr>
+      <w:rFonts w:ascii="Courier New" w:eastAsia="Times New Roman" w:hAnsi="Courier New" w:cs="Courier New"/>
+      <w:sz w:val="20"/>
+      <w:szCs w:val="20"/>
+    </w:rPr>
+  </w:style>
+  <w:style w:type="character" w:styleId="HTMLCode">
+    <w:name w:val="HTML Code"/>
+    <w:basedOn w:val="DefaultParagraphFont"/>
+    <w:uiPriority w:val="99"/>
+    <w:semiHidden/>
+    <w:unhideWhenUsed/>
+    <w:rsid w:val="00BE50B1"/>
+    <w:rPr>
+      <w:rFonts w:ascii="Courier New" w:eastAsia="Times New Roman" w:hAnsi="Courier New" w:cs="Courier New"/>
+      <w:sz w:val="20"/>
+      <w:szCs w:val="20"/>
+    </w:rPr>
+  </w:style>
+  <w:style w:type="character" w:customStyle="1" w:styleId="crayon-v">
+    <w:name w:val="crayon-v"/>
+    <w:basedOn w:val="DefaultParagraphFont"/>
+    <w:rsid w:val="0088660A"/>
+  </w:style>
+  <w:style w:type="character" w:customStyle="1" w:styleId="crayon-h">
+    <w:name w:val="crayon-h"/>
+    <w:basedOn w:val="DefaultParagraphFont"/>
+    <w:rsid w:val="0088660A"/>
+  </w:style>
+  <w:style w:type="character" w:customStyle="1" w:styleId="crayon-o">
+    <w:name w:val="crayon-o"/>
+    <w:basedOn w:val="DefaultParagraphFont"/>
+    <w:rsid w:val="0088660A"/>
+  </w:style>
+  <w:style w:type="character" w:customStyle="1" w:styleId="crayon-r">
+    <w:name w:val="crayon-r"/>
+    <w:basedOn w:val="DefaultParagraphFont"/>
+    <w:rsid w:val="0088660A"/>
+  </w:style>
+  <w:style w:type="character" w:customStyle="1" w:styleId="crayon-e">
+    <w:name w:val="crayon-e"/>
+    <w:basedOn w:val="DefaultParagraphFont"/>
+    <w:rsid w:val="0088660A"/>
+  </w:style>
+  <w:style w:type="character" w:customStyle="1" w:styleId="crayon-sy">
+    <w:name w:val="crayon-sy"/>
+    <w:basedOn w:val="DefaultParagraphFont"/>
+    <w:rsid w:val="0088660A"/>
+  </w:style>
+  <w:style w:type="character" w:customStyle="1" w:styleId="crayon-cn">
+    <w:name w:val="crayon-cn"/>
+    <w:basedOn w:val="DefaultParagraphFont"/>
+    <w:rsid w:val="0088660A"/>
+  </w:style>
+  <w:style w:type="character" w:customStyle="1" w:styleId="crayon-i">
+    <w:name w:val="crayon-i"/>
+    <w:basedOn w:val="DefaultParagraphFont"/>
+    <w:rsid w:val="0088660A"/>
+  </w:style>
+  <w:style w:type="character" w:customStyle="1" w:styleId="crayon-c">
+    <w:name w:val="crayon-c"/>
+    <w:basedOn w:val="DefaultParagraphFont"/>
+    <w:rsid w:val="0088660A"/>
   </w:style>
 </w:styles>
 </file>

</xml_diff>

<commit_message>
Update installation requirement of validator module when deploying the web
</commit_message>
<xml_diff>
--- a/Short_Guide.docx
+++ b/Short_Guide.docx
@@ -6389,15 +6389,7 @@
           <w:color w:val="4D4D4D"/>
           <w:shd w:val="clear" w:color="auto" w:fill="F0F0F0"/>
         </w:rPr>
-        <w:t> install</w:t>
-      </w:r>
-      <w:r>
-        <w:rPr>
-          <w:rFonts w:ascii="Courier New" w:hAnsi="Courier New" w:cs="Courier New"/>
-          <w:color w:val="4D4D4D"/>
-          <w:shd w:val="clear" w:color="auto" w:fill="F0F0F0"/>
-        </w:rPr>
-        <w:t> </w:t>
+        <w:t> install </w:t>
       </w:r>
       <w:proofErr w:type="spellStart"/>
       <w:r>
@@ -6543,7 +6535,13 @@
         <w:rPr>
           <w:rFonts w:ascii="Consolas" w:hAnsi="Consolas"/>
         </w:rPr>
-        <w:t xml:space="preserve">      And run </w:t>
+        <w:t xml:space="preserve">      Next</w:t>
+      </w:r>
+      <w:r>
+        <w:rPr>
+          <w:rFonts w:ascii="Consolas" w:hAnsi="Consolas"/>
+        </w:rPr>
+        <w:t xml:space="preserve"> run </w:t>
       </w:r>
       <w:proofErr w:type="spellStart"/>
       <w:r>
@@ -6669,16 +6667,161 @@
     <w:p>
       <w:pPr>
         <w:pStyle w:val="NoSpacing"/>
-        <w:ind w:left="720"/>
-        <w:rPr>
-          <w:rFonts w:ascii="Consolas" w:hAnsi="Consolas"/>
-        </w:rPr>
-      </w:pPr>
-      <w:r>
-        <w:rPr>
-          <w:rFonts w:ascii="Consolas" w:hAnsi="Consolas"/>
-        </w:rPr>
-        <w:t>Now that, we can pull new files from GIT for web-app. There are two files for https</w:t>
+        <w:ind w:firstLine="720"/>
+        <w:rPr>
+          <w:rFonts w:ascii="Consolas" w:hAnsi="Consolas"/>
+          <w:color w:val="4D4D4D"/>
+          <w:bdr w:val="none" w:sz="0" w:space="0" w:color="auto" w:frame="1"/>
+          <w:shd w:val="clear" w:color="auto" w:fill="F5F5F5"/>
+        </w:rPr>
+      </w:pPr>
+      <w:r>
+        <w:rPr>
+          <w:rFonts w:ascii="Consolas" w:hAnsi="Consolas"/>
+        </w:rPr>
+        <w:t xml:space="preserve">And finally run </w:t>
+      </w:r>
+      <w:proofErr w:type="spellStart"/>
+      <w:r>
+        <w:rPr>
+          <w:rFonts w:ascii="Consolas" w:hAnsi="Consolas"/>
+          <w:color w:val="4D4D4D"/>
+          <w:bdr w:val="none" w:sz="0" w:space="0" w:color="auto" w:frame="1"/>
+          <w:shd w:val="clear" w:color="auto" w:fill="F5F5F5"/>
+        </w:rPr>
+        <w:t>npm</w:t>
+      </w:r>
+      <w:proofErr w:type="spellEnd"/>
+      <w:r>
+        <w:rPr>
+          <w:rFonts w:ascii="Consolas" w:hAnsi="Consolas"/>
+          <w:color w:val="4D4D4D"/>
+          <w:bdr w:val="none" w:sz="0" w:space="0" w:color="auto" w:frame="1"/>
+          <w:shd w:val="clear" w:color="auto" w:fill="F5F5F5"/>
+        </w:rPr>
+        <w:t xml:space="preserve"> install express-validators –save</w:t>
+      </w:r>
+    </w:p>
+    <w:p>
+      <w:pPr>
+        <w:pStyle w:val="NoSpacing"/>
+        <w:ind w:firstLine="720"/>
+        <w:rPr>
+          <w:rFonts w:ascii="Consolas" w:hAnsi="Consolas"/>
+        </w:rPr>
+      </w:pPr>
+      <w:r>
+        <w:rPr>
+          <w:rFonts w:ascii="Consolas" w:hAnsi="Consolas"/>
+        </w:rPr>
+        <w:t>To install validation and sanitization</w:t>
+      </w:r>
+    </w:p>
+    <w:p>
+      <w:pPr>
+        <w:pStyle w:val="NoSpacing"/>
+        <w:ind w:firstLine="720"/>
+        <w:rPr>
+          <w:rFonts w:ascii="Consolas" w:hAnsi="Consolas"/>
+        </w:rPr>
+      </w:pPr>
+    </w:p>
+    <w:p>
+      <w:pPr>
+        <w:pStyle w:val="NoSpacing"/>
+        <w:ind w:firstLine="720"/>
+        <w:rPr>
+          <w:rFonts w:ascii="Consolas" w:hAnsi="Consolas"/>
+        </w:rPr>
+      </w:pPr>
+      <w:r>
+        <w:rPr>
+          <w:rFonts w:ascii="Consolas" w:hAnsi="Consolas"/>
+          <w:noProof/>
+        </w:rPr>
+        <w:drawing>
+          <wp:inline distT="0" distB="0" distL="0" distR="0">
+            <wp:extent cx="5433060" cy="556260"/>
+            <wp:effectExtent l="0" t="0" r="0" b="0"/>
+            <wp:docPr id="3" name="Picture 3"/>
+            <wp:cNvGraphicFramePr>
+              <a:graphicFrameLocks xmlns:a="http://schemas.openxmlformats.org/drawingml/2006/main" noChangeAspect="1"/>
+            </wp:cNvGraphicFramePr>
+            <a:graphic xmlns:a="http://schemas.openxmlformats.org/drawingml/2006/main">
+              <a:graphicData uri="http://schemas.openxmlformats.org/drawingml/2006/picture">
+                <pic:pic xmlns:pic="http://schemas.openxmlformats.org/drawingml/2006/picture">
+                  <pic:nvPicPr>
+                    <pic:cNvPr id="0" name="Picture 1"/>
+                    <pic:cNvPicPr>
+                      <a:picLocks noChangeAspect="1" noChangeArrowheads="1"/>
+                    </pic:cNvPicPr>
+                  </pic:nvPicPr>
+                  <pic:blipFill>
+                    <a:blip r:embed="rId37">
+                      <a:extLst>
+                        <a:ext uri="{28A0092B-C50C-407E-A947-70E740481C1C}">
+                          <a14:useLocalDpi xmlns:a14="http://schemas.microsoft.com/office/drawing/2010/main" val="0"/>
+                        </a:ext>
+                      </a:extLst>
+                    </a:blip>
+                    <a:srcRect/>
+                    <a:stretch>
+                      <a:fillRect/>
+                    </a:stretch>
+                  </pic:blipFill>
+                  <pic:spPr bwMode="auto">
+                    <a:xfrm>
+                      <a:off x="0" y="0"/>
+                      <a:ext cx="5433060" cy="556260"/>
+                    </a:xfrm>
+                    <a:prstGeom prst="rect">
+                      <a:avLst/>
+                    </a:prstGeom>
+                    <a:noFill/>
+                    <a:ln>
+                      <a:noFill/>
+                    </a:ln>
+                  </pic:spPr>
+                </pic:pic>
+              </a:graphicData>
+            </a:graphic>
+          </wp:inline>
+        </w:drawing>
+      </w:r>
+    </w:p>
+    <w:p>
+      <w:pPr>
+        <w:pStyle w:val="NoSpacing"/>
+        <w:ind w:firstLine="720"/>
+        <w:rPr>
+          <w:rFonts w:ascii="Consolas" w:hAnsi="Consolas"/>
+        </w:rPr>
+      </w:pPr>
+      <w:bookmarkStart w:id="0" w:name="_GoBack"/>
+      <w:bookmarkEnd w:id="0"/>
+    </w:p>
+    <w:p>
+      <w:pPr>
+        <w:pStyle w:val="NoSpacing"/>
+        <w:ind w:left="720"/>
+        <w:rPr>
+          <w:rFonts w:ascii="Consolas" w:hAnsi="Consolas"/>
+        </w:rPr>
+      </w:pPr>
+      <w:proofErr w:type="gramStart"/>
+      <w:r>
+        <w:rPr>
+          <w:rFonts w:ascii="Consolas" w:hAnsi="Consolas"/>
+        </w:rPr>
+        <w:lastRenderedPageBreak/>
+        <w:t>Now that, we can pull new files from GIT for web-app.</w:t>
+      </w:r>
+      <w:proofErr w:type="gramEnd"/>
+      <w:r>
+        <w:rPr>
+          <w:rFonts w:ascii="Consolas" w:hAnsi="Consolas"/>
+        </w:rPr>
+        <w:t xml:space="preserve"> There are two files for https</w:t>
       </w:r>
       <w:r>
         <w:rPr>
@@ -6709,7 +6852,6 @@
           <w:rFonts w:ascii="Consolas" w:hAnsi="Consolas"/>
           <w:noProof/>
         </w:rPr>
-        <w:lastRenderedPageBreak/>
         <w:drawing>
           <wp:inline distT="0" distB="0" distL="0" distR="0">
             <wp:extent cx="4838700" cy="2301240"/>
@@ -6728,7 +6870,7 @@
                     </pic:cNvPicPr>
                   </pic:nvPicPr>
                   <pic:blipFill>
-                    <a:blip r:embed="rId37">
+                    <a:blip r:embed="rId38">
                       <a:extLst>
                         <a:ext uri="{28A0092B-C50C-407E-A947-70E740481C1C}">
                           <a14:useLocalDpi xmlns:a14="http://schemas.microsoft.com/office/drawing/2010/main" val="0"/>
@@ -6861,7 +7003,7 @@
                     </pic:cNvPicPr>
                   </pic:nvPicPr>
                   <pic:blipFill>
-                    <a:blip r:embed="rId38">
+                    <a:blip r:embed="rId39">
                       <a:extLst>
                         <a:ext uri="{28A0092B-C50C-407E-A947-70E740481C1C}">
                           <a14:useLocalDpi xmlns:a14="http://schemas.microsoft.com/office/drawing/2010/main" val="0"/>
@@ -7365,7 +7507,7 @@
                     </pic:cNvPicPr>
                   </pic:nvPicPr>
                   <pic:blipFill>
-                    <a:blip r:embed="rId39">
+                    <a:blip r:embed="rId40">
                       <a:extLst>
                         <a:ext uri="{28A0092B-C50C-407E-A947-70E740481C1C}">
                           <a14:useLocalDpi xmlns:a14="http://schemas.microsoft.com/office/drawing/2010/main" val="0"/>
@@ -7447,7 +7589,7 @@
                     </pic:cNvPicPr>
                   </pic:nvPicPr>
                   <pic:blipFill>
-                    <a:blip r:embed="rId40">
+                    <a:blip r:embed="rId41">
                       <a:extLst>
                         <a:ext uri="{28A0092B-C50C-407E-A947-70E740481C1C}">
                           <a14:useLocalDpi xmlns:a14="http://schemas.microsoft.com/office/drawing/2010/main" val="0"/>
@@ -7505,8 +7647,6 @@
           <w:rFonts w:ascii="Consolas" w:hAnsi="Consolas"/>
         </w:rPr>
       </w:pPr>
-      <w:bookmarkStart w:id="0" w:name="_GoBack"/>
-      <w:bookmarkEnd w:id="0"/>
     </w:p>
     <w:sectPr>
       <w:pgSz w:w="12240" w:h="15840"/>

</xml_diff>

<commit_message>
Finalize SerialTcp and document for deploying applications
</commit_message>
<xml_diff>
--- a/Short_Guide.docx
+++ b/Short_Guide.docx
@@ -6797,8 +6797,6 @@
           <w:rFonts w:ascii="Consolas" w:hAnsi="Consolas"/>
         </w:rPr>
       </w:pPr>
-      <w:bookmarkStart w:id="0" w:name="_GoBack"/>
-      <w:bookmarkEnd w:id="0"/>
     </w:p>
     <w:p>
       <w:pPr>
@@ -7641,8 +7639,2119 @@
     </w:p>
     <w:p>
       <w:pPr>
-        <w:pStyle w:val="NoSpacing"/>
-        <w:ind w:left="720"/>
+        <w:rPr>
+          <w:rFonts w:ascii="Consolas" w:hAnsi="Consolas"/>
+        </w:rPr>
+      </w:pPr>
+      <w:r>
+        <w:rPr>
+          <w:rFonts w:ascii="Consolas" w:hAnsi="Consolas"/>
+        </w:rPr>
+        <w:br w:type="page"/>
+      </w:r>
+    </w:p>
+    <w:p>
+      <w:pPr>
+        <w:pStyle w:val="NoSpacing"/>
+        <w:ind w:left="720"/>
+        <w:jc w:val="center"/>
+        <w:rPr>
+          <w:rFonts w:ascii="Consolas" w:hAnsi="Consolas"/>
+          <w:sz w:val="44"/>
+          <w:szCs w:val="44"/>
+        </w:rPr>
+      </w:pPr>
+      <w:r>
+        <w:rPr>
+          <w:rFonts w:ascii="Consolas" w:hAnsi="Consolas"/>
+          <w:sz w:val="44"/>
+          <w:szCs w:val="44"/>
+        </w:rPr>
+        <w:lastRenderedPageBreak/>
+        <w:t xml:space="preserve">Deploying Web and </w:t>
+      </w:r>
+      <w:proofErr w:type="spellStart"/>
+      <w:r>
+        <w:rPr>
+          <w:rFonts w:ascii="Consolas" w:hAnsi="Consolas"/>
+          <w:sz w:val="44"/>
+          <w:szCs w:val="44"/>
+        </w:rPr>
+        <w:t>SerialTcp</w:t>
+      </w:r>
+      <w:proofErr w:type="spellEnd"/>
+      <w:r>
+        <w:rPr>
+          <w:rFonts w:ascii="Consolas" w:hAnsi="Consolas"/>
+          <w:sz w:val="44"/>
+          <w:szCs w:val="44"/>
+        </w:rPr>
+        <w:t xml:space="preserve"> Application </w:t>
+      </w:r>
+    </w:p>
+    <w:p>
+      <w:pPr>
+        <w:pStyle w:val="NoSpacing"/>
+        <w:ind w:left="720"/>
+        <w:rPr>
+          <w:rFonts w:ascii="Consolas" w:hAnsi="Consolas"/>
+        </w:rPr>
+      </w:pPr>
+    </w:p>
+    <w:p>
+      <w:pPr>
+        <w:pStyle w:val="NoSpacing"/>
+        <w:numPr>
+          <w:ilvl w:val="0"/>
+          <w:numId w:val="6"/>
+        </w:numPr>
+        <w:rPr>
+          <w:rFonts w:ascii="Consolas" w:hAnsi="Consolas"/>
+        </w:rPr>
+      </w:pPr>
+      <w:r>
+        <w:rPr>
+          <w:rFonts w:ascii="Consolas" w:hAnsi="Consolas"/>
+        </w:rPr>
+        <w:t>Web application</w:t>
+      </w:r>
+    </w:p>
+    <w:p>
+      <w:pPr>
+        <w:pStyle w:val="NoSpacing"/>
+        <w:ind w:left="1440"/>
+        <w:rPr>
+          <w:rFonts w:ascii="Consolas" w:hAnsi="Consolas"/>
+        </w:rPr>
+      </w:pPr>
+    </w:p>
+    <w:p>
+      <w:pPr>
+        <w:pStyle w:val="NoSpacing"/>
+        <w:ind w:left="720"/>
+        <w:rPr>
+          <w:rFonts w:ascii="Consolas" w:hAnsi="Consolas"/>
+        </w:rPr>
+      </w:pPr>
+      <w:r>
+        <w:rPr>
+          <w:rFonts w:ascii="Consolas" w:hAnsi="Consolas"/>
+        </w:rPr>
+        <w:t>We will use PM2, which is a process manager for Node.JS applications.</w:t>
+      </w:r>
+    </w:p>
+    <w:p>
+      <w:pPr>
+        <w:pStyle w:val="NoSpacing"/>
+        <w:ind w:left="720"/>
+        <w:rPr>
+          <w:rFonts w:ascii="Consolas" w:hAnsi="Consolas"/>
+        </w:rPr>
+      </w:pPr>
+      <w:r>
+        <w:rPr>
+          <w:rFonts w:ascii="Consolas" w:hAnsi="Consolas"/>
+        </w:rPr>
+        <w:t xml:space="preserve">Run command </w:t>
+      </w:r>
+      <w:proofErr w:type="spellStart"/>
+      <w:r>
+        <w:rPr>
+          <w:rFonts w:ascii="Courier New" w:hAnsi="Courier New" w:cs="Courier New"/>
+          <w:color w:val="3A3A3A"/>
+          <w:sz w:val="21"/>
+          <w:szCs w:val="21"/>
+        </w:rPr>
+        <w:t>sudo</w:t>
+      </w:r>
+      <w:proofErr w:type="spellEnd"/>
+      <w:r>
+        <w:rPr>
+          <w:rFonts w:ascii="Courier New" w:hAnsi="Courier New" w:cs="Courier New"/>
+          <w:color w:val="3A3A3A"/>
+          <w:sz w:val="21"/>
+          <w:szCs w:val="21"/>
+        </w:rPr>
+        <w:t xml:space="preserve"> </w:t>
+      </w:r>
+      <w:proofErr w:type="spellStart"/>
+      <w:r>
+        <w:rPr>
+          <w:rFonts w:ascii="Courier New" w:hAnsi="Courier New" w:cs="Courier New"/>
+          <w:color w:val="3A3A3A"/>
+          <w:sz w:val="21"/>
+          <w:szCs w:val="21"/>
+        </w:rPr>
+        <w:t>npm</w:t>
+      </w:r>
+      <w:proofErr w:type="spellEnd"/>
+      <w:r>
+        <w:rPr>
+          <w:rFonts w:ascii="Courier New" w:hAnsi="Courier New" w:cs="Courier New"/>
+          <w:color w:val="3A3A3A"/>
+          <w:sz w:val="21"/>
+          <w:szCs w:val="21"/>
+        </w:rPr>
+        <w:t xml:space="preserve"> install -g </w:t>
+      </w:r>
+      <w:proofErr w:type="gramStart"/>
+      <w:r>
+        <w:rPr>
+          <w:rFonts w:ascii="Courier New" w:hAnsi="Courier New" w:cs="Courier New"/>
+          <w:color w:val="3A3A3A"/>
+          <w:sz w:val="21"/>
+          <w:szCs w:val="21"/>
+        </w:rPr>
+        <w:t>pm2</w:t>
+      </w:r>
+      <w:r>
+        <w:rPr>
+          <w:rFonts w:ascii="Consolas" w:hAnsi="Consolas"/>
+        </w:rPr>
+        <w:t xml:space="preserve">  to</w:t>
+      </w:r>
+      <w:proofErr w:type="gramEnd"/>
+      <w:r>
+        <w:rPr>
+          <w:rFonts w:ascii="Consolas" w:hAnsi="Consolas"/>
+        </w:rPr>
+        <w:t xml:space="preserve"> install PM2</w:t>
+      </w:r>
+    </w:p>
+    <w:p>
+      <w:pPr>
+        <w:pStyle w:val="NoSpacing"/>
+        <w:ind w:left="720"/>
+        <w:rPr>
+          <w:rFonts w:ascii="Consolas" w:hAnsi="Consolas"/>
+        </w:rPr>
+      </w:pPr>
+    </w:p>
+    <w:p>
+      <w:pPr>
+        <w:pStyle w:val="NoSpacing"/>
+        <w:ind w:left="720"/>
+        <w:rPr>
+          <w:rFonts w:ascii="Consolas" w:hAnsi="Consolas"/>
+        </w:rPr>
+      </w:pPr>
+      <w:r>
+        <w:rPr>
+          <w:rFonts w:ascii="Consolas" w:hAnsi="Consolas"/>
+          <w:noProof/>
+        </w:rPr>
+        <w:drawing>
+          <wp:inline distT="0" distB="0" distL="0" distR="0">
+            <wp:extent cx="3909060" cy="1158240"/>
+            <wp:effectExtent l="0" t="0" r="0" b="3810"/>
+            <wp:docPr id="20" name="Picture 20"/>
+            <wp:cNvGraphicFramePr>
+              <a:graphicFrameLocks xmlns:a="http://schemas.openxmlformats.org/drawingml/2006/main" noChangeAspect="1"/>
+            </wp:cNvGraphicFramePr>
+            <a:graphic xmlns:a="http://schemas.openxmlformats.org/drawingml/2006/main">
+              <a:graphicData uri="http://schemas.openxmlformats.org/drawingml/2006/picture">
+                <pic:pic xmlns:pic="http://schemas.openxmlformats.org/drawingml/2006/picture">
+                  <pic:nvPicPr>
+                    <pic:cNvPr id="0" name="Picture 1"/>
+                    <pic:cNvPicPr>
+                      <a:picLocks noChangeAspect="1" noChangeArrowheads="1"/>
+                    </pic:cNvPicPr>
+                  </pic:nvPicPr>
+                  <pic:blipFill>
+                    <a:blip r:embed="rId42">
+                      <a:extLst>
+                        <a:ext uri="{28A0092B-C50C-407E-A947-70E740481C1C}">
+                          <a14:useLocalDpi xmlns:a14="http://schemas.microsoft.com/office/drawing/2010/main" val="0"/>
+                        </a:ext>
+                      </a:extLst>
+                    </a:blip>
+                    <a:srcRect/>
+                    <a:stretch>
+                      <a:fillRect/>
+                    </a:stretch>
+                  </pic:blipFill>
+                  <pic:spPr bwMode="auto">
+                    <a:xfrm>
+                      <a:off x="0" y="0"/>
+                      <a:ext cx="3909060" cy="1158240"/>
+                    </a:xfrm>
+                    <a:prstGeom prst="rect">
+                      <a:avLst/>
+                    </a:prstGeom>
+                    <a:noFill/>
+                    <a:ln>
+                      <a:noFill/>
+                    </a:ln>
+                  </pic:spPr>
+                </pic:pic>
+              </a:graphicData>
+            </a:graphic>
+          </wp:inline>
+        </w:drawing>
+      </w:r>
+    </w:p>
+    <w:p>
+      <w:pPr>
+        <w:pStyle w:val="NoSpacing"/>
+        <w:ind w:left="720"/>
+        <w:rPr>
+          <w:rFonts w:ascii="Consolas" w:hAnsi="Consolas" w:cs="Arial"/>
+          <w:color w:val="000000"/>
+          <w:shd w:val="clear" w:color="auto" w:fill="FFFFFF"/>
+        </w:rPr>
+      </w:pPr>
+    </w:p>
+    <w:p>
+      <w:pPr>
+        <w:pStyle w:val="NoSpacing"/>
+        <w:ind w:left="720"/>
+        <w:rPr>
+          <w:rFonts w:ascii="Consolas" w:hAnsi="Consolas" w:cs="Arial"/>
+          <w:color w:val="000000"/>
+          <w:shd w:val="clear" w:color="auto" w:fill="FFFFFF"/>
+        </w:rPr>
+      </w:pPr>
+      <w:r>
+        <w:rPr>
+          <w:rFonts w:ascii="Consolas" w:hAnsi="Consolas" w:cs="Arial"/>
+          <w:color w:val="000000"/>
+          <w:shd w:val="clear" w:color="auto" w:fill="FFFFFF"/>
+        </w:rPr>
+        <w:t>The </w:t>
+      </w:r>
+      <w:r>
+        <w:rPr>
+          <w:rStyle w:val="HTMLCode"/>
+          <w:rFonts w:ascii="Consolas" w:eastAsiaTheme="minorHAnsi" w:hAnsi="Consolas"/>
+          <w:color w:val="000000"/>
+          <w:sz w:val="22"/>
+          <w:szCs w:val="22"/>
+        </w:rPr>
+        <w:t>-g</w:t>
+      </w:r>
+      <w:r>
+        <w:rPr>
+          <w:rFonts w:ascii="Consolas" w:hAnsi="Consolas" w:cs="Arial"/>
+          <w:color w:val="000000"/>
+          <w:shd w:val="clear" w:color="auto" w:fill="FFFFFF"/>
+        </w:rPr>
+        <w:t> option tells </w:t>
+      </w:r>
+      <w:proofErr w:type="spellStart"/>
+      <w:r>
+        <w:rPr>
+          <w:rStyle w:val="HTMLCode"/>
+          <w:rFonts w:ascii="Consolas" w:eastAsiaTheme="minorHAnsi" w:hAnsi="Consolas"/>
+          <w:color w:val="000000"/>
+          <w:sz w:val="22"/>
+          <w:szCs w:val="22"/>
+        </w:rPr>
+        <w:t>npm</w:t>
+      </w:r>
+      <w:proofErr w:type="spellEnd"/>
+      <w:r>
+        <w:rPr>
+          <w:rFonts w:ascii="Consolas" w:hAnsi="Consolas" w:cs="Arial"/>
+          <w:color w:val="000000"/>
+          <w:shd w:val="clear" w:color="auto" w:fill="FFFFFF"/>
+        </w:rPr>
+        <w:t> to install the module </w:t>
+      </w:r>
+      <w:r>
+        <w:rPr>
+          <w:rStyle w:val="Emphasis"/>
+          <w:rFonts w:ascii="Consolas" w:hAnsi="Consolas" w:cs="Arial"/>
+          <w:color w:val="000000"/>
+          <w:shd w:val="clear" w:color="auto" w:fill="FFFFFF"/>
+        </w:rPr>
+        <w:t>globally</w:t>
+      </w:r>
+      <w:r>
+        <w:rPr>
+          <w:rFonts w:ascii="Consolas" w:hAnsi="Consolas" w:cs="Arial"/>
+          <w:color w:val="000000"/>
+          <w:shd w:val="clear" w:color="auto" w:fill="FFFFFF"/>
+        </w:rPr>
+        <w:t>, so that it's available system-wide.</w:t>
+      </w:r>
+    </w:p>
+    <w:p>
+      <w:pPr>
+        <w:pStyle w:val="NoSpacing"/>
+        <w:ind w:left="720"/>
+        <w:rPr>
+          <w:rFonts w:ascii="Arial" w:hAnsi="Arial" w:cs="Arial"/>
+          <w:color w:val="000000"/>
+          <w:shd w:val="clear" w:color="auto" w:fill="FFFFFF"/>
+        </w:rPr>
+      </w:pPr>
+    </w:p>
+    <w:p>
+      <w:pPr>
+        <w:pStyle w:val="NoSpacing"/>
+        <w:ind w:left="720"/>
+        <w:rPr>
+          <w:rFonts w:ascii="Consolas" w:hAnsi="Consolas"/>
+        </w:rPr>
+      </w:pPr>
+      <w:r>
+        <w:rPr>
+          <w:rFonts w:ascii="Consolas" w:hAnsi="Consolas"/>
+        </w:rPr>
+        <w:t>If the PM2 was installed successfully, we will see the output that is similar to below</w:t>
+      </w:r>
+    </w:p>
+    <w:p>
+      <w:pPr>
+        <w:pStyle w:val="NoSpacing"/>
+        <w:ind w:left="720"/>
+        <w:rPr>
+          <w:rFonts w:ascii="Consolas" w:hAnsi="Consolas"/>
+        </w:rPr>
+      </w:pPr>
+    </w:p>
+    <w:p>
+      <w:pPr>
+        <w:pStyle w:val="NoSpacing"/>
+        <w:ind w:left="720"/>
+        <w:rPr>
+          <w:rFonts w:ascii="Consolas" w:hAnsi="Consolas"/>
+        </w:rPr>
+      </w:pPr>
+      <w:r>
+        <w:rPr>
+          <w:noProof/>
+        </w:rPr>
+        <w:drawing>
+          <wp:inline distT="0" distB="0" distL="0" distR="0" wp14:anchorId="73D59139" wp14:editId="2AF21501">
+            <wp:extent cx="5943600" cy="3343275"/>
+            <wp:effectExtent l="0" t="0" r="0" b="9525"/>
+            <wp:docPr id="38" name="Picture 38"/>
+            <wp:cNvGraphicFramePr>
+              <a:graphicFrameLocks xmlns:a="http://schemas.openxmlformats.org/drawingml/2006/main" noChangeAspect="1"/>
+            </wp:cNvGraphicFramePr>
+            <a:graphic xmlns:a="http://schemas.openxmlformats.org/drawingml/2006/main">
+              <a:graphicData uri="http://schemas.openxmlformats.org/drawingml/2006/picture">
+                <pic:pic xmlns:pic="http://schemas.openxmlformats.org/drawingml/2006/picture">
+                  <pic:nvPicPr>
+                    <pic:cNvPr id="0" name=""/>
+                    <pic:cNvPicPr/>
+                  </pic:nvPicPr>
+                  <pic:blipFill>
+                    <a:blip r:embed="rId43"/>
+                    <a:stretch>
+                      <a:fillRect/>
+                    </a:stretch>
+                  </pic:blipFill>
+                  <pic:spPr>
+                    <a:xfrm>
+                      <a:off x="0" y="0"/>
+                      <a:ext cx="5943600" cy="3343275"/>
+                    </a:xfrm>
+                    <a:prstGeom prst="rect">
+                      <a:avLst/>
+                    </a:prstGeom>
+                  </pic:spPr>
+                </pic:pic>
+              </a:graphicData>
+            </a:graphic>
+          </wp:inline>
+        </w:drawing>
+      </w:r>
+    </w:p>
+    <w:p>
+      <w:pPr>
+        <w:pStyle w:val="NoSpacing"/>
+        <w:ind w:left="720"/>
+        <w:rPr>
+          <w:rFonts w:ascii="Consolas" w:hAnsi="Consolas"/>
+        </w:rPr>
+      </w:pPr>
+    </w:p>
+    <w:p>
+      <w:pPr>
+        <w:pStyle w:val="NoSpacing"/>
+        <w:ind w:left="720"/>
+        <w:rPr>
+          <w:rFonts w:ascii="Consolas" w:hAnsi="Consolas"/>
+        </w:rPr>
+      </w:pPr>
+      <w:r>
+        <w:rPr>
+          <w:rFonts w:ascii="Consolas" w:hAnsi="Consolas"/>
+        </w:rPr>
+        <w:t>We can show version of PM2 as follow:</w:t>
+      </w:r>
+    </w:p>
+    <w:p>
+      <w:pPr>
+        <w:pStyle w:val="NoSpacing"/>
+        <w:ind w:left="720"/>
+        <w:rPr>
+          <w:rFonts w:ascii="Consolas" w:hAnsi="Consolas"/>
+        </w:rPr>
+      </w:pPr>
+    </w:p>
+    <w:p>
+      <w:pPr>
+        <w:pStyle w:val="NoSpacing"/>
+        <w:ind w:left="720"/>
+        <w:rPr>
+          <w:rFonts w:ascii="Consolas" w:hAnsi="Consolas"/>
+        </w:rPr>
+      </w:pPr>
+      <w:r>
+        <w:rPr>
+          <w:rFonts w:ascii="Consolas" w:hAnsi="Consolas"/>
+          <w:noProof/>
+        </w:rPr>
+        <w:lastRenderedPageBreak/>
+        <w:drawing>
+          <wp:inline distT="0" distB="0" distL="0" distR="0">
+            <wp:extent cx="5471160" cy="6446520"/>
+            <wp:effectExtent l="0" t="0" r="0" b="0"/>
+            <wp:docPr id="39" name="Picture 39"/>
+            <wp:cNvGraphicFramePr>
+              <a:graphicFrameLocks xmlns:a="http://schemas.openxmlformats.org/drawingml/2006/main" noChangeAspect="1"/>
+            </wp:cNvGraphicFramePr>
+            <a:graphic xmlns:a="http://schemas.openxmlformats.org/drawingml/2006/main">
+              <a:graphicData uri="http://schemas.openxmlformats.org/drawingml/2006/picture">
+                <pic:pic xmlns:pic="http://schemas.openxmlformats.org/drawingml/2006/picture">
+                  <pic:nvPicPr>
+                    <pic:cNvPr id="0" name="Picture 2"/>
+                    <pic:cNvPicPr>
+                      <a:picLocks noChangeAspect="1" noChangeArrowheads="1"/>
+                    </pic:cNvPicPr>
+                  </pic:nvPicPr>
+                  <pic:blipFill>
+                    <a:blip r:embed="rId44">
+                      <a:extLst>
+                        <a:ext uri="{28A0092B-C50C-407E-A947-70E740481C1C}">
+                          <a14:useLocalDpi xmlns:a14="http://schemas.microsoft.com/office/drawing/2010/main" val="0"/>
+                        </a:ext>
+                      </a:extLst>
+                    </a:blip>
+                    <a:srcRect/>
+                    <a:stretch>
+                      <a:fillRect/>
+                    </a:stretch>
+                  </pic:blipFill>
+                  <pic:spPr bwMode="auto">
+                    <a:xfrm>
+                      <a:off x="0" y="0"/>
+                      <a:ext cx="5471160" cy="6446520"/>
+                    </a:xfrm>
+                    <a:prstGeom prst="rect">
+                      <a:avLst/>
+                    </a:prstGeom>
+                    <a:noFill/>
+                    <a:ln>
+                      <a:noFill/>
+                    </a:ln>
+                  </pic:spPr>
+                </pic:pic>
+              </a:graphicData>
+            </a:graphic>
+          </wp:inline>
+        </w:drawing>
+      </w:r>
+    </w:p>
+    <w:p>
+      <w:pPr>
+        <w:pStyle w:val="NoSpacing"/>
+        <w:ind w:left="720"/>
+        <w:rPr>
+          <w:rFonts w:ascii="Consolas" w:hAnsi="Consolas"/>
+        </w:rPr>
+      </w:pPr>
+    </w:p>
+    <w:p>
+      <w:pPr>
+        <w:pStyle w:val="NoSpacing"/>
+        <w:ind w:left="720"/>
+        <w:rPr>
+          <w:rFonts w:ascii="Consolas" w:hAnsi="Consolas"/>
+        </w:rPr>
+      </w:pPr>
+      <w:r>
+        <w:rPr>
+          <w:rFonts w:ascii="Consolas" w:hAnsi="Consolas"/>
+        </w:rPr>
+        <w:t>Next, make sure you are</w:t>
+      </w:r>
+      <w:r>
+        <w:rPr>
+          <w:rFonts w:ascii="Consolas" w:hAnsi="Consolas"/>
+        </w:rPr>
+        <w:t xml:space="preserve"> in the root directory of the web application. We </w:t>
+      </w:r>
+      <w:r>
+        <w:rPr>
+          <w:rFonts w:ascii="Consolas" w:hAnsi="Consolas"/>
+        </w:rPr>
+        <w:t xml:space="preserve">will use PM2 to start our web application by using command </w:t>
+      </w:r>
+      <w:proofErr w:type="spellStart"/>
+      <w:r>
+        <w:rPr>
+          <w:rFonts w:ascii="Consolas" w:hAnsi="Consolas"/>
+        </w:rPr>
+        <w:t>sudo</w:t>
+      </w:r>
+      <w:proofErr w:type="spellEnd"/>
+      <w:r>
+        <w:rPr>
+          <w:rFonts w:ascii="Consolas" w:hAnsi="Consolas"/>
+        </w:rPr>
+        <w:t xml:space="preserve"> pm2 ./bin/www</w:t>
+      </w:r>
+    </w:p>
+    <w:p>
+      <w:pPr>
+        <w:pStyle w:val="NoSpacing"/>
+        <w:ind w:left="720"/>
+        <w:rPr>
+          <w:rFonts w:ascii="Consolas" w:hAnsi="Consolas"/>
+        </w:rPr>
+      </w:pPr>
+    </w:p>
+    <w:p>
+      <w:pPr>
+        <w:pStyle w:val="NoSpacing"/>
+        <w:ind w:left="720"/>
+        <w:rPr>
+          <w:rFonts w:ascii="Consolas" w:hAnsi="Consolas"/>
+        </w:rPr>
+      </w:pPr>
+      <w:r>
+        <w:rPr>
+          <w:rFonts w:ascii="Consolas" w:hAnsi="Consolas"/>
+          <w:noProof/>
+        </w:rPr>
+        <w:drawing>
+          <wp:inline distT="0" distB="0" distL="0" distR="0">
+            <wp:extent cx="4236720" cy="693420"/>
+            <wp:effectExtent l="0" t="0" r="0" b="0"/>
+            <wp:docPr id="40" name="Picture 40"/>
+            <wp:cNvGraphicFramePr>
+              <a:graphicFrameLocks xmlns:a="http://schemas.openxmlformats.org/drawingml/2006/main" noChangeAspect="1"/>
+            </wp:cNvGraphicFramePr>
+            <a:graphic xmlns:a="http://schemas.openxmlformats.org/drawingml/2006/main">
+              <a:graphicData uri="http://schemas.openxmlformats.org/drawingml/2006/picture">
+                <pic:pic xmlns:pic="http://schemas.openxmlformats.org/drawingml/2006/picture">
+                  <pic:nvPicPr>
+                    <pic:cNvPr id="0" name="Picture 3"/>
+                    <pic:cNvPicPr>
+                      <a:picLocks noChangeAspect="1" noChangeArrowheads="1"/>
+                    </pic:cNvPicPr>
+                  </pic:nvPicPr>
+                  <pic:blipFill>
+                    <a:blip r:embed="rId45">
+                      <a:extLst>
+                        <a:ext uri="{28A0092B-C50C-407E-A947-70E740481C1C}">
+                          <a14:useLocalDpi xmlns:a14="http://schemas.microsoft.com/office/drawing/2010/main" val="0"/>
+                        </a:ext>
+                      </a:extLst>
+                    </a:blip>
+                    <a:srcRect/>
+                    <a:stretch>
+                      <a:fillRect/>
+                    </a:stretch>
+                  </pic:blipFill>
+                  <pic:spPr bwMode="auto">
+                    <a:xfrm>
+                      <a:off x="0" y="0"/>
+                      <a:ext cx="4236720" cy="693420"/>
+                    </a:xfrm>
+                    <a:prstGeom prst="rect">
+                      <a:avLst/>
+                    </a:prstGeom>
+                    <a:noFill/>
+                    <a:ln>
+                      <a:noFill/>
+                    </a:ln>
+                  </pic:spPr>
+                </pic:pic>
+              </a:graphicData>
+            </a:graphic>
+          </wp:inline>
+        </w:drawing>
+      </w:r>
+    </w:p>
+    <w:p>
+      <w:pPr>
+        <w:pStyle w:val="NoSpacing"/>
+        <w:ind w:left="720"/>
+        <w:rPr>
+          <w:rFonts w:ascii="Consolas" w:hAnsi="Consolas"/>
+        </w:rPr>
+      </w:pPr>
+    </w:p>
+    <w:p>
+      <w:pPr>
+        <w:pStyle w:val="NoSpacing"/>
+        <w:ind w:left="720"/>
+        <w:rPr>
+          <w:rFonts w:ascii="Consolas" w:hAnsi="Consolas"/>
+        </w:rPr>
+      </w:pPr>
+      <w:r>
+        <w:rPr>
+          <w:rFonts w:ascii="Consolas" w:hAnsi="Consolas"/>
+        </w:rPr>
+        <w:lastRenderedPageBreak/>
+        <w:t>You will see the screen as below if PM2 started our web application</w:t>
+      </w:r>
+    </w:p>
+    <w:p>
+      <w:pPr>
+        <w:pStyle w:val="NoSpacing"/>
+        <w:ind w:left="720"/>
+        <w:rPr>
+          <w:rFonts w:ascii="Consolas" w:hAnsi="Consolas"/>
+        </w:rPr>
+      </w:pPr>
+    </w:p>
+    <w:p>
+      <w:pPr>
+        <w:pStyle w:val="NoSpacing"/>
+        <w:ind w:left="720"/>
+        <w:rPr>
+          <w:rFonts w:ascii="Consolas" w:hAnsi="Consolas"/>
+        </w:rPr>
+      </w:pPr>
+      <w:r>
+        <w:rPr>
+          <w:rFonts w:ascii="Consolas" w:hAnsi="Consolas"/>
+          <w:noProof/>
+        </w:rPr>
+        <w:drawing>
+          <wp:inline distT="0" distB="0" distL="0" distR="0">
+            <wp:extent cx="5943600" cy="5852160"/>
+            <wp:effectExtent l="0" t="0" r="0" b="0"/>
+            <wp:docPr id="41" name="Picture 41"/>
+            <wp:cNvGraphicFramePr>
+              <a:graphicFrameLocks xmlns:a="http://schemas.openxmlformats.org/drawingml/2006/main" noChangeAspect="1"/>
+            </wp:cNvGraphicFramePr>
+            <a:graphic xmlns:a="http://schemas.openxmlformats.org/drawingml/2006/main">
+              <a:graphicData uri="http://schemas.openxmlformats.org/drawingml/2006/picture">
+                <pic:pic xmlns:pic="http://schemas.openxmlformats.org/drawingml/2006/picture">
+                  <pic:nvPicPr>
+                    <pic:cNvPr id="0" name="Picture 4"/>
+                    <pic:cNvPicPr>
+                      <a:picLocks noChangeAspect="1" noChangeArrowheads="1"/>
+                    </pic:cNvPicPr>
+                  </pic:nvPicPr>
+                  <pic:blipFill>
+                    <a:blip r:embed="rId46">
+                      <a:extLst>
+                        <a:ext uri="{28A0092B-C50C-407E-A947-70E740481C1C}">
+                          <a14:useLocalDpi xmlns:a14="http://schemas.microsoft.com/office/drawing/2010/main" val="0"/>
+                        </a:ext>
+                      </a:extLst>
+                    </a:blip>
+                    <a:srcRect/>
+                    <a:stretch>
+                      <a:fillRect/>
+                    </a:stretch>
+                  </pic:blipFill>
+                  <pic:spPr bwMode="auto">
+                    <a:xfrm>
+                      <a:off x="0" y="0"/>
+                      <a:ext cx="5943600" cy="5852160"/>
+                    </a:xfrm>
+                    <a:prstGeom prst="rect">
+                      <a:avLst/>
+                    </a:prstGeom>
+                    <a:noFill/>
+                    <a:ln>
+                      <a:noFill/>
+                    </a:ln>
+                  </pic:spPr>
+                </pic:pic>
+              </a:graphicData>
+            </a:graphic>
+          </wp:inline>
+        </w:drawing>
+      </w:r>
+    </w:p>
+    <w:p>
+      <w:pPr>
+        <w:pStyle w:val="NoSpacing"/>
+        <w:ind w:left="720"/>
+        <w:rPr>
+          <w:rFonts w:ascii="Consolas" w:hAnsi="Consolas"/>
+        </w:rPr>
+      </w:pPr>
+    </w:p>
+    <w:p>
+      <w:pPr>
+        <w:pStyle w:val="NoSpacing"/>
+        <w:ind w:left="720"/>
+        <w:rPr>
+          <w:rFonts w:ascii="Consolas" w:hAnsi="Consolas"/>
+        </w:rPr>
+      </w:pPr>
+      <w:r>
+        <w:rPr>
+          <w:rFonts w:ascii="Consolas" w:hAnsi="Consolas"/>
+        </w:rPr>
+        <w:t>Now, you can try to access to our web to make sure it is working.</w:t>
+      </w:r>
+    </w:p>
+    <w:p>
+      <w:pPr>
+        <w:pStyle w:val="NoSpacing"/>
+        <w:ind w:left="720"/>
+        <w:rPr>
+          <w:rFonts w:ascii="Consolas" w:hAnsi="Consolas"/>
+        </w:rPr>
+      </w:pPr>
+    </w:p>
+    <w:p>
+      <w:pPr>
+        <w:pStyle w:val="NoSpacing"/>
+        <w:ind w:left="720"/>
+        <w:rPr>
+          <w:rFonts w:ascii="Consolas" w:hAnsi="Consolas"/>
+        </w:rPr>
+      </w:pPr>
+      <w:r>
+        <w:rPr>
+          <w:rFonts w:ascii="Consolas" w:hAnsi="Consolas"/>
+          <w:noProof/>
+        </w:rPr>
+        <w:lastRenderedPageBreak/>
+        <w:drawing>
+          <wp:inline distT="0" distB="0" distL="0" distR="0">
+            <wp:extent cx="5935980" cy="4236720"/>
+            <wp:effectExtent l="0" t="0" r="7620" b="0"/>
+            <wp:docPr id="42" name="Picture 42"/>
+            <wp:cNvGraphicFramePr>
+              <a:graphicFrameLocks xmlns:a="http://schemas.openxmlformats.org/drawingml/2006/main" noChangeAspect="1"/>
+            </wp:cNvGraphicFramePr>
+            <a:graphic xmlns:a="http://schemas.openxmlformats.org/drawingml/2006/main">
+              <a:graphicData uri="http://schemas.openxmlformats.org/drawingml/2006/picture">
+                <pic:pic xmlns:pic="http://schemas.openxmlformats.org/drawingml/2006/picture">
+                  <pic:nvPicPr>
+                    <pic:cNvPr id="0" name="Picture 5"/>
+                    <pic:cNvPicPr>
+                      <a:picLocks noChangeAspect="1" noChangeArrowheads="1"/>
+                    </pic:cNvPicPr>
+                  </pic:nvPicPr>
+                  <pic:blipFill>
+                    <a:blip r:embed="rId47">
+                      <a:extLst>
+                        <a:ext uri="{28A0092B-C50C-407E-A947-70E740481C1C}">
+                          <a14:useLocalDpi xmlns:a14="http://schemas.microsoft.com/office/drawing/2010/main" val="0"/>
+                        </a:ext>
+                      </a:extLst>
+                    </a:blip>
+                    <a:srcRect/>
+                    <a:stretch>
+                      <a:fillRect/>
+                    </a:stretch>
+                  </pic:blipFill>
+                  <pic:spPr bwMode="auto">
+                    <a:xfrm>
+                      <a:off x="0" y="0"/>
+                      <a:ext cx="5935980" cy="4236720"/>
+                    </a:xfrm>
+                    <a:prstGeom prst="rect">
+                      <a:avLst/>
+                    </a:prstGeom>
+                    <a:noFill/>
+                    <a:ln>
+                      <a:noFill/>
+                    </a:ln>
+                  </pic:spPr>
+                </pic:pic>
+              </a:graphicData>
+            </a:graphic>
+          </wp:inline>
+        </w:drawing>
+      </w:r>
+    </w:p>
+    <w:p>
+      <w:pPr>
+        <w:pStyle w:val="NoSpacing"/>
+        <w:ind w:left="720"/>
+        <w:rPr>
+          <w:rFonts w:ascii="Consolas" w:hAnsi="Consolas"/>
+        </w:rPr>
+      </w:pPr>
+    </w:p>
+    <w:p>
+      <w:pPr>
+        <w:pStyle w:val="NoSpacing"/>
+        <w:ind w:left="720"/>
+        <w:rPr>
+          <w:rFonts w:ascii="Consolas" w:hAnsi="Consolas"/>
+        </w:rPr>
+      </w:pPr>
+    </w:p>
+    <w:p>
+      <w:pPr>
+        <w:pStyle w:val="NoSpacing"/>
+        <w:ind w:left="720"/>
+        <w:rPr>
+          <w:rFonts w:ascii="Consolas" w:hAnsi="Consolas" w:cs="Arial"/>
+          <w:color w:val="000000"/>
+          <w:shd w:val="clear" w:color="auto" w:fill="FFFFFF"/>
+        </w:rPr>
+      </w:pPr>
+      <w:r>
+        <w:rPr>
+          <w:rFonts w:ascii="Consolas" w:hAnsi="Consolas" w:cs="Arial"/>
+          <w:color w:val="000000"/>
+          <w:shd w:val="clear" w:color="auto" w:fill="FFFFFF"/>
+        </w:rPr>
+        <w:t>Applications that are running under PM2 will be restarted automatically if the application crashes or is killed</w:t>
+      </w:r>
+      <w:r>
+        <w:rPr>
+          <w:rFonts w:ascii="Consolas" w:hAnsi="Consolas" w:cs="Arial"/>
+          <w:color w:val="000000"/>
+          <w:shd w:val="clear" w:color="auto" w:fill="FFFFFF"/>
+        </w:rPr>
+        <w:t>, as you can see my screen-shot</w:t>
+      </w:r>
+    </w:p>
+    <w:p>
+      <w:pPr>
+        <w:pStyle w:val="NoSpacing"/>
+        <w:ind w:left="720"/>
+        <w:rPr>
+          <w:rFonts w:ascii="Consolas" w:hAnsi="Consolas" w:cs="Arial"/>
+          <w:color w:val="000000"/>
+          <w:shd w:val="clear" w:color="auto" w:fill="FFFFFF"/>
+        </w:rPr>
+      </w:pPr>
+    </w:p>
+    <w:p>
+      <w:pPr>
+        <w:pStyle w:val="NoSpacing"/>
+        <w:ind w:left="720"/>
+        <w:rPr>
+          <w:rFonts w:ascii="Consolas" w:hAnsi="Consolas" w:cs="Arial"/>
+          <w:color w:val="000000"/>
+          <w:shd w:val="clear" w:color="auto" w:fill="FFFFFF"/>
+        </w:rPr>
+      </w:pPr>
+      <w:r>
+        <w:rPr>
+          <w:rFonts w:ascii="Consolas" w:hAnsi="Consolas" w:cs="Arial"/>
+          <w:noProof/>
+          <w:color w:val="000000"/>
+          <w:shd w:val="clear" w:color="auto" w:fill="FFFFFF"/>
+        </w:rPr>
+        <w:drawing>
+          <wp:inline distT="0" distB="0" distL="0" distR="0">
+            <wp:extent cx="5935980" cy="2735580"/>
+            <wp:effectExtent l="0" t="0" r="7620" b="7620"/>
+            <wp:docPr id="43" name="Picture 43"/>
+            <wp:cNvGraphicFramePr>
+              <a:graphicFrameLocks xmlns:a="http://schemas.openxmlformats.org/drawingml/2006/main" noChangeAspect="1"/>
+            </wp:cNvGraphicFramePr>
+            <a:graphic xmlns:a="http://schemas.openxmlformats.org/drawingml/2006/main">
+              <a:graphicData uri="http://schemas.openxmlformats.org/drawingml/2006/picture">
+                <pic:pic xmlns:pic="http://schemas.openxmlformats.org/drawingml/2006/picture">
+                  <pic:nvPicPr>
+                    <pic:cNvPr id="0" name="Picture 6"/>
+                    <pic:cNvPicPr>
+                      <a:picLocks noChangeAspect="1" noChangeArrowheads="1"/>
+                    </pic:cNvPicPr>
+                  </pic:nvPicPr>
+                  <pic:blipFill>
+                    <a:blip r:embed="rId48">
+                      <a:extLst>
+                        <a:ext uri="{28A0092B-C50C-407E-A947-70E740481C1C}">
+                          <a14:useLocalDpi xmlns:a14="http://schemas.microsoft.com/office/drawing/2010/main" val="0"/>
+                        </a:ext>
+                      </a:extLst>
+                    </a:blip>
+                    <a:srcRect/>
+                    <a:stretch>
+                      <a:fillRect/>
+                    </a:stretch>
+                  </pic:blipFill>
+                  <pic:spPr bwMode="auto">
+                    <a:xfrm>
+                      <a:off x="0" y="0"/>
+                      <a:ext cx="5935980" cy="2735580"/>
+                    </a:xfrm>
+                    <a:prstGeom prst="rect">
+                      <a:avLst/>
+                    </a:prstGeom>
+                    <a:noFill/>
+                    <a:ln>
+                      <a:noFill/>
+                    </a:ln>
+                  </pic:spPr>
+                </pic:pic>
+              </a:graphicData>
+            </a:graphic>
+          </wp:inline>
+        </w:drawing>
+      </w:r>
+    </w:p>
+    <w:p>
+      <w:pPr>
+        <w:pStyle w:val="NoSpacing"/>
+        <w:ind w:left="720"/>
+        <w:rPr>
+          <w:rFonts w:ascii="Consolas" w:hAnsi="Consolas" w:cs="Arial"/>
+          <w:color w:val="000000"/>
+          <w:shd w:val="clear" w:color="auto" w:fill="FFFFFF"/>
+        </w:rPr>
+      </w:pPr>
+    </w:p>
+    <w:p>
+      <w:pPr>
+        <w:pStyle w:val="NoSpacing"/>
+        <w:ind w:left="720"/>
+        <w:rPr>
+          <w:rFonts w:ascii="Consolas" w:hAnsi="Consolas" w:cs="Arial"/>
+          <w:color w:val="000000"/>
+          <w:shd w:val="clear" w:color="auto" w:fill="FFFFFF"/>
+        </w:rPr>
+      </w:pPr>
+      <w:r>
+        <w:rPr>
+          <w:rFonts w:ascii="Consolas" w:hAnsi="Consolas" w:cs="Arial"/>
+          <w:color w:val="000000"/>
+          <w:shd w:val="clear" w:color="auto" w:fill="FFFFFF"/>
+        </w:rPr>
+        <w:lastRenderedPageBreak/>
+        <w:t xml:space="preserve">We need to run </w:t>
+      </w:r>
+      <w:r>
+        <w:rPr>
+          <w:rFonts w:ascii="Consolas" w:hAnsi="Consolas" w:cs="Arial"/>
+          <w:color w:val="000000"/>
+          <w:shd w:val="clear" w:color="auto" w:fill="FFFFFF"/>
+        </w:rPr>
+        <w:t xml:space="preserve">an </w:t>
+      </w:r>
+      <w:r>
+        <w:rPr>
+          <w:rFonts w:ascii="Consolas" w:hAnsi="Consolas" w:cs="Arial"/>
+          <w:color w:val="000000"/>
+          <w:shd w:val="clear" w:color="auto" w:fill="FFFFFF"/>
+        </w:rPr>
+        <w:t>additional command to start our web application on startup or reboot</w:t>
+      </w:r>
+      <w:r>
+        <w:rPr>
+          <w:rFonts w:ascii="Consolas" w:hAnsi="Consolas" w:cs="Arial"/>
+          <w:color w:val="000000"/>
+          <w:shd w:val="clear" w:color="auto" w:fill="FFFFFF"/>
+        </w:rPr>
+        <w:t xml:space="preserve">. </w:t>
+      </w:r>
+      <w:proofErr w:type="spellStart"/>
+      <w:proofErr w:type="gramStart"/>
+      <w:r>
+        <w:rPr>
+          <w:rFonts w:ascii="Courier New" w:hAnsi="Courier New" w:cs="Courier New"/>
+          <w:color w:val="3A3A3A"/>
+          <w:sz w:val="21"/>
+          <w:szCs w:val="21"/>
+        </w:rPr>
+        <w:t>sudo</w:t>
+      </w:r>
+      <w:proofErr w:type="spellEnd"/>
+      <w:proofErr w:type="gramEnd"/>
+      <w:r>
+        <w:rPr>
+          <w:rFonts w:ascii="Courier New" w:hAnsi="Courier New" w:cs="Courier New"/>
+          <w:color w:val="3A3A3A"/>
+          <w:sz w:val="21"/>
+          <w:szCs w:val="21"/>
+        </w:rPr>
+        <w:t xml:space="preserve"> p</w:t>
+      </w:r>
+      <w:r>
+        <w:rPr>
+          <w:rFonts w:ascii="Courier New" w:hAnsi="Courier New" w:cs="Courier New"/>
+          <w:color w:val="3A3A3A"/>
+          <w:sz w:val="21"/>
+          <w:szCs w:val="21"/>
+        </w:rPr>
+        <w:t xml:space="preserve">m2 startup </w:t>
+      </w:r>
+      <w:proofErr w:type="spellStart"/>
+      <w:r>
+        <w:rPr>
+          <w:rFonts w:ascii="Courier New" w:hAnsi="Courier New" w:cs="Courier New"/>
+          <w:color w:val="3A3A3A"/>
+          <w:sz w:val="21"/>
+          <w:szCs w:val="21"/>
+        </w:rPr>
+        <w:t>systemd</w:t>
+      </w:r>
+      <w:proofErr w:type="spellEnd"/>
+    </w:p>
+    <w:p>
+      <w:pPr>
+        <w:pStyle w:val="NoSpacing"/>
+        <w:ind w:left="720"/>
+        <w:rPr>
+          <w:rFonts w:ascii="Arial" w:hAnsi="Arial" w:cs="Arial"/>
+          <w:color w:val="000000"/>
+          <w:shd w:val="clear" w:color="auto" w:fill="FFFFFF"/>
+        </w:rPr>
+      </w:pPr>
+    </w:p>
+    <w:p>
+      <w:pPr>
+        <w:pStyle w:val="NoSpacing"/>
+        <w:ind w:left="720"/>
+        <w:rPr>
+          <w:rFonts w:ascii="Consolas" w:hAnsi="Consolas"/>
+        </w:rPr>
+      </w:pPr>
+      <w:r>
+        <w:rPr>
+          <w:rFonts w:ascii="Consolas" w:hAnsi="Consolas"/>
+          <w:noProof/>
+        </w:rPr>
+        <w:drawing>
+          <wp:inline distT="0" distB="0" distL="0" distR="0">
+            <wp:extent cx="5935980" cy="4907280"/>
+            <wp:effectExtent l="0" t="0" r="7620" b="7620"/>
+            <wp:docPr id="44" name="Picture 44"/>
+            <wp:cNvGraphicFramePr>
+              <a:graphicFrameLocks xmlns:a="http://schemas.openxmlformats.org/drawingml/2006/main" noChangeAspect="1"/>
+            </wp:cNvGraphicFramePr>
+            <a:graphic xmlns:a="http://schemas.openxmlformats.org/drawingml/2006/main">
+              <a:graphicData uri="http://schemas.openxmlformats.org/drawingml/2006/picture">
+                <pic:pic xmlns:pic="http://schemas.openxmlformats.org/drawingml/2006/picture">
+                  <pic:nvPicPr>
+                    <pic:cNvPr id="0" name="Picture 7"/>
+                    <pic:cNvPicPr>
+                      <a:picLocks noChangeAspect="1" noChangeArrowheads="1"/>
+                    </pic:cNvPicPr>
+                  </pic:nvPicPr>
+                  <pic:blipFill>
+                    <a:blip r:embed="rId49">
+                      <a:extLst>
+                        <a:ext uri="{28A0092B-C50C-407E-A947-70E740481C1C}">
+                          <a14:useLocalDpi xmlns:a14="http://schemas.microsoft.com/office/drawing/2010/main" val="0"/>
+                        </a:ext>
+                      </a:extLst>
+                    </a:blip>
+                    <a:srcRect/>
+                    <a:stretch>
+                      <a:fillRect/>
+                    </a:stretch>
+                  </pic:blipFill>
+                  <pic:spPr bwMode="auto">
+                    <a:xfrm>
+                      <a:off x="0" y="0"/>
+                      <a:ext cx="5935980" cy="4907280"/>
+                    </a:xfrm>
+                    <a:prstGeom prst="rect">
+                      <a:avLst/>
+                    </a:prstGeom>
+                    <a:noFill/>
+                    <a:ln>
+                      <a:noFill/>
+                    </a:ln>
+                  </pic:spPr>
+                </pic:pic>
+              </a:graphicData>
+            </a:graphic>
+          </wp:inline>
+        </w:drawing>
+      </w:r>
+    </w:p>
+    <w:p>
+      <w:pPr>
+        <w:pStyle w:val="NoSpacing"/>
+        <w:ind w:left="720"/>
+        <w:rPr>
+          <w:rFonts w:ascii="Consolas" w:hAnsi="Consolas"/>
+        </w:rPr>
+      </w:pPr>
+    </w:p>
+    <w:p>
+      <w:pPr>
+        <w:pStyle w:val="NoSpacing"/>
+        <w:ind w:left="720"/>
+        <w:rPr>
+          <w:rFonts w:ascii="Consolas" w:hAnsi="Consolas"/>
+        </w:rPr>
+      </w:pPr>
+      <w:r>
+        <w:rPr>
+          <w:rFonts w:ascii="Consolas" w:hAnsi="Consolas"/>
+        </w:rPr>
+        <w:t xml:space="preserve">Now, our web application will </w:t>
+      </w:r>
+      <w:proofErr w:type="gramStart"/>
+      <w:r>
+        <w:rPr>
+          <w:rFonts w:ascii="Consolas" w:hAnsi="Consolas"/>
+        </w:rPr>
+        <w:t>been</w:t>
+      </w:r>
+      <w:proofErr w:type="gramEnd"/>
+      <w:r>
+        <w:rPr>
+          <w:rFonts w:ascii="Consolas" w:hAnsi="Consolas"/>
+        </w:rPr>
+        <w:t xml:space="preserve"> restarted when it was killed or crashed or started up on the system boot and reboot.</w:t>
+      </w:r>
+    </w:p>
+    <w:p>
+      <w:pPr>
+        <w:pStyle w:val="NoSpacing"/>
+        <w:ind w:left="720"/>
+        <w:rPr>
+          <w:rFonts w:ascii="Consolas" w:hAnsi="Consolas"/>
+        </w:rPr>
+      </w:pPr>
+    </w:p>
+    <w:p>
+      <w:pPr>
+        <w:pStyle w:val="NoSpacing"/>
+        <w:ind w:left="720"/>
+        <w:rPr>
+          <w:rFonts w:ascii="Consolas" w:hAnsi="Consolas"/>
+        </w:rPr>
+      </w:pPr>
+    </w:p>
+    <w:p>
+      <w:pPr>
+        <w:pStyle w:val="NoSpacing"/>
+        <w:ind w:left="720"/>
+        <w:rPr>
+          <w:rFonts w:ascii="Consolas" w:hAnsi="Consolas"/>
+        </w:rPr>
+      </w:pPr>
+      <w:r>
+        <w:rPr>
+          <w:rFonts w:ascii="Consolas" w:hAnsi="Consolas"/>
+          <w:noProof/>
+        </w:rPr>
+        <w:lastRenderedPageBreak/>
+        <w:drawing>
+          <wp:inline distT="0" distB="0" distL="0" distR="0">
+            <wp:extent cx="5935980" cy="4099560"/>
+            <wp:effectExtent l="0" t="0" r="7620" b="0"/>
+            <wp:docPr id="45" name="Picture 45"/>
+            <wp:cNvGraphicFramePr>
+              <a:graphicFrameLocks xmlns:a="http://schemas.openxmlformats.org/drawingml/2006/main" noChangeAspect="1"/>
+            </wp:cNvGraphicFramePr>
+            <a:graphic xmlns:a="http://schemas.openxmlformats.org/drawingml/2006/main">
+              <a:graphicData uri="http://schemas.openxmlformats.org/drawingml/2006/picture">
+                <pic:pic xmlns:pic="http://schemas.openxmlformats.org/drawingml/2006/picture">
+                  <pic:nvPicPr>
+                    <pic:cNvPr id="0" name="Picture 8"/>
+                    <pic:cNvPicPr>
+                      <a:picLocks noChangeAspect="1" noChangeArrowheads="1"/>
+                    </pic:cNvPicPr>
+                  </pic:nvPicPr>
+                  <pic:blipFill>
+                    <a:blip r:embed="rId50">
+                      <a:extLst>
+                        <a:ext uri="{28A0092B-C50C-407E-A947-70E740481C1C}">
+                          <a14:useLocalDpi xmlns:a14="http://schemas.microsoft.com/office/drawing/2010/main" val="0"/>
+                        </a:ext>
+                      </a:extLst>
+                    </a:blip>
+                    <a:srcRect/>
+                    <a:stretch>
+                      <a:fillRect/>
+                    </a:stretch>
+                  </pic:blipFill>
+                  <pic:spPr bwMode="auto">
+                    <a:xfrm>
+                      <a:off x="0" y="0"/>
+                      <a:ext cx="5935980" cy="4099560"/>
+                    </a:xfrm>
+                    <a:prstGeom prst="rect">
+                      <a:avLst/>
+                    </a:prstGeom>
+                    <a:noFill/>
+                    <a:ln>
+                      <a:noFill/>
+                    </a:ln>
+                  </pic:spPr>
+                </pic:pic>
+              </a:graphicData>
+            </a:graphic>
+          </wp:inline>
+        </w:drawing>
+      </w:r>
+    </w:p>
+    <w:p>
+      <w:pPr>
+        <w:pStyle w:val="NoSpacing"/>
+        <w:ind w:left="720"/>
+        <w:rPr>
+          <w:rFonts w:ascii="Consolas" w:hAnsi="Consolas"/>
+        </w:rPr>
+      </w:pPr>
+    </w:p>
+    <w:p>
+      <w:pPr>
+        <w:pStyle w:val="NoSpacing"/>
+        <w:ind w:left="720"/>
+        <w:rPr>
+          <w:rFonts w:ascii="Consolas" w:hAnsi="Consolas"/>
+        </w:rPr>
+      </w:pPr>
+    </w:p>
+    <w:p>
+      <w:pPr>
+        <w:pStyle w:val="NoSpacing"/>
+        <w:numPr>
+          <w:ilvl w:val="0"/>
+          <w:numId w:val="6"/>
+        </w:numPr>
+        <w:rPr>
+          <w:rFonts w:ascii="Consolas" w:hAnsi="Consolas"/>
+        </w:rPr>
+      </w:pPr>
+      <w:r>
+        <w:rPr>
+          <w:rFonts w:ascii="Consolas" w:hAnsi="Consolas"/>
+        </w:rPr>
+        <w:t xml:space="preserve">Serial to </w:t>
+      </w:r>
+      <w:proofErr w:type="spellStart"/>
+      <w:r>
+        <w:rPr>
+          <w:rFonts w:ascii="Consolas" w:hAnsi="Consolas"/>
+        </w:rPr>
+        <w:t>Tcp</w:t>
+      </w:r>
+      <w:proofErr w:type="spellEnd"/>
+      <w:r>
+        <w:rPr>
+          <w:rFonts w:ascii="Consolas" w:hAnsi="Consolas"/>
+        </w:rPr>
+        <w:t xml:space="preserve"> application</w:t>
+      </w:r>
+    </w:p>
+    <w:p>
+      <w:pPr>
+        <w:pStyle w:val="NoSpacing"/>
+        <w:ind w:left="720"/>
+        <w:rPr>
+          <w:rFonts w:ascii="Consolas" w:hAnsi="Consolas"/>
+        </w:rPr>
+      </w:pPr>
+      <w:r>
+        <w:rPr>
+          <w:rFonts w:ascii="Consolas" w:hAnsi="Consolas"/>
+        </w:rPr>
+        <w:t xml:space="preserve">Auto-start </w:t>
+      </w:r>
+      <w:proofErr w:type="spellStart"/>
+      <w:r>
+        <w:rPr>
+          <w:rFonts w:ascii="Consolas" w:hAnsi="Consolas"/>
+        </w:rPr>
+        <w:t>serialtcp</w:t>
+      </w:r>
+      <w:proofErr w:type="spellEnd"/>
+      <w:r>
+        <w:rPr>
+          <w:rFonts w:ascii="Consolas" w:hAnsi="Consolas"/>
+        </w:rPr>
+        <w:t xml:space="preserve"> using </w:t>
+      </w:r>
+      <w:proofErr w:type="spellStart"/>
+      <w:r>
+        <w:rPr>
+          <w:rFonts w:ascii="Consolas" w:hAnsi="Consolas"/>
+        </w:rPr>
+        <w:t>systemd</w:t>
+      </w:r>
+      <w:proofErr w:type="spellEnd"/>
+      <w:r>
+        <w:rPr>
+          <w:rFonts w:ascii="Consolas" w:hAnsi="Consolas"/>
+        </w:rPr>
+        <w:t xml:space="preserve"> of Operating System</w:t>
+      </w:r>
+    </w:p>
+    <w:p>
+      <w:pPr>
+        <w:pStyle w:val="NoSpacing"/>
+        <w:ind w:left="720"/>
+        <w:rPr>
+          <w:rFonts w:ascii="Consolas" w:hAnsi="Consolas"/>
+        </w:rPr>
+      </w:pPr>
+    </w:p>
+    <w:p>
+      <w:pPr>
+        <w:pStyle w:val="NoSpacing"/>
+        <w:numPr>
+          <w:ilvl w:val="0"/>
+          <w:numId w:val="7"/>
+        </w:numPr>
+        <w:rPr>
+          <w:rFonts w:ascii="Consolas" w:hAnsi="Consolas"/>
+        </w:rPr>
+      </w:pPr>
+      <w:r>
+        <w:rPr>
+          <w:rFonts w:ascii="Consolas" w:hAnsi="Consolas"/>
+        </w:rPr>
+        <w:t>Move to /</w:t>
+      </w:r>
+      <w:proofErr w:type="spellStart"/>
+      <w:r>
+        <w:rPr>
+          <w:rFonts w:ascii="Consolas" w:hAnsi="Consolas"/>
+        </w:rPr>
+        <w:t>etc</w:t>
+      </w:r>
+      <w:proofErr w:type="spellEnd"/>
+      <w:r>
+        <w:rPr>
+          <w:rFonts w:ascii="Consolas" w:hAnsi="Consolas"/>
+        </w:rPr>
+        <w:t>/system/system</w:t>
+      </w:r>
+    </w:p>
+    <w:p>
+      <w:pPr>
+        <w:pStyle w:val="NoSpacing"/>
+        <w:ind w:left="720"/>
+        <w:rPr>
+          <w:rFonts w:ascii="Consolas" w:hAnsi="Consolas"/>
+        </w:rPr>
+      </w:pPr>
+    </w:p>
+    <w:p>
+      <w:pPr>
+        <w:pStyle w:val="NoSpacing"/>
+        <w:ind w:left="720"/>
+        <w:rPr>
+          <w:rFonts w:ascii="Consolas" w:hAnsi="Consolas"/>
+        </w:rPr>
+      </w:pPr>
+      <w:r>
+        <w:rPr>
+          <w:rFonts w:ascii="Consolas" w:hAnsi="Consolas"/>
+          <w:noProof/>
+        </w:rPr>
+        <w:drawing>
+          <wp:inline distT="0" distB="0" distL="0" distR="0">
+            <wp:extent cx="5935980" cy="1516380"/>
+            <wp:effectExtent l="0" t="0" r="7620" b="7620"/>
+            <wp:docPr id="46" name="Picture 46"/>
+            <wp:cNvGraphicFramePr>
+              <a:graphicFrameLocks xmlns:a="http://schemas.openxmlformats.org/drawingml/2006/main" noChangeAspect="1"/>
+            </wp:cNvGraphicFramePr>
+            <a:graphic xmlns:a="http://schemas.openxmlformats.org/drawingml/2006/main">
+              <a:graphicData uri="http://schemas.openxmlformats.org/drawingml/2006/picture">
+                <pic:pic xmlns:pic="http://schemas.openxmlformats.org/drawingml/2006/picture">
+                  <pic:nvPicPr>
+                    <pic:cNvPr id="0" name="Picture 9"/>
+                    <pic:cNvPicPr>
+                      <a:picLocks noChangeAspect="1" noChangeArrowheads="1"/>
+                    </pic:cNvPicPr>
+                  </pic:nvPicPr>
+                  <pic:blipFill>
+                    <a:blip r:embed="rId51">
+                      <a:extLst>
+                        <a:ext uri="{28A0092B-C50C-407E-A947-70E740481C1C}">
+                          <a14:useLocalDpi xmlns:a14="http://schemas.microsoft.com/office/drawing/2010/main" val="0"/>
+                        </a:ext>
+                      </a:extLst>
+                    </a:blip>
+                    <a:srcRect/>
+                    <a:stretch>
+                      <a:fillRect/>
+                    </a:stretch>
+                  </pic:blipFill>
+                  <pic:spPr bwMode="auto">
+                    <a:xfrm>
+                      <a:off x="0" y="0"/>
+                      <a:ext cx="5935980" cy="1516380"/>
+                    </a:xfrm>
+                    <a:prstGeom prst="rect">
+                      <a:avLst/>
+                    </a:prstGeom>
+                    <a:noFill/>
+                    <a:ln>
+                      <a:noFill/>
+                    </a:ln>
+                  </pic:spPr>
+                </pic:pic>
+              </a:graphicData>
+            </a:graphic>
+          </wp:inline>
+        </w:drawing>
+      </w:r>
+    </w:p>
+    <w:p>
+      <w:pPr>
+        <w:pStyle w:val="NoSpacing"/>
+        <w:ind w:left="720"/>
+        <w:rPr>
+          <w:rFonts w:ascii="Consolas" w:hAnsi="Consolas"/>
+        </w:rPr>
+      </w:pPr>
+    </w:p>
+    <w:p>
+      <w:pPr>
+        <w:pStyle w:val="NoSpacing"/>
+        <w:numPr>
+          <w:ilvl w:val="0"/>
+          <w:numId w:val="7"/>
+        </w:numPr>
+        <w:rPr>
+          <w:rFonts w:ascii="Consolas" w:hAnsi="Consolas"/>
+        </w:rPr>
+      </w:pPr>
+      <w:r>
+        <w:rPr>
+          <w:rFonts w:ascii="Consolas" w:hAnsi="Consolas"/>
+        </w:rPr>
+        <w:t xml:space="preserve">Create new unit file </w:t>
+      </w:r>
+      <w:proofErr w:type="spellStart"/>
+      <w:r>
+        <w:rPr>
+          <w:rFonts w:ascii="Consolas" w:hAnsi="Consolas"/>
+        </w:rPr>
+        <w:t>serialtcp.service</w:t>
+      </w:r>
+      <w:proofErr w:type="spellEnd"/>
+      <w:r>
+        <w:rPr>
+          <w:rFonts w:ascii="Consolas" w:hAnsi="Consolas"/>
+        </w:rPr>
+        <w:t xml:space="preserve"> with contents as follows</w:t>
+      </w:r>
+    </w:p>
+    <w:p>
+      <w:pPr>
+        <w:pStyle w:val="NoSpacing"/>
+        <w:ind w:left="720"/>
+        <w:rPr>
+          <w:rFonts w:ascii="Consolas" w:hAnsi="Consolas"/>
+        </w:rPr>
+      </w:pPr>
+      <w:r>
+        <w:rPr>
+          <w:rFonts w:ascii="Consolas" w:hAnsi="Consolas"/>
+        </w:rPr>
+        <w:t xml:space="preserve">The contents were used for auto-starting Master application. You have to change </w:t>
+      </w:r>
+      <w:proofErr w:type="spellStart"/>
+      <w:r>
+        <w:rPr>
+          <w:rFonts w:ascii="Consolas" w:hAnsi="Consolas"/>
+        </w:rPr>
+        <w:t>ExecStart</w:t>
+      </w:r>
+      <w:proofErr w:type="spellEnd"/>
+      <w:r>
+        <w:rPr>
+          <w:rFonts w:ascii="Consolas" w:hAnsi="Consolas"/>
+        </w:rPr>
+        <w:t xml:space="preserve"> variable for Slave and </w:t>
+      </w:r>
+      <w:proofErr w:type="spellStart"/>
+      <w:r>
+        <w:rPr>
+          <w:rFonts w:ascii="Consolas" w:hAnsi="Consolas"/>
+        </w:rPr>
+        <w:t>SubMaster</w:t>
+      </w:r>
+      <w:proofErr w:type="spellEnd"/>
+    </w:p>
+    <w:p>
+      <w:pPr>
+        <w:pStyle w:val="NoSpacing"/>
+        <w:ind w:left="720"/>
+        <w:rPr>
+          <w:rFonts w:ascii="Consolas" w:hAnsi="Consolas"/>
+        </w:rPr>
+      </w:pPr>
+      <w:r>
+        <w:rPr>
+          <w:rFonts w:ascii="Consolas" w:hAnsi="Consolas"/>
+          <w:noProof/>
+        </w:rPr>
+        <w:lastRenderedPageBreak/>
+        <w:drawing>
+          <wp:inline distT="0" distB="0" distL="0" distR="0">
+            <wp:extent cx="3741420" cy="2362200"/>
+            <wp:effectExtent l="0" t="0" r="0" b="0"/>
+            <wp:docPr id="47" name="Picture 47"/>
+            <wp:cNvGraphicFramePr>
+              <a:graphicFrameLocks xmlns:a="http://schemas.openxmlformats.org/drawingml/2006/main" noChangeAspect="1"/>
+            </wp:cNvGraphicFramePr>
+            <a:graphic xmlns:a="http://schemas.openxmlformats.org/drawingml/2006/main">
+              <a:graphicData uri="http://schemas.openxmlformats.org/drawingml/2006/picture">
+                <pic:pic xmlns:pic="http://schemas.openxmlformats.org/drawingml/2006/picture">
+                  <pic:nvPicPr>
+                    <pic:cNvPr id="0" name="Picture 10"/>
+                    <pic:cNvPicPr>
+                      <a:picLocks noChangeAspect="1" noChangeArrowheads="1"/>
+                    </pic:cNvPicPr>
+                  </pic:nvPicPr>
+                  <pic:blipFill>
+                    <a:blip r:embed="rId52">
+                      <a:extLst>
+                        <a:ext uri="{28A0092B-C50C-407E-A947-70E740481C1C}">
+                          <a14:useLocalDpi xmlns:a14="http://schemas.microsoft.com/office/drawing/2010/main" val="0"/>
+                        </a:ext>
+                      </a:extLst>
+                    </a:blip>
+                    <a:srcRect/>
+                    <a:stretch>
+                      <a:fillRect/>
+                    </a:stretch>
+                  </pic:blipFill>
+                  <pic:spPr bwMode="auto">
+                    <a:xfrm>
+                      <a:off x="0" y="0"/>
+                      <a:ext cx="3741420" cy="2362200"/>
+                    </a:xfrm>
+                    <a:prstGeom prst="rect">
+                      <a:avLst/>
+                    </a:prstGeom>
+                    <a:noFill/>
+                    <a:ln>
+                      <a:noFill/>
+                    </a:ln>
+                  </pic:spPr>
+                </pic:pic>
+              </a:graphicData>
+            </a:graphic>
+          </wp:inline>
+        </w:drawing>
+      </w:r>
+    </w:p>
+    <w:p>
+      <w:pPr>
+        <w:pStyle w:val="NoSpacing"/>
+        <w:ind w:left="720"/>
+        <w:rPr>
+          <w:rFonts w:ascii="Consolas" w:hAnsi="Consolas"/>
+        </w:rPr>
+      </w:pPr>
+    </w:p>
+    <w:p>
+      <w:pPr>
+        <w:pStyle w:val="NoSpacing"/>
+        <w:ind w:left="720"/>
+        <w:rPr>
+          <w:rFonts w:ascii="Consolas" w:hAnsi="Consolas"/>
+        </w:rPr>
+      </w:pPr>
+      <w:r>
+        <w:rPr>
+          <w:rFonts w:ascii="Consolas" w:hAnsi="Consolas"/>
+          <w:noProof/>
+        </w:rPr>
+        <w:drawing>
+          <wp:inline distT="0" distB="0" distL="0" distR="0">
+            <wp:extent cx="5943600" cy="1485900"/>
+            <wp:effectExtent l="0" t="0" r="0" b="0"/>
+            <wp:docPr id="48" name="Picture 48"/>
+            <wp:cNvGraphicFramePr>
+              <a:graphicFrameLocks xmlns:a="http://schemas.openxmlformats.org/drawingml/2006/main" noChangeAspect="1"/>
+            </wp:cNvGraphicFramePr>
+            <a:graphic xmlns:a="http://schemas.openxmlformats.org/drawingml/2006/main">
+              <a:graphicData uri="http://schemas.openxmlformats.org/drawingml/2006/picture">
+                <pic:pic xmlns:pic="http://schemas.openxmlformats.org/drawingml/2006/picture">
+                  <pic:nvPicPr>
+                    <pic:cNvPr id="0" name="Picture 11"/>
+                    <pic:cNvPicPr>
+                      <a:picLocks noChangeAspect="1" noChangeArrowheads="1"/>
+                    </pic:cNvPicPr>
+                  </pic:nvPicPr>
+                  <pic:blipFill>
+                    <a:blip r:embed="rId53">
+                      <a:extLst>
+                        <a:ext uri="{28A0092B-C50C-407E-A947-70E740481C1C}">
+                          <a14:useLocalDpi xmlns:a14="http://schemas.microsoft.com/office/drawing/2010/main" val="0"/>
+                        </a:ext>
+                      </a:extLst>
+                    </a:blip>
+                    <a:srcRect/>
+                    <a:stretch>
+                      <a:fillRect/>
+                    </a:stretch>
+                  </pic:blipFill>
+                  <pic:spPr bwMode="auto">
+                    <a:xfrm>
+                      <a:off x="0" y="0"/>
+                      <a:ext cx="5943600" cy="1485900"/>
+                    </a:xfrm>
+                    <a:prstGeom prst="rect">
+                      <a:avLst/>
+                    </a:prstGeom>
+                    <a:noFill/>
+                    <a:ln>
+                      <a:noFill/>
+                    </a:ln>
+                  </pic:spPr>
+                </pic:pic>
+              </a:graphicData>
+            </a:graphic>
+          </wp:inline>
+        </w:drawing>
+      </w:r>
+    </w:p>
+    <w:p>
+      <w:pPr>
+        <w:pStyle w:val="NoSpacing"/>
+        <w:ind w:left="720"/>
+        <w:rPr>
+          <w:rFonts w:ascii="Consolas" w:hAnsi="Consolas"/>
+        </w:rPr>
+      </w:pPr>
+    </w:p>
+    <w:p>
+      <w:pPr>
+        <w:pStyle w:val="NoSpacing"/>
+        <w:numPr>
+          <w:ilvl w:val="0"/>
+          <w:numId w:val="7"/>
+        </w:numPr>
+        <w:rPr>
+          <w:rFonts w:ascii="Consolas" w:hAnsi="Consolas"/>
+        </w:rPr>
+      </w:pPr>
+      <w:r>
+        <w:rPr>
+          <w:rFonts w:ascii="Consolas" w:hAnsi="Consolas"/>
+        </w:rPr>
+        <w:t xml:space="preserve">Start </w:t>
+      </w:r>
+      <w:proofErr w:type="spellStart"/>
+      <w:r>
+        <w:rPr>
+          <w:rFonts w:ascii="Consolas" w:hAnsi="Consolas"/>
+        </w:rPr>
+        <w:t>serialtcp.service</w:t>
+      </w:r>
+      <w:proofErr w:type="spellEnd"/>
+      <w:r>
+        <w:rPr>
+          <w:rFonts w:ascii="Consolas" w:hAnsi="Consolas"/>
+        </w:rPr>
+        <w:t xml:space="preserve">. </w:t>
+      </w:r>
+      <w:proofErr w:type="spellStart"/>
+      <w:r>
+        <w:rPr>
+          <w:rFonts w:ascii="Consolas" w:hAnsi="Consolas"/>
+        </w:rPr>
+        <w:t>sudo</w:t>
+      </w:r>
+      <w:proofErr w:type="spellEnd"/>
+      <w:r>
+        <w:rPr>
+          <w:rFonts w:ascii="Consolas" w:hAnsi="Consolas"/>
+        </w:rPr>
+        <w:t xml:space="preserve"> </w:t>
+      </w:r>
+      <w:proofErr w:type="spellStart"/>
+      <w:r>
+        <w:rPr>
+          <w:rFonts w:ascii="Consolas" w:hAnsi="Consolas"/>
+        </w:rPr>
+        <w:t>systemctl</w:t>
+      </w:r>
+      <w:proofErr w:type="spellEnd"/>
+      <w:r>
+        <w:rPr>
+          <w:rFonts w:ascii="Consolas" w:hAnsi="Consolas"/>
+        </w:rPr>
+        <w:t xml:space="preserve"> start </w:t>
+      </w:r>
+      <w:proofErr w:type="spellStart"/>
+      <w:r>
+        <w:rPr>
+          <w:rFonts w:ascii="Consolas" w:hAnsi="Consolas"/>
+        </w:rPr>
+        <w:t>serialtcp</w:t>
+      </w:r>
+      <w:proofErr w:type="spellEnd"/>
+    </w:p>
+    <w:p>
+      <w:pPr>
+        <w:pStyle w:val="NoSpacing"/>
+        <w:rPr>
+          <w:rFonts w:ascii="Consolas" w:hAnsi="Consolas"/>
+        </w:rPr>
+      </w:pPr>
+    </w:p>
+    <w:p>
+      <w:pPr>
+        <w:pStyle w:val="NoSpacing"/>
+        <w:numPr>
+          <w:ilvl w:val="0"/>
+          <w:numId w:val="7"/>
+        </w:numPr>
+        <w:rPr>
+          <w:rFonts w:ascii="Consolas" w:hAnsi="Consolas"/>
+        </w:rPr>
+      </w:pPr>
+      <w:r>
+        <w:rPr>
+          <w:rFonts w:ascii="Consolas" w:hAnsi="Consolas"/>
+        </w:rPr>
+        <w:t xml:space="preserve">Check status of </w:t>
+      </w:r>
+      <w:proofErr w:type="spellStart"/>
+      <w:r>
+        <w:rPr>
+          <w:rFonts w:ascii="Consolas" w:hAnsi="Consolas"/>
+        </w:rPr>
+        <w:t>serialtcp.service</w:t>
+      </w:r>
+      <w:proofErr w:type="spellEnd"/>
+      <w:r>
+        <w:rPr>
+          <w:rFonts w:ascii="Consolas" w:hAnsi="Consolas"/>
+        </w:rPr>
+        <w:t xml:space="preserve"> to make sure it was started</w:t>
+      </w:r>
+      <w:r>
+        <w:rPr>
+          <w:rFonts w:ascii="Consolas" w:hAnsi="Consolas"/>
+        </w:rPr>
+        <w:t xml:space="preserve">. </w:t>
+      </w:r>
+      <w:proofErr w:type="spellStart"/>
+      <w:r>
+        <w:rPr>
+          <w:rFonts w:ascii="Consolas" w:hAnsi="Consolas"/>
+        </w:rPr>
+        <w:t>sudo</w:t>
+      </w:r>
+      <w:proofErr w:type="spellEnd"/>
+      <w:r>
+        <w:rPr>
+          <w:rFonts w:ascii="Consolas" w:hAnsi="Consolas"/>
+        </w:rPr>
+        <w:t xml:space="preserve"> </w:t>
+      </w:r>
+      <w:proofErr w:type="spellStart"/>
+      <w:r>
+        <w:rPr>
+          <w:rFonts w:ascii="Consolas" w:hAnsi="Consolas"/>
+        </w:rPr>
+        <w:t>systemctl</w:t>
+      </w:r>
+      <w:proofErr w:type="spellEnd"/>
+      <w:r>
+        <w:rPr>
+          <w:rFonts w:ascii="Consolas" w:hAnsi="Consolas"/>
+        </w:rPr>
+        <w:t xml:space="preserve"> status </w:t>
+      </w:r>
+      <w:proofErr w:type="spellStart"/>
+      <w:r>
+        <w:rPr>
+          <w:rFonts w:ascii="Consolas" w:hAnsi="Consolas"/>
+        </w:rPr>
+        <w:t>serialtcp</w:t>
+      </w:r>
+      <w:proofErr w:type="spellEnd"/>
+    </w:p>
+    <w:p>
+      <w:pPr>
+        <w:pStyle w:val="NoSpacing"/>
+        <w:ind w:left="720"/>
+      </w:pPr>
+    </w:p>
+    <w:p>
+      <w:pPr>
+        <w:pStyle w:val="NoSpacing"/>
+        <w:ind w:left="720"/>
+      </w:pPr>
+      <w:r>
+        <w:rPr>
+          <w:noProof/>
+        </w:rPr>
+        <w:drawing>
+          <wp:inline distT="0" distB="0" distL="0" distR="0">
+            <wp:extent cx="5943600" cy="2476500"/>
+            <wp:effectExtent l="0" t="0" r="0" b="0"/>
+            <wp:docPr id="49" name="Picture 49"/>
+            <wp:cNvGraphicFramePr>
+              <a:graphicFrameLocks xmlns:a="http://schemas.openxmlformats.org/drawingml/2006/main" noChangeAspect="1"/>
+            </wp:cNvGraphicFramePr>
+            <a:graphic xmlns:a="http://schemas.openxmlformats.org/drawingml/2006/main">
+              <a:graphicData uri="http://schemas.openxmlformats.org/drawingml/2006/picture">
+                <pic:pic xmlns:pic="http://schemas.openxmlformats.org/drawingml/2006/picture">
+                  <pic:nvPicPr>
+                    <pic:cNvPr id="0" name="Picture 12"/>
+                    <pic:cNvPicPr>
+                      <a:picLocks noChangeAspect="1" noChangeArrowheads="1"/>
+                    </pic:cNvPicPr>
+                  </pic:nvPicPr>
+                  <pic:blipFill>
+                    <a:blip r:embed="rId54">
+                      <a:extLst>
+                        <a:ext uri="{28A0092B-C50C-407E-A947-70E740481C1C}">
+                          <a14:useLocalDpi xmlns:a14="http://schemas.microsoft.com/office/drawing/2010/main" val="0"/>
+                        </a:ext>
+                      </a:extLst>
+                    </a:blip>
+                    <a:srcRect/>
+                    <a:stretch>
+                      <a:fillRect/>
+                    </a:stretch>
+                  </pic:blipFill>
+                  <pic:spPr bwMode="auto">
+                    <a:xfrm>
+                      <a:off x="0" y="0"/>
+                      <a:ext cx="5943600" cy="2476500"/>
+                    </a:xfrm>
+                    <a:prstGeom prst="rect">
+                      <a:avLst/>
+                    </a:prstGeom>
+                    <a:noFill/>
+                    <a:ln>
+                      <a:noFill/>
+                    </a:ln>
+                  </pic:spPr>
+                </pic:pic>
+              </a:graphicData>
+            </a:graphic>
+          </wp:inline>
+        </w:drawing>
+      </w:r>
+    </w:p>
+    <w:p>
+      <w:pPr>
+        <w:pStyle w:val="NoSpacing"/>
+        <w:ind w:left="720"/>
+      </w:pPr>
+    </w:p>
+    <w:p>
+      <w:pPr>
+        <w:pStyle w:val="NoSpacing"/>
+        <w:numPr>
+          <w:ilvl w:val="0"/>
+          <w:numId w:val="7"/>
+        </w:numPr>
+        <w:rPr>
+          <w:rFonts w:ascii="Consolas" w:hAnsi="Consolas"/>
+        </w:rPr>
+      </w:pPr>
+      <w:r>
+        <w:rPr>
+          <w:rFonts w:ascii="Consolas" w:hAnsi="Consolas"/>
+        </w:rPr>
+        <w:t xml:space="preserve">Finally, </w:t>
+      </w:r>
+      <w:r>
+        <w:rPr>
+          <w:rFonts w:ascii="Consolas" w:hAnsi="Consolas"/>
+        </w:rPr>
+        <w:t>Enable auto-start on reboot and start-up</w:t>
+      </w:r>
+      <w:r>
+        <w:rPr>
+          <w:rFonts w:ascii="Consolas" w:hAnsi="Consolas"/>
+        </w:rPr>
+        <w:t xml:space="preserve">. </w:t>
+      </w:r>
+      <w:proofErr w:type="spellStart"/>
+      <w:r>
+        <w:rPr>
+          <w:rFonts w:ascii="Consolas" w:hAnsi="Consolas"/>
+        </w:rPr>
+        <w:t>sudo</w:t>
+      </w:r>
+      <w:proofErr w:type="spellEnd"/>
+      <w:r>
+        <w:rPr>
+          <w:rFonts w:ascii="Consolas" w:hAnsi="Consolas"/>
+        </w:rPr>
+        <w:t xml:space="preserve"> </w:t>
+      </w:r>
+      <w:proofErr w:type="spellStart"/>
+      <w:r>
+        <w:rPr>
+          <w:rFonts w:ascii="Consolas" w:hAnsi="Consolas"/>
+        </w:rPr>
+        <w:t>systemctl</w:t>
+      </w:r>
+      <w:proofErr w:type="spellEnd"/>
+      <w:r>
+        <w:rPr>
+          <w:rFonts w:ascii="Consolas" w:hAnsi="Consolas"/>
+        </w:rPr>
+        <w:t xml:space="preserve"> enable </w:t>
+      </w:r>
+      <w:proofErr w:type="spellStart"/>
+      <w:r>
+        <w:rPr>
+          <w:rFonts w:ascii="Consolas" w:hAnsi="Consolas"/>
+        </w:rPr>
+        <w:t>serialtcp.service</w:t>
+      </w:r>
+      <w:proofErr w:type="spellEnd"/>
+    </w:p>
+    <w:p>
+      <w:pPr>
+        <w:pStyle w:val="NoSpacing"/>
+        <w:numPr>
+          <w:ilvl w:val="0"/>
+          <w:numId w:val="7"/>
+        </w:numPr>
+        <w:rPr>
+          <w:rFonts w:ascii="Consolas" w:hAnsi="Consolas"/>
+        </w:rPr>
+      </w:pPr>
+      <w:r>
+        <w:rPr>
+          <w:rFonts w:ascii="Consolas" w:hAnsi="Consolas"/>
+        </w:rPr>
+        <w:lastRenderedPageBreak/>
+        <w:t>Check to know if the service</w:t>
+      </w:r>
+      <w:r>
+        <w:rPr>
+          <w:rFonts w:ascii="Consolas" w:hAnsi="Consolas"/>
+        </w:rPr>
+        <w:t xml:space="preserve"> was enabled. </w:t>
+      </w:r>
+      <w:proofErr w:type="spellStart"/>
+      <w:r>
+        <w:rPr>
+          <w:rFonts w:ascii="Consolas" w:hAnsi="Consolas"/>
+        </w:rPr>
+        <w:t>sudo</w:t>
+      </w:r>
+      <w:proofErr w:type="spellEnd"/>
+      <w:r>
+        <w:rPr>
+          <w:rFonts w:ascii="Consolas" w:hAnsi="Consolas"/>
+        </w:rPr>
+        <w:t xml:space="preserve"> is-enabled </w:t>
+      </w:r>
+      <w:proofErr w:type="spellStart"/>
+      <w:r>
+        <w:rPr>
+          <w:rFonts w:ascii="Consolas" w:hAnsi="Consolas"/>
+        </w:rPr>
+        <w:t>serialtcp.service</w:t>
+      </w:r>
+      <w:bookmarkStart w:id="0" w:name="_GoBack"/>
+      <w:bookmarkEnd w:id="0"/>
+      <w:proofErr w:type="spellEnd"/>
+    </w:p>
+    <w:p>
+      <w:pPr>
+        <w:pStyle w:val="NoSpacing"/>
+        <w:ind w:left="720"/>
+        <w:rPr>
+          <w:rFonts w:ascii="Consolas" w:hAnsi="Consolas"/>
+        </w:rPr>
+      </w:pPr>
+    </w:p>
+    <w:p>
+      <w:pPr>
+        <w:pStyle w:val="NoSpacing"/>
+        <w:ind w:left="720"/>
+        <w:rPr>
+          <w:rFonts w:ascii="Consolas" w:hAnsi="Consolas"/>
+        </w:rPr>
+      </w:pPr>
+      <w:r>
+        <w:rPr>
+          <w:rFonts w:ascii="Consolas" w:hAnsi="Consolas"/>
+          <w:noProof/>
+        </w:rPr>
+        <w:drawing>
+          <wp:inline distT="0" distB="0" distL="0" distR="0">
+            <wp:extent cx="5372100" cy="906780"/>
+            <wp:effectExtent l="0" t="0" r="0" b="7620"/>
+            <wp:docPr id="50" name="Picture 50"/>
+            <wp:cNvGraphicFramePr>
+              <a:graphicFrameLocks xmlns:a="http://schemas.openxmlformats.org/drawingml/2006/main" noChangeAspect="1"/>
+            </wp:cNvGraphicFramePr>
+            <a:graphic xmlns:a="http://schemas.openxmlformats.org/drawingml/2006/main">
+              <a:graphicData uri="http://schemas.openxmlformats.org/drawingml/2006/picture">
+                <pic:pic xmlns:pic="http://schemas.openxmlformats.org/drawingml/2006/picture">
+                  <pic:nvPicPr>
+                    <pic:cNvPr id="0" name="Picture 13"/>
+                    <pic:cNvPicPr>
+                      <a:picLocks noChangeAspect="1" noChangeArrowheads="1"/>
+                    </pic:cNvPicPr>
+                  </pic:nvPicPr>
+                  <pic:blipFill>
+                    <a:blip r:embed="rId55">
+                      <a:extLst>
+                        <a:ext uri="{28A0092B-C50C-407E-A947-70E740481C1C}">
+                          <a14:useLocalDpi xmlns:a14="http://schemas.microsoft.com/office/drawing/2010/main" val="0"/>
+                        </a:ext>
+                      </a:extLst>
+                    </a:blip>
+                    <a:srcRect/>
+                    <a:stretch>
+                      <a:fillRect/>
+                    </a:stretch>
+                  </pic:blipFill>
+                  <pic:spPr bwMode="auto">
+                    <a:xfrm>
+                      <a:off x="0" y="0"/>
+                      <a:ext cx="5372100" cy="906780"/>
+                    </a:xfrm>
+                    <a:prstGeom prst="rect">
+                      <a:avLst/>
+                    </a:prstGeom>
+                    <a:noFill/>
+                    <a:ln>
+                      <a:noFill/>
+                    </a:ln>
+                  </pic:spPr>
+                </pic:pic>
+              </a:graphicData>
+            </a:graphic>
+          </wp:inline>
+        </w:drawing>
+      </w:r>
+    </w:p>
+    <w:p>
+      <w:pPr>
+        <w:pStyle w:val="NoSpacing"/>
+        <w:ind w:left="720"/>
+        <w:rPr>
+          <w:rFonts w:ascii="Consolas" w:hAnsi="Consolas"/>
+        </w:rPr>
+      </w:pPr>
+    </w:p>
+    <w:p>
+      <w:pPr>
+        <w:pStyle w:val="NoSpacing"/>
+        <w:ind w:left="1080"/>
+        <w:rPr>
+          <w:rFonts w:ascii="Consolas" w:hAnsi="Consolas"/>
+        </w:rPr>
+      </w:pPr>
+    </w:p>
+    <w:p>
+      <w:pPr>
+        <w:pStyle w:val="NoSpacing"/>
+        <w:rPr>
+          <w:rFonts w:ascii="Consolas" w:hAnsi="Consolas"/>
+        </w:rPr>
+      </w:pPr>
+    </w:p>
+    <w:p>
+      <w:pPr>
+        <w:pStyle w:val="NoSpacing"/>
         <w:rPr>
           <w:rFonts w:ascii="Consolas" w:hAnsi="Consolas"/>
         </w:rPr>
@@ -7863,16 +9972,16 @@
     </w:lvl>
   </w:abstractNum>
   <w:abstractNum w:abstractNumId="2">
-    <w:nsid w:val="42A9085B"/>
+    <w:nsid w:val="20C00FB6"/>
     <w:multiLevelType w:val="hybridMultilevel"/>
-    <w:tmpl w:val="C47C72D2"/>
-    <w:lvl w:ilvl="0" w:tplc="0409000F">
+    <w:tmpl w:val="D2A8EE54"/>
+    <w:lvl w:ilvl="0" w:tplc="43BA968A">
       <w:start w:val="1"/>
-      <w:numFmt w:val="decimal"/>
+      <w:numFmt w:val="upperRoman"/>
       <w:lvlText w:val="%1."/>
       <w:lvlJc w:val="left"/>
       <w:pPr>
-        <w:ind w:left="720" w:hanging="360"/>
+        <w:ind w:left="1440" w:hanging="720"/>
       </w:pPr>
       <w:rPr>
         <w:rFonts w:hint="default"/>
@@ -7884,7 +9993,7 @@
       <w:lvlText w:val="%2."/>
       <w:lvlJc w:val="left"/>
       <w:pPr>
-        <w:ind w:left="1440" w:hanging="360"/>
+        <w:ind w:left="1800" w:hanging="360"/>
       </w:pPr>
     </w:lvl>
     <w:lvl w:ilvl="2" w:tplc="0409001B" w:tentative="1">
@@ -7893,7 +10002,7 @@
       <w:lvlText w:val="%3."/>
       <w:lvlJc w:val="right"/>
       <w:pPr>
-        <w:ind w:left="2160" w:hanging="180"/>
+        <w:ind w:left="2520" w:hanging="180"/>
       </w:pPr>
     </w:lvl>
     <w:lvl w:ilvl="3" w:tplc="0409000F" w:tentative="1">
@@ -7902,7 +10011,7 @@
       <w:lvlText w:val="%4."/>
       <w:lvlJc w:val="left"/>
       <w:pPr>
-        <w:ind w:left="2880" w:hanging="360"/>
+        <w:ind w:left="3240" w:hanging="360"/>
       </w:pPr>
     </w:lvl>
     <w:lvl w:ilvl="4" w:tplc="04090019" w:tentative="1">
@@ -7911,7 +10020,7 @@
       <w:lvlText w:val="%5."/>
       <w:lvlJc w:val="left"/>
       <w:pPr>
-        <w:ind w:left="3600" w:hanging="360"/>
+        <w:ind w:left="3960" w:hanging="360"/>
       </w:pPr>
     </w:lvl>
     <w:lvl w:ilvl="5" w:tplc="0409001B" w:tentative="1">
@@ -7920,7 +10029,7 @@
       <w:lvlText w:val="%6."/>
       <w:lvlJc w:val="right"/>
       <w:pPr>
-        <w:ind w:left="4320" w:hanging="180"/>
+        <w:ind w:left="4680" w:hanging="180"/>
       </w:pPr>
     </w:lvl>
     <w:lvl w:ilvl="6" w:tplc="0409000F" w:tentative="1">
@@ -7929,7 +10038,7 @@
       <w:lvlText w:val="%7."/>
       <w:lvlJc w:val="left"/>
       <w:pPr>
-        <w:ind w:left="5040" w:hanging="360"/>
+        <w:ind w:left="5400" w:hanging="360"/>
       </w:pPr>
     </w:lvl>
     <w:lvl w:ilvl="7" w:tplc="04090019" w:tentative="1">
@@ -7938,7 +10047,7 @@
       <w:lvlText w:val="%8."/>
       <w:lvlJc w:val="left"/>
       <w:pPr>
-        <w:ind w:left="5760" w:hanging="360"/>
+        <w:ind w:left="6120" w:hanging="360"/>
       </w:pPr>
     </w:lvl>
     <w:lvl w:ilvl="8" w:tplc="0409001B" w:tentative="1">
@@ -7947,11 +10056,189 @@
       <w:lvlText w:val="%9."/>
       <w:lvlJc w:val="right"/>
       <w:pPr>
-        <w:ind w:left="6480" w:hanging="180"/>
+        <w:ind w:left="6840" w:hanging="180"/>
       </w:pPr>
     </w:lvl>
   </w:abstractNum>
   <w:abstractNum w:abstractNumId="3">
+    <w:nsid w:val="3B9B6617"/>
+    <w:multiLevelType w:val="hybridMultilevel"/>
+    <w:tmpl w:val="55BA1858"/>
+    <w:lvl w:ilvl="0" w:tplc="35E02450">
+      <w:start w:val="1"/>
+      <w:numFmt w:val="decimal"/>
+      <w:lvlText w:val="%1."/>
+      <w:lvlJc w:val="left"/>
+      <w:pPr>
+        <w:ind w:left="1080" w:hanging="360"/>
+      </w:pPr>
+      <w:rPr>
+        <w:rFonts w:hint="default"/>
+      </w:rPr>
+    </w:lvl>
+    <w:lvl w:ilvl="1" w:tplc="04090019" w:tentative="1">
+      <w:start w:val="1"/>
+      <w:numFmt w:val="lowerLetter"/>
+      <w:lvlText w:val="%2."/>
+      <w:lvlJc w:val="left"/>
+      <w:pPr>
+        <w:ind w:left="1800" w:hanging="360"/>
+      </w:pPr>
+    </w:lvl>
+    <w:lvl w:ilvl="2" w:tplc="0409001B" w:tentative="1">
+      <w:start w:val="1"/>
+      <w:numFmt w:val="lowerRoman"/>
+      <w:lvlText w:val="%3."/>
+      <w:lvlJc w:val="right"/>
+      <w:pPr>
+        <w:ind w:left="2520" w:hanging="180"/>
+      </w:pPr>
+    </w:lvl>
+    <w:lvl w:ilvl="3" w:tplc="0409000F" w:tentative="1">
+      <w:start w:val="1"/>
+      <w:numFmt w:val="decimal"/>
+      <w:lvlText w:val="%4."/>
+      <w:lvlJc w:val="left"/>
+      <w:pPr>
+        <w:ind w:left="3240" w:hanging="360"/>
+      </w:pPr>
+    </w:lvl>
+    <w:lvl w:ilvl="4" w:tplc="04090019" w:tentative="1">
+      <w:start w:val="1"/>
+      <w:numFmt w:val="lowerLetter"/>
+      <w:lvlText w:val="%5."/>
+      <w:lvlJc w:val="left"/>
+      <w:pPr>
+        <w:ind w:left="3960" w:hanging="360"/>
+      </w:pPr>
+    </w:lvl>
+    <w:lvl w:ilvl="5" w:tplc="0409001B" w:tentative="1">
+      <w:start w:val="1"/>
+      <w:numFmt w:val="lowerRoman"/>
+      <w:lvlText w:val="%6."/>
+      <w:lvlJc w:val="right"/>
+      <w:pPr>
+        <w:ind w:left="4680" w:hanging="180"/>
+      </w:pPr>
+    </w:lvl>
+    <w:lvl w:ilvl="6" w:tplc="0409000F" w:tentative="1">
+      <w:start w:val="1"/>
+      <w:numFmt w:val="decimal"/>
+      <w:lvlText w:val="%7."/>
+      <w:lvlJc w:val="left"/>
+      <w:pPr>
+        <w:ind w:left="5400" w:hanging="360"/>
+      </w:pPr>
+    </w:lvl>
+    <w:lvl w:ilvl="7" w:tplc="04090019" w:tentative="1">
+      <w:start w:val="1"/>
+      <w:numFmt w:val="lowerLetter"/>
+      <w:lvlText w:val="%8."/>
+      <w:lvlJc w:val="left"/>
+      <w:pPr>
+        <w:ind w:left="6120" w:hanging="360"/>
+      </w:pPr>
+    </w:lvl>
+    <w:lvl w:ilvl="8" w:tplc="0409001B" w:tentative="1">
+      <w:start w:val="1"/>
+      <w:numFmt w:val="lowerRoman"/>
+      <w:lvlText w:val="%9."/>
+      <w:lvlJc w:val="right"/>
+      <w:pPr>
+        <w:ind w:left="6840" w:hanging="180"/>
+      </w:pPr>
+    </w:lvl>
+  </w:abstractNum>
+  <w:abstractNum w:abstractNumId="4">
+    <w:nsid w:val="42A9085B"/>
+    <w:multiLevelType w:val="hybridMultilevel"/>
+    <w:tmpl w:val="C47C72D2"/>
+    <w:lvl w:ilvl="0" w:tplc="0409000F">
+      <w:start w:val="1"/>
+      <w:numFmt w:val="decimal"/>
+      <w:lvlText w:val="%1."/>
+      <w:lvlJc w:val="left"/>
+      <w:pPr>
+        <w:ind w:left="720" w:hanging="360"/>
+      </w:pPr>
+      <w:rPr>
+        <w:rFonts w:hint="default"/>
+      </w:rPr>
+    </w:lvl>
+    <w:lvl w:ilvl="1" w:tplc="04090019" w:tentative="1">
+      <w:start w:val="1"/>
+      <w:numFmt w:val="lowerLetter"/>
+      <w:lvlText w:val="%2."/>
+      <w:lvlJc w:val="left"/>
+      <w:pPr>
+        <w:ind w:left="1440" w:hanging="360"/>
+      </w:pPr>
+    </w:lvl>
+    <w:lvl w:ilvl="2" w:tplc="0409001B" w:tentative="1">
+      <w:start w:val="1"/>
+      <w:numFmt w:val="lowerRoman"/>
+      <w:lvlText w:val="%3."/>
+      <w:lvlJc w:val="right"/>
+      <w:pPr>
+        <w:ind w:left="2160" w:hanging="180"/>
+      </w:pPr>
+    </w:lvl>
+    <w:lvl w:ilvl="3" w:tplc="0409000F" w:tentative="1">
+      <w:start w:val="1"/>
+      <w:numFmt w:val="decimal"/>
+      <w:lvlText w:val="%4."/>
+      <w:lvlJc w:val="left"/>
+      <w:pPr>
+        <w:ind w:left="2880" w:hanging="360"/>
+      </w:pPr>
+    </w:lvl>
+    <w:lvl w:ilvl="4" w:tplc="04090019" w:tentative="1">
+      <w:start w:val="1"/>
+      <w:numFmt w:val="lowerLetter"/>
+      <w:lvlText w:val="%5."/>
+      <w:lvlJc w:val="left"/>
+      <w:pPr>
+        <w:ind w:left="3600" w:hanging="360"/>
+      </w:pPr>
+    </w:lvl>
+    <w:lvl w:ilvl="5" w:tplc="0409001B" w:tentative="1">
+      <w:start w:val="1"/>
+      <w:numFmt w:val="lowerRoman"/>
+      <w:lvlText w:val="%6."/>
+      <w:lvlJc w:val="right"/>
+      <w:pPr>
+        <w:ind w:left="4320" w:hanging="180"/>
+      </w:pPr>
+    </w:lvl>
+    <w:lvl w:ilvl="6" w:tplc="0409000F" w:tentative="1">
+      <w:start w:val="1"/>
+      <w:numFmt w:val="decimal"/>
+      <w:lvlText w:val="%7."/>
+      <w:lvlJc w:val="left"/>
+      <w:pPr>
+        <w:ind w:left="5040" w:hanging="360"/>
+      </w:pPr>
+    </w:lvl>
+    <w:lvl w:ilvl="7" w:tplc="04090019" w:tentative="1">
+      <w:start w:val="1"/>
+      <w:numFmt w:val="lowerLetter"/>
+      <w:lvlText w:val="%8."/>
+      <w:lvlJc w:val="left"/>
+      <w:pPr>
+        <w:ind w:left="5760" w:hanging="360"/>
+      </w:pPr>
+    </w:lvl>
+    <w:lvl w:ilvl="8" w:tplc="0409001B" w:tentative="1">
+      <w:start w:val="1"/>
+      <w:numFmt w:val="lowerRoman"/>
+      <w:lvlText w:val="%9."/>
+      <w:lvlJc w:val="right"/>
+      <w:pPr>
+        <w:ind w:left="6480" w:hanging="180"/>
+      </w:pPr>
+    </w:lvl>
+  </w:abstractNum>
+  <w:abstractNum w:abstractNumId="5">
     <w:nsid w:val="45B5759B"/>
     <w:multiLevelType w:val="hybridMultilevel"/>
     <w:tmpl w:val="ECF408DE"/>
@@ -8064,7 +10351,7 @@
       </w:rPr>
     </w:lvl>
   </w:abstractNum>
-  <w:abstractNum w:abstractNumId="4">
+  <w:abstractNum w:abstractNumId="6">
     <w:nsid w:val="71EB1ADB"/>
     <w:multiLevelType w:val="hybridMultilevel"/>
     <w:tmpl w:val="A03C9ADE"/>
@@ -8154,7 +10441,7 @@
     </w:lvl>
   </w:abstractNum>
   <w:num w:numId="1">
-    <w:abstractNumId w:val="2"/>
+    <w:abstractNumId w:val="4"/>
   </w:num>
   <w:num w:numId="2">
     <w:abstractNumId w:val="1"/>
@@ -8163,10 +10450,16 @@
     <w:abstractNumId w:val="0"/>
   </w:num>
   <w:num w:numId="4">
-    <w:abstractNumId w:val="3"/>
+    <w:abstractNumId w:val="5"/>
   </w:num>
   <w:num w:numId="5">
-    <w:abstractNumId w:val="4"/>
+    <w:abstractNumId w:val="6"/>
+  </w:num>
+  <w:num w:numId="6">
+    <w:abstractNumId w:val="2"/>
+  </w:num>
+  <w:num w:numId="7">
+    <w:abstractNumId w:val="3"/>
   </w:num>
 </w:numbering>
 </file>
@@ -8503,6 +10796,28 @@
     <w:basedOn w:val="DefaultParagraphFont"/>
     <w:rsid w:val="0088660A"/>
   </w:style>
+  <w:style w:type="character" w:styleId="Emphasis">
+    <w:name w:val="Emphasis"/>
+    <w:basedOn w:val="DefaultParagraphFont"/>
+    <w:uiPriority w:val="20"/>
+    <w:qFormat/>
+    <w:rsid w:val="00DC0685"/>
+    <w:rPr>
+      <w:i/>
+      <w:iCs/>
+    </w:rPr>
+  </w:style>
+  <w:style w:type="paragraph" w:styleId="ListParagraph">
+    <w:name w:val="List Paragraph"/>
+    <w:basedOn w:val="Normal"/>
+    <w:uiPriority w:val="34"/>
+    <w:qFormat/>
+    <w:rsid w:val="00C44DA8"/>
+    <w:pPr>
+      <w:ind w:left="720"/>
+      <w:contextualSpacing/>
+    </w:pPr>
+  </w:style>
 </w:styles>
 </file>
 
@@ -8838,6 +11153,28 @@
     <w:basedOn w:val="DefaultParagraphFont"/>
     <w:rsid w:val="0088660A"/>
   </w:style>
+  <w:style w:type="character" w:styleId="Emphasis">
+    <w:name w:val="Emphasis"/>
+    <w:basedOn w:val="DefaultParagraphFont"/>
+    <w:uiPriority w:val="20"/>
+    <w:qFormat/>
+    <w:rsid w:val="00DC0685"/>
+    <w:rPr>
+      <w:i/>
+      <w:iCs/>
+    </w:rPr>
+  </w:style>
+  <w:style w:type="paragraph" w:styleId="ListParagraph">
+    <w:name w:val="List Paragraph"/>
+    <w:basedOn w:val="Normal"/>
+    <w:uiPriority w:val="34"/>
+    <w:qFormat/>
+    <w:rsid w:val="00C44DA8"/>
+    <w:pPr>
+      <w:ind w:left="720"/>
+      <w:contextualSpacing/>
+    </w:pPr>
+  </w:style>
 </w:styles>
 </file>
 

</xml_diff>

<commit_message>
Monitor the destined GPIO pin to stop the application
</commit_message>
<xml_diff>
--- a/Short_Guide.docx
+++ b/Short_Guide.docx
@@ -8669,16 +8669,7 @@
           <w:sz w:val="21"/>
           <w:szCs w:val="21"/>
         </w:rPr>
-        <w:t xml:space="preserve"> p</w:t>
-      </w:r>
-      <w:r>
-        <w:rPr>
-          <w:rFonts w:ascii="Courier New" w:hAnsi="Courier New" w:cs="Courier New"/>
-          <w:color w:val="3A3A3A"/>
-          <w:sz w:val="21"/>
-          <w:szCs w:val="21"/>
-        </w:rPr>
-        <w:t xml:space="preserve">m2 startup </w:t>
+        <w:t xml:space="preserve"> pm2 startup </w:t>
       </w:r>
       <w:proofErr w:type="spellStart"/>
       <w:r>
@@ -9551,19 +9542,7 @@
         <w:rPr>
           <w:rFonts w:ascii="Consolas" w:hAnsi="Consolas"/>
         </w:rPr>
-        <w:t xml:space="preserve">Finally, </w:t>
-      </w:r>
-      <w:r>
-        <w:rPr>
-          <w:rFonts w:ascii="Consolas" w:hAnsi="Consolas"/>
-        </w:rPr>
-        <w:t>Enable auto-start on reboot and start-up</w:t>
-      </w:r>
-      <w:r>
-        <w:rPr>
-          <w:rFonts w:ascii="Consolas" w:hAnsi="Consolas"/>
-        </w:rPr>
-        <w:t xml:space="preserve">. </w:t>
+        <w:t xml:space="preserve">Finally, Enable auto-start on reboot and start-up. </w:t>
       </w:r>
       <w:proofErr w:type="spellStart"/>
       <w:r>
@@ -9647,8 +9626,6 @@
         </w:rPr>
         <w:t>serialtcp.service</w:t>
       </w:r>
-      <w:bookmarkStart w:id="0" w:name="_GoBack"/>
-      <w:bookmarkEnd w:id="0"/>
       <w:proofErr w:type="spellEnd"/>
     </w:p>
     <w:p>
@@ -9752,8 +9729,780 @@
     <w:p>
       <w:pPr>
         <w:pStyle w:val="NoSpacing"/>
-        <w:rPr>
-          <w:rFonts w:ascii="Consolas" w:hAnsi="Consolas"/>
+        <w:jc w:val="center"/>
+        <w:rPr>
+          <w:rFonts w:ascii="Consolas" w:hAnsi="Consolas"/>
+          <w:sz w:val="44"/>
+          <w:szCs w:val="44"/>
+        </w:rPr>
+      </w:pPr>
+      <w:r>
+        <w:rPr>
+          <w:rFonts w:ascii="Consolas" w:hAnsi="Consolas"/>
+          <w:sz w:val="44"/>
+          <w:szCs w:val="44"/>
+        </w:rPr>
+        <w:t>Setting Up For GPIO P</w:t>
+      </w:r>
+      <w:r>
+        <w:rPr>
+          <w:rFonts w:ascii="Consolas" w:hAnsi="Consolas"/>
+          <w:sz w:val="44"/>
+          <w:szCs w:val="44"/>
+        </w:rPr>
+        <w:t>in</w:t>
+      </w:r>
+      <w:r>
+        <w:rPr>
+          <w:rFonts w:ascii="Consolas" w:hAnsi="Consolas"/>
+          <w:sz w:val="44"/>
+          <w:szCs w:val="44"/>
+        </w:rPr>
+        <w:t xml:space="preserve">s </w:t>
+      </w:r>
+    </w:p>
+    <w:p>
+      <w:pPr>
+        <w:pStyle w:val="NoSpacing"/>
+        <w:rPr>
+          <w:rFonts w:ascii="Consolas" w:hAnsi="Consolas"/>
+        </w:rPr>
+      </w:pPr>
+    </w:p>
+    <w:p>
+      <w:pPr>
+        <w:pStyle w:val="NoSpacing"/>
+        <w:numPr>
+          <w:ilvl w:val="0"/>
+          <w:numId w:val="8"/>
+        </w:numPr>
+        <w:rPr>
+          <w:rFonts w:ascii="Consolas" w:hAnsi="Consolas"/>
+        </w:rPr>
+      </w:pPr>
+      <w:r>
+        <w:rPr>
+          <w:rFonts w:ascii="Consolas" w:hAnsi="Consolas"/>
+        </w:rPr>
+        <w:t>Update the GCC on the BBB if you want to compile source code natively. If you do cross-compile process for the application, you can skip this section</w:t>
+      </w:r>
+      <w:r>
+        <w:rPr>
+          <w:rFonts w:ascii="Consolas" w:hAnsi="Consolas"/>
+        </w:rPr>
+        <w:t>.</w:t>
+      </w:r>
+    </w:p>
+    <w:p>
+      <w:pPr>
+        <w:pStyle w:val="NoSpacing"/>
+        <w:ind w:left="720"/>
+        <w:rPr>
+          <w:rFonts w:ascii="Consolas" w:hAnsi="Consolas"/>
+        </w:rPr>
+      </w:pPr>
+    </w:p>
+    <w:p>
+      <w:pPr>
+        <w:pStyle w:val="NoSpacing"/>
+        <w:ind w:left="720"/>
+        <w:rPr>
+          <w:rFonts w:ascii="Consolas" w:hAnsi="Consolas"/>
+        </w:rPr>
+      </w:pPr>
+      <w:r>
+        <w:rPr>
+          <w:rFonts w:ascii="Consolas" w:hAnsi="Consolas"/>
+        </w:rPr>
+        <w:t xml:space="preserve">GCC was installed by default on BBB was GCC </w:t>
+      </w:r>
+      <w:proofErr w:type="gramStart"/>
+      <w:r>
+        <w:rPr>
+          <w:rFonts w:ascii="Consolas" w:hAnsi="Consolas"/>
+        </w:rPr>
+        <w:t>4.9.2,</w:t>
+      </w:r>
+      <w:proofErr w:type="gramEnd"/>
+      <w:r>
+        <w:rPr>
+          <w:rFonts w:ascii="Consolas" w:hAnsi="Consolas"/>
+        </w:rPr>
+        <w:t xml:space="preserve"> it can’t compile the </w:t>
+      </w:r>
+      <w:proofErr w:type="spellStart"/>
+      <w:r>
+        <w:rPr>
+          <w:rFonts w:ascii="Consolas" w:hAnsi="Consolas"/>
+        </w:rPr>
+        <w:t>easyBlack</w:t>
+      </w:r>
+      <w:proofErr w:type="spellEnd"/>
+      <w:r>
+        <w:rPr>
+          <w:rFonts w:ascii="Consolas" w:hAnsi="Consolas"/>
+        </w:rPr>
+        <w:t xml:space="preserve"> library. So we need to update to GCC 5.x to compile the Serial-TCP application after implementing GPIO accessing logic.</w:t>
+      </w:r>
+    </w:p>
+    <w:p>
+      <w:pPr>
+        <w:pStyle w:val="NoSpacing"/>
+        <w:ind w:left="720"/>
+        <w:rPr>
+          <w:rFonts w:ascii="Consolas" w:hAnsi="Consolas"/>
+        </w:rPr>
+      </w:pPr>
+    </w:p>
+    <w:p>
+      <w:pPr>
+        <w:pStyle w:val="NoSpacing"/>
+        <w:ind w:left="720"/>
+        <w:rPr>
+          <w:rFonts w:ascii="Consolas" w:hAnsi="Consolas"/>
+        </w:rPr>
+      </w:pPr>
+      <w:proofErr w:type="spellStart"/>
+      <w:proofErr w:type="gramStart"/>
+      <w:r>
+        <w:rPr>
+          <w:rFonts w:ascii="Consolas" w:hAnsi="Consolas"/>
+        </w:rPr>
+        <w:t>sudo</w:t>
+      </w:r>
+      <w:proofErr w:type="spellEnd"/>
+      <w:proofErr w:type="gramEnd"/>
+      <w:r>
+        <w:rPr>
+          <w:rFonts w:ascii="Consolas" w:hAnsi="Consolas"/>
+        </w:rPr>
+        <w:t xml:space="preserve"> apt-get update</w:t>
+      </w:r>
+    </w:p>
+    <w:p>
+      <w:pPr>
+        <w:pStyle w:val="NoSpacing"/>
+        <w:ind w:left="720"/>
+        <w:rPr>
+          <w:rFonts w:ascii="Consolas" w:hAnsi="Consolas"/>
+        </w:rPr>
+      </w:pPr>
+      <w:proofErr w:type="spellStart"/>
+      <w:proofErr w:type="gramStart"/>
+      <w:r>
+        <w:rPr>
+          <w:rFonts w:ascii="Consolas" w:hAnsi="Consolas"/>
+        </w:rPr>
+        <w:t>sudo</w:t>
+      </w:r>
+      <w:proofErr w:type="spellEnd"/>
+      <w:proofErr w:type="gramEnd"/>
+      <w:r>
+        <w:rPr>
+          <w:rFonts w:ascii="Consolas" w:hAnsi="Consolas"/>
+        </w:rPr>
+        <w:t xml:space="preserve"> apt-get install gcc-5 g++-5</w:t>
+      </w:r>
+    </w:p>
+    <w:p>
+      <w:pPr>
+        <w:pStyle w:val="NoSpacing"/>
+        <w:ind w:left="720"/>
+        <w:rPr>
+          <w:rFonts w:ascii="Consolas" w:hAnsi="Consolas"/>
+        </w:rPr>
+      </w:pPr>
+    </w:p>
+    <w:p>
+      <w:pPr>
+        <w:pStyle w:val="NoSpacing"/>
+        <w:ind w:left="720"/>
+        <w:rPr>
+          <w:rFonts w:ascii="Consolas" w:hAnsi="Consolas"/>
+          <w:color w:val="24292E"/>
+          <w:shd w:val="clear" w:color="auto" w:fill="FFFBDD"/>
+        </w:rPr>
+      </w:pPr>
+      <w:proofErr w:type="spellStart"/>
+      <w:proofErr w:type="gramStart"/>
+      <w:r>
+        <w:rPr>
+          <w:rFonts w:ascii="Consolas" w:hAnsi="Consolas"/>
+          <w:color w:val="24292E"/>
+          <w:highlight w:val="yellow"/>
+          <w:shd w:val="clear" w:color="auto" w:fill="FFFBDD"/>
+        </w:rPr>
+        <w:t>sudo</w:t>
+      </w:r>
+      <w:proofErr w:type="spellEnd"/>
+      <w:proofErr w:type="gramEnd"/>
+      <w:r>
+        <w:rPr>
+          <w:rFonts w:ascii="Consolas" w:hAnsi="Consolas"/>
+          <w:color w:val="24292E"/>
+          <w:highlight w:val="yellow"/>
+          <w:shd w:val="clear" w:color="auto" w:fill="FFFBDD"/>
+        </w:rPr>
+        <w:t xml:space="preserve"> update-alternatives --install /</w:t>
+      </w:r>
+      <w:proofErr w:type="spellStart"/>
+      <w:r>
+        <w:rPr>
+          <w:rFonts w:ascii="Consolas" w:hAnsi="Consolas"/>
+          <w:color w:val="24292E"/>
+          <w:highlight w:val="yellow"/>
+          <w:shd w:val="clear" w:color="auto" w:fill="FFFBDD"/>
+        </w:rPr>
+        <w:t>usr</w:t>
+      </w:r>
+      <w:proofErr w:type="spellEnd"/>
+      <w:r>
+        <w:rPr>
+          <w:rFonts w:ascii="Consolas" w:hAnsi="Consolas"/>
+          <w:color w:val="24292E"/>
+          <w:highlight w:val="yellow"/>
+          <w:shd w:val="clear" w:color="auto" w:fill="FFFBDD"/>
+        </w:rPr>
+        <w:t>/bin/</w:t>
+      </w:r>
+      <w:proofErr w:type="spellStart"/>
+      <w:r>
+        <w:rPr>
+          <w:rFonts w:ascii="Consolas" w:hAnsi="Consolas"/>
+          <w:color w:val="24292E"/>
+          <w:highlight w:val="yellow"/>
+          <w:shd w:val="clear" w:color="auto" w:fill="FFFBDD"/>
+        </w:rPr>
+        <w:t>gcc</w:t>
+      </w:r>
+      <w:proofErr w:type="spellEnd"/>
+      <w:r>
+        <w:rPr>
+          <w:rFonts w:ascii="Consolas" w:hAnsi="Consolas"/>
+          <w:color w:val="24292E"/>
+          <w:highlight w:val="yellow"/>
+          <w:shd w:val="clear" w:color="auto" w:fill="FFFBDD"/>
+        </w:rPr>
+        <w:t xml:space="preserve"> </w:t>
+      </w:r>
+      <w:proofErr w:type="spellStart"/>
+      <w:r>
+        <w:rPr>
+          <w:rFonts w:ascii="Consolas" w:hAnsi="Consolas"/>
+          <w:color w:val="24292E"/>
+          <w:highlight w:val="yellow"/>
+          <w:shd w:val="clear" w:color="auto" w:fill="FFFBDD"/>
+        </w:rPr>
+        <w:t>gcc</w:t>
+      </w:r>
+      <w:proofErr w:type="spellEnd"/>
+      <w:r>
+        <w:rPr>
+          <w:rFonts w:ascii="Consolas" w:hAnsi="Consolas"/>
+          <w:color w:val="24292E"/>
+          <w:highlight w:val="yellow"/>
+          <w:shd w:val="clear" w:color="auto" w:fill="FFFBDD"/>
+        </w:rPr>
+        <w:t xml:space="preserve"> /</w:t>
+      </w:r>
+      <w:proofErr w:type="spellStart"/>
+      <w:r>
+        <w:rPr>
+          <w:rFonts w:ascii="Consolas" w:hAnsi="Consolas"/>
+          <w:color w:val="24292E"/>
+          <w:highlight w:val="yellow"/>
+          <w:shd w:val="clear" w:color="auto" w:fill="FFFBDD"/>
+        </w:rPr>
+        <w:t>usr</w:t>
+      </w:r>
+      <w:proofErr w:type="spellEnd"/>
+      <w:r>
+        <w:rPr>
+          <w:rFonts w:ascii="Consolas" w:hAnsi="Consolas"/>
+          <w:color w:val="24292E"/>
+          <w:highlight w:val="yellow"/>
+          <w:shd w:val="clear" w:color="auto" w:fill="FFFBDD"/>
+        </w:rPr>
+        <w:t>/bin/gcc-5 60 --slave /</w:t>
+      </w:r>
+      <w:proofErr w:type="spellStart"/>
+      <w:r>
+        <w:rPr>
+          <w:rFonts w:ascii="Consolas" w:hAnsi="Consolas"/>
+          <w:color w:val="24292E"/>
+          <w:highlight w:val="yellow"/>
+          <w:shd w:val="clear" w:color="auto" w:fill="FFFBDD"/>
+        </w:rPr>
+        <w:t>usr</w:t>
+      </w:r>
+      <w:proofErr w:type="spellEnd"/>
+      <w:r>
+        <w:rPr>
+          <w:rFonts w:ascii="Consolas" w:hAnsi="Consolas"/>
+          <w:color w:val="24292E"/>
+          <w:highlight w:val="yellow"/>
+          <w:shd w:val="clear" w:color="auto" w:fill="FFFBDD"/>
+        </w:rPr>
+        <w:t>/bin/g++ g++ /</w:t>
+      </w:r>
+      <w:proofErr w:type="spellStart"/>
+      <w:r>
+        <w:rPr>
+          <w:rFonts w:ascii="Consolas" w:hAnsi="Consolas"/>
+          <w:color w:val="24292E"/>
+          <w:highlight w:val="yellow"/>
+          <w:shd w:val="clear" w:color="auto" w:fill="FFFBDD"/>
+        </w:rPr>
+        <w:t>usr</w:t>
+      </w:r>
+      <w:proofErr w:type="spellEnd"/>
+      <w:r>
+        <w:rPr>
+          <w:rFonts w:ascii="Consolas" w:hAnsi="Consolas"/>
+          <w:color w:val="24292E"/>
+          <w:highlight w:val="yellow"/>
+          <w:shd w:val="clear" w:color="auto" w:fill="FFFBDD"/>
+        </w:rPr>
+        <w:t>/bin/g++-5</w:t>
+      </w:r>
+    </w:p>
+    <w:p>
+      <w:pPr>
+        <w:pStyle w:val="NoSpacing"/>
+        <w:ind w:left="720"/>
+        <w:rPr>
+          <w:rFonts w:ascii="Consolas" w:hAnsi="Consolas"/>
+          <w:color w:val="24292E"/>
+          <w:shd w:val="clear" w:color="auto" w:fill="FFFBDD"/>
+        </w:rPr>
+      </w:pPr>
+    </w:p>
+    <w:p>
+      <w:pPr>
+        <w:pStyle w:val="NoSpacing"/>
+        <w:ind w:left="720"/>
+        <w:rPr>
+          <w:rFonts w:ascii="Consolas" w:hAnsi="Consolas"/>
+        </w:rPr>
+      </w:pPr>
+      <w:r>
+        <w:rPr>
+          <w:rFonts w:ascii="Consolas" w:hAnsi="Consolas"/>
+        </w:rPr>
+        <w:t>The highlighted command was used to make gcc-5 as default compiler</w:t>
+      </w:r>
+    </w:p>
+    <w:p>
+      <w:pPr>
+        <w:pStyle w:val="NoSpacing"/>
+        <w:ind w:left="720"/>
+        <w:rPr>
+          <w:rFonts w:ascii="Consolas" w:hAnsi="Consolas"/>
+        </w:rPr>
+      </w:pPr>
+    </w:p>
+    <w:p>
+      <w:pPr>
+        <w:pStyle w:val="NoSpacing"/>
+        <w:numPr>
+          <w:ilvl w:val="0"/>
+          <w:numId w:val="8"/>
+        </w:numPr>
+        <w:rPr>
+          <w:rFonts w:ascii="Consolas" w:hAnsi="Consolas"/>
+        </w:rPr>
+      </w:pPr>
+      <w:r>
+        <w:rPr>
+          <w:rFonts w:ascii="Consolas" w:hAnsi="Consolas"/>
+        </w:rPr>
+        <w:t xml:space="preserve">Install, configure Cape manager and Device Tree Overlays </w:t>
+      </w:r>
+    </w:p>
+    <w:p>
+      <w:pPr>
+        <w:pStyle w:val="NoSpacing"/>
+        <w:numPr>
+          <w:ilvl w:val="0"/>
+          <w:numId w:val="4"/>
+        </w:numPr>
+        <w:rPr>
+          <w:rFonts w:ascii="Consolas" w:hAnsi="Consolas"/>
+        </w:rPr>
+      </w:pPr>
+      <w:r>
+        <w:rPr>
+          <w:rFonts w:ascii="Consolas" w:hAnsi="Consolas"/>
+        </w:rPr>
+        <w:t>Go to home directory on BBB</w:t>
+      </w:r>
+    </w:p>
+    <w:p>
+      <w:pPr>
+        <w:pStyle w:val="NoSpacing"/>
+        <w:numPr>
+          <w:ilvl w:val="0"/>
+          <w:numId w:val="4"/>
+        </w:numPr>
+        <w:rPr>
+          <w:rFonts w:ascii="Consolas" w:hAnsi="Consolas"/>
+        </w:rPr>
+      </w:pPr>
+      <w:r>
+        <w:rPr>
+          <w:rFonts w:ascii="Consolas" w:hAnsi="Consolas"/>
+        </w:rPr>
+        <w:t xml:space="preserve">Run </w:t>
+      </w:r>
+      <w:proofErr w:type="spellStart"/>
+      <w:r>
+        <w:rPr>
+          <w:rFonts w:ascii="Consolas" w:hAnsi="Consolas"/>
+        </w:rPr>
+        <w:t>git</w:t>
+      </w:r>
+      <w:proofErr w:type="spellEnd"/>
+      <w:r>
+        <w:rPr>
+          <w:rFonts w:ascii="Consolas" w:hAnsi="Consolas"/>
+        </w:rPr>
+        <w:t xml:space="preserve"> command to clone the source from </w:t>
+      </w:r>
+      <w:proofErr w:type="spellStart"/>
+      <w:r>
+        <w:rPr>
+          <w:rFonts w:ascii="Consolas" w:hAnsi="Consolas"/>
+        </w:rPr>
+        <w:t>Git</w:t>
+      </w:r>
+      <w:proofErr w:type="spellEnd"/>
+    </w:p>
+    <w:p>
+      <w:pPr>
+        <w:pStyle w:val="NoSpacing"/>
+        <w:ind w:left="720"/>
+        <w:rPr>
+          <w:rFonts w:ascii="Consolas" w:hAnsi="Consolas"/>
+        </w:rPr>
+      </w:pPr>
+    </w:p>
+    <w:p>
+      <w:pPr>
+        <w:pStyle w:val="NoSpacing"/>
+        <w:ind w:left="720"/>
+        <w:rPr>
+          <w:rFonts w:ascii="Consolas" w:hAnsi="Consolas"/>
+        </w:rPr>
+      </w:pPr>
+      <w:proofErr w:type="spellStart"/>
+      <w:proofErr w:type="gramStart"/>
+      <w:r>
+        <w:rPr>
+          <w:rFonts w:ascii="Consolas" w:hAnsi="Consolas"/>
+        </w:rPr>
+        <w:t>git</w:t>
+      </w:r>
+      <w:proofErr w:type="spellEnd"/>
+      <w:proofErr w:type="gramEnd"/>
+      <w:r>
+        <w:rPr>
+          <w:rFonts w:ascii="Consolas" w:hAnsi="Consolas"/>
+        </w:rPr>
+        <w:t xml:space="preserve"> clone </w:t>
+      </w:r>
+      <w:hyperlink r:id="rId56" w:history="1">
+        <w:r>
+          <w:rPr>
+            <w:rStyle w:val="Hyperlink"/>
+            <w:rFonts w:ascii="Consolas" w:hAnsi="Consolas"/>
+          </w:rPr>
+          <w:t>https://github.com/vadl/bb.org-overlays</w:t>
+        </w:r>
+      </w:hyperlink>
+    </w:p>
+    <w:p>
+      <w:pPr>
+        <w:pStyle w:val="NoSpacing"/>
+        <w:ind w:left="720"/>
+        <w:rPr>
+          <w:rFonts w:ascii="Consolas" w:hAnsi="Consolas"/>
+        </w:rPr>
+      </w:pPr>
+    </w:p>
+    <w:p>
+      <w:pPr>
+        <w:pStyle w:val="NoSpacing"/>
+        <w:ind w:left="720"/>
+        <w:rPr>
+          <w:rFonts w:ascii="Consolas" w:hAnsi="Consolas"/>
+        </w:rPr>
+      </w:pPr>
+    </w:p>
+    <w:p>
+      <w:pPr>
+        <w:pStyle w:val="NoSpacing"/>
+        <w:ind w:left="720"/>
+        <w:rPr>
+          <w:rFonts w:ascii="Consolas" w:hAnsi="Consolas"/>
+        </w:rPr>
+      </w:pPr>
+      <w:r>
+        <w:rPr>
+          <w:rFonts w:ascii="Consolas" w:hAnsi="Consolas"/>
+          <w:noProof/>
+        </w:rPr>
+        <w:drawing>
+          <wp:inline distT="0" distB="0" distL="0" distR="0">
+            <wp:extent cx="5768340" cy="1722120"/>
+            <wp:effectExtent l="0" t="0" r="3810" b="0"/>
+            <wp:docPr id="51" name="Picture 51"/>
+            <wp:cNvGraphicFramePr>
+              <a:graphicFrameLocks xmlns:a="http://schemas.openxmlformats.org/drawingml/2006/main" noChangeAspect="1"/>
+            </wp:cNvGraphicFramePr>
+            <a:graphic xmlns:a="http://schemas.openxmlformats.org/drawingml/2006/main">
+              <a:graphicData uri="http://schemas.openxmlformats.org/drawingml/2006/picture">
+                <pic:pic xmlns:pic="http://schemas.openxmlformats.org/drawingml/2006/picture">
+                  <pic:nvPicPr>
+                    <pic:cNvPr id="0" name="Picture 1"/>
+                    <pic:cNvPicPr>
+                      <a:picLocks noChangeAspect="1" noChangeArrowheads="1"/>
+                    </pic:cNvPicPr>
+                  </pic:nvPicPr>
+                  <pic:blipFill>
+                    <a:blip r:embed="rId57">
+                      <a:extLst>
+                        <a:ext uri="{28A0092B-C50C-407E-A947-70E740481C1C}">
+                          <a14:useLocalDpi xmlns:a14="http://schemas.microsoft.com/office/drawing/2010/main" val="0"/>
+                        </a:ext>
+                      </a:extLst>
+                    </a:blip>
+                    <a:srcRect/>
+                    <a:stretch>
+                      <a:fillRect/>
+                    </a:stretch>
+                  </pic:blipFill>
+                  <pic:spPr bwMode="auto">
+                    <a:xfrm>
+                      <a:off x="0" y="0"/>
+                      <a:ext cx="5768340" cy="1722120"/>
+                    </a:xfrm>
+                    <a:prstGeom prst="rect">
+                      <a:avLst/>
+                    </a:prstGeom>
+                    <a:noFill/>
+                    <a:ln>
+                      <a:noFill/>
+                    </a:ln>
+                  </pic:spPr>
+                </pic:pic>
+              </a:graphicData>
+            </a:graphic>
+          </wp:inline>
+        </w:drawing>
+      </w:r>
+    </w:p>
+    <w:p>
+      <w:pPr>
+        <w:pStyle w:val="NoSpacing"/>
+        <w:rPr>
+          <w:rFonts w:ascii="Consolas" w:hAnsi="Consolas"/>
+        </w:rPr>
+      </w:pPr>
+    </w:p>
+    <w:p>
+      <w:pPr>
+        <w:pStyle w:val="NoSpacing"/>
+        <w:numPr>
+          <w:ilvl w:val="0"/>
+          <w:numId w:val="4"/>
+        </w:numPr>
+        <w:rPr>
+          <w:rFonts w:ascii="Consolas" w:hAnsi="Consolas"/>
+        </w:rPr>
+      </w:pPr>
+      <w:r>
+        <w:rPr>
+          <w:rFonts w:ascii="Consolas" w:hAnsi="Consolas"/>
+        </w:rPr>
+        <w:t>Go to the created new directory and run the script</w:t>
+      </w:r>
+    </w:p>
+    <w:p>
+      <w:pPr>
+        <w:pStyle w:val="NoSpacing"/>
+        <w:ind w:left="720"/>
+        <w:rPr>
+          <w:rFonts w:ascii="Consolas" w:hAnsi="Consolas"/>
+        </w:rPr>
+      </w:pPr>
+      <w:r>
+        <w:rPr>
+          <w:rFonts w:ascii="Consolas" w:hAnsi="Consolas"/>
+          <w:noProof/>
+        </w:rPr>
+        <w:lastRenderedPageBreak/>
+        <w:drawing>
+          <wp:inline distT="0" distB="0" distL="0" distR="0">
+            <wp:extent cx="4358640" cy="955040"/>
+            <wp:effectExtent l="0" t="0" r="3810" b="0"/>
+            <wp:docPr id="52" name="Picture 52"/>
+            <wp:cNvGraphicFramePr>
+              <a:graphicFrameLocks xmlns:a="http://schemas.openxmlformats.org/drawingml/2006/main" noChangeAspect="1"/>
+            </wp:cNvGraphicFramePr>
+            <a:graphic xmlns:a="http://schemas.openxmlformats.org/drawingml/2006/main">
+              <a:graphicData uri="http://schemas.openxmlformats.org/drawingml/2006/picture">
+                <pic:pic xmlns:pic="http://schemas.openxmlformats.org/drawingml/2006/picture">
+                  <pic:nvPicPr>
+                    <pic:cNvPr id="0" name="Picture 2"/>
+                    <pic:cNvPicPr>
+                      <a:picLocks noChangeAspect="1" noChangeArrowheads="1"/>
+                    </pic:cNvPicPr>
+                  </pic:nvPicPr>
+                  <pic:blipFill>
+                    <a:blip r:embed="rId58">
+                      <a:extLst>
+                        <a:ext uri="{28A0092B-C50C-407E-A947-70E740481C1C}">
+                          <a14:useLocalDpi xmlns:a14="http://schemas.microsoft.com/office/drawing/2010/main" val="0"/>
+                        </a:ext>
+                      </a:extLst>
+                    </a:blip>
+                    <a:srcRect/>
+                    <a:stretch>
+                      <a:fillRect/>
+                    </a:stretch>
+                  </pic:blipFill>
+                  <pic:spPr bwMode="auto">
+                    <a:xfrm>
+                      <a:off x="0" y="0"/>
+                      <a:ext cx="4358640" cy="955040"/>
+                    </a:xfrm>
+                    <a:prstGeom prst="rect">
+                      <a:avLst/>
+                    </a:prstGeom>
+                    <a:noFill/>
+                    <a:ln>
+                      <a:noFill/>
+                    </a:ln>
+                  </pic:spPr>
+                </pic:pic>
+              </a:graphicData>
+            </a:graphic>
+          </wp:inline>
+        </w:drawing>
+      </w:r>
+    </w:p>
+    <w:p>
+      <w:pPr>
+        <w:pStyle w:val="NoSpacing"/>
+        <w:ind w:left="720"/>
+        <w:rPr>
+          <w:rFonts w:ascii="Consolas" w:hAnsi="Consolas"/>
+        </w:rPr>
+      </w:pPr>
+    </w:p>
+    <w:p>
+      <w:pPr>
+        <w:pStyle w:val="NoSpacing"/>
+        <w:rPr>
+          <w:rFonts w:ascii="Consolas" w:hAnsi="Consolas"/>
+        </w:rPr>
+      </w:pPr>
+    </w:p>
+    <w:p>
+      <w:pPr>
+        <w:pStyle w:val="NoSpacing"/>
+        <w:ind w:firstLine="720"/>
+        <w:rPr>
+          <w:rFonts w:ascii="Consolas" w:hAnsi="Consolas"/>
+        </w:rPr>
+      </w:pPr>
+      <w:r>
+        <w:rPr>
+          <w:rFonts w:ascii="Consolas" w:hAnsi="Consolas"/>
+        </w:rPr>
+        <w:t>That’s it! Now it is ready for running the new application on the BBB</w:t>
+      </w:r>
+    </w:p>
+    <w:p>
+      <w:pPr>
+        <w:pStyle w:val="NoSpacing"/>
+        <w:rPr>
+          <w:rFonts w:ascii="Consolas" w:hAnsi="Consolas"/>
+        </w:rPr>
+      </w:pPr>
+    </w:p>
+    <w:p>
+      <w:pPr>
+        <w:pStyle w:val="NoSpacing"/>
+        <w:rPr>
+          <w:rFonts w:ascii="Consolas" w:hAnsi="Consolas"/>
+          <w:color w:val="FF0000"/>
+        </w:rPr>
+      </w:pPr>
+      <w:r>
+        <w:rPr>
+          <w:rFonts w:ascii="Consolas" w:hAnsi="Consolas"/>
+          <w:color w:val="FF0000"/>
+        </w:rPr>
+        <w:t>NOTED: You need to pull</w:t>
+      </w:r>
+      <w:bookmarkStart w:id="0" w:name="_GoBack"/>
+      <w:bookmarkEnd w:id="0"/>
+      <w:r>
+        <w:rPr>
+          <w:rFonts w:ascii="Consolas" w:hAnsi="Consolas"/>
+          <w:color w:val="FF0000"/>
+        </w:rPr>
+        <w:t xml:space="preserve"> the </w:t>
+      </w:r>
+      <w:proofErr w:type="spellStart"/>
+      <w:r>
+        <w:rPr>
+          <w:rFonts w:ascii="Consolas" w:hAnsi="Consolas"/>
+          <w:color w:val="FF0000"/>
+        </w:rPr>
+        <w:t>easyBlack</w:t>
+      </w:r>
+      <w:proofErr w:type="spellEnd"/>
+      <w:r>
+        <w:rPr>
+          <w:rFonts w:ascii="Consolas" w:hAnsi="Consolas"/>
+          <w:color w:val="FF0000"/>
+        </w:rPr>
+        <w:t xml:space="preserve"> library from our </w:t>
+      </w:r>
+      <w:proofErr w:type="spellStart"/>
+      <w:r>
+        <w:rPr>
+          <w:rFonts w:ascii="Consolas" w:hAnsi="Consolas"/>
+          <w:color w:val="FF0000"/>
+        </w:rPr>
+        <w:t>Git</w:t>
+      </w:r>
+      <w:proofErr w:type="spellEnd"/>
+      <w:r>
+        <w:rPr>
+          <w:rFonts w:ascii="Consolas" w:hAnsi="Consolas"/>
+          <w:color w:val="FF0000"/>
+        </w:rPr>
+        <w:t xml:space="preserve"> repos, don’t get the code from original source of the library because I have modified some parts on the original code.</w:t>
+      </w:r>
+    </w:p>
+    <w:p>
+      <w:pPr>
+        <w:pStyle w:val="NoSpacing"/>
+        <w:rPr>
+          <w:rFonts w:ascii="Consolas" w:hAnsi="Consolas"/>
+          <w:color w:val="FF0000"/>
+        </w:rPr>
+      </w:pPr>
+    </w:p>
+    <w:p>
+      <w:pPr>
+        <w:pStyle w:val="NoSpacing"/>
+        <w:rPr>
+          <w:rFonts w:ascii="Consolas" w:hAnsi="Consolas"/>
+          <w:color w:val="FF0000"/>
         </w:rPr>
       </w:pPr>
     </w:p>
@@ -10352,6 +11101,95 @@
     </w:lvl>
   </w:abstractNum>
   <w:abstractNum w:abstractNumId="6">
+    <w:nsid w:val="563D34E4"/>
+    <w:multiLevelType w:val="hybridMultilevel"/>
+    <w:tmpl w:val="B9FC8132"/>
+    <w:lvl w:ilvl="0" w:tplc="0409000F">
+      <w:start w:val="1"/>
+      <w:numFmt w:val="decimal"/>
+      <w:lvlText w:val="%1."/>
+      <w:lvlJc w:val="left"/>
+      <w:pPr>
+        <w:ind w:left="720" w:hanging="360"/>
+      </w:pPr>
+      <w:rPr>
+        <w:rFonts w:hint="default"/>
+      </w:rPr>
+    </w:lvl>
+    <w:lvl w:ilvl="1" w:tplc="04090019" w:tentative="1">
+      <w:start w:val="1"/>
+      <w:numFmt w:val="lowerLetter"/>
+      <w:lvlText w:val="%2."/>
+      <w:lvlJc w:val="left"/>
+      <w:pPr>
+        <w:ind w:left="1440" w:hanging="360"/>
+      </w:pPr>
+    </w:lvl>
+    <w:lvl w:ilvl="2" w:tplc="0409001B" w:tentative="1">
+      <w:start w:val="1"/>
+      <w:numFmt w:val="lowerRoman"/>
+      <w:lvlText w:val="%3."/>
+      <w:lvlJc w:val="right"/>
+      <w:pPr>
+        <w:ind w:left="2160" w:hanging="180"/>
+      </w:pPr>
+    </w:lvl>
+    <w:lvl w:ilvl="3" w:tplc="0409000F" w:tentative="1">
+      <w:start w:val="1"/>
+      <w:numFmt w:val="decimal"/>
+      <w:lvlText w:val="%4."/>
+      <w:lvlJc w:val="left"/>
+      <w:pPr>
+        <w:ind w:left="2880" w:hanging="360"/>
+      </w:pPr>
+    </w:lvl>
+    <w:lvl w:ilvl="4" w:tplc="04090019" w:tentative="1">
+      <w:start w:val="1"/>
+      <w:numFmt w:val="lowerLetter"/>
+      <w:lvlText w:val="%5."/>
+      <w:lvlJc w:val="left"/>
+      <w:pPr>
+        <w:ind w:left="3600" w:hanging="360"/>
+      </w:pPr>
+    </w:lvl>
+    <w:lvl w:ilvl="5" w:tplc="0409001B" w:tentative="1">
+      <w:start w:val="1"/>
+      <w:numFmt w:val="lowerRoman"/>
+      <w:lvlText w:val="%6."/>
+      <w:lvlJc w:val="right"/>
+      <w:pPr>
+        <w:ind w:left="4320" w:hanging="180"/>
+      </w:pPr>
+    </w:lvl>
+    <w:lvl w:ilvl="6" w:tplc="0409000F" w:tentative="1">
+      <w:start w:val="1"/>
+      <w:numFmt w:val="decimal"/>
+      <w:lvlText w:val="%7."/>
+      <w:lvlJc w:val="left"/>
+      <w:pPr>
+        <w:ind w:left="5040" w:hanging="360"/>
+      </w:pPr>
+    </w:lvl>
+    <w:lvl w:ilvl="7" w:tplc="04090019" w:tentative="1">
+      <w:start w:val="1"/>
+      <w:numFmt w:val="lowerLetter"/>
+      <w:lvlText w:val="%8."/>
+      <w:lvlJc w:val="left"/>
+      <w:pPr>
+        <w:ind w:left="5760" w:hanging="360"/>
+      </w:pPr>
+    </w:lvl>
+    <w:lvl w:ilvl="8" w:tplc="0409001B" w:tentative="1">
+      <w:start w:val="1"/>
+      <w:numFmt w:val="lowerRoman"/>
+      <w:lvlText w:val="%9."/>
+      <w:lvlJc w:val="right"/>
+      <w:pPr>
+        <w:ind w:left="6480" w:hanging="180"/>
+      </w:pPr>
+    </w:lvl>
+  </w:abstractNum>
+  <w:abstractNum w:abstractNumId="7">
     <w:nsid w:val="71EB1ADB"/>
     <w:multiLevelType w:val="hybridMultilevel"/>
     <w:tmpl w:val="A03C9ADE"/>
@@ -10453,13 +11291,16 @@
     <w:abstractNumId w:val="5"/>
   </w:num>
   <w:num w:numId="5">
-    <w:abstractNumId w:val="6"/>
+    <w:abstractNumId w:val="7"/>
   </w:num>
   <w:num w:numId="6">
     <w:abstractNumId w:val="2"/>
   </w:num>
   <w:num w:numId="7">
     <w:abstractNumId w:val="3"/>
+  </w:num>
+  <w:num w:numId="8">
+    <w:abstractNumId w:val="6"/>
   </w:num>
 </w:numbering>
 </file>
@@ -10818,6 +11659,17 @@
       <w:contextualSpacing/>
     </w:pPr>
   </w:style>
+  <w:style w:type="character" w:styleId="Hyperlink">
+    <w:name w:val="Hyperlink"/>
+    <w:basedOn w:val="DefaultParagraphFont"/>
+    <w:uiPriority w:val="99"/>
+    <w:unhideWhenUsed/>
+    <w:rsid w:val="00C60968"/>
+    <w:rPr>
+      <w:color w:val="0000FF" w:themeColor="hyperlink"/>
+      <w:u w:val="single"/>
+    </w:rPr>
+  </w:style>
 </w:styles>
 </file>
 
@@ -11175,6 +12027,17 @@
       <w:contextualSpacing/>
     </w:pPr>
   </w:style>
+  <w:style w:type="character" w:styleId="Hyperlink">
+    <w:name w:val="Hyperlink"/>
+    <w:basedOn w:val="DefaultParagraphFont"/>
+    <w:uiPriority w:val="99"/>
+    <w:unhideWhenUsed/>
+    <w:rsid w:val="00C60968"/>
+    <w:rPr>
+      <w:color w:val="0000FF" w:themeColor="hyperlink"/>
+      <w:u w:val="single"/>
+    </w:rPr>
+  </w:style>
 </w:styles>
 </file>
 

</xml_diff>